<commit_message>
Agrego investigacion de impz y conv en el .doc
</commit_message>
<xml_diff>
--- a/TP_MATEMATICA_SUPERIOR.docx
+++ b/TP_MATEMATICA_SUPERIOR.docx
@@ -90,7 +90,7 @@
                 <v:shape id="_x0000_i1025" type="#_x0000_t75" style="width:71.25pt;height:86.25pt" o:ole="" fillcolor="window">
                   <v:imagedata r:id="rId5" o:title=""/>
                 </v:shape>
-                <o:OLEObject Type="Embed" ProgID="Word.Picture.8" ShapeID="_x0000_i1025" DrawAspect="Content" ObjectID="_1539519404" r:id="rId6"/>
+                <o:OLEObject Type="Embed" ProgID="Word.Picture.8" ShapeID="_x0000_i1025" DrawAspect="Content" ObjectID="_1540284157" r:id="rId6"/>
               </w:object>
             </w:r>
           </w:p>
@@ -1009,15 +1009,7 @@
               <w:rPr>
                 <w:rFonts w:cs="Arial"/>
               </w:rPr>
-              <w:t>t</w:t>
-            </w:r>
-            <w:bookmarkStart w:id="0" w:name="_GoBack"/>
-            <w:bookmarkEnd w:id="0"/>
-            <w:r>
-              <w:rPr>
-                <w:rFonts w:cs="Arial"/>
-              </w:rPr>
-              <w:t>omas_rs@hotmail.com</w:t>
+              <w:t>tomas_rs@hotmail.com</w:t>
             </w:r>
           </w:p>
         </w:tc>
@@ -1262,6 +1254,26 @@
         <w:spacing w:line="240" w:lineRule="auto"/>
         <w:rPr>
           <w:rFonts w:cstheme="minorHAnsi"/>
+          <w:iCs/>
+          <w:color w:val="000000"/>
+          <w:lang w:val="en-US"/>
+        </w:rPr>
+      </w:pPr>
+      <w:r>
+        <w:rPr>
+          <w:rFonts w:cstheme="minorHAnsi"/>
+          <w:b/>
+          <w:iCs/>
+          <w:color w:val="000000"/>
+          <w:u w:val="single"/>
+          <w:lang w:val="en-US"/>
+        </w:rPr>
+        <w:t xml:space="preserve">1. </w:t>
+      </w:r>
+      <w:proofErr w:type="spellStart"/>
+      <w:r>
+        <w:rPr>
+          <w:rFonts w:cstheme="minorHAnsi"/>
           <w:b/>
           <w:i/>
           <w:iCs/>
@@ -1269,19 +1281,9 @@
           <w:u w:val="single"/>
           <w:lang w:val="en-US"/>
         </w:rPr>
-      </w:pPr>
-      <w:r>
-        <w:rPr>
-          <w:rFonts w:cstheme="minorHAnsi"/>
-          <w:b/>
-          <w:iCs/>
-          <w:color w:val="000000"/>
-          <w:u w:val="single"/>
-          <w:lang w:val="en-US"/>
-        </w:rPr>
-        <w:t xml:space="preserve">1. </w:t>
-      </w:r>
-      <w:proofErr w:type="spellStart"/>
+        <w:t>Impz</w:t>
+      </w:r>
+      <w:proofErr w:type="spellEnd"/>
       <w:r>
         <w:rPr>
           <w:rFonts w:cstheme="minorHAnsi"/>
@@ -1292,17 +1294,173 @@
           <w:u w:val="single"/>
           <w:lang w:val="en-US"/>
         </w:rPr>
-        <w:t>Impz</w:t>
-      </w:r>
-      <w:proofErr w:type="spellEnd"/>
-      <w:r>
-        <w:rPr>
-          <w:rFonts w:cstheme="minorHAnsi"/>
-          <w:b/>
-          <w:i/>
-          <w:iCs/>
-          <w:color w:val="000000"/>
-          <w:u w:val="single"/>
+        <w:t>:</w:t>
+      </w:r>
+      <w:r>
+        <w:rPr>
+          <w:rFonts w:cstheme="minorHAnsi"/>
+          <w:iCs/>
+          <w:color w:val="000000"/>
+          <w:lang w:val="en-US"/>
+        </w:rPr>
+        <w:t xml:space="preserve"> </w:t>
+      </w:r>
+      <w:proofErr w:type="spellStart"/>
+      <w:r>
+        <w:rPr>
+          <w:rFonts w:cstheme="minorHAnsi"/>
+          <w:iCs/>
+          <w:color w:val="000000"/>
+          <w:lang w:val="en-US"/>
+        </w:rPr>
+        <w:t>grafica</w:t>
+      </w:r>
+      <w:proofErr w:type="spellEnd"/>
+      <w:r>
+        <w:rPr>
+          <w:rFonts w:cstheme="minorHAnsi"/>
+          <w:iCs/>
+          <w:color w:val="000000"/>
+          <w:lang w:val="en-US"/>
+        </w:rPr>
+        <w:t xml:space="preserve"> la </w:t>
+      </w:r>
+      <w:proofErr w:type="spellStart"/>
+      <w:r>
+        <w:rPr>
+          <w:rFonts w:cstheme="minorHAnsi"/>
+          <w:iCs/>
+          <w:color w:val="000000"/>
+          <w:lang w:val="en-US"/>
+        </w:rPr>
+        <w:t>respuesta</w:t>
+      </w:r>
+      <w:proofErr w:type="spellEnd"/>
+      <w:r>
+        <w:rPr>
+          <w:rFonts w:cstheme="minorHAnsi"/>
+          <w:iCs/>
+          <w:color w:val="000000"/>
+          <w:lang w:val="en-US"/>
+        </w:rPr>
+        <w:t xml:space="preserve"> al </w:t>
+      </w:r>
+      <w:proofErr w:type="spellStart"/>
+      <w:r>
+        <w:rPr>
+          <w:rFonts w:cstheme="minorHAnsi"/>
+          <w:iCs/>
+          <w:color w:val="000000"/>
+          <w:lang w:val="en-US"/>
+        </w:rPr>
+        <w:t>impulso</w:t>
+      </w:r>
+      <w:proofErr w:type="spellEnd"/>
+      <w:r>
+        <w:rPr>
+          <w:rFonts w:cstheme="minorHAnsi"/>
+          <w:iCs/>
+          <w:color w:val="000000"/>
+          <w:lang w:val="en-US"/>
+        </w:rPr>
+        <w:t xml:space="preserve"> del </w:t>
+      </w:r>
+      <w:proofErr w:type="spellStart"/>
+      <w:r>
+        <w:rPr>
+          <w:rFonts w:cstheme="minorHAnsi"/>
+          <w:iCs/>
+          <w:color w:val="000000"/>
+          <w:lang w:val="en-US"/>
+        </w:rPr>
+        <w:t>filtro</w:t>
+      </w:r>
+      <w:proofErr w:type="spellEnd"/>
+      <w:r>
+        <w:rPr>
+          <w:rFonts w:cstheme="minorHAnsi"/>
+          <w:iCs/>
+          <w:color w:val="000000"/>
+          <w:lang w:val="en-US"/>
+        </w:rPr>
+        <w:t xml:space="preserve">. </w:t>
+      </w:r>
+      <w:proofErr w:type="spellStart"/>
+      <w:r>
+        <w:rPr>
+          <w:rFonts w:cstheme="minorHAnsi"/>
+          <w:iCs/>
+          <w:color w:val="000000"/>
+          <w:lang w:val="en-US"/>
+        </w:rPr>
+        <w:t>Está</w:t>
+      </w:r>
+      <w:proofErr w:type="spellEnd"/>
+      <w:r>
+        <w:rPr>
+          <w:rFonts w:cstheme="minorHAnsi"/>
+          <w:iCs/>
+          <w:color w:val="000000"/>
+          <w:lang w:val="en-US"/>
+        </w:rPr>
+        <w:t xml:space="preserve"> </w:t>
+      </w:r>
+      <w:proofErr w:type="spellStart"/>
+      <w:r>
+        <w:rPr>
+          <w:rFonts w:cstheme="minorHAnsi"/>
+          <w:iCs/>
+          <w:color w:val="000000"/>
+          <w:lang w:val="en-US"/>
+        </w:rPr>
+        <w:t>definida</w:t>
+      </w:r>
+      <w:proofErr w:type="spellEnd"/>
+      <w:r>
+        <w:rPr>
+          <w:rFonts w:cstheme="minorHAnsi"/>
+          <w:iCs/>
+          <w:color w:val="000000"/>
+          <w:lang w:val="en-US"/>
+        </w:rPr>
+        <w:t xml:space="preserve"> para </w:t>
+      </w:r>
+      <w:proofErr w:type="spellStart"/>
+      <w:r>
+        <w:rPr>
+          <w:rFonts w:cstheme="minorHAnsi"/>
+          <w:iCs/>
+          <w:color w:val="000000"/>
+          <w:lang w:val="en-US"/>
+        </w:rPr>
+        <w:t>distintos</w:t>
+      </w:r>
+      <w:proofErr w:type="spellEnd"/>
+      <w:r>
+        <w:rPr>
+          <w:rFonts w:cstheme="minorHAnsi"/>
+          <w:iCs/>
+          <w:color w:val="000000"/>
+          <w:lang w:val="en-US"/>
+        </w:rPr>
+        <w:t xml:space="preserve"> </w:t>
+      </w:r>
+      <w:proofErr w:type="spellStart"/>
+      <w:r>
+        <w:rPr>
+          <w:rFonts w:cstheme="minorHAnsi"/>
+          <w:iCs/>
+          <w:color w:val="000000"/>
+          <w:lang w:val="en-US"/>
+        </w:rPr>
+        <w:t>parámetros</w:t>
+      </w:r>
+      <w:proofErr w:type="spellEnd"/>
+      <w:r>
+        <w:rPr>
+          <w:rFonts w:cstheme="minorHAnsi"/>
+          <w:iCs/>
+          <w:color w:val="000000"/>
           <w:lang w:val="en-US"/>
         </w:rPr>
         <w:t>:</w:t>
@@ -1313,10 +1471,666 @@
         <w:spacing w:line="240" w:lineRule="auto"/>
         <w:rPr>
           <w:rFonts w:cstheme="minorHAnsi"/>
-          <w:b/>
-          <w:iCs/>
-          <w:color w:val="000000"/>
-          <w:u w:val="single"/>
+          <w:iCs/>
+          <w:color w:val="000000"/>
+          <w:lang w:val="en-US"/>
+        </w:rPr>
+      </w:pPr>
+      <w:r>
+        <w:rPr>
+          <w:rFonts w:cstheme="minorHAnsi"/>
+          <w:iCs/>
+          <w:color w:val="000000"/>
+          <w:lang w:val="en-US"/>
+        </w:rPr>
+        <w:t>-</w:t>
+      </w:r>
+      <w:r>
+        <w:rPr>
+          <w:rFonts w:cstheme="minorHAnsi"/>
+          <w:iCs/>
+          <w:color w:val="000000"/>
+          <w:lang w:val="en-US"/>
+        </w:rPr>
+        <w:t xml:space="preserve"> </w:t>
+      </w:r>
+      <w:r>
+        <w:rPr>
+          <w:rFonts w:cstheme="minorHAnsi"/>
+          <w:iCs/>
+          <w:color w:val="000000"/>
+          <w:lang w:val="en-US"/>
+        </w:rPr>
+        <w:t xml:space="preserve">[h, </w:t>
+      </w:r>
+      <w:proofErr w:type="gramStart"/>
+      <w:r>
+        <w:rPr>
+          <w:rFonts w:cstheme="minorHAnsi"/>
+          <w:iCs/>
+          <w:color w:val="000000"/>
+          <w:lang w:val="en-US"/>
+        </w:rPr>
+        <w:t>t]=</w:t>
+      </w:r>
+      <w:proofErr w:type="spellStart"/>
+      <w:proofErr w:type="gramEnd"/>
+      <w:r>
+        <w:rPr>
+          <w:rFonts w:cstheme="minorHAnsi"/>
+          <w:iCs/>
+          <w:color w:val="000000"/>
+          <w:lang w:val="en-US"/>
+        </w:rPr>
+        <w:t>Impz</w:t>
+      </w:r>
+      <w:proofErr w:type="spellEnd"/>
+      <w:r>
+        <w:rPr>
+          <w:rFonts w:cstheme="minorHAnsi"/>
+          <w:iCs/>
+          <w:color w:val="000000"/>
+          <w:lang w:val="en-US"/>
+        </w:rPr>
+        <w:t>(</w:t>
+      </w:r>
+      <w:proofErr w:type="spellStart"/>
+      <w:r>
+        <w:rPr>
+          <w:rFonts w:cstheme="minorHAnsi"/>
+          <w:iCs/>
+          <w:color w:val="000000"/>
+          <w:lang w:val="en-US"/>
+        </w:rPr>
+        <w:t>num</w:t>
+      </w:r>
+      <w:proofErr w:type="spellEnd"/>
+      <w:r>
+        <w:rPr>
+          <w:rFonts w:cstheme="minorHAnsi"/>
+          <w:iCs/>
+          <w:color w:val="000000"/>
+          <w:lang w:val="en-US"/>
+        </w:rPr>
+        <w:t xml:space="preserve">, den, n, Fs) </w:t>
+      </w:r>
+      <w:proofErr w:type="spellStart"/>
+      <w:r>
+        <w:rPr>
+          <w:rFonts w:cstheme="minorHAnsi"/>
+          <w:iCs/>
+          <w:color w:val="000000"/>
+          <w:lang w:val="en-US"/>
+        </w:rPr>
+        <w:t>donde</w:t>
+      </w:r>
+      <w:proofErr w:type="spellEnd"/>
+      <w:r>
+        <w:rPr>
+          <w:rFonts w:cstheme="minorHAnsi"/>
+          <w:iCs/>
+          <w:color w:val="000000"/>
+          <w:lang w:val="en-US"/>
+        </w:rPr>
+        <w:t xml:space="preserve"> se </w:t>
+      </w:r>
+      <w:proofErr w:type="spellStart"/>
+      <w:r>
+        <w:rPr>
+          <w:rFonts w:cstheme="minorHAnsi"/>
+          <w:iCs/>
+          <w:color w:val="000000"/>
+          <w:lang w:val="en-US"/>
+        </w:rPr>
+        <w:t>especifica</w:t>
+      </w:r>
+      <w:proofErr w:type="spellEnd"/>
+      <w:r>
+        <w:rPr>
+          <w:rFonts w:cstheme="minorHAnsi"/>
+          <w:iCs/>
+          <w:color w:val="000000"/>
+          <w:lang w:val="en-US"/>
+        </w:rPr>
+        <w:t xml:space="preserve"> el </w:t>
+      </w:r>
+      <w:proofErr w:type="spellStart"/>
+      <w:r>
+        <w:rPr>
+          <w:rFonts w:cstheme="minorHAnsi"/>
+          <w:iCs/>
+          <w:color w:val="000000"/>
+          <w:lang w:val="en-US"/>
+        </w:rPr>
+        <w:t>número</w:t>
+      </w:r>
+      <w:proofErr w:type="spellEnd"/>
+      <w:r>
+        <w:rPr>
+          <w:rFonts w:cstheme="minorHAnsi"/>
+          <w:iCs/>
+          <w:color w:val="000000"/>
+          <w:lang w:val="en-US"/>
+        </w:rPr>
+        <w:t xml:space="preserve"> de </w:t>
+      </w:r>
+      <w:proofErr w:type="spellStart"/>
+      <w:r>
+        <w:rPr>
+          <w:rFonts w:cstheme="minorHAnsi"/>
+          <w:iCs/>
+          <w:color w:val="000000"/>
+          <w:lang w:val="en-US"/>
+        </w:rPr>
+        <w:t>muestras</w:t>
+      </w:r>
+      <w:proofErr w:type="spellEnd"/>
+      <w:r>
+        <w:rPr>
+          <w:rFonts w:cstheme="minorHAnsi"/>
+          <w:iCs/>
+          <w:color w:val="000000"/>
+          <w:lang w:val="en-US"/>
+        </w:rPr>
+        <w:t xml:space="preserve"> a </w:t>
+      </w:r>
+      <w:proofErr w:type="spellStart"/>
+      <w:r>
+        <w:rPr>
+          <w:rFonts w:cstheme="minorHAnsi"/>
+          <w:iCs/>
+          <w:color w:val="000000"/>
+          <w:lang w:val="en-US"/>
+        </w:rPr>
+        <w:t>graficar</w:t>
+      </w:r>
+      <w:proofErr w:type="spellEnd"/>
+      <w:r>
+        <w:rPr>
+          <w:rFonts w:cstheme="minorHAnsi"/>
+          <w:iCs/>
+          <w:color w:val="000000"/>
+          <w:lang w:val="en-US"/>
+        </w:rPr>
+        <w:t xml:space="preserve"> y la </w:t>
+      </w:r>
+      <w:proofErr w:type="spellStart"/>
+      <w:r>
+        <w:rPr>
+          <w:rFonts w:cstheme="minorHAnsi"/>
+          <w:iCs/>
+          <w:color w:val="000000"/>
+          <w:lang w:val="en-US"/>
+        </w:rPr>
+        <w:t>frecuencia</w:t>
+      </w:r>
+      <w:proofErr w:type="spellEnd"/>
+      <w:r>
+        <w:rPr>
+          <w:rFonts w:cstheme="minorHAnsi"/>
+          <w:iCs/>
+          <w:color w:val="000000"/>
+          <w:lang w:val="en-US"/>
+        </w:rPr>
+        <w:t xml:space="preserve"> de </w:t>
+      </w:r>
+      <w:proofErr w:type="spellStart"/>
+      <w:r>
+        <w:rPr>
+          <w:rFonts w:cstheme="minorHAnsi"/>
+          <w:iCs/>
+          <w:color w:val="000000"/>
+          <w:lang w:val="en-US"/>
+        </w:rPr>
+        <w:t>muestreo</w:t>
+      </w:r>
+      <w:proofErr w:type="spellEnd"/>
+      <w:r>
+        <w:rPr>
+          <w:rFonts w:cstheme="minorHAnsi"/>
+          <w:iCs/>
+          <w:color w:val="000000"/>
+          <w:lang w:val="en-US"/>
+        </w:rPr>
+        <w:t xml:space="preserve"> </w:t>
+      </w:r>
+      <w:proofErr w:type="spellStart"/>
+      <w:r>
+        <w:rPr>
+          <w:rFonts w:cstheme="minorHAnsi"/>
+          <w:iCs/>
+          <w:color w:val="000000"/>
+          <w:lang w:val="en-US"/>
+        </w:rPr>
+        <w:t>utilizada</w:t>
+      </w:r>
+      <w:proofErr w:type="spellEnd"/>
+      <w:r>
+        <w:rPr>
+          <w:rFonts w:cstheme="minorHAnsi"/>
+          <w:iCs/>
+          <w:color w:val="000000"/>
+          <w:lang w:val="en-US"/>
+        </w:rPr>
+        <w:t>.</w:t>
+      </w:r>
+      <w:r>
+        <w:rPr>
+          <w:rFonts w:cstheme="minorHAnsi"/>
+          <w:iCs/>
+          <w:color w:val="000000"/>
+          <w:lang w:val="en-US"/>
+        </w:rPr>
+        <w:t xml:space="preserve"> Y se </w:t>
+      </w:r>
+      <w:proofErr w:type="spellStart"/>
+      <w:r>
+        <w:rPr>
+          <w:rFonts w:cstheme="minorHAnsi"/>
+          <w:iCs/>
+          <w:color w:val="000000"/>
+          <w:lang w:val="en-US"/>
+        </w:rPr>
+        <w:t>guarda</w:t>
+      </w:r>
+      <w:proofErr w:type="spellEnd"/>
+      <w:r>
+        <w:rPr>
+          <w:rFonts w:cstheme="minorHAnsi"/>
+          <w:iCs/>
+          <w:color w:val="000000"/>
+          <w:lang w:val="en-US"/>
+        </w:rPr>
+        <w:t xml:space="preserve"> </w:t>
+      </w:r>
+      <w:proofErr w:type="spellStart"/>
+      <w:r>
+        <w:rPr>
+          <w:rFonts w:cstheme="minorHAnsi"/>
+          <w:iCs/>
+          <w:color w:val="000000"/>
+          <w:lang w:val="en-US"/>
+        </w:rPr>
+        <w:t>los</w:t>
+      </w:r>
+      <w:proofErr w:type="spellEnd"/>
+      <w:r>
+        <w:rPr>
+          <w:rFonts w:cstheme="minorHAnsi"/>
+          <w:iCs/>
+          <w:color w:val="000000"/>
+          <w:lang w:val="en-US"/>
+        </w:rPr>
+        <w:t xml:space="preserve"> </w:t>
+      </w:r>
+      <w:proofErr w:type="spellStart"/>
+      <w:r>
+        <w:rPr>
+          <w:rFonts w:cstheme="minorHAnsi"/>
+          <w:iCs/>
+          <w:color w:val="000000"/>
+          <w:lang w:val="en-US"/>
+        </w:rPr>
+        <w:t>vectores</w:t>
+      </w:r>
+      <w:proofErr w:type="spellEnd"/>
+      <w:r>
+        <w:rPr>
+          <w:rFonts w:cstheme="minorHAnsi"/>
+          <w:iCs/>
+          <w:color w:val="000000"/>
+          <w:lang w:val="en-US"/>
+        </w:rPr>
+        <w:t xml:space="preserve"> de </w:t>
+      </w:r>
+      <w:proofErr w:type="spellStart"/>
+      <w:r>
+        <w:rPr>
+          <w:rFonts w:cstheme="minorHAnsi"/>
+          <w:iCs/>
+          <w:color w:val="000000"/>
+          <w:lang w:val="en-US"/>
+        </w:rPr>
+        <w:t>magnitud</w:t>
+      </w:r>
+      <w:proofErr w:type="spellEnd"/>
+      <w:r>
+        <w:rPr>
+          <w:rFonts w:cstheme="minorHAnsi"/>
+          <w:iCs/>
+          <w:color w:val="000000"/>
+          <w:lang w:val="en-US"/>
+        </w:rPr>
+        <w:t xml:space="preserve"> y </w:t>
+      </w:r>
+      <w:proofErr w:type="spellStart"/>
+      <w:r>
+        <w:rPr>
+          <w:rFonts w:cstheme="minorHAnsi"/>
+          <w:iCs/>
+          <w:color w:val="000000"/>
+          <w:lang w:val="en-US"/>
+        </w:rPr>
+        <w:t>eje</w:t>
+      </w:r>
+      <w:proofErr w:type="spellEnd"/>
+      <w:r>
+        <w:rPr>
+          <w:rFonts w:cstheme="minorHAnsi"/>
+          <w:iCs/>
+          <w:color w:val="000000"/>
+          <w:lang w:val="en-US"/>
+        </w:rPr>
+        <w:t xml:space="preserve"> de </w:t>
+      </w:r>
+      <w:proofErr w:type="spellStart"/>
+      <w:r>
+        <w:rPr>
+          <w:rFonts w:cstheme="minorHAnsi"/>
+          <w:iCs/>
+          <w:color w:val="000000"/>
+          <w:lang w:val="en-US"/>
+        </w:rPr>
+        <w:t>tiempo</w:t>
+      </w:r>
+      <w:proofErr w:type="spellEnd"/>
+      <w:r>
+        <w:rPr>
+          <w:rFonts w:cstheme="minorHAnsi"/>
+          <w:iCs/>
+          <w:color w:val="000000"/>
+          <w:lang w:val="en-US"/>
+        </w:rPr>
+        <w:t xml:space="preserve"> en h y t </w:t>
+      </w:r>
+      <w:proofErr w:type="spellStart"/>
+      <w:r>
+        <w:rPr>
+          <w:rFonts w:cstheme="minorHAnsi"/>
+          <w:iCs/>
+          <w:color w:val="000000"/>
+          <w:lang w:val="en-US"/>
+        </w:rPr>
+        <w:t>respectivamente</w:t>
+      </w:r>
+      <w:proofErr w:type="spellEnd"/>
+      <w:r>
+        <w:rPr>
+          <w:rFonts w:cstheme="minorHAnsi"/>
+          <w:iCs/>
+          <w:color w:val="000000"/>
+          <w:lang w:val="en-US"/>
+        </w:rPr>
+        <w:t>.</w:t>
+      </w:r>
+    </w:p>
+    <w:p>
+      <w:pPr>
+        <w:spacing w:line="240" w:lineRule="auto"/>
+        <w:rPr>
+          <w:rFonts w:cstheme="minorHAnsi"/>
+          <w:iCs/>
+          <w:color w:val="000000"/>
+          <w:lang w:val="en-US"/>
+        </w:rPr>
+      </w:pPr>
+      <w:r>
+        <w:rPr>
+          <w:rFonts w:cstheme="minorHAnsi"/>
+          <w:iCs/>
+          <w:color w:val="000000"/>
+          <w:lang w:val="en-US"/>
+        </w:rPr>
+        <w:t>-</w:t>
+      </w:r>
+      <w:r>
+        <w:rPr>
+          <w:rFonts w:cstheme="minorHAnsi"/>
+          <w:iCs/>
+          <w:color w:val="000000"/>
+          <w:lang w:val="en-US"/>
+        </w:rPr>
+        <w:t xml:space="preserve"> </w:t>
+      </w:r>
+      <w:r>
+        <w:rPr>
+          <w:rFonts w:cstheme="minorHAnsi"/>
+          <w:iCs/>
+          <w:color w:val="000000"/>
+          <w:lang w:val="en-US"/>
+        </w:rPr>
+        <w:t>[</w:t>
+      </w:r>
+      <w:proofErr w:type="spellStart"/>
+      <w:proofErr w:type="gramStart"/>
+      <w:r>
+        <w:rPr>
+          <w:rFonts w:cstheme="minorHAnsi"/>
+          <w:iCs/>
+          <w:color w:val="000000"/>
+          <w:lang w:val="en-US"/>
+        </w:rPr>
+        <w:t>h,t</w:t>
+      </w:r>
+      <w:proofErr w:type="spellEnd"/>
+      <w:proofErr w:type="gramEnd"/>
+      <w:r>
+        <w:rPr>
+          <w:rFonts w:cstheme="minorHAnsi"/>
+          <w:iCs/>
+          <w:color w:val="000000"/>
+          <w:lang w:val="en-US"/>
+        </w:rPr>
+        <w:t>]=</w:t>
+      </w:r>
+      <w:proofErr w:type="spellStart"/>
+      <w:r>
+        <w:rPr>
+          <w:rFonts w:cstheme="minorHAnsi"/>
+          <w:iCs/>
+          <w:color w:val="000000"/>
+          <w:lang w:val="en-US"/>
+        </w:rPr>
+        <w:t>Impz</w:t>
+      </w:r>
+      <w:proofErr w:type="spellEnd"/>
+      <w:r>
+        <w:rPr>
+          <w:rFonts w:cstheme="minorHAnsi"/>
+          <w:iCs/>
+          <w:color w:val="000000"/>
+          <w:lang w:val="en-US"/>
+        </w:rPr>
+        <w:t>(</w:t>
+      </w:r>
+      <w:proofErr w:type="spellStart"/>
+      <w:r>
+        <w:rPr>
+          <w:rFonts w:cstheme="minorHAnsi"/>
+          <w:iCs/>
+          <w:color w:val="000000"/>
+          <w:lang w:val="en-US"/>
+        </w:rPr>
+        <w:t>num</w:t>
+      </w:r>
+      <w:proofErr w:type="spellEnd"/>
+      <w:r>
+        <w:rPr>
+          <w:rFonts w:cstheme="minorHAnsi"/>
+          <w:iCs/>
+          <w:color w:val="000000"/>
+          <w:lang w:val="en-US"/>
+        </w:rPr>
+        <w:t xml:space="preserve">, den) </w:t>
+      </w:r>
+      <w:proofErr w:type="spellStart"/>
+      <w:r>
+        <w:rPr>
+          <w:rFonts w:cstheme="minorHAnsi"/>
+          <w:iCs/>
+          <w:color w:val="000000"/>
+          <w:lang w:val="en-US"/>
+        </w:rPr>
+        <w:t>donde</w:t>
+      </w:r>
+      <w:proofErr w:type="spellEnd"/>
+      <w:r>
+        <w:rPr>
+          <w:rFonts w:cstheme="minorHAnsi"/>
+          <w:iCs/>
+          <w:color w:val="000000"/>
+          <w:lang w:val="en-US"/>
+        </w:rPr>
+        <w:t xml:space="preserve"> </w:t>
+      </w:r>
+      <w:proofErr w:type="spellStart"/>
+      <w:r>
+        <w:rPr>
+          <w:rFonts w:cstheme="minorHAnsi"/>
+          <w:iCs/>
+          <w:color w:val="000000"/>
+          <w:lang w:val="en-US"/>
+        </w:rPr>
+        <w:t>por</w:t>
+      </w:r>
+      <w:proofErr w:type="spellEnd"/>
+      <w:r>
+        <w:rPr>
+          <w:rFonts w:cstheme="minorHAnsi"/>
+          <w:iCs/>
+          <w:color w:val="000000"/>
+          <w:lang w:val="en-US"/>
+        </w:rPr>
+        <w:t xml:space="preserve"> </w:t>
+      </w:r>
+      <w:proofErr w:type="spellStart"/>
+      <w:r>
+        <w:rPr>
+          <w:rFonts w:cstheme="minorHAnsi"/>
+          <w:iCs/>
+          <w:color w:val="000000"/>
+          <w:lang w:val="en-US"/>
+        </w:rPr>
+        <w:t>defecto</w:t>
+      </w:r>
+      <w:proofErr w:type="spellEnd"/>
+      <w:r>
+        <w:rPr>
+          <w:rFonts w:cstheme="minorHAnsi"/>
+          <w:iCs/>
+          <w:color w:val="000000"/>
+          <w:lang w:val="en-US"/>
+        </w:rPr>
+        <w:t xml:space="preserve"> se </w:t>
+      </w:r>
+      <w:proofErr w:type="spellStart"/>
+      <w:r>
+        <w:rPr>
+          <w:rFonts w:cstheme="minorHAnsi"/>
+          <w:iCs/>
+          <w:color w:val="000000"/>
+          <w:lang w:val="en-US"/>
+        </w:rPr>
+        <w:t>considera</w:t>
+      </w:r>
+      <w:proofErr w:type="spellEnd"/>
+      <w:r>
+        <w:rPr>
+          <w:rFonts w:cstheme="minorHAnsi"/>
+          <w:iCs/>
+          <w:color w:val="000000"/>
+          <w:lang w:val="en-US"/>
+        </w:rPr>
+        <w:t xml:space="preserve"> Fs=1 Hz y </w:t>
+      </w:r>
+      <w:proofErr w:type="spellStart"/>
+      <w:r>
+        <w:rPr>
+          <w:rFonts w:cstheme="minorHAnsi"/>
+          <w:iCs/>
+          <w:color w:val="000000"/>
+          <w:lang w:val="en-US"/>
+        </w:rPr>
+        <w:t>grafica</w:t>
+      </w:r>
+      <w:proofErr w:type="spellEnd"/>
+      <w:r>
+        <w:rPr>
+          <w:rFonts w:cstheme="minorHAnsi"/>
+          <w:iCs/>
+          <w:color w:val="000000"/>
+          <w:lang w:val="en-US"/>
+        </w:rPr>
+        <w:t xml:space="preserve"> las </w:t>
+      </w:r>
+      <w:proofErr w:type="spellStart"/>
+      <w:r>
+        <w:rPr>
+          <w:rFonts w:cstheme="minorHAnsi"/>
+          <w:iCs/>
+          <w:color w:val="000000"/>
+          <w:lang w:val="en-US"/>
+        </w:rPr>
+        <w:t>diez</w:t>
+      </w:r>
+      <w:proofErr w:type="spellEnd"/>
+      <w:r>
+        <w:rPr>
+          <w:rFonts w:cstheme="minorHAnsi"/>
+          <w:iCs/>
+          <w:color w:val="000000"/>
+          <w:lang w:val="en-US"/>
+        </w:rPr>
+        <w:t xml:space="preserve"> </w:t>
+      </w:r>
+      <w:proofErr w:type="spellStart"/>
+      <w:r>
+        <w:rPr>
+          <w:rFonts w:cstheme="minorHAnsi"/>
+          <w:iCs/>
+          <w:color w:val="000000"/>
+          <w:lang w:val="en-US"/>
+        </w:rPr>
+        <w:t>primeras</w:t>
+      </w:r>
+      <w:proofErr w:type="spellEnd"/>
+      <w:r>
+        <w:rPr>
+          <w:rFonts w:cstheme="minorHAnsi"/>
+          <w:iCs/>
+          <w:color w:val="000000"/>
+          <w:lang w:val="en-US"/>
+        </w:rPr>
+        <w:t xml:space="preserve"> </w:t>
+      </w:r>
+      <w:proofErr w:type="spellStart"/>
+      <w:r>
+        <w:rPr>
+          <w:rFonts w:cstheme="minorHAnsi"/>
+          <w:iCs/>
+          <w:color w:val="000000"/>
+          <w:lang w:val="en-US"/>
+        </w:rPr>
+        <w:t>muestras</w:t>
+      </w:r>
+      <w:proofErr w:type="spellEnd"/>
+      <w:r>
+        <w:rPr>
+          <w:rFonts w:cstheme="minorHAnsi"/>
+          <w:iCs/>
+          <w:color w:val="000000"/>
+          <w:lang w:val="en-US"/>
+        </w:rPr>
+        <w:t>.</w:t>
+      </w:r>
+    </w:p>
+    <w:p>
+      <w:pPr>
+        <w:spacing w:line="240" w:lineRule="auto"/>
+        <w:rPr>
+          <w:rFonts w:cstheme="minorHAnsi"/>
+          <w:iCs/>
+          <w:color w:val="000000"/>
           <w:lang w:val="en-US"/>
         </w:rPr>
       </w:pPr>
@@ -1343,16 +2157,416 @@
         </w:rPr>
         <w:t>:</w:t>
       </w:r>
+      <w:r>
+        <w:rPr>
+          <w:rFonts w:cstheme="minorHAnsi"/>
+          <w:b/>
+          <w:iCs/>
+          <w:color w:val="000000"/>
+          <w:u w:val="single"/>
+          <w:lang w:val="en-US"/>
+        </w:rPr>
+        <w:t xml:space="preserve"> </w:t>
+      </w:r>
+      <w:proofErr w:type="spellStart"/>
+      <w:r>
+        <w:rPr>
+          <w:rFonts w:cstheme="minorHAnsi"/>
+          <w:iCs/>
+          <w:color w:val="000000"/>
+          <w:lang w:val="en-US"/>
+        </w:rPr>
+        <w:t>devuelve</w:t>
+      </w:r>
+      <w:proofErr w:type="spellEnd"/>
+      <w:r>
+        <w:rPr>
+          <w:rFonts w:cstheme="minorHAnsi"/>
+          <w:iCs/>
+          <w:color w:val="000000"/>
+          <w:lang w:val="en-US"/>
+        </w:rPr>
+        <w:t xml:space="preserve"> la </w:t>
+      </w:r>
+      <w:proofErr w:type="spellStart"/>
+      <w:r>
+        <w:rPr>
+          <w:rFonts w:cstheme="minorHAnsi"/>
+          <w:iCs/>
+          <w:color w:val="000000"/>
+          <w:lang w:val="en-US"/>
+        </w:rPr>
+        <w:t>convolución</w:t>
+      </w:r>
+      <w:proofErr w:type="spellEnd"/>
+      <w:r>
+        <w:rPr>
+          <w:rFonts w:cstheme="minorHAnsi"/>
+          <w:iCs/>
+          <w:color w:val="000000"/>
+          <w:lang w:val="en-US"/>
+        </w:rPr>
+        <w:t xml:space="preserve"> de </w:t>
+      </w:r>
+      <w:proofErr w:type="spellStart"/>
+      <w:r>
+        <w:rPr>
+          <w:rFonts w:cstheme="minorHAnsi"/>
+          <w:iCs/>
+          <w:color w:val="000000"/>
+          <w:lang w:val="en-US"/>
+        </w:rPr>
+        <w:t>los</w:t>
+      </w:r>
+      <w:proofErr w:type="spellEnd"/>
+      <w:r>
+        <w:rPr>
+          <w:rFonts w:cstheme="minorHAnsi"/>
+          <w:iCs/>
+          <w:color w:val="000000"/>
+          <w:lang w:val="en-US"/>
+        </w:rPr>
+        <w:t xml:space="preserve"> </w:t>
+      </w:r>
+      <w:proofErr w:type="spellStart"/>
+      <w:r>
+        <w:rPr>
+          <w:rFonts w:cstheme="minorHAnsi"/>
+          <w:iCs/>
+          <w:color w:val="000000"/>
+          <w:lang w:val="en-US"/>
+        </w:rPr>
+        <w:t>vectores</w:t>
+      </w:r>
+      <w:proofErr w:type="spellEnd"/>
+      <w:r>
+        <w:rPr>
+          <w:rFonts w:cstheme="minorHAnsi"/>
+          <w:iCs/>
+          <w:color w:val="000000"/>
+          <w:lang w:val="en-US"/>
+        </w:rPr>
+        <w:t xml:space="preserve"> “u” y “v”, </w:t>
+      </w:r>
+      <w:proofErr w:type="spellStart"/>
+      <w:r>
+        <w:rPr>
+          <w:rFonts w:cstheme="minorHAnsi"/>
+          <w:iCs/>
+          <w:color w:val="000000"/>
+          <w:lang w:val="en-US"/>
+        </w:rPr>
+        <w:t>donde</w:t>
+      </w:r>
+      <w:proofErr w:type="spellEnd"/>
+      <w:r>
+        <w:rPr>
+          <w:rFonts w:cstheme="minorHAnsi"/>
+          <w:iCs/>
+          <w:color w:val="000000"/>
+          <w:lang w:val="en-US"/>
+        </w:rPr>
+        <w:t xml:space="preserve"> </w:t>
+      </w:r>
+      <w:proofErr w:type="spellStart"/>
+      <w:r>
+        <w:rPr>
+          <w:rFonts w:cstheme="minorHAnsi"/>
+          <w:iCs/>
+          <w:color w:val="000000"/>
+          <w:lang w:val="en-US"/>
+        </w:rPr>
+        <w:t>si</w:t>
+      </w:r>
+      <w:proofErr w:type="spellEnd"/>
+      <w:r>
+        <w:rPr>
+          <w:rFonts w:cstheme="minorHAnsi"/>
+          <w:iCs/>
+          <w:color w:val="000000"/>
+          <w:lang w:val="en-US"/>
+        </w:rPr>
+        <w:t xml:space="preserve"> “u” y “v” son </w:t>
+      </w:r>
+      <w:proofErr w:type="spellStart"/>
+      <w:r>
+        <w:rPr>
+          <w:rFonts w:cstheme="minorHAnsi"/>
+          <w:iCs/>
+          <w:color w:val="000000"/>
+          <w:lang w:val="en-US"/>
+        </w:rPr>
+        <w:t>vectores</w:t>
+      </w:r>
+      <w:proofErr w:type="spellEnd"/>
+      <w:r>
+        <w:rPr>
+          <w:rFonts w:cstheme="minorHAnsi"/>
+          <w:iCs/>
+          <w:color w:val="000000"/>
+          <w:lang w:val="en-US"/>
+        </w:rPr>
+        <w:t xml:space="preserve"> de </w:t>
+      </w:r>
+      <w:proofErr w:type="spellStart"/>
+      <w:r>
+        <w:rPr>
+          <w:rFonts w:cstheme="minorHAnsi"/>
+          <w:iCs/>
+          <w:color w:val="000000"/>
+          <w:lang w:val="en-US"/>
+        </w:rPr>
+        <w:t>coeficientes</w:t>
+      </w:r>
+      <w:proofErr w:type="spellEnd"/>
+      <w:r>
+        <w:rPr>
+          <w:rFonts w:cstheme="minorHAnsi"/>
+          <w:iCs/>
+          <w:color w:val="000000"/>
+          <w:lang w:val="en-US"/>
+        </w:rPr>
+        <w:t xml:space="preserve"> de </w:t>
+      </w:r>
+      <w:proofErr w:type="spellStart"/>
+      <w:r>
+        <w:rPr>
+          <w:rFonts w:cstheme="minorHAnsi"/>
+          <w:iCs/>
+          <w:color w:val="000000"/>
+          <w:lang w:val="en-US"/>
+        </w:rPr>
+        <w:t>polinomios</w:t>
+      </w:r>
+      <w:proofErr w:type="spellEnd"/>
+      <w:r>
+        <w:rPr>
+          <w:rFonts w:cstheme="minorHAnsi"/>
+          <w:iCs/>
+          <w:color w:val="000000"/>
+          <w:lang w:val="en-US"/>
+        </w:rPr>
+        <w:t xml:space="preserve">, </w:t>
+      </w:r>
+      <w:proofErr w:type="spellStart"/>
+      <w:r>
+        <w:rPr>
+          <w:rFonts w:cstheme="minorHAnsi"/>
+          <w:iCs/>
+          <w:color w:val="000000"/>
+          <w:lang w:val="en-US"/>
+        </w:rPr>
+        <w:t>usar</w:t>
+      </w:r>
+      <w:proofErr w:type="spellEnd"/>
+      <w:r>
+        <w:rPr>
+          <w:rFonts w:cstheme="minorHAnsi"/>
+          <w:iCs/>
+          <w:color w:val="000000"/>
+          <w:lang w:val="en-US"/>
+        </w:rPr>
+        <w:t xml:space="preserve"> conv </w:t>
+      </w:r>
+      <w:proofErr w:type="spellStart"/>
+      <w:r>
+        <w:rPr>
+          <w:rFonts w:cstheme="minorHAnsi"/>
+          <w:iCs/>
+          <w:color w:val="000000"/>
+          <w:lang w:val="en-US"/>
+        </w:rPr>
+        <w:t>es</w:t>
+      </w:r>
+      <w:proofErr w:type="spellEnd"/>
+      <w:r>
+        <w:rPr>
+          <w:rFonts w:cstheme="minorHAnsi"/>
+          <w:iCs/>
+          <w:color w:val="000000"/>
+          <w:lang w:val="en-US"/>
+        </w:rPr>
+        <w:t xml:space="preserve"> </w:t>
+      </w:r>
+      <w:proofErr w:type="spellStart"/>
+      <w:r>
+        <w:rPr>
+          <w:rFonts w:cstheme="minorHAnsi"/>
+          <w:iCs/>
+          <w:color w:val="000000"/>
+          <w:lang w:val="en-US"/>
+        </w:rPr>
+        <w:t>equivalente</w:t>
+      </w:r>
+      <w:proofErr w:type="spellEnd"/>
+      <w:r>
+        <w:rPr>
+          <w:rFonts w:cstheme="minorHAnsi"/>
+          <w:iCs/>
+          <w:color w:val="000000"/>
+          <w:lang w:val="en-US"/>
+        </w:rPr>
+        <w:t xml:space="preserve"> a </w:t>
+      </w:r>
+      <w:proofErr w:type="spellStart"/>
+      <w:r>
+        <w:rPr>
+          <w:rFonts w:cstheme="minorHAnsi"/>
+          <w:iCs/>
+          <w:color w:val="000000"/>
+          <w:lang w:val="en-US"/>
+        </w:rPr>
+        <w:t>multiplicar</w:t>
+      </w:r>
+      <w:proofErr w:type="spellEnd"/>
+      <w:r>
+        <w:rPr>
+          <w:rFonts w:cstheme="minorHAnsi"/>
+          <w:iCs/>
+          <w:color w:val="000000"/>
+          <w:lang w:val="en-US"/>
+        </w:rPr>
+        <w:t xml:space="preserve"> </w:t>
+      </w:r>
+      <w:proofErr w:type="spellStart"/>
+      <w:r>
+        <w:rPr>
+          <w:rFonts w:cstheme="minorHAnsi"/>
+          <w:iCs/>
+          <w:color w:val="000000"/>
+          <w:lang w:val="en-US"/>
+        </w:rPr>
+        <w:t>los</w:t>
+      </w:r>
+      <w:proofErr w:type="spellEnd"/>
+      <w:r>
+        <w:rPr>
+          <w:rFonts w:cstheme="minorHAnsi"/>
+          <w:iCs/>
+          <w:color w:val="000000"/>
+          <w:lang w:val="en-US"/>
+        </w:rPr>
+        <w:t xml:space="preserve"> dos </w:t>
+      </w:r>
+      <w:proofErr w:type="spellStart"/>
+      <w:r>
+        <w:rPr>
+          <w:rFonts w:cstheme="minorHAnsi"/>
+          <w:iCs/>
+          <w:color w:val="000000"/>
+          <w:lang w:val="en-US"/>
+        </w:rPr>
+        <w:t>polinomios</w:t>
+      </w:r>
+      <w:proofErr w:type="spellEnd"/>
+      <w:r>
+        <w:rPr>
+          <w:rFonts w:cstheme="minorHAnsi"/>
+          <w:iCs/>
+          <w:color w:val="000000"/>
+          <w:lang w:val="en-US"/>
+        </w:rPr>
+        <w:t xml:space="preserve">. La forma </w:t>
+      </w:r>
+      <w:proofErr w:type="spellStart"/>
+      <w:r>
+        <w:rPr>
+          <w:rFonts w:cstheme="minorHAnsi"/>
+          <w:iCs/>
+          <w:color w:val="000000"/>
+          <w:lang w:val="en-US"/>
+        </w:rPr>
+        <w:t>es</w:t>
+      </w:r>
+      <w:proofErr w:type="spellEnd"/>
+      <w:r>
+        <w:rPr>
+          <w:rFonts w:cstheme="minorHAnsi"/>
+          <w:iCs/>
+          <w:color w:val="000000"/>
+          <w:lang w:val="en-US"/>
+        </w:rPr>
+        <w:t>:</w:t>
+      </w:r>
     </w:p>
     <w:p>
       <w:pPr>
         <w:spacing w:line="240" w:lineRule="auto"/>
         <w:rPr>
           <w:rFonts w:cstheme="minorHAnsi"/>
-          <w:b/>
-          <w:iCs/>
-          <w:color w:val="000000"/>
-          <w:u w:val="single"/>
+          <w:iCs/>
+          <w:color w:val="000000"/>
+          <w:lang w:val="en-US"/>
+        </w:rPr>
+      </w:pPr>
+      <w:r>
+        <w:rPr>
+          <w:rFonts w:cstheme="minorHAnsi"/>
+          <w:iCs/>
+          <w:color w:val="000000"/>
+          <w:lang w:val="en-US"/>
+        </w:rPr>
+        <w:t>-</w:t>
+      </w:r>
+      <w:r>
+        <w:rPr>
+          <w:rFonts w:cstheme="minorHAnsi"/>
+          <w:iCs/>
+          <w:color w:val="000000"/>
+          <w:lang w:val="en-US"/>
+        </w:rPr>
+        <w:t xml:space="preserve"> </w:t>
+      </w:r>
+      <w:r>
+        <w:rPr>
+          <w:rFonts w:cstheme="minorHAnsi"/>
+          <w:iCs/>
+          <w:color w:val="000000"/>
+          <w:lang w:val="en-US"/>
+        </w:rPr>
+        <w:t>C</w:t>
+      </w:r>
+      <w:bookmarkStart w:id="0" w:name="_GoBack"/>
+      <w:bookmarkEnd w:id="0"/>
+      <w:r>
+        <w:rPr>
+          <w:rFonts w:cstheme="minorHAnsi"/>
+          <w:iCs/>
+          <w:color w:val="000000"/>
+          <w:lang w:val="en-US"/>
+        </w:rPr>
+        <w:t>onv(</w:t>
+      </w:r>
+      <w:proofErr w:type="spellStart"/>
+      <w:proofErr w:type="gramStart"/>
+      <w:r>
+        <w:rPr>
+          <w:rFonts w:cstheme="minorHAnsi"/>
+          <w:iCs/>
+          <w:color w:val="000000"/>
+          <w:lang w:val="en-US"/>
+        </w:rPr>
+        <w:t>u,v</w:t>
+      </w:r>
+      <w:proofErr w:type="spellEnd"/>
+      <w:proofErr w:type="gramEnd"/>
+      <w:r>
+        <w:rPr>
+          <w:rFonts w:cstheme="minorHAnsi"/>
+          <w:iCs/>
+          <w:color w:val="000000"/>
+          <w:lang w:val="en-US"/>
+        </w:rPr>
+        <w:t>)</w:t>
+      </w:r>
+    </w:p>
+    <w:p>
+      <w:pPr>
+        <w:spacing w:line="240" w:lineRule="auto"/>
+        <w:rPr>
+          <w:rFonts w:cstheme="minorHAnsi"/>
+          <w:iCs/>
+          <w:color w:val="000000"/>
           <w:lang w:val="en-US"/>
         </w:rPr>
       </w:pPr>
@@ -1387,6 +2601,17 @@
           <w:lang w:val="en-US"/>
         </w:rPr>
         <w:t>:</w:t>
+      </w:r>
+      <w:r>
+        <w:rPr>
+          <w:rFonts w:cstheme="minorHAnsi"/>
+          <w:b/>
+          <w:iCs/>
+          <w:color w:val="000000"/>
+          <w:u w:val="single"/>
+          <w:lang w:val="en-US"/>
+        </w:rPr>
+        <w:t xml:space="preserve"> </w:t>
       </w:r>
     </w:p>
     <w:p>
@@ -2196,11 +3421,359 @@
       </w:pPr>
     </w:lvl>
   </w:abstractNum>
+  <w:abstractNum w:abstractNumId="2" w15:restartNumberingAfterBreak="0">
+    <w:nsid w:val="39A95640"/>
+    <w:multiLevelType w:val="hybridMultilevel"/>
+    <w:tmpl w:val="CFC65750"/>
+    <w:lvl w:ilvl="0" w:tplc="D102EA4A">
+      <w:start w:val="1"/>
+      <w:numFmt w:val="bullet"/>
+      <w:lvlText w:val="-"/>
+      <w:lvlJc w:val="left"/>
+      <w:pPr>
+        <w:ind w:left="720" w:hanging="360"/>
+      </w:pPr>
+      <w:rPr>
+        <w:rFonts w:ascii="Calibri" w:eastAsiaTheme="minorHAnsi" w:hAnsi="Calibri" w:cs="Calibri" w:hint="default"/>
+      </w:rPr>
+    </w:lvl>
+    <w:lvl w:ilvl="1" w:tplc="2C0A0003" w:tentative="1">
+      <w:start w:val="1"/>
+      <w:numFmt w:val="bullet"/>
+      <w:lvlText w:val="o"/>
+      <w:lvlJc w:val="left"/>
+      <w:pPr>
+        <w:ind w:left="1440" w:hanging="360"/>
+      </w:pPr>
+      <w:rPr>
+        <w:rFonts w:ascii="Courier New" w:hAnsi="Courier New" w:cs="Courier New" w:hint="default"/>
+      </w:rPr>
+    </w:lvl>
+    <w:lvl w:ilvl="2" w:tplc="2C0A0005" w:tentative="1">
+      <w:start w:val="1"/>
+      <w:numFmt w:val="bullet"/>
+      <w:lvlText w:val=""/>
+      <w:lvlJc w:val="left"/>
+      <w:pPr>
+        <w:ind w:left="2160" w:hanging="360"/>
+      </w:pPr>
+      <w:rPr>
+        <w:rFonts w:ascii="Wingdings" w:hAnsi="Wingdings" w:hint="default"/>
+      </w:rPr>
+    </w:lvl>
+    <w:lvl w:ilvl="3" w:tplc="2C0A0001" w:tentative="1">
+      <w:start w:val="1"/>
+      <w:numFmt w:val="bullet"/>
+      <w:lvlText w:val=""/>
+      <w:lvlJc w:val="left"/>
+      <w:pPr>
+        <w:ind w:left="2880" w:hanging="360"/>
+      </w:pPr>
+      <w:rPr>
+        <w:rFonts w:ascii="Symbol" w:hAnsi="Symbol" w:hint="default"/>
+      </w:rPr>
+    </w:lvl>
+    <w:lvl w:ilvl="4" w:tplc="2C0A0003" w:tentative="1">
+      <w:start w:val="1"/>
+      <w:numFmt w:val="bullet"/>
+      <w:lvlText w:val="o"/>
+      <w:lvlJc w:val="left"/>
+      <w:pPr>
+        <w:ind w:left="3600" w:hanging="360"/>
+      </w:pPr>
+      <w:rPr>
+        <w:rFonts w:ascii="Courier New" w:hAnsi="Courier New" w:cs="Courier New" w:hint="default"/>
+      </w:rPr>
+    </w:lvl>
+    <w:lvl w:ilvl="5" w:tplc="2C0A0005" w:tentative="1">
+      <w:start w:val="1"/>
+      <w:numFmt w:val="bullet"/>
+      <w:lvlText w:val=""/>
+      <w:lvlJc w:val="left"/>
+      <w:pPr>
+        <w:ind w:left="4320" w:hanging="360"/>
+      </w:pPr>
+      <w:rPr>
+        <w:rFonts w:ascii="Wingdings" w:hAnsi="Wingdings" w:hint="default"/>
+      </w:rPr>
+    </w:lvl>
+    <w:lvl w:ilvl="6" w:tplc="2C0A0001" w:tentative="1">
+      <w:start w:val="1"/>
+      <w:numFmt w:val="bullet"/>
+      <w:lvlText w:val=""/>
+      <w:lvlJc w:val="left"/>
+      <w:pPr>
+        <w:ind w:left="5040" w:hanging="360"/>
+      </w:pPr>
+      <w:rPr>
+        <w:rFonts w:ascii="Symbol" w:hAnsi="Symbol" w:hint="default"/>
+      </w:rPr>
+    </w:lvl>
+    <w:lvl w:ilvl="7" w:tplc="2C0A0003" w:tentative="1">
+      <w:start w:val="1"/>
+      <w:numFmt w:val="bullet"/>
+      <w:lvlText w:val="o"/>
+      <w:lvlJc w:val="left"/>
+      <w:pPr>
+        <w:ind w:left="5760" w:hanging="360"/>
+      </w:pPr>
+      <w:rPr>
+        <w:rFonts w:ascii="Courier New" w:hAnsi="Courier New" w:cs="Courier New" w:hint="default"/>
+      </w:rPr>
+    </w:lvl>
+    <w:lvl w:ilvl="8" w:tplc="2C0A0005" w:tentative="1">
+      <w:start w:val="1"/>
+      <w:numFmt w:val="bullet"/>
+      <w:lvlText w:val=""/>
+      <w:lvlJc w:val="left"/>
+      <w:pPr>
+        <w:ind w:left="6480" w:hanging="360"/>
+      </w:pPr>
+      <w:rPr>
+        <w:rFonts w:ascii="Wingdings" w:hAnsi="Wingdings" w:hint="default"/>
+      </w:rPr>
+    </w:lvl>
+  </w:abstractNum>
+  <w:abstractNum w:abstractNumId="3" w15:restartNumberingAfterBreak="0">
+    <w:nsid w:val="48D31804"/>
+    <w:multiLevelType w:val="hybridMultilevel"/>
+    <w:tmpl w:val="2752FF04"/>
+    <w:lvl w:ilvl="0" w:tplc="6B3C38F2">
+      <w:start w:val="1"/>
+      <w:numFmt w:val="bullet"/>
+      <w:lvlText w:val="-"/>
+      <w:lvlJc w:val="left"/>
+      <w:pPr>
+        <w:ind w:left="720" w:hanging="360"/>
+      </w:pPr>
+      <w:rPr>
+        <w:rFonts w:ascii="Calibri" w:eastAsiaTheme="minorHAnsi" w:hAnsi="Calibri" w:cs="Calibri" w:hint="default"/>
+      </w:rPr>
+    </w:lvl>
+    <w:lvl w:ilvl="1" w:tplc="2C0A0003" w:tentative="1">
+      <w:start w:val="1"/>
+      <w:numFmt w:val="bullet"/>
+      <w:lvlText w:val="o"/>
+      <w:lvlJc w:val="left"/>
+      <w:pPr>
+        <w:ind w:left="1440" w:hanging="360"/>
+      </w:pPr>
+      <w:rPr>
+        <w:rFonts w:ascii="Courier New" w:hAnsi="Courier New" w:cs="Courier New" w:hint="default"/>
+      </w:rPr>
+    </w:lvl>
+    <w:lvl w:ilvl="2" w:tplc="2C0A0005" w:tentative="1">
+      <w:start w:val="1"/>
+      <w:numFmt w:val="bullet"/>
+      <w:lvlText w:val=""/>
+      <w:lvlJc w:val="left"/>
+      <w:pPr>
+        <w:ind w:left="2160" w:hanging="360"/>
+      </w:pPr>
+      <w:rPr>
+        <w:rFonts w:ascii="Wingdings" w:hAnsi="Wingdings" w:hint="default"/>
+      </w:rPr>
+    </w:lvl>
+    <w:lvl w:ilvl="3" w:tplc="2C0A0001" w:tentative="1">
+      <w:start w:val="1"/>
+      <w:numFmt w:val="bullet"/>
+      <w:lvlText w:val=""/>
+      <w:lvlJc w:val="left"/>
+      <w:pPr>
+        <w:ind w:left="2880" w:hanging="360"/>
+      </w:pPr>
+      <w:rPr>
+        <w:rFonts w:ascii="Symbol" w:hAnsi="Symbol" w:hint="default"/>
+      </w:rPr>
+    </w:lvl>
+    <w:lvl w:ilvl="4" w:tplc="2C0A0003" w:tentative="1">
+      <w:start w:val="1"/>
+      <w:numFmt w:val="bullet"/>
+      <w:lvlText w:val="o"/>
+      <w:lvlJc w:val="left"/>
+      <w:pPr>
+        <w:ind w:left="3600" w:hanging="360"/>
+      </w:pPr>
+      <w:rPr>
+        <w:rFonts w:ascii="Courier New" w:hAnsi="Courier New" w:cs="Courier New" w:hint="default"/>
+      </w:rPr>
+    </w:lvl>
+    <w:lvl w:ilvl="5" w:tplc="2C0A0005" w:tentative="1">
+      <w:start w:val="1"/>
+      <w:numFmt w:val="bullet"/>
+      <w:lvlText w:val=""/>
+      <w:lvlJc w:val="left"/>
+      <w:pPr>
+        <w:ind w:left="4320" w:hanging="360"/>
+      </w:pPr>
+      <w:rPr>
+        <w:rFonts w:ascii="Wingdings" w:hAnsi="Wingdings" w:hint="default"/>
+      </w:rPr>
+    </w:lvl>
+    <w:lvl w:ilvl="6" w:tplc="2C0A0001" w:tentative="1">
+      <w:start w:val="1"/>
+      <w:numFmt w:val="bullet"/>
+      <w:lvlText w:val=""/>
+      <w:lvlJc w:val="left"/>
+      <w:pPr>
+        <w:ind w:left="5040" w:hanging="360"/>
+      </w:pPr>
+      <w:rPr>
+        <w:rFonts w:ascii="Symbol" w:hAnsi="Symbol" w:hint="default"/>
+      </w:rPr>
+    </w:lvl>
+    <w:lvl w:ilvl="7" w:tplc="2C0A0003" w:tentative="1">
+      <w:start w:val="1"/>
+      <w:numFmt w:val="bullet"/>
+      <w:lvlText w:val="o"/>
+      <w:lvlJc w:val="left"/>
+      <w:pPr>
+        <w:ind w:left="5760" w:hanging="360"/>
+      </w:pPr>
+      <w:rPr>
+        <w:rFonts w:ascii="Courier New" w:hAnsi="Courier New" w:cs="Courier New" w:hint="default"/>
+      </w:rPr>
+    </w:lvl>
+    <w:lvl w:ilvl="8" w:tplc="2C0A0005" w:tentative="1">
+      <w:start w:val="1"/>
+      <w:numFmt w:val="bullet"/>
+      <w:lvlText w:val=""/>
+      <w:lvlJc w:val="left"/>
+      <w:pPr>
+        <w:ind w:left="6480" w:hanging="360"/>
+      </w:pPr>
+      <w:rPr>
+        <w:rFonts w:ascii="Wingdings" w:hAnsi="Wingdings" w:hint="default"/>
+      </w:rPr>
+    </w:lvl>
+  </w:abstractNum>
+  <w:abstractNum w:abstractNumId="4" w15:restartNumberingAfterBreak="0">
+    <w:nsid w:val="795E6CE3"/>
+    <w:multiLevelType w:val="hybridMultilevel"/>
+    <w:tmpl w:val="D00E3E2E"/>
+    <w:lvl w:ilvl="0" w:tplc="B1C0828C">
+      <w:start w:val="1"/>
+      <w:numFmt w:val="bullet"/>
+      <w:lvlText w:val="-"/>
+      <w:lvlJc w:val="left"/>
+      <w:pPr>
+        <w:ind w:left="720" w:hanging="360"/>
+      </w:pPr>
+      <w:rPr>
+        <w:rFonts w:ascii="Calibri" w:eastAsiaTheme="minorHAnsi" w:hAnsi="Calibri" w:cs="Calibri" w:hint="default"/>
+      </w:rPr>
+    </w:lvl>
+    <w:lvl w:ilvl="1" w:tplc="2C0A0003" w:tentative="1">
+      <w:start w:val="1"/>
+      <w:numFmt w:val="bullet"/>
+      <w:lvlText w:val="o"/>
+      <w:lvlJc w:val="left"/>
+      <w:pPr>
+        <w:ind w:left="1440" w:hanging="360"/>
+      </w:pPr>
+      <w:rPr>
+        <w:rFonts w:ascii="Courier New" w:hAnsi="Courier New" w:cs="Courier New" w:hint="default"/>
+      </w:rPr>
+    </w:lvl>
+    <w:lvl w:ilvl="2" w:tplc="2C0A0005" w:tentative="1">
+      <w:start w:val="1"/>
+      <w:numFmt w:val="bullet"/>
+      <w:lvlText w:val=""/>
+      <w:lvlJc w:val="left"/>
+      <w:pPr>
+        <w:ind w:left="2160" w:hanging="360"/>
+      </w:pPr>
+      <w:rPr>
+        <w:rFonts w:ascii="Wingdings" w:hAnsi="Wingdings" w:hint="default"/>
+      </w:rPr>
+    </w:lvl>
+    <w:lvl w:ilvl="3" w:tplc="2C0A0001" w:tentative="1">
+      <w:start w:val="1"/>
+      <w:numFmt w:val="bullet"/>
+      <w:lvlText w:val=""/>
+      <w:lvlJc w:val="left"/>
+      <w:pPr>
+        <w:ind w:left="2880" w:hanging="360"/>
+      </w:pPr>
+      <w:rPr>
+        <w:rFonts w:ascii="Symbol" w:hAnsi="Symbol" w:hint="default"/>
+      </w:rPr>
+    </w:lvl>
+    <w:lvl w:ilvl="4" w:tplc="2C0A0003" w:tentative="1">
+      <w:start w:val="1"/>
+      <w:numFmt w:val="bullet"/>
+      <w:lvlText w:val="o"/>
+      <w:lvlJc w:val="left"/>
+      <w:pPr>
+        <w:ind w:left="3600" w:hanging="360"/>
+      </w:pPr>
+      <w:rPr>
+        <w:rFonts w:ascii="Courier New" w:hAnsi="Courier New" w:cs="Courier New" w:hint="default"/>
+      </w:rPr>
+    </w:lvl>
+    <w:lvl w:ilvl="5" w:tplc="2C0A0005" w:tentative="1">
+      <w:start w:val="1"/>
+      <w:numFmt w:val="bullet"/>
+      <w:lvlText w:val=""/>
+      <w:lvlJc w:val="left"/>
+      <w:pPr>
+        <w:ind w:left="4320" w:hanging="360"/>
+      </w:pPr>
+      <w:rPr>
+        <w:rFonts w:ascii="Wingdings" w:hAnsi="Wingdings" w:hint="default"/>
+      </w:rPr>
+    </w:lvl>
+    <w:lvl w:ilvl="6" w:tplc="2C0A0001" w:tentative="1">
+      <w:start w:val="1"/>
+      <w:numFmt w:val="bullet"/>
+      <w:lvlText w:val=""/>
+      <w:lvlJc w:val="left"/>
+      <w:pPr>
+        <w:ind w:left="5040" w:hanging="360"/>
+      </w:pPr>
+      <w:rPr>
+        <w:rFonts w:ascii="Symbol" w:hAnsi="Symbol" w:hint="default"/>
+      </w:rPr>
+    </w:lvl>
+    <w:lvl w:ilvl="7" w:tplc="2C0A0003" w:tentative="1">
+      <w:start w:val="1"/>
+      <w:numFmt w:val="bullet"/>
+      <w:lvlText w:val="o"/>
+      <w:lvlJc w:val="left"/>
+      <w:pPr>
+        <w:ind w:left="5760" w:hanging="360"/>
+      </w:pPr>
+      <w:rPr>
+        <w:rFonts w:ascii="Courier New" w:hAnsi="Courier New" w:cs="Courier New" w:hint="default"/>
+      </w:rPr>
+    </w:lvl>
+    <w:lvl w:ilvl="8" w:tplc="2C0A0005" w:tentative="1">
+      <w:start w:val="1"/>
+      <w:numFmt w:val="bullet"/>
+      <w:lvlText w:val=""/>
+      <w:lvlJc w:val="left"/>
+      <w:pPr>
+        <w:ind w:left="6480" w:hanging="360"/>
+      </w:pPr>
+      <w:rPr>
+        <w:rFonts w:ascii="Wingdings" w:hAnsi="Wingdings" w:hint="default"/>
+      </w:rPr>
+    </w:lvl>
+  </w:abstractNum>
   <w:num w:numId="1">
     <w:abstractNumId w:val="0"/>
   </w:num>
   <w:num w:numId="2">
     <w:abstractNumId w:val="1"/>
+  </w:num>
+  <w:num w:numId="3">
+    <w:abstractNumId w:val="3"/>
+  </w:num>
+  <w:num w:numId="4">
+    <w:abstractNumId w:val="4"/>
+  </w:num>
+  <w:num w:numId="5">
+    <w:abstractNumId w:val="2"/>
   </w:num>
 </w:numbering>
 </file>
@@ -2328,6 +3901,7 @@
     <w:lsdException w:name="HTML Sample" w:semiHidden="1" w:unhideWhenUsed="1"/>
     <w:lsdException w:name="HTML Typewriter" w:semiHidden="1" w:unhideWhenUsed="1"/>
     <w:lsdException w:name="HTML Variable" w:semiHidden="1" w:unhideWhenUsed="1"/>
+    <w:lsdException w:name="Normal Table" w:semiHidden="1" w:unhideWhenUsed="1"/>
     <w:lsdException w:name="annotation subject" w:semiHidden="1" w:unhideWhenUsed="1"/>
     <w:lsdException w:name="No List" w:semiHidden="1" w:unhideWhenUsed="1"/>
     <w:lsdException w:name="Outline List 1" w:semiHidden="1" w:unhideWhenUsed="1"/>
@@ -2372,6 +3946,7 @@
     <w:lsdException w:name="Table Professional" w:semiHidden="1" w:unhideWhenUsed="1"/>
     <w:lsdException w:name="Table Subtle 1" w:semiHidden="1" w:unhideWhenUsed="1"/>
     <w:lsdException w:name="Table Subtle 2" w:semiHidden="1" w:unhideWhenUsed="1"/>
+    <w:lsdException w:name="Table Web 1" w:semiHidden="1" w:unhideWhenUsed="1"/>
     <w:lsdException w:name="Table Web 2" w:semiHidden="1" w:unhideWhenUsed="1"/>
     <w:lsdException w:name="Table Web 3" w:semiHidden="1" w:unhideWhenUsed="1"/>
     <w:lsdException w:name="Balloon Text" w:semiHidden="1" w:unhideWhenUsed="1"/>

</xml_diff>

<commit_message>
Agrego filter, soundsc/sound al .doc
</commit_message>
<xml_diff>
--- a/TP_MATEMATICA_SUPERIOR.docx
+++ b/TP_MATEMATICA_SUPERIOR.docx
@@ -90,7 +90,7 @@
                 <v:shape id="_x0000_i1025" type="#_x0000_t75" style="width:71.25pt;height:86.25pt" o:ole="" fillcolor="window">
                   <v:imagedata r:id="rId5" o:title=""/>
                 </v:shape>
-                <o:OLEObject Type="Embed" ProgID="Word.Picture.8" ShapeID="_x0000_i1025" DrawAspect="Content" ObjectID="_1540284157" r:id="rId6"/>
+                <o:OLEObject Type="Embed" ProgID="Word.Picture.8" ShapeID="_x0000_i1025" DrawAspect="Content" ObjectID="_1540285395" r:id="rId6"/>
               </w:object>
             </w:r>
           </w:p>
@@ -1313,7 +1313,7 @@
           <w:color w:val="000000"/>
           <w:lang w:val="en-US"/>
         </w:rPr>
-        <w:t>grafica</w:t>
+        <w:t>devuelve</w:t>
       </w:r>
       <w:proofErr w:type="spellEnd"/>
       <w:r>
@@ -2524,259 +2524,2033 @@
           <w:color w:val="000000"/>
           <w:lang w:val="en-US"/>
         </w:rPr>
-        <w:t>C</w:t>
-      </w:r>
+        <w:t>Conv(</w:t>
+      </w:r>
+      <w:proofErr w:type="spellStart"/>
+      <w:proofErr w:type="gramStart"/>
+      <w:r>
+        <w:rPr>
+          <w:rFonts w:cstheme="minorHAnsi"/>
+          <w:iCs/>
+          <w:color w:val="000000"/>
+          <w:lang w:val="en-US"/>
+        </w:rPr>
+        <w:t>u,v</w:t>
+      </w:r>
+      <w:proofErr w:type="spellEnd"/>
+      <w:proofErr w:type="gramEnd"/>
+      <w:r>
+        <w:rPr>
+          <w:rFonts w:cstheme="minorHAnsi"/>
+          <w:iCs/>
+          <w:color w:val="000000"/>
+          <w:lang w:val="en-US"/>
+        </w:rPr>
+        <w:t>)</w:t>
+      </w:r>
+    </w:p>
+    <w:p>
+      <w:pPr>
+        <w:spacing w:line="240" w:lineRule="auto"/>
+        <w:rPr>
+          <w:rFonts w:cstheme="minorHAnsi"/>
+          <w:iCs/>
+          <w:color w:val="000000"/>
+          <w:lang w:val="en-US"/>
+        </w:rPr>
+      </w:pPr>
+      <w:r>
+        <w:rPr>
+          <w:rFonts w:cstheme="minorHAnsi"/>
+          <w:b/>
+          <w:color w:val="000000"/>
+          <w:u w:val="single"/>
+          <w:lang w:val="en-US"/>
+        </w:rPr>
+        <w:br/>
+      </w:r>
+      <w:r>
+        <w:rPr>
+          <w:rFonts w:cstheme="minorHAnsi"/>
+          <w:b/>
+          <w:iCs/>
+          <w:color w:val="000000"/>
+          <w:u w:val="single"/>
+          <w:lang w:val="en-US"/>
+        </w:rPr>
+        <w:t>3. Filter</w:t>
+      </w:r>
+      <w:r>
+        <w:rPr>
+          <w:rFonts w:cstheme="minorHAnsi"/>
+          <w:b/>
+          <w:iCs/>
+          <w:color w:val="000000"/>
+          <w:u w:val="single"/>
+          <w:lang w:val="en-US"/>
+        </w:rPr>
+        <w:t>:</w:t>
+      </w:r>
+      <w:r>
+        <w:rPr>
+          <w:rFonts w:cstheme="minorHAnsi"/>
+          <w:iCs/>
+          <w:color w:val="000000"/>
+          <w:lang w:val="en-US"/>
+        </w:rPr>
+        <w:t xml:space="preserve"> filtra </w:t>
+      </w:r>
+      <w:proofErr w:type="spellStart"/>
+      <w:r>
+        <w:rPr>
+          <w:rFonts w:cstheme="minorHAnsi"/>
+          <w:iCs/>
+          <w:color w:val="000000"/>
+          <w:lang w:val="en-US"/>
+        </w:rPr>
+        <w:t>los</w:t>
+      </w:r>
+      <w:proofErr w:type="spellEnd"/>
+      <w:r>
+        <w:rPr>
+          <w:rFonts w:cstheme="minorHAnsi"/>
+          <w:iCs/>
+          <w:color w:val="000000"/>
+          <w:lang w:val="en-US"/>
+        </w:rPr>
+        <w:t xml:space="preserve"> </w:t>
+      </w:r>
+      <w:proofErr w:type="spellStart"/>
+      <w:r>
+        <w:rPr>
+          <w:rFonts w:cstheme="minorHAnsi"/>
+          <w:iCs/>
+          <w:color w:val="000000"/>
+          <w:lang w:val="en-US"/>
+        </w:rPr>
+        <w:t>datos</w:t>
+      </w:r>
+      <w:proofErr w:type="spellEnd"/>
+      <w:r>
+        <w:rPr>
+          <w:rFonts w:cstheme="minorHAnsi"/>
+          <w:iCs/>
+          <w:color w:val="000000"/>
+          <w:lang w:val="en-US"/>
+        </w:rPr>
+        <w:t xml:space="preserve"> de entrada “x”</w:t>
+      </w:r>
+      <w:r>
+        <w:rPr>
+          <w:rFonts w:cstheme="minorHAnsi"/>
+          <w:iCs/>
+          <w:color w:val="000000"/>
+          <w:lang w:val="en-US"/>
+        </w:rPr>
+        <w:t xml:space="preserve">, que </w:t>
+      </w:r>
+      <w:proofErr w:type="spellStart"/>
+      <w:r>
+        <w:rPr>
+          <w:rFonts w:cstheme="minorHAnsi"/>
+          <w:iCs/>
+          <w:color w:val="000000"/>
+          <w:lang w:val="en-US"/>
+        </w:rPr>
+        <w:t>puede</w:t>
+      </w:r>
+      <w:proofErr w:type="spellEnd"/>
+      <w:r>
+        <w:rPr>
+          <w:rFonts w:cstheme="minorHAnsi"/>
+          <w:iCs/>
+          <w:color w:val="000000"/>
+          <w:lang w:val="en-US"/>
+        </w:rPr>
+        <w:t xml:space="preserve"> </w:t>
+      </w:r>
+      <w:proofErr w:type="spellStart"/>
+      <w:r>
+        <w:rPr>
+          <w:rFonts w:cstheme="minorHAnsi"/>
+          <w:iCs/>
+          <w:color w:val="000000"/>
+          <w:lang w:val="en-US"/>
+        </w:rPr>
+        <w:t>ser</w:t>
+      </w:r>
+      <w:proofErr w:type="spellEnd"/>
+      <w:r>
+        <w:rPr>
+          <w:rFonts w:cstheme="minorHAnsi"/>
+          <w:iCs/>
+          <w:color w:val="000000"/>
+          <w:lang w:val="en-US"/>
+        </w:rPr>
+        <w:t xml:space="preserve"> un vector, </w:t>
+      </w:r>
+      <w:proofErr w:type="spellStart"/>
+      <w:r>
+        <w:rPr>
+          <w:rFonts w:cstheme="minorHAnsi"/>
+          <w:iCs/>
+          <w:color w:val="000000"/>
+          <w:lang w:val="en-US"/>
+        </w:rPr>
+        <w:t>matriz</w:t>
+      </w:r>
+      <w:proofErr w:type="spellEnd"/>
+      <w:r>
+        <w:rPr>
+          <w:rFonts w:cstheme="minorHAnsi"/>
+          <w:iCs/>
+          <w:color w:val="000000"/>
+          <w:lang w:val="en-US"/>
+        </w:rPr>
+        <w:t xml:space="preserve"> o un array multidimensional,</w:t>
+      </w:r>
+      <w:r>
+        <w:rPr>
+          <w:rFonts w:cstheme="minorHAnsi"/>
+          <w:iCs/>
+          <w:color w:val="000000"/>
+          <w:lang w:val="en-US"/>
+        </w:rPr>
+        <w:t xml:space="preserve"> </w:t>
+      </w:r>
+      <w:proofErr w:type="spellStart"/>
+      <w:r>
+        <w:rPr>
+          <w:rFonts w:cstheme="minorHAnsi"/>
+          <w:iCs/>
+          <w:color w:val="000000"/>
+          <w:lang w:val="en-US"/>
+        </w:rPr>
+        <w:t>usando</w:t>
+      </w:r>
+      <w:proofErr w:type="spellEnd"/>
+      <w:r>
+        <w:rPr>
+          <w:rFonts w:cstheme="minorHAnsi"/>
+          <w:iCs/>
+          <w:color w:val="000000"/>
+          <w:lang w:val="en-US"/>
+        </w:rPr>
+        <w:t xml:space="preserve"> </w:t>
+      </w:r>
+      <w:proofErr w:type="spellStart"/>
+      <w:r>
+        <w:rPr>
+          <w:rFonts w:cstheme="minorHAnsi"/>
+          <w:iCs/>
+          <w:color w:val="000000"/>
+          <w:lang w:val="en-US"/>
+        </w:rPr>
+        <w:t>una</w:t>
+      </w:r>
+      <w:proofErr w:type="spellEnd"/>
+      <w:r>
+        <w:rPr>
+          <w:rFonts w:cstheme="minorHAnsi"/>
+          <w:iCs/>
+          <w:color w:val="000000"/>
+          <w:lang w:val="en-US"/>
+        </w:rPr>
+        <w:t xml:space="preserve"> </w:t>
+      </w:r>
+      <w:proofErr w:type="spellStart"/>
+      <w:r>
+        <w:rPr>
+          <w:rFonts w:cstheme="minorHAnsi"/>
+          <w:iCs/>
+          <w:color w:val="000000"/>
+          <w:lang w:val="en-US"/>
+        </w:rPr>
+        <w:t>fu</w:t>
+      </w:r>
+      <w:r>
+        <w:rPr>
+          <w:rFonts w:cstheme="minorHAnsi"/>
+          <w:iCs/>
+          <w:color w:val="000000"/>
+          <w:lang w:val="en-US"/>
+        </w:rPr>
+        <w:t>nción</w:t>
+      </w:r>
+      <w:proofErr w:type="spellEnd"/>
+      <w:r>
+        <w:rPr>
+          <w:rFonts w:cstheme="minorHAnsi"/>
+          <w:iCs/>
+          <w:color w:val="000000"/>
+          <w:lang w:val="en-US"/>
+        </w:rPr>
+        <w:t xml:space="preserve"> de </w:t>
+      </w:r>
+      <w:proofErr w:type="spellStart"/>
+      <w:r>
+        <w:rPr>
+          <w:rFonts w:cstheme="minorHAnsi"/>
+          <w:iCs/>
+          <w:color w:val="000000"/>
+          <w:lang w:val="en-US"/>
+        </w:rPr>
+        <w:t>transferencia</w:t>
+      </w:r>
+      <w:proofErr w:type="spellEnd"/>
+      <w:r>
+        <w:rPr>
+          <w:rFonts w:cstheme="minorHAnsi"/>
+          <w:iCs/>
+          <w:color w:val="000000"/>
+          <w:lang w:val="en-US"/>
+        </w:rPr>
+        <w:t xml:space="preserve"> </w:t>
+      </w:r>
+      <w:proofErr w:type="spellStart"/>
+      <w:r>
+        <w:rPr>
+          <w:rFonts w:cstheme="minorHAnsi"/>
+          <w:iCs/>
+          <w:color w:val="000000"/>
+          <w:lang w:val="en-US"/>
+        </w:rPr>
+        <w:t>racional</w:t>
+      </w:r>
+      <w:proofErr w:type="spellEnd"/>
+      <w:r>
+        <w:rPr>
+          <w:rFonts w:cstheme="minorHAnsi"/>
+          <w:iCs/>
+          <w:color w:val="000000"/>
+          <w:lang w:val="en-US"/>
+        </w:rPr>
+        <w:t xml:space="preserve"> </w:t>
+      </w:r>
+      <w:proofErr w:type="spellStart"/>
+      <w:r>
+        <w:rPr>
+          <w:rFonts w:cstheme="minorHAnsi"/>
+          <w:iCs/>
+          <w:color w:val="000000"/>
+          <w:lang w:val="en-US"/>
+        </w:rPr>
+        <w:t>definida</w:t>
+      </w:r>
+      <w:proofErr w:type="spellEnd"/>
+      <w:r>
+        <w:rPr>
+          <w:rFonts w:cstheme="minorHAnsi"/>
+          <w:iCs/>
+          <w:color w:val="000000"/>
+          <w:lang w:val="en-US"/>
+        </w:rPr>
+        <w:t xml:space="preserve"> </w:t>
+      </w:r>
+      <w:proofErr w:type="spellStart"/>
+      <w:r>
+        <w:rPr>
+          <w:rFonts w:cstheme="minorHAnsi"/>
+          <w:iCs/>
+          <w:color w:val="000000"/>
+          <w:lang w:val="en-US"/>
+        </w:rPr>
+        <w:t>por</w:t>
+      </w:r>
+      <w:proofErr w:type="spellEnd"/>
+      <w:r>
+        <w:rPr>
+          <w:rFonts w:cstheme="minorHAnsi"/>
+          <w:iCs/>
+          <w:color w:val="000000"/>
+          <w:lang w:val="en-US"/>
+        </w:rPr>
+        <w:t xml:space="preserve"> </w:t>
+      </w:r>
+      <w:proofErr w:type="spellStart"/>
+      <w:r>
+        <w:rPr>
+          <w:rFonts w:cstheme="minorHAnsi"/>
+          <w:iCs/>
+          <w:color w:val="000000"/>
+          <w:lang w:val="en-US"/>
+        </w:rPr>
+        <w:t>los</w:t>
+      </w:r>
+      <w:proofErr w:type="spellEnd"/>
+      <w:r>
+        <w:rPr>
+          <w:rFonts w:cstheme="minorHAnsi"/>
+          <w:iCs/>
+          <w:color w:val="000000"/>
+          <w:lang w:val="en-US"/>
+        </w:rPr>
+        <w:t xml:space="preserve"> </w:t>
+      </w:r>
+      <w:proofErr w:type="spellStart"/>
+      <w:r>
+        <w:rPr>
+          <w:rFonts w:cstheme="minorHAnsi"/>
+          <w:iCs/>
+          <w:color w:val="000000"/>
+          <w:lang w:val="en-US"/>
+        </w:rPr>
+        <w:t>coeficientes</w:t>
+      </w:r>
+      <w:proofErr w:type="spellEnd"/>
+      <w:r>
+        <w:rPr>
+          <w:rFonts w:cstheme="minorHAnsi"/>
+          <w:iCs/>
+          <w:color w:val="000000"/>
+          <w:lang w:val="en-US"/>
+        </w:rPr>
+        <w:t xml:space="preserve"> de </w:t>
+      </w:r>
+      <w:proofErr w:type="spellStart"/>
+      <w:r>
+        <w:rPr>
+          <w:rFonts w:cstheme="minorHAnsi"/>
+          <w:iCs/>
+          <w:color w:val="000000"/>
+          <w:lang w:val="en-US"/>
+        </w:rPr>
+        <w:t>numerador</w:t>
+      </w:r>
+      <w:proofErr w:type="spellEnd"/>
+      <w:r>
+        <w:rPr>
+          <w:rFonts w:cstheme="minorHAnsi"/>
+          <w:iCs/>
+          <w:color w:val="000000"/>
+          <w:lang w:val="en-US"/>
+        </w:rPr>
+        <w:t xml:space="preserve"> y </w:t>
+      </w:r>
+      <w:proofErr w:type="spellStart"/>
+      <w:r>
+        <w:rPr>
+          <w:rFonts w:cstheme="minorHAnsi"/>
+          <w:iCs/>
+          <w:color w:val="000000"/>
+          <w:lang w:val="en-US"/>
+        </w:rPr>
+        <w:t>denominador</w:t>
+      </w:r>
+      <w:proofErr w:type="spellEnd"/>
+      <w:r>
+        <w:rPr>
+          <w:rFonts w:cstheme="minorHAnsi"/>
+          <w:iCs/>
+          <w:color w:val="000000"/>
+          <w:lang w:val="en-US"/>
+        </w:rPr>
+        <w:t xml:space="preserve"> “b” y “a”. El </w:t>
+      </w:r>
+      <w:proofErr w:type="spellStart"/>
+      <w:r>
+        <w:rPr>
+          <w:rFonts w:cstheme="minorHAnsi"/>
+          <w:iCs/>
+          <w:color w:val="000000"/>
+          <w:lang w:val="en-US"/>
+        </w:rPr>
+        <w:t>coeficiente</w:t>
+      </w:r>
+      <w:proofErr w:type="spellEnd"/>
+      <w:r>
+        <w:rPr>
+          <w:rFonts w:cstheme="minorHAnsi"/>
+          <w:iCs/>
+          <w:color w:val="000000"/>
+          <w:lang w:val="en-US"/>
+        </w:rPr>
+        <w:t xml:space="preserve"> “a” no </w:t>
+      </w:r>
+      <w:proofErr w:type="spellStart"/>
+      <w:r>
+        <w:rPr>
+          <w:rFonts w:cstheme="minorHAnsi"/>
+          <w:iCs/>
+          <w:color w:val="000000"/>
+          <w:lang w:val="en-US"/>
+        </w:rPr>
+        <w:t>puede</w:t>
+      </w:r>
+      <w:proofErr w:type="spellEnd"/>
+      <w:r>
+        <w:rPr>
+          <w:rFonts w:cstheme="minorHAnsi"/>
+          <w:iCs/>
+          <w:color w:val="000000"/>
+          <w:lang w:val="en-US"/>
+        </w:rPr>
+        <w:t xml:space="preserve"> </w:t>
+      </w:r>
+      <w:proofErr w:type="spellStart"/>
+      <w:r>
+        <w:rPr>
+          <w:rFonts w:cstheme="minorHAnsi"/>
+          <w:iCs/>
+          <w:color w:val="000000"/>
+          <w:lang w:val="en-US"/>
+        </w:rPr>
+        <w:t>ser</w:t>
+      </w:r>
+      <w:proofErr w:type="spellEnd"/>
+      <w:r>
+        <w:rPr>
+          <w:rFonts w:cstheme="minorHAnsi"/>
+          <w:iCs/>
+          <w:color w:val="000000"/>
+          <w:lang w:val="en-US"/>
+        </w:rPr>
+        <w:t xml:space="preserve"> cero. La forma </w:t>
+      </w:r>
+      <w:proofErr w:type="spellStart"/>
+      <w:r>
+        <w:rPr>
+          <w:rFonts w:cstheme="minorHAnsi"/>
+          <w:iCs/>
+          <w:color w:val="000000"/>
+          <w:lang w:val="en-US"/>
+        </w:rPr>
+        <w:t>es</w:t>
+      </w:r>
+      <w:proofErr w:type="spellEnd"/>
+      <w:r>
+        <w:rPr>
+          <w:rFonts w:cstheme="minorHAnsi"/>
+          <w:iCs/>
+          <w:color w:val="000000"/>
+          <w:lang w:val="en-US"/>
+        </w:rPr>
+        <w:t>:</w:t>
+      </w:r>
+    </w:p>
+    <w:p>
+      <w:pPr>
+        <w:spacing w:line="240" w:lineRule="auto"/>
+        <w:rPr>
+          <w:rFonts w:cstheme="minorHAnsi"/>
+          <w:iCs/>
+          <w:color w:val="000000"/>
+          <w:lang w:val="en-US"/>
+        </w:rPr>
+      </w:pPr>
+      <w:r>
+        <w:rPr>
+          <w:rFonts w:cstheme="minorHAnsi"/>
+          <w:iCs/>
+          <w:color w:val="000000"/>
+          <w:lang w:val="en-US"/>
+        </w:rPr>
+        <w:t>-</w:t>
+      </w:r>
+      <w:r>
+        <w:rPr>
+          <w:rFonts w:cstheme="minorHAnsi"/>
+          <w:iCs/>
+          <w:color w:val="000000"/>
+          <w:lang w:val="en-US"/>
+        </w:rPr>
+        <w:t xml:space="preserve"> y = filter(</w:t>
+      </w:r>
+      <w:proofErr w:type="spellStart"/>
+      <w:proofErr w:type="gramStart"/>
+      <w:r>
+        <w:rPr>
+          <w:rFonts w:cstheme="minorHAnsi"/>
+          <w:iCs/>
+          <w:color w:val="000000"/>
+          <w:lang w:val="en-US"/>
+        </w:rPr>
+        <w:t>b,a</w:t>
+      </w:r>
+      <w:proofErr w:type="gramEnd"/>
+      <w:r>
+        <w:rPr>
+          <w:rFonts w:cstheme="minorHAnsi"/>
+          <w:iCs/>
+          <w:color w:val="000000"/>
+          <w:lang w:val="en-US"/>
+        </w:rPr>
+        <w:t>,x</w:t>
+      </w:r>
+      <w:proofErr w:type="spellEnd"/>
+      <w:r>
+        <w:rPr>
+          <w:rFonts w:cstheme="minorHAnsi"/>
+          <w:iCs/>
+          <w:color w:val="000000"/>
+          <w:lang w:val="en-US"/>
+        </w:rPr>
+        <w:t>)</w:t>
+      </w:r>
+    </w:p>
+    <w:p>
+      <w:pPr>
+        <w:spacing w:line="240" w:lineRule="auto"/>
+        <w:rPr>
+          <w:rFonts w:cstheme="minorHAnsi"/>
+          <w:iCs/>
+          <w:color w:val="000000"/>
+          <w:lang w:val="en-US"/>
+        </w:rPr>
+      </w:pPr>
+      <w:r>
+        <w:rPr>
+          <w:rFonts w:cstheme="minorHAnsi"/>
+          <w:b/>
+          <w:color w:val="000000"/>
+          <w:u w:val="single"/>
+          <w:lang w:val="en-US"/>
+        </w:rPr>
+        <w:br/>
+      </w:r>
+      <w:r>
+        <w:rPr>
+          <w:rFonts w:cstheme="minorHAnsi"/>
+          <w:b/>
+          <w:iCs/>
+          <w:color w:val="000000"/>
+          <w:u w:val="single"/>
+          <w:lang w:val="en-US"/>
+        </w:rPr>
+        <w:t xml:space="preserve">4. </w:t>
+      </w:r>
+      <w:proofErr w:type="spellStart"/>
+      <w:r>
+        <w:rPr>
+          <w:rFonts w:cstheme="minorHAnsi"/>
+          <w:b/>
+          <w:iCs/>
+          <w:color w:val="000000"/>
+          <w:u w:val="single"/>
+          <w:lang w:val="en-US"/>
+        </w:rPr>
+        <w:t>Soundsc</w:t>
+      </w:r>
+      <w:proofErr w:type="spellEnd"/>
+      <w:r>
+        <w:rPr>
+          <w:rFonts w:cstheme="minorHAnsi"/>
+          <w:b/>
+          <w:iCs/>
+          <w:color w:val="000000"/>
+          <w:u w:val="single"/>
+          <w:lang w:val="en-US"/>
+        </w:rPr>
+        <w:t xml:space="preserve"> / Sound</w:t>
+      </w:r>
+      <w:r>
+        <w:rPr>
+          <w:rFonts w:cstheme="minorHAnsi"/>
+          <w:b/>
+          <w:iCs/>
+          <w:color w:val="000000"/>
+          <w:u w:val="single"/>
+          <w:lang w:val="en-US"/>
+        </w:rPr>
+        <w:t>:</w:t>
+      </w:r>
+    </w:p>
+    <w:p>
+      <w:pPr>
+        <w:spacing w:line="240" w:lineRule="auto"/>
+        <w:rPr>
+          <w:rFonts w:cstheme="minorHAnsi"/>
+          <w:iCs/>
+          <w:color w:val="000000"/>
+          <w:lang w:val="en-US"/>
+        </w:rPr>
+      </w:pPr>
+      <w:r>
+        <w:rPr>
+          <w:rFonts w:cstheme="minorHAnsi"/>
+          <w:iCs/>
+          <w:color w:val="000000"/>
+          <w:lang w:val="en-US"/>
+        </w:rPr>
+        <w:t xml:space="preserve">Sound: </w:t>
+      </w:r>
+      <w:proofErr w:type="spellStart"/>
+      <w:r>
+        <w:rPr>
+          <w:rFonts w:cstheme="minorHAnsi"/>
+          <w:iCs/>
+          <w:color w:val="000000"/>
+          <w:lang w:val="en-US"/>
+        </w:rPr>
+        <w:t>convierte</w:t>
+      </w:r>
+      <w:proofErr w:type="spellEnd"/>
+      <w:r>
+        <w:rPr>
+          <w:rFonts w:cstheme="minorHAnsi"/>
+          <w:iCs/>
+          <w:color w:val="000000"/>
+          <w:lang w:val="en-US"/>
+        </w:rPr>
+        <w:t xml:space="preserve"> la </w:t>
+      </w:r>
+      <w:proofErr w:type="spellStart"/>
+      <w:r>
+        <w:rPr>
+          <w:rFonts w:cstheme="minorHAnsi"/>
+          <w:iCs/>
+          <w:color w:val="000000"/>
+          <w:lang w:val="en-US"/>
+        </w:rPr>
+        <w:t>matriz</w:t>
+      </w:r>
+      <w:proofErr w:type="spellEnd"/>
+      <w:r>
+        <w:rPr>
+          <w:rFonts w:cstheme="minorHAnsi"/>
+          <w:iCs/>
+          <w:color w:val="000000"/>
+          <w:lang w:val="en-US"/>
+        </w:rPr>
+        <w:t xml:space="preserve"> de </w:t>
+      </w:r>
+      <w:proofErr w:type="spellStart"/>
+      <w:r>
+        <w:rPr>
+          <w:rFonts w:cstheme="minorHAnsi"/>
+          <w:iCs/>
+          <w:color w:val="000000"/>
+          <w:lang w:val="en-US"/>
+        </w:rPr>
+        <w:t>datos</w:t>
+      </w:r>
+      <w:proofErr w:type="spellEnd"/>
+      <w:r>
+        <w:rPr>
+          <w:rFonts w:cstheme="minorHAnsi"/>
+          <w:iCs/>
+          <w:color w:val="000000"/>
+          <w:lang w:val="en-US"/>
+        </w:rPr>
+        <w:t xml:space="preserve"> de la </w:t>
+      </w:r>
+      <w:proofErr w:type="spellStart"/>
+      <w:r>
+        <w:rPr>
+          <w:rFonts w:cstheme="minorHAnsi"/>
+          <w:iCs/>
+          <w:color w:val="000000"/>
+          <w:lang w:val="en-US"/>
+        </w:rPr>
+        <w:t>señal</w:t>
+      </w:r>
+      <w:proofErr w:type="spellEnd"/>
+      <w:r>
+        <w:rPr>
+          <w:rFonts w:cstheme="minorHAnsi"/>
+          <w:iCs/>
+          <w:color w:val="000000"/>
+          <w:lang w:val="en-US"/>
+        </w:rPr>
+        <w:t xml:space="preserve"> en </w:t>
+      </w:r>
+      <w:proofErr w:type="spellStart"/>
+      <w:r>
+        <w:rPr>
+          <w:rFonts w:cstheme="minorHAnsi"/>
+          <w:iCs/>
+          <w:color w:val="000000"/>
+          <w:lang w:val="en-US"/>
+        </w:rPr>
+        <w:t>sonido</w:t>
+      </w:r>
+      <w:proofErr w:type="spellEnd"/>
+      <w:r>
+        <w:rPr>
+          <w:rFonts w:cstheme="minorHAnsi"/>
+          <w:iCs/>
+          <w:color w:val="000000"/>
+          <w:lang w:val="en-US"/>
+        </w:rPr>
+        <w:t xml:space="preserve">. </w:t>
+      </w:r>
+      <w:proofErr w:type="spellStart"/>
+      <w:r>
+        <w:rPr>
+          <w:rFonts w:cstheme="minorHAnsi"/>
+          <w:iCs/>
+          <w:color w:val="000000"/>
+          <w:lang w:val="en-US"/>
+        </w:rPr>
+        <w:t>E</w:t>
+      </w:r>
+      <w:r>
+        <w:rPr>
+          <w:rFonts w:cstheme="minorHAnsi"/>
+          <w:iCs/>
+          <w:color w:val="000000"/>
+          <w:lang w:val="en-US"/>
+        </w:rPr>
+        <w:t>nvía</w:t>
+      </w:r>
+      <w:proofErr w:type="spellEnd"/>
+      <w:r>
+        <w:rPr>
+          <w:rFonts w:cstheme="minorHAnsi"/>
+          <w:iCs/>
+          <w:color w:val="000000"/>
+          <w:lang w:val="en-US"/>
+        </w:rPr>
+        <w:t xml:space="preserve"> la </w:t>
+      </w:r>
+      <w:proofErr w:type="spellStart"/>
+      <w:r>
+        <w:rPr>
+          <w:rFonts w:cstheme="minorHAnsi"/>
+          <w:iCs/>
+          <w:color w:val="000000"/>
+          <w:lang w:val="en-US"/>
+        </w:rPr>
+        <w:t>señal</w:t>
+      </w:r>
+      <w:proofErr w:type="spellEnd"/>
+      <w:r>
+        <w:rPr>
+          <w:rFonts w:cstheme="minorHAnsi"/>
+          <w:iCs/>
+          <w:color w:val="000000"/>
+          <w:lang w:val="en-US"/>
+        </w:rPr>
+        <w:t xml:space="preserve"> de audio “y” al </w:t>
+      </w:r>
+      <w:proofErr w:type="spellStart"/>
+      <w:r>
+        <w:rPr>
+          <w:rFonts w:cstheme="minorHAnsi"/>
+          <w:iCs/>
+          <w:color w:val="000000"/>
+          <w:lang w:val="en-US"/>
+        </w:rPr>
+        <w:t>altavoz</w:t>
+      </w:r>
+      <w:proofErr w:type="spellEnd"/>
+      <w:r>
+        <w:rPr>
+          <w:rFonts w:cstheme="minorHAnsi"/>
+          <w:iCs/>
+          <w:color w:val="000000"/>
+          <w:lang w:val="en-US"/>
+        </w:rPr>
+        <w:t xml:space="preserve"> con la </w:t>
+      </w:r>
+      <w:proofErr w:type="spellStart"/>
+      <w:r>
+        <w:rPr>
+          <w:rFonts w:cstheme="minorHAnsi"/>
+          <w:iCs/>
+          <w:color w:val="000000"/>
+          <w:lang w:val="en-US"/>
+        </w:rPr>
+        <w:t>frecuencia</w:t>
+      </w:r>
+      <w:proofErr w:type="spellEnd"/>
+      <w:r>
+        <w:rPr>
+          <w:rFonts w:cstheme="minorHAnsi"/>
+          <w:iCs/>
+          <w:color w:val="000000"/>
+          <w:lang w:val="en-US"/>
+        </w:rPr>
+        <w:t xml:space="preserve"> de </w:t>
+      </w:r>
+      <w:proofErr w:type="spellStart"/>
+      <w:r>
+        <w:rPr>
+          <w:rFonts w:cstheme="minorHAnsi"/>
+          <w:iCs/>
+          <w:color w:val="000000"/>
+          <w:lang w:val="en-US"/>
+        </w:rPr>
+        <w:t>muestreo</w:t>
+      </w:r>
+      <w:proofErr w:type="spellEnd"/>
+      <w:r>
+        <w:rPr>
+          <w:rFonts w:cstheme="minorHAnsi"/>
+          <w:iCs/>
+          <w:color w:val="000000"/>
+          <w:lang w:val="en-US"/>
+        </w:rPr>
+        <w:t xml:space="preserve"> </w:t>
+      </w:r>
+      <w:proofErr w:type="spellStart"/>
+      <w:r>
+        <w:rPr>
+          <w:rFonts w:cstheme="minorHAnsi"/>
+          <w:iCs/>
+          <w:color w:val="000000"/>
+          <w:lang w:val="en-US"/>
+        </w:rPr>
+        <w:t>predeterminada</w:t>
+      </w:r>
+      <w:proofErr w:type="spellEnd"/>
+      <w:r>
+        <w:rPr>
+          <w:rFonts w:cstheme="minorHAnsi"/>
+          <w:iCs/>
+          <w:color w:val="000000"/>
+          <w:lang w:val="en-US"/>
+        </w:rPr>
+        <w:t xml:space="preserve"> de 8192Hertz. La forma </w:t>
+      </w:r>
+      <w:proofErr w:type="spellStart"/>
+      <w:r>
+        <w:rPr>
+          <w:rFonts w:cstheme="minorHAnsi"/>
+          <w:iCs/>
+          <w:color w:val="000000"/>
+          <w:lang w:val="en-US"/>
+        </w:rPr>
+        <w:t>es</w:t>
+      </w:r>
+      <w:proofErr w:type="spellEnd"/>
+      <w:r>
+        <w:rPr>
+          <w:rFonts w:cstheme="minorHAnsi"/>
+          <w:iCs/>
+          <w:color w:val="000000"/>
+          <w:lang w:val="en-US"/>
+        </w:rPr>
+        <w:t>:</w:t>
+      </w:r>
+    </w:p>
+    <w:p>
+      <w:pPr>
+        <w:spacing w:line="240" w:lineRule="auto"/>
+        <w:rPr>
+          <w:rFonts w:cstheme="minorHAnsi"/>
+          <w:iCs/>
+          <w:color w:val="000000"/>
+          <w:lang w:val="en-US"/>
+        </w:rPr>
+      </w:pPr>
+      <w:r>
+        <w:rPr>
+          <w:rFonts w:cstheme="minorHAnsi"/>
+          <w:iCs/>
+          <w:color w:val="000000"/>
+          <w:lang w:val="en-US"/>
+        </w:rPr>
+        <w:t>-</w:t>
+      </w:r>
+      <w:r>
+        <w:rPr>
+          <w:rFonts w:cstheme="minorHAnsi"/>
+          <w:iCs/>
+          <w:color w:val="000000"/>
+          <w:lang w:val="en-US"/>
+        </w:rPr>
+        <w:t xml:space="preserve"> sound(y)</w:t>
+      </w:r>
+    </w:p>
+    <w:p>
+      <w:pPr>
+        <w:spacing w:line="240" w:lineRule="auto"/>
+        <w:rPr>
+          <w:rFonts w:cstheme="minorHAnsi"/>
+          <w:iCs/>
+          <w:color w:val="000000"/>
+          <w:lang w:val="en-US"/>
+        </w:rPr>
+      </w:pPr>
+      <w:r>
+        <w:rPr>
+          <w:rFonts w:cstheme="minorHAnsi"/>
+          <w:iCs/>
+          <w:color w:val="000000"/>
+          <w:lang w:val="en-US"/>
+        </w:rPr>
+        <w:t xml:space="preserve">- </w:t>
+      </w:r>
+      <w:proofErr w:type="gramStart"/>
+      <w:r>
+        <w:rPr>
+          <w:rFonts w:cstheme="minorHAnsi"/>
+          <w:iCs/>
+          <w:color w:val="000000"/>
+          <w:lang w:val="en-US"/>
+        </w:rPr>
+        <w:t>sound(</w:t>
+      </w:r>
+      <w:proofErr w:type="gramEnd"/>
+      <w:r>
+        <w:rPr>
+          <w:rFonts w:cstheme="minorHAnsi"/>
+          <w:iCs/>
+          <w:color w:val="000000"/>
+          <w:lang w:val="en-US"/>
+        </w:rPr>
+        <w:t xml:space="preserve">y, Fs): lo </w:t>
+      </w:r>
+      <w:proofErr w:type="spellStart"/>
+      <w:r>
+        <w:rPr>
+          <w:rFonts w:cstheme="minorHAnsi"/>
+          <w:iCs/>
+          <w:color w:val="000000"/>
+          <w:lang w:val="en-US"/>
+        </w:rPr>
+        <w:t>mismo</w:t>
+      </w:r>
+      <w:proofErr w:type="spellEnd"/>
+      <w:r>
+        <w:rPr>
+          <w:rFonts w:cstheme="minorHAnsi"/>
+          <w:iCs/>
+          <w:color w:val="000000"/>
+          <w:lang w:val="en-US"/>
+        </w:rPr>
+        <w:t xml:space="preserve"> que sound(y) </w:t>
+      </w:r>
+      <w:proofErr w:type="spellStart"/>
+      <w:r>
+        <w:rPr>
+          <w:rFonts w:cstheme="minorHAnsi"/>
+          <w:iCs/>
+          <w:color w:val="000000"/>
+          <w:lang w:val="en-US"/>
+        </w:rPr>
+        <w:t>pero</w:t>
+      </w:r>
+      <w:proofErr w:type="spellEnd"/>
+      <w:r>
+        <w:rPr>
+          <w:rFonts w:cstheme="minorHAnsi"/>
+          <w:iCs/>
+          <w:color w:val="000000"/>
+          <w:lang w:val="en-US"/>
+        </w:rPr>
+        <w:t xml:space="preserve"> </w:t>
+      </w:r>
+      <w:proofErr w:type="spellStart"/>
+      <w:r>
+        <w:rPr>
+          <w:rFonts w:cstheme="minorHAnsi"/>
+          <w:iCs/>
+          <w:color w:val="000000"/>
+          <w:lang w:val="en-US"/>
+        </w:rPr>
+        <w:t>eligiendo</w:t>
+      </w:r>
+      <w:proofErr w:type="spellEnd"/>
+      <w:r>
+        <w:rPr>
+          <w:rFonts w:cstheme="minorHAnsi"/>
+          <w:iCs/>
+          <w:color w:val="000000"/>
+          <w:lang w:val="en-US"/>
+        </w:rPr>
+        <w:t xml:space="preserve"> la </w:t>
+      </w:r>
+      <w:proofErr w:type="spellStart"/>
+      <w:r>
+        <w:rPr>
+          <w:rFonts w:cstheme="minorHAnsi"/>
+          <w:iCs/>
+          <w:color w:val="000000"/>
+          <w:lang w:val="en-US"/>
+        </w:rPr>
+        <w:t>frecuencia</w:t>
+      </w:r>
+      <w:proofErr w:type="spellEnd"/>
+      <w:r>
+        <w:rPr>
+          <w:rFonts w:cstheme="minorHAnsi"/>
+          <w:iCs/>
+          <w:color w:val="000000"/>
+          <w:lang w:val="en-US"/>
+        </w:rPr>
+        <w:t xml:space="preserve"> de </w:t>
+      </w:r>
+      <w:proofErr w:type="spellStart"/>
+      <w:r>
+        <w:rPr>
+          <w:rFonts w:cstheme="minorHAnsi"/>
+          <w:iCs/>
+          <w:color w:val="000000"/>
+          <w:lang w:val="en-US"/>
+        </w:rPr>
+        <w:t>muestreo</w:t>
+      </w:r>
+      <w:proofErr w:type="spellEnd"/>
+      <w:r>
+        <w:rPr>
+          <w:rFonts w:cstheme="minorHAnsi"/>
+          <w:iCs/>
+          <w:color w:val="000000"/>
+          <w:lang w:val="en-US"/>
+        </w:rPr>
+        <w:t xml:space="preserve"> (Fs).</w:t>
+      </w:r>
+    </w:p>
+    <w:p>
+      <w:pPr>
+        <w:spacing w:line="240" w:lineRule="auto"/>
+        <w:rPr>
+          <w:rFonts w:cstheme="minorHAnsi"/>
+          <w:iCs/>
+          <w:color w:val="000000"/>
+          <w:lang w:val="en-US"/>
+        </w:rPr>
+      </w:pPr>
+      <w:r>
+        <w:rPr>
+          <w:rFonts w:cstheme="minorHAnsi"/>
+          <w:iCs/>
+          <w:color w:val="000000"/>
+          <w:lang w:val="en-US"/>
+        </w:rPr>
+        <w:t xml:space="preserve">- </w:t>
+      </w:r>
+      <w:proofErr w:type="gramStart"/>
+      <w:r>
+        <w:rPr>
+          <w:rFonts w:cstheme="minorHAnsi"/>
+          <w:iCs/>
+          <w:color w:val="000000"/>
+          <w:lang w:val="en-US"/>
+        </w:rPr>
+        <w:t>sound(</w:t>
+      </w:r>
+      <w:proofErr w:type="gramEnd"/>
+      <w:r>
+        <w:rPr>
+          <w:rFonts w:cstheme="minorHAnsi"/>
+          <w:iCs/>
+          <w:color w:val="000000"/>
+          <w:lang w:val="en-US"/>
+        </w:rPr>
+        <w:t xml:space="preserve">y, Fs, </w:t>
+      </w:r>
+      <w:proofErr w:type="spellStart"/>
+      <w:r>
+        <w:rPr>
+          <w:rFonts w:cstheme="minorHAnsi"/>
+          <w:iCs/>
+          <w:color w:val="000000"/>
+          <w:lang w:val="en-US"/>
+        </w:rPr>
+        <w:t>nB</w:t>
+      </w:r>
+      <w:r>
+        <w:rPr>
+          <w:rFonts w:cstheme="minorHAnsi"/>
+          <w:iCs/>
+          <w:color w:val="000000"/>
+          <w:lang w:val="en-US"/>
+        </w:rPr>
+        <w:t>its</w:t>
+      </w:r>
+      <w:proofErr w:type="spellEnd"/>
+      <w:r>
+        <w:rPr>
+          <w:rFonts w:cstheme="minorHAnsi"/>
+          <w:iCs/>
+          <w:color w:val="000000"/>
+          <w:lang w:val="en-US"/>
+        </w:rPr>
+        <w:t xml:space="preserve">): version </w:t>
+      </w:r>
+      <w:proofErr w:type="spellStart"/>
+      <w:r>
+        <w:rPr>
+          <w:rFonts w:cstheme="minorHAnsi"/>
+          <w:iCs/>
+          <w:color w:val="000000"/>
+          <w:lang w:val="en-US"/>
+        </w:rPr>
+        <w:t>extendida</w:t>
+      </w:r>
+      <w:proofErr w:type="spellEnd"/>
+      <w:r>
+        <w:rPr>
+          <w:rFonts w:cstheme="minorHAnsi"/>
+          <w:iCs/>
+          <w:color w:val="000000"/>
+          <w:lang w:val="en-US"/>
+        </w:rPr>
+        <w:t xml:space="preserve"> de sound(y, Fs) </w:t>
+      </w:r>
+      <w:proofErr w:type="spellStart"/>
+      <w:r>
+        <w:rPr>
+          <w:rFonts w:cstheme="minorHAnsi"/>
+          <w:iCs/>
+          <w:color w:val="000000"/>
+          <w:lang w:val="en-US"/>
+        </w:rPr>
+        <w:t>donde</w:t>
+      </w:r>
+      <w:proofErr w:type="spellEnd"/>
+      <w:r>
+        <w:rPr>
+          <w:rFonts w:cstheme="minorHAnsi"/>
+          <w:iCs/>
+          <w:color w:val="000000"/>
+          <w:lang w:val="en-US"/>
+        </w:rPr>
+        <w:t xml:space="preserve"> </w:t>
+      </w:r>
+      <w:proofErr w:type="spellStart"/>
+      <w:r>
+        <w:rPr>
+          <w:rFonts w:cstheme="minorHAnsi"/>
+          <w:iCs/>
+          <w:color w:val="000000"/>
+          <w:lang w:val="en-US"/>
+        </w:rPr>
+        <w:t>usa</w:t>
+      </w:r>
+      <w:proofErr w:type="spellEnd"/>
+      <w:r>
+        <w:rPr>
+          <w:rFonts w:cstheme="minorHAnsi"/>
+          <w:iCs/>
+          <w:color w:val="000000"/>
+          <w:lang w:val="en-US"/>
+        </w:rPr>
+        <w:t xml:space="preserve"> la </w:t>
+      </w:r>
+      <w:proofErr w:type="spellStart"/>
+      <w:r>
+        <w:rPr>
+          <w:rFonts w:cstheme="minorHAnsi"/>
+          <w:iCs/>
+          <w:color w:val="000000"/>
+          <w:lang w:val="en-US"/>
+        </w:rPr>
+        <w:t>cantidad</w:t>
+      </w:r>
+      <w:proofErr w:type="spellEnd"/>
+      <w:r>
+        <w:rPr>
+          <w:rFonts w:cstheme="minorHAnsi"/>
+          <w:iCs/>
+          <w:color w:val="000000"/>
+          <w:lang w:val="en-US"/>
+        </w:rPr>
+        <w:t xml:space="preserve"> de bits “</w:t>
+      </w:r>
+      <w:proofErr w:type="spellStart"/>
+      <w:r>
+        <w:rPr>
+          <w:rFonts w:cstheme="minorHAnsi"/>
+          <w:iCs/>
+          <w:color w:val="000000"/>
+          <w:lang w:val="en-US"/>
+        </w:rPr>
+        <w:t>nbits</w:t>
+      </w:r>
+      <w:proofErr w:type="spellEnd"/>
+      <w:r>
+        <w:rPr>
+          <w:rFonts w:cstheme="minorHAnsi"/>
+          <w:iCs/>
+          <w:color w:val="000000"/>
+          <w:lang w:val="en-US"/>
+        </w:rPr>
+        <w:t xml:space="preserve">” </w:t>
+      </w:r>
+      <w:proofErr w:type="spellStart"/>
+      <w:r>
+        <w:rPr>
+          <w:rFonts w:cstheme="minorHAnsi"/>
+          <w:iCs/>
+          <w:color w:val="000000"/>
+          <w:lang w:val="en-US"/>
+        </w:rPr>
+        <w:t>por</w:t>
+      </w:r>
+      <w:proofErr w:type="spellEnd"/>
+      <w:r>
+        <w:rPr>
+          <w:rFonts w:cstheme="minorHAnsi"/>
+          <w:iCs/>
+          <w:color w:val="000000"/>
+          <w:lang w:val="en-US"/>
+        </w:rPr>
+        <w:t xml:space="preserve"> </w:t>
+      </w:r>
+      <w:proofErr w:type="spellStart"/>
+      <w:r>
+        <w:rPr>
+          <w:rFonts w:cstheme="minorHAnsi"/>
+          <w:iCs/>
+          <w:color w:val="000000"/>
+          <w:lang w:val="en-US"/>
+        </w:rPr>
+        <w:t>muestra</w:t>
+      </w:r>
+      <w:proofErr w:type="spellEnd"/>
+      <w:r>
+        <w:rPr>
+          <w:rFonts w:cstheme="minorHAnsi"/>
+          <w:iCs/>
+          <w:color w:val="000000"/>
+          <w:lang w:val="en-US"/>
+        </w:rPr>
+        <w:t>.</w:t>
+      </w:r>
+    </w:p>
+    <w:p>
+      <w:pPr>
+        <w:spacing w:line="240" w:lineRule="auto"/>
+        <w:rPr>
+          <w:rFonts w:cstheme="minorHAnsi"/>
+          <w:iCs/>
+          <w:color w:val="000000"/>
+          <w:lang w:val="en-US"/>
+        </w:rPr>
+      </w:pPr>
+    </w:p>
+    <w:p>
+      <w:pPr>
+        <w:spacing w:line="240" w:lineRule="auto"/>
+        <w:rPr>
+          <w:rFonts w:cstheme="minorHAnsi"/>
+          <w:iCs/>
+          <w:color w:val="000000"/>
+          <w:lang w:val="en-US"/>
+        </w:rPr>
+      </w:pPr>
+      <w:proofErr w:type="spellStart"/>
+      <w:r>
+        <w:rPr>
+          <w:rFonts w:cstheme="minorHAnsi"/>
+          <w:iCs/>
+          <w:color w:val="000000"/>
+          <w:lang w:val="en-US"/>
+        </w:rPr>
+        <w:t>Soundsc</w:t>
+      </w:r>
+      <w:proofErr w:type="spellEnd"/>
+      <w:r>
+        <w:rPr>
+          <w:rFonts w:cstheme="minorHAnsi"/>
+          <w:iCs/>
+          <w:color w:val="000000"/>
+          <w:lang w:val="en-US"/>
+        </w:rPr>
+        <w:t xml:space="preserve">: </w:t>
+      </w:r>
+      <w:proofErr w:type="spellStart"/>
+      <w:r>
+        <w:rPr>
+          <w:rFonts w:cstheme="minorHAnsi"/>
+          <w:iCs/>
+          <w:color w:val="000000"/>
+          <w:lang w:val="en-US"/>
+        </w:rPr>
+        <w:t>Escala</w:t>
+      </w:r>
+      <w:proofErr w:type="spellEnd"/>
+      <w:r>
+        <w:rPr>
+          <w:rFonts w:cstheme="minorHAnsi"/>
+          <w:iCs/>
+          <w:color w:val="000000"/>
+          <w:lang w:val="en-US"/>
+        </w:rPr>
+        <w:t xml:space="preserve"> </w:t>
+      </w:r>
+      <w:proofErr w:type="spellStart"/>
+      <w:r>
+        <w:rPr>
+          <w:rFonts w:cstheme="minorHAnsi"/>
+          <w:iCs/>
+          <w:color w:val="000000"/>
+          <w:lang w:val="en-US"/>
+        </w:rPr>
+        <w:t>los</w:t>
+      </w:r>
+      <w:proofErr w:type="spellEnd"/>
+      <w:r>
+        <w:rPr>
+          <w:rFonts w:cstheme="minorHAnsi"/>
+          <w:iCs/>
+          <w:color w:val="000000"/>
+          <w:lang w:val="en-US"/>
+        </w:rPr>
+        <w:t xml:space="preserve"> </w:t>
+      </w:r>
+      <w:proofErr w:type="spellStart"/>
+      <w:r>
+        <w:rPr>
+          <w:rFonts w:cstheme="minorHAnsi"/>
+          <w:iCs/>
+          <w:color w:val="000000"/>
+          <w:lang w:val="en-US"/>
+        </w:rPr>
+        <w:t>datos</w:t>
+      </w:r>
+      <w:proofErr w:type="spellEnd"/>
+      <w:r>
+        <w:rPr>
+          <w:rFonts w:cstheme="minorHAnsi"/>
+          <w:iCs/>
+          <w:color w:val="000000"/>
+          <w:lang w:val="en-US"/>
+        </w:rPr>
+        <w:t xml:space="preserve"> y </w:t>
+      </w:r>
+      <w:proofErr w:type="spellStart"/>
+      <w:r>
+        <w:rPr>
+          <w:rFonts w:cstheme="minorHAnsi"/>
+          <w:iCs/>
+          <w:color w:val="000000"/>
+          <w:lang w:val="en-US"/>
+        </w:rPr>
+        <w:t>los</w:t>
+      </w:r>
+      <w:proofErr w:type="spellEnd"/>
+      <w:r>
+        <w:rPr>
+          <w:rFonts w:cstheme="minorHAnsi"/>
+          <w:iCs/>
+          <w:color w:val="000000"/>
+          <w:lang w:val="en-US"/>
+        </w:rPr>
+        <w:t xml:space="preserve"> reproduce </w:t>
+      </w:r>
+      <w:proofErr w:type="spellStart"/>
+      <w:r>
+        <w:rPr>
+          <w:rFonts w:cstheme="minorHAnsi"/>
+          <w:iCs/>
+          <w:color w:val="000000"/>
+          <w:lang w:val="en-US"/>
+        </w:rPr>
+        <w:t>como</w:t>
+      </w:r>
+      <w:proofErr w:type="spellEnd"/>
+      <w:r>
+        <w:rPr>
+          <w:rFonts w:cstheme="minorHAnsi"/>
+          <w:iCs/>
+          <w:color w:val="000000"/>
+          <w:lang w:val="en-US"/>
+        </w:rPr>
+        <w:t xml:space="preserve"> </w:t>
+      </w:r>
+      <w:proofErr w:type="spellStart"/>
+      <w:r>
+        <w:rPr>
+          <w:rFonts w:cstheme="minorHAnsi"/>
+          <w:iCs/>
+          <w:color w:val="000000"/>
+          <w:lang w:val="en-US"/>
+        </w:rPr>
+        <w:t>sonido</w:t>
+      </w:r>
+      <w:proofErr w:type="spellEnd"/>
+      <w:r>
+        <w:rPr>
+          <w:rFonts w:cstheme="minorHAnsi"/>
+          <w:iCs/>
+          <w:color w:val="000000"/>
+          <w:lang w:val="en-US"/>
+        </w:rPr>
+        <w:t xml:space="preserve">. </w:t>
+      </w:r>
+      <w:proofErr w:type="spellStart"/>
+      <w:r>
+        <w:rPr>
+          <w:rFonts w:cstheme="minorHAnsi"/>
+          <w:iCs/>
+          <w:color w:val="000000"/>
+          <w:lang w:val="en-US"/>
+        </w:rPr>
+        <w:t>Ecala</w:t>
+      </w:r>
+      <w:proofErr w:type="spellEnd"/>
+      <w:r>
+        <w:rPr>
+          <w:rFonts w:cstheme="minorHAnsi"/>
+          <w:iCs/>
+          <w:color w:val="000000"/>
+          <w:lang w:val="en-US"/>
+        </w:rPr>
+        <w:t xml:space="preserve"> </w:t>
+      </w:r>
+      <w:proofErr w:type="spellStart"/>
+      <w:r>
+        <w:rPr>
+          <w:rFonts w:cstheme="minorHAnsi"/>
+          <w:iCs/>
+          <w:color w:val="000000"/>
+          <w:lang w:val="en-US"/>
+        </w:rPr>
+        <w:t>los</w:t>
+      </w:r>
+      <w:proofErr w:type="spellEnd"/>
+      <w:r>
+        <w:rPr>
+          <w:rFonts w:cstheme="minorHAnsi"/>
+          <w:iCs/>
+          <w:color w:val="000000"/>
+          <w:lang w:val="en-US"/>
+        </w:rPr>
+        <w:t xml:space="preserve"> </w:t>
+      </w:r>
+      <w:proofErr w:type="spellStart"/>
+      <w:r>
+        <w:rPr>
+          <w:rFonts w:cstheme="minorHAnsi"/>
+          <w:iCs/>
+          <w:color w:val="000000"/>
+          <w:lang w:val="en-US"/>
+        </w:rPr>
+        <w:t>valores</w:t>
+      </w:r>
+      <w:proofErr w:type="spellEnd"/>
+      <w:r>
+        <w:rPr>
+          <w:rFonts w:cstheme="minorHAnsi"/>
+          <w:iCs/>
+          <w:color w:val="000000"/>
+          <w:lang w:val="en-US"/>
+        </w:rPr>
+        <w:t xml:space="preserve"> de la </w:t>
+      </w:r>
+      <w:proofErr w:type="spellStart"/>
+      <w:r>
+        <w:rPr>
+          <w:rFonts w:cstheme="minorHAnsi"/>
+          <w:iCs/>
+          <w:color w:val="000000"/>
+          <w:lang w:val="en-US"/>
+        </w:rPr>
+        <w:t>señal</w:t>
+      </w:r>
+      <w:proofErr w:type="spellEnd"/>
+      <w:r>
+        <w:rPr>
+          <w:rFonts w:cstheme="minorHAnsi"/>
+          <w:iCs/>
+          <w:color w:val="000000"/>
+          <w:lang w:val="en-US"/>
+        </w:rPr>
+        <w:t xml:space="preserve"> de audio “y” para </w:t>
+      </w:r>
+      <w:proofErr w:type="spellStart"/>
+      <w:r>
+        <w:rPr>
+          <w:rFonts w:cstheme="minorHAnsi"/>
+          <w:iCs/>
+          <w:color w:val="000000"/>
+          <w:lang w:val="en-US"/>
+        </w:rPr>
+        <w:t>encajarlos</w:t>
+      </w:r>
+      <w:proofErr w:type="spellEnd"/>
+      <w:r>
+        <w:rPr>
+          <w:rFonts w:cstheme="minorHAnsi"/>
+          <w:iCs/>
+          <w:color w:val="000000"/>
+          <w:lang w:val="en-US"/>
+        </w:rPr>
+        <w:t xml:space="preserve"> en el </w:t>
+      </w:r>
+      <w:proofErr w:type="spellStart"/>
+      <w:r>
+        <w:rPr>
+          <w:rFonts w:cstheme="minorHAnsi"/>
+          <w:iCs/>
+          <w:color w:val="000000"/>
+          <w:lang w:val="en-US"/>
+        </w:rPr>
+        <w:t>rango</w:t>
+      </w:r>
+      <w:proofErr w:type="spellEnd"/>
+      <w:r>
+        <w:rPr>
+          <w:rFonts w:cstheme="minorHAnsi"/>
+          <w:iCs/>
+          <w:color w:val="000000"/>
+          <w:lang w:val="en-US"/>
+        </w:rPr>
+        <w:t xml:space="preserve"> de -1,0 a 1,0 y </w:t>
+      </w:r>
+      <w:proofErr w:type="spellStart"/>
+      <w:r>
+        <w:rPr>
+          <w:rFonts w:cstheme="minorHAnsi"/>
+          <w:iCs/>
+          <w:color w:val="000000"/>
+          <w:lang w:val="en-US"/>
+        </w:rPr>
+        <w:t>luego</w:t>
+      </w:r>
+      <w:proofErr w:type="spellEnd"/>
+      <w:r>
+        <w:rPr>
+          <w:rFonts w:cstheme="minorHAnsi"/>
+          <w:iCs/>
+          <w:color w:val="000000"/>
+          <w:lang w:val="en-US"/>
+        </w:rPr>
+        <w:t xml:space="preserve"> </w:t>
+      </w:r>
+      <w:proofErr w:type="spellStart"/>
+      <w:r>
+        <w:rPr>
+          <w:rFonts w:cstheme="minorHAnsi"/>
+          <w:iCs/>
+          <w:color w:val="000000"/>
+          <w:lang w:val="en-US"/>
+        </w:rPr>
+        <w:t>envía</w:t>
+      </w:r>
+      <w:proofErr w:type="spellEnd"/>
+      <w:r>
+        <w:rPr>
+          <w:rFonts w:cstheme="minorHAnsi"/>
+          <w:iCs/>
+          <w:color w:val="000000"/>
+          <w:lang w:val="en-US"/>
+        </w:rPr>
+        <w:t xml:space="preserve"> </w:t>
+      </w:r>
+      <w:proofErr w:type="spellStart"/>
+      <w:r>
+        <w:rPr>
+          <w:rFonts w:cstheme="minorHAnsi"/>
+          <w:iCs/>
+          <w:color w:val="000000"/>
+          <w:lang w:val="en-US"/>
+        </w:rPr>
+        <w:t>los</w:t>
+      </w:r>
+      <w:proofErr w:type="spellEnd"/>
+      <w:r>
+        <w:rPr>
+          <w:rFonts w:cstheme="minorHAnsi"/>
+          <w:iCs/>
+          <w:color w:val="000000"/>
+          <w:lang w:val="en-US"/>
+        </w:rPr>
+        <w:t xml:space="preserve"> </w:t>
+      </w:r>
+      <w:proofErr w:type="spellStart"/>
+      <w:r>
+        <w:rPr>
+          <w:rFonts w:cstheme="minorHAnsi"/>
+          <w:iCs/>
+          <w:color w:val="000000"/>
+          <w:lang w:val="en-US"/>
+        </w:rPr>
+        <w:t>datos</w:t>
+      </w:r>
+      <w:proofErr w:type="spellEnd"/>
+      <w:r>
+        <w:rPr>
+          <w:rFonts w:cstheme="minorHAnsi"/>
+          <w:iCs/>
+          <w:color w:val="000000"/>
+          <w:lang w:val="en-US"/>
+        </w:rPr>
+        <w:t xml:space="preserve"> al </w:t>
+      </w:r>
+      <w:proofErr w:type="spellStart"/>
+      <w:r>
+        <w:rPr>
+          <w:rFonts w:cstheme="minorHAnsi"/>
+          <w:iCs/>
+          <w:color w:val="000000"/>
+          <w:lang w:val="en-US"/>
+        </w:rPr>
+        <w:t>altavoz</w:t>
+      </w:r>
+      <w:proofErr w:type="spellEnd"/>
+      <w:r>
+        <w:rPr>
+          <w:rFonts w:cstheme="minorHAnsi"/>
+          <w:iCs/>
+          <w:color w:val="000000"/>
+          <w:lang w:val="en-US"/>
+        </w:rPr>
+        <w:t xml:space="preserve"> con la </w:t>
+      </w:r>
+      <w:proofErr w:type="spellStart"/>
+      <w:r>
+        <w:rPr>
+          <w:rFonts w:cstheme="minorHAnsi"/>
+          <w:iCs/>
+          <w:color w:val="000000"/>
+          <w:lang w:val="en-US"/>
+        </w:rPr>
+        <w:t>frecuencia</w:t>
+      </w:r>
+      <w:proofErr w:type="spellEnd"/>
+      <w:r>
+        <w:rPr>
+          <w:rFonts w:cstheme="minorHAnsi"/>
+          <w:iCs/>
+          <w:color w:val="000000"/>
+          <w:lang w:val="en-US"/>
+        </w:rPr>
+        <w:t xml:space="preserve"> </w:t>
+      </w:r>
+      <w:proofErr w:type="spellStart"/>
+      <w:r>
+        <w:rPr>
+          <w:rFonts w:cstheme="minorHAnsi"/>
+          <w:iCs/>
+          <w:color w:val="000000"/>
+          <w:lang w:val="en-US"/>
+        </w:rPr>
+        <w:t>predeterminada</w:t>
+      </w:r>
+      <w:proofErr w:type="spellEnd"/>
+      <w:r>
+        <w:rPr>
+          <w:rFonts w:cstheme="minorHAnsi"/>
+          <w:iCs/>
+          <w:color w:val="000000"/>
+          <w:lang w:val="en-US"/>
+        </w:rPr>
+        <w:t xml:space="preserve"> de 8192Hertz. </w:t>
+      </w:r>
+      <w:proofErr w:type="spellStart"/>
+      <w:r>
+        <w:rPr>
+          <w:rFonts w:cstheme="minorHAnsi"/>
+          <w:iCs/>
+          <w:color w:val="000000"/>
+          <w:lang w:val="en-US"/>
+        </w:rPr>
+        <w:t>Tiene</w:t>
+      </w:r>
+      <w:proofErr w:type="spellEnd"/>
+      <w:r>
+        <w:rPr>
+          <w:rFonts w:cstheme="minorHAnsi"/>
+          <w:iCs/>
+          <w:color w:val="000000"/>
+          <w:lang w:val="en-US"/>
+        </w:rPr>
+        <w:t xml:space="preserve"> la </w:t>
+      </w:r>
+      <w:proofErr w:type="spellStart"/>
+      <w:r>
+        <w:rPr>
+          <w:rFonts w:cstheme="minorHAnsi"/>
+          <w:iCs/>
+          <w:color w:val="000000"/>
+          <w:lang w:val="en-US"/>
+        </w:rPr>
+        <w:t>sintaxis</w:t>
+      </w:r>
+      <w:proofErr w:type="spellEnd"/>
+      <w:r>
+        <w:rPr>
+          <w:rFonts w:cstheme="minorHAnsi"/>
+          <w:iCs/>
+          <w:color w:val="000000"/>
+          <w:lang w:val="en-US"/>
+        </w:rPr>
+        <w:t xml:space="preserve"> </w:t>
+      </w:r>
+      <w:proofErr w:type="spellStart"/>
+      <w:r>
+        <w:rPr>
+          <w:rFonts w:cstheme="minorHAnsi"/>
+          <w:iCs/>
+          <w:color w:val="000000"/>
+          <w:lang w:val="en-US"/>
+        </w:rPr>
+        <w:t>parecida</w:t>
+      </w:r>
+      <w:proofErr w:type="spellEnd"/>
+      <w:r>
+        <w:rPr>
+          <w:rFonts w:cstheme="minorHAnsi"/>
+          <w:iCs/>
+          <w:color w:val="000000"/>
+          <w:lang w:val="en-US"/>
+        </w:rPr>
+        <w:t xml:space="preserve"> al sound:</w:t>
+      </w:r>
+    </w:p>
+    <w:p>
+      <w:pPr>
+        <w:spacing w:line="240" w:lineRule="auto"/>
+        <w:rPr>
+          <w:rFonts w:cstheme="minorHAnsi"/>
+          <w:iCs/>
+          <w:color w:val="000000"/>
+          <w:lang w:val="en-US"/>
+        </w:rPr>
+      </w:pPr>
+      <w:r>
+        <w:rPr>
+          <w:rFonts w:cstheme="minorHAnsi"/>
+          <w:iCs/>
+          <w:color w:val="000000"/>
+          <w:lang w:val="en-US"/>
+        </w:rPr>
+        <w:t>-</w:t>
+      </w:r>
+      <w:r>
+        <w:rPr>
+          <w:rFonts w:cstheme="minorHAnsi"/>
+          <w:iCs/>
+          <w:color w:val="000000"/>
+          <w:lang w:val="en-US"/>
+        </w:rPr>
+        <w:t xml:space="preserve"> </w:t>
+      </w:r>
+      <w:proofErr w:type="spellStart"/>
+      <w:r>
+        <w:rPr>
+          <w:rFonts w:cstheme="minorHAnsi"/>
+          <w:iCs/>
+          <w:color w:val="000000"/>
+          <w:lang w:val="en-US"/>
+        </w:rPr>
+        <w:t>soundsc</w:t>
+      </w:r>
+      <w:proofErr w:type="spellEnd"/>
+      <w:r>
+        <w:rPr>
+          <w:rFonts w:cstheme="minorHAnsi"/>
+          <w:iCs/>
+          <w:color w:val="000000"/>
+          <w:lang w:val="en-US"/>
+        </w:rPr>
+        <w:t>(y)</w:t>
+      </w:r>
+    </w:p>
+    <w:p>
+      <w:pPr>
+        <w:spacing w:line="240" w:lineRule="auto"/>
+        <w:rPr>
+          <w:rFonts w:cstheme="minorHAnsi"/>
+          <w:iCs/>
+          <w:color w:val="000000"/>
+          <w:lang w:val="en-US"/>
+        </w:rPr>
+      </w:pPr>
+      <w:r>
+        <w:rPr>
+          <w:rFonts w:cstheme="minorHAnsi"/>
+          <w:iCs/>
+          <w:color w:val="000000"/>
+          <w:lang w:val="en-US"/>
+        </w:rPr>
+        <w:t xml:space="preserve">- </w:t>
+      </w:r>
+      <w:proofErr w:type="spellStart"/>
+      <w:proofErr w:type="gramStart"/>
+      <w:r>
+        <w:rPr>
+          <w:rFonts w:cstheme="minorHAnsi"/>
+          <w:iCs/>
+          <w:color w:val="000000"/>
+          <w:lang w:val="en-US"/>
+        </w:rPr>
+        <w:t>soundsc</w:t>
+      </w:r>
+      <w:proofErr w:type="spellEnd"/>
+      <w:r>
+        <w:rPr>
+          <w:rFonts w:cstheme="minorHAnsi"/>
+          <w:iCs/>
+          <w:color w:val="000000"/>
+          <w:lang w:val="en-US"/>
+        </w:rPr>
+        <w:t>(</w:t>
+      </w:r>
+      <w:proofErr w:type="gramEnd"/>
+      <w:r>
+        <w:rPr>
+          <w:rFonts w:cstheme="minorHAnsi"/>
+          <w:iCs/>
+          <w:color w:val="000000"/>
+          <w:lang w:val="en-US"/>
+        </w:rPr>
+        <w:t>y, Fs)</w:t>
+      </w:r>
+    </w:p>
+    <w:p>
+      <w:pPr>
+        <w:spacing w:line="240" w:lineRule="auto"/>
+        <w:rPr>
+          <w:rFonts w:cstheme="minorHAnsi"/>
+          <w:iCs/>
+          <w:color w:val="000000"/>
+          <w:lang w:val="en-US"/>
+        </w:rPr>
+      </w:pPr>
+      <w:r>
+        <w:rPr>
+          <w:rFonts w:cstheme="minorHAnsi"/>
+          <w:iCs/>
+          <w:color w:val="000000"/>
+          <w:lang w:val="en-US"/>
+        </w:rPr>
+        <w:t xml:space="preserve">- </w:t>
+      </w:r>
+      <w:proofErr w:type="spellStart"/>
+      <w:proofErr w:type="gramStart"/>
+      <w:r>
+        <w:rPr>
+          <w:rFonts w:cstheme="minorHAnsi"/>
+          <w:iCs/>
+          <w:color w:val="000000"/>
+          <w:lang w:val="en-US"/>
+        </w:rPr>
+        <w:t>soundsc</w:t>
+      </w:r>
+      <w:proofErr w:type="spellEnd"/>
+      <w:r>
+        <w:rPr>
+          <w:rFonts w:cstheme="minorHAnsi"/>
+          <w:iCs/>
+          <w:color w:val="000000"/>
+          <w:lang w:val="en-US"/>
+        </w:rPr>
+        <w:t>(</w:t>
+      </w:r>
+      <w:proofErr w:type="gramEnd"/>
+      <w:r>
+        <w:rPr>
+          <w:rFonts w:cstheme="minorHAnsi"/>
+          <w:iCs/>
+          <w:color w:val="000000"/>
+          <w:lang w:val="en-US"/>
+        </w:rPr>
+        <w:t xml:space="preserve">y, Fs, </w:t>
+      </w:r>
+      <w:proofErr w:type="spellStart"/>
+      <w:r>
+        <w:rPr>
+          <w:rFonts w:cstheme="minorHAnsi"/>
+          <w:iCs/>
+          <w:color w:val="000000"/>
+          <w:lang w:val="en-US"/>
+        </w:rPr>
+        <w:t>nBits</w:t>
+      </w:r>
+      <w:proofErr w:type="spellEnd"/>
+      <w:r>
+        <w:rPr>
+          <w:rFonts w:cstheme="minorHAnsi"/>
+          <w:iCs/>
+          <w:color w:val="000000"/>
+          <w:lang w:val="en-US"/>
+        </w:rPr>
+        <w:t>)</w:t>
+      </w:r>
+    </w:p>
+    <w:p>
+      <w:pPr>
+        <w:spacing w:line="240" w:lineRule="auto"/>
+        <w:rPr>
+          <w:rFonts w:cstheme="minorHAnsi"/>
+          <w:b/>
+          <w:iCs/>
+          <w:color w:val="000000"/>
+          <w:u w:val="single"/>
+          <w:lang w:val="en-US"/>
+        </w:rPr>
+      </w:pPr>
+      <w:r>
+        <w:rPr>
+          <w:rFonts w:cstheme="minorHAnsi"/>
+          <w:b/>
+          <w:color w:val="000000"/>
+          <w:u w:val="single"/>
+          <w:lang w:val="en-US"/>
+        </w:rPr>
+        <w:br/>
+      </w:r>
+      <w:r>
+        <w:rPr>
+          <w:rFonts w:cstheme="minorHAnsi"/>
+          <w:b/>
+          <w:iCs/>
+          <w:color w:val="000000"/>
+          <w:u w:val="single"/>
+          <w:lang w:val="en-US"/>
+        </w:rPr>
+        <w:t xml:space="preserve">5. </w:t>
+      </w:r>
+      <w:proofErr w:type="spellStart"/>
+      <w:r>
+        <w:rPr>
+          <w:rFonts w:cstheme="minorHAnsi"/>
+          <w:b/>
+          <w:iCs/>
+          <w:color w:val="000000"/>
+          <w:u w:val="single"/>
+          <w:lang w:val="en-US"/>
+        </w:rPr>
+        <w:t>Wavread</w:t>
+      </w:r>
+      <w:proofErr w:type="spellEnd"/>
+      <w:r>
+        <w:rPr>
+          <w:rFonts w:cstheme="minorHAnsi"/>
+          <w:b/>
+          <w:iCs/>
+          <w:color w:val="000000"/>
+          <w:u w:val="single"/>
+          <w:lang w:val="en-US"/>
+        </w:rPr>
+        <w:t xml:space="preserve"> / </w:t>
+      </w:r>
+      <w:proofErr w:type="spellStart"/>
+      <w:r>
+        <w:rPr>
+          <w:rFonts w:cstheme="minorHAnsi"/>
+          <w:b/>
+          <w:iCs/>
+          <w:color w:val="000000"/>
+          <w:u w:val="single"/>
+          <w:lang w:val="en-US"/>
+        </w:rPr>
+        <w:t>AudioRead</w:t>
+      </w:r>
+      <w:proofErr w:type="spellEnd"/>
+      <w:r>
+        <w:rPr>
+          <w:rFonts w:cstheme="minorHAnsi"/>
+          <w:b/>
+          <w:iCs/>
+          <w:color w:val="000000"/>
+          <w:u w:val="single"/>
+          <w:lang w:val="en-US"/>
+        </w:rPr>
+        <w:t>:</w:t>
+      </w:r>
+    </w:p>
+    <w:p>
+      <w:pPr>
+        <w:spacing w:line="240" w:lineRule="auto"/>
+        <w:rPr>
+          <w:rFonts w:cstheme="minorHAnsi"/>
+          <w:b/>
+          <w:iCs/>
+          <w:color w:val="000000"/>
+          <w:u w:val="single"/>
+          <w:lang w:val="en-US"/>
+        </w:rPr>
+      </w:pPr>
       <w:bookmarkStart w:id="0" w:name="_GoBack"/>
       <w:bookmarkEnd w:id="0"/>
-      <w:r>
-        <w:rPr>
-          <w:rFonts w:cstheme="minorHAnsi"/>
-          <w:iCs/>
-          <w:color w:val="000000"/>
-          <w:lang w:val="en-US"/>
-        </w:rPr>
-        <w:t>onv(</w:t>
-      </w:r>
-      <w:proofErr w:type="spellStart"/>
-      <w:proofErr w:type="gramStart"/>
-      <w:r>
-        <w:rPr>
-          <w:rFonts w:cstheme="minorHAnsi"/>
-          <w:iCs/>
-          <w:color w:val="000000"/>
-          <w:lang w:val="en-US"/>
-        </w:rPr>
-        <w:t>u,v</w:t>
-      </w:r>
-      <w:proofErr w:type="spellEnd"/>
-      <w:proofErr w:type="gramEnd"/>
-      <w:r>
-        <w:rPr>
-          <w:rFonts w:cstheme="minorHAnsi"/>
-          <w:iCs/>
-          <w:color w:val="000000"/>
-          <w:lang w:val="en-US"/>
-        </w:rPr>
-        <w:t>)</w:t>
-      </w:r>
-    </w:p>
-    <w:p>
-      <w:pPr>
-        <w:spacing w:line="240" w:lineRule="auto"/>
-        <w:rPr>
-          <w:rFonts w:cstheme="minorHAnsi"/>
-          <w:iCs/>
-          <w:color w:val="000000"/>
-          <w:lang w:val="en-US"/>
-        </w:rPr>
-      </w:pPr>
-      <w:r>
-        <w:rPr>
-          <w:rFonts w:cstheme="minorHAnsi"/>
-          <w:b/>
-          <w:color w:val="000000"/>
-          <w:u w:val="single"/>
-          <w:lang w:val="en-US"/>
-        </w:rPr>
-        <w:br/>
-      </w:r>
-      <w:r>
-        <w:rPr>
-          <w:rFonts w:cstheme="minorHAnsi"/>
-          <w:b/>
-          <w:iCs/>
-          <w:color w:val="000000"/>
-          <w:u w:val="single"/>
-          <w:lang w:val="en-US"/>
-        </w:rPr>
-        <w:t>3. Filter</w:t>
-      </w:r>
-      <w:r>
-        <w:rPr>
-          <w:rFonts w:cstheme="minorHAnsi"/>
-          <w:b/>
-          <w:iCs/>
-          <w:color w:val="000000"/>
-          <w:u w:val="single"/>
-          <w:lang w:val="en-US"/>
-        </w:rPr>
-        <w:t>:</w:t>
-      </w:r>
-      <w:r>
-        <w:rPr>
-          <w:rFonts w:cstheme="minorHAnsi"/>
-          <w:b/>
-          <w:iCs/>
-          <w:color w:val="000000"/>
-          <w:u w:val="single"/>
-          <w:lang w:val="en-US"/>
-        </w:rPr>
-        <w:t xml:space="preserve"> </w:t>
-      </w:r>
-    </w:p>
-    <w:p>
-      <w:pPr>
-        <w:spacing w:line="240" w:lineRule="auto"/>
-        <w:rPr>
-          <w:rFonts w:cstheme="minorHAnsi"/>
-          <w:b/>
-          <w:iCs/>
-          <w:color w:val="000000"/>
-          <w:u w:val="single"/>
-          <w:lang w:val="en-US"/>
-        </w:rPr>
-      </w:pPr>
-      <w:r>
-        <w:rPr>
-          <w:rFonts w:cstheme="minorHAnsi"/>
-          <w:b/>
-          <w:color w:val="000000"/>
-          <w:u w:val="single"/>
-          <w:lang w:val="en-US"/>
-        </w:rPr>
-        <w:br/>
-      </w:r>
-      <w:r>
-        <w:rPr>
-          <w:rFonts w:cstheme="minorHAnsi"/>
-          <w:b/>
-          <w:iCs/>
-          <w:color w:val="000000"/>
-          <w:u w:val="single"/>
-          <w:lang w:val="en-US"/>
-        </w:rPr>
-        <w:t xml:space="preserve">4. </w:t>
-      </w:r>
-      <w:proofErr w:type="spellStart"/>
-      <w:r>
-        <w:rPr>
-          <w:rFonts w:cstheme="minorHAnsi"/>
-          <w:b/>
-          <w:iCs/>
-          <w:color w:val="000000"/>
-          <w:u w:val="single"/>
-          <w:lang w:val="en-US"/>
-        </w:rPr>
-        <w:t>Soundsc</w:t>
-      </w:r>
-      <w:proofErr w:type="spellEnd"/>
-      <w:r>
-        <w:rPr>
-          <w:rFonts w:cstheme="minorHAnsi"/>
-          <w:b/>
-          <w:iCs/>
-          <w:color w:val="000000"/>
-          <w:u w:val="single"/>
-          <w:lang w:val="en-US"/>
-        </w:rPr>
-        <w:t xml:space="preserve"> / Sound</w:t>
-      </w:r>
-      <w:r>
-        <w:rPr>
-          <w:rFonts w:cstheme="minorHAnsi"/>
-          <w:b/>
-          <w:iCs/>
-          <w:color w:val="000000"/>
-          <w:u w:val="single"/>
-          <w:lang w:val="en-US"/>
-        </w:rPr>
-        <w:t>:</w:t>
-      </w:r>
-    </w:p>
-    <w:p>
-      <w:pPr>
-        <w:spacing w:line="240" w:lineRule="auto"/>
-        <w:rPr>
-          <w:rFonts w:cstheme="minorHAnsi"/>
-          <w:b/>
-          <w:iCs/>
-          <w:color w:val="000000"/>
-          <w:u w:val="single"/>
-          <w:lang w:val="en-US"/>
-        </w:rPr>
-      </w:pPr>
-      <w:r>
-        <w:rPr>
-          <w:rFonts w:cstheme="minorHAnsi"/>
-          <w:b/>
-          <w:color w:val="000000"/>
-          <w:u w:val="single"/>
-          <w:lang w:val="en-US"/>
-        </w:rPr>
-        <w:br/>
-      </w:r>
-      <w:r>
-        <w:rPr>
-          <w:rFonts w:cstheme="minorHAnsi"/>
-          <w:b/>
-          <w:iCs/>
-          <w:color w:val="000000"/>
-          <w:u w:val="single"/>
-          <w:lang w:val="en-US"/>
-        </w:rPr>
-        <w:t xml:space="preserve">5. </w:t>
-      </w:r>
-      <w:proofErr w:type="spellStart"/>
-      <w:r>
-        <w:rPr>
-          <w:rFonts w:cstheme="minorHAnsi"/>
-          <w:b/>
-          <w:iCs/>
-          <w:color w:val="000000"/>
-          <w:u w:val="single"/>
-          <w:lang w:val="en-US"/>
-        </w:rPr>
-        <w:t>Wavread</w:t>
-      </w:r>
-      <w:proofErr w:type="spellEnd"/>
-      <w:r>
-        <w:rPr>
-          <w:rFonts w:cstheme="minorHAnsi"/>
-          <w:b/>
-          <w:iCs/>
-          <w:color w:val="000000"/>
-          <w:u w:val="single"/>
-          <w:lang w:val="en-US"/>
-        </w:rPr>
-        <w:t xml:space="preserve"> / </w:t>
-      </w:r>
-      <w:proofErr w:type="spellStart"/>
-      <w:r>
-        <w:rPr>
-          <w:rFonts w:cstheme="minorHAnsi"/>
-          <w:b/>
-          <w:iCs/>
-          <w:color w:val="000000"/>
-          <w:u w:val="single"/>
-          <w:lang w:val="en-US"/>
-        </w:rPr>
-        <w:t>AudioRead</w:t>
-      </w:r>
-      <w:proofErr w:type="spellEnd"/>
-      <w:r>
-        <w:rPr>
-          <w:rFonts w:cstheme="minorHAnsi"/>
-          <w:b/>
-          <w:iCs/>
-          <w:color w:val="000000"/>
-          <w:u w:val="single"/>
-          <w:lang w:val="en-US"/>
-        </w:rPr>
-        <w:t>:</w:t>
-      </w:r>
-    </w:p>
-    <w:p>
-      <w:pPr>
-        <w:spacing w:line="240" w:lineRule="auto"/>
-        <w:rPr>
-          <w:rFonts w:cstheme="minorHAnsi"/>
-          <w:b/>
-          <w:iCs/>
-          <w:color w:val="000000"/>
-          <w:u w:val="single"/>
-          <w:lang w:val="en-US"/>
-        </w:rPr>
-      </w:pPr>
       <w:r>
         <w:rPr>
           <w:rFonts w:cstheme="minorHAnsi"/>
@@ -2897,6 +4671,7 @@
           <w:sz w:val="18"/>
           <w:szCs w:val="18"/>
         </w:rPr>
+        <w:lastRenderedPageBreak/>
         <w:br/>
       </w:r>
       <w:r>
@@ -3648,6 +5423,345 @@
     </w:lvl>
   </w:abstractNum>
   <w:abstractNum w:abstractNumId="4" w15:restartNumberingAfterBreak="0">
+    <w:nsid w:val="569B38D1"/>
+    <w:multiLevelType w:val="hybridMultilevel"/>
+    <w:tmpl w:val="D744078C"/>
+    <w:lvl w:ilvl="0" w:tplc="46F45B66">
+      <w:start w:val="1"/>
+      <w:numFmt w:val="bullet"/>
+      <w:lvlText w:val="-"/>
+      <w:lvlJc w:val="left"/>
+      <w:pPr>
+        <w:ind w:left="720" w:hanging="360"/>
+      </w:pPr>
+      <w:rPr>
+        <w:rFonts w:ascii="Calibri" w:eastAsiaTheme="minorHAnsi" w:hAnsi="Calibri" w:cs="Calibri" w:hint="default"/>
+      </w:rPr>
+    </w:lvl>
+    <w:lvl w:ilvl="1" w:tplc="2C0A0003" w:tentative="1">
+      <w:start w:val="1"/>
+      <w:numFmt w:val="bullet"/>
+      <w:lvlText w:val="o"/>
+      <w:lvlJc w:val="left"/>
+      <w:pPr>
+        <w:ind w:left="1440" w:hanging="360"/>
+      </w:pPr>
+      <w:rPr>
+        <w:rFonts w:ascii="Courier New" w:hAnsi="Courier New" w:cs="Courier New" w:hint="default"/>
+      </w:rPr>
+    </w:lvl>
+    <w:lvl w:ilvl="2" w:tplc="2C0A0005" w:tentative="1">
+      <w:start w:val="1"/>
+      <w:numFmt w:val="bullet"/>
+      <w:lvlText w:val=""/>
+      <w:lvlJc w:val="left"/>
+      <w:pPr>
+        <w:ind w:left="2160" w:hanging="360"/>
+      </w:pPr>
+      <w:rPr>
+        <w:rFonts w:ascii="Wingdings" w:hAnsi="Wingdings" w:hint="default"/>
+      </w:rPr>
+    </w:lvl>
+    <w:lvl w:ilvl="3" w:tplc="2C0A0001" w:tentative="1">
+      <w:start w:val="1"/>
+      <w:numFmt w:val="bullet"/>
+      <w:lvlText w:val=""/>
+      <w:lvlJc w:val="left"/>
+      <w:pPr>
+        <w:ind w:left="2880" w:hanging="360"/>
+      </w:pPr>
+      <w:rPr>
+        <w:rFonts w:ascii="Symbol" w:hAnsi="Symbol" w:hint="default"/>
+      </w:rPr>
+    </w:lvl>
+    <w:lvl w:ilvl="4" w:tplc="2C0A0003" w:tentative="1">
+      <w:start w:val="1"/>
+      <w:numFmt w:val="bullet"/>
+      <w:lvlText w:val="o"/>
+      <w:lvlJc w:val="left"/>
+      <w:pPr>
+        <w:ind w:left="3600" w:hanging="360"/>
+      </w:pPr>
+      <w:rPr>
+        <w:rFonts w:ascii="Courier New" w:hAnsi="Courier New" w:cs="Courier New" w:hint="default"/>
+      </w:rPr>
+    </w:lvl>
+    <w:lvl w:ilvl="5" w:tplc="2C0A0005" w:tentative="1">
+      <w:start w:val="1"/>
+      <w:numFmt w:val="bullet"/>
+      <w:lvlText w:val=""/>
+      <w:lvlJc w:val="left"/>
+      <w:pPr>
+        <w:ind w:left="4320" w:hanging="360"/>
+      </w:pPr>
+      <w:rPr>
+        <w:rFonts w:ascii="Wingdings" w:hAnsi="Wingdings" w:hint="default"/>
+      </w:rPr>
+    </w:lvl>
+    <w:lvl w:ilvl="6" w:tplc="2C0A0001" w:tentative="1">
+      <w:start w:val="1"/>
+      <w:numFmt w:val="bullet"/>
+      <w:lvlText w:val=""/>
+      <w:lvlJc w:val="left"/>
+      <w:pPr>
+        <w:ind w:left="5040" w:hanging="360"/>
+      </w:pPr>
+      <w:rPr>
+        <w:rFonts w:ascii="Symbol" w:hAnsi="Symbol" w:hint="default"/>
+      </w:rPr>
+    </w:lvl>
+    <w:lvl w:ilvl="7" w:tplc="2C0A0003" w:tentative="1">
+      <w:start w:val="1"/>
+      <w:numFmt w:val="bullet"/>
+      <w:lvlText w:val="o"/>
+      <w:lvlJc w:val="left"/>
+      <w:pPr>
+        <w:ind w:left="5760" w:hanging="360"/>
+      </w:pPr>
+      <w:rPr>
+        <w:rFonts w:ascii="Courier New" w:hAnsi="Courier New" w:cs="Courier New" w:hint="default"/>
+      </w:rPr>
+    </w:lvl>
+    <w:lvl w:ilvl="8" w:tplc="2C0A0005" w:tentative="1">
+      <w:start w:val="1"/>
+      <w:numFmt w:val="bullet"/>
+      <w:lvlText w:val=""/>
+      <w:lvlJc w:val="left"/>
+      <w:pPr>
+        <w:ind w:left="6480" w:hanging="360"/>
+      </w:pPr>
+      <w:rPr>
+        <w:rFonts w:ascii="Wingdings" w:hAnsi="Wingdings" w:hint="default"/>
+      </w:rPr>
+    </w:lvl>
+  </w:abstractNum>
+  <w:abstractNum w:abstractNumId="5" w15:restartNumberingAfterBreak="0">
+    <w:nsid w:val="5B1D2436"/>
+    <w:multiLevelType w:val="hybridMultilevel"/>
+    <w:tmpl w:val="E17627A2"/>
+    <w:lvl w:ilvl="0" w:tplc="17E89A7A">
+      <w:start w:val="1"/>
+      <w:numFmt w:val="bullet"/>
+      <w:lvlText w:val="-"/>
+      <w:lvlJc w:val="left"/>
+      <w:pPr>
+        <w:ind w:left="720" w:hanging="360"/>
+      </w:pPr>
+      <w:rPr>
+        <w:rFonts w:ascii="Calibri" w:eastAsiaTheme="minorHAnsi" w:hAnsi="Calibri" w:cs="Calibri" w:hint="default"/>
+      </w:rPr>
+    </w:lvl>
+    <w:lvl w:ilvl="1" w:tplc="2C0A0003" w:tentative="1">
+      <w:start w:val="1"/>
+      <w:numFmt w:val="bullet"/>
+      <w:lvlText w:val="o"/>
+      <w:lvlJc w:val="left"/>
+      <w:pPr>
+        <w:ind w:left="1440" w:hanging="360"/>
+      </w:pPr>
+      <w:rPr>
+        <w:rFonts w:ascii="Courier New" w:hAnsi="Courier New" w:cs="Courier New" w:hint="default"/>
+      </w:rPr>
+    </w:lvl>
+    <w:lvl w:ilvl="2" w:tplc="2C0A0005" w:tentative="1">
+      <w:start w:val="1"/>
+      <w:numFmt w:val="bullet"/>
+      <w:lvlText w:val=""/>
+      <w:lvlJc w:val="left"/>
+      <w:pPr>
+        <w:ind w:left="2160" w:hanging="360"/>
+      </w:pPr>
+      <w:rPr>
+        <w:rFonts w:ascii="Wingdings" w:hAnsi="Wingdings" w:hint="default"/>
+      </w:rPr>
+    </w:lvl>
+    <w:lvl w:ilvl="3" w:tplc="2C0A0001" w:tentative="1">
+      <w:start w:val="1"/>
+      <w:numFmt w:val="bullet"/>
+      <w:lvlText w:val=""/>
+      <w:lvlJc w:val="left"/>
+      <w:pPr>
+        <w:ind w:left="2880" w:hanging="360"/>
+      </w:pPr>
+      <w:rPr>
+        <w:rFonts w:ascii="Symbol" w:hAnsi="Symbol" w:hint="default"/>
+      </w:rPr>
+    </w:lvl>
+    <w:lvl w:ilvl="4" w:tplc="2C0A0003" w:tentative="1">
+      <w:start w:val="1"/>
+      <w:numFmt w:val="bullet"/>
+      <w:lvlText w:val="o"/>
+      <w:lvlJc w:val="left"/>
+      <w:pPr>
+        <w:ind w:left="3600" w:hanging="360"/>
+      </w:pPr>
+      <w:rPr>
+        <w:rFonts w:ascii="Courier New" w:hAnsi="Courier New" w:cs="Courier New" w:hint="default"/>
+      </w:rPr>
+    </w:lvl>
+    <w:lvl w:ilvl="5" w:tplc="2C0A0005" w:tentative="1">
+      <w:start w:val="1"/>
+      <w:numFmt w:val="bullet"/>
+      <w:lvlText w:val=""/>
+      <w:lvlJc w:val="left"/>
+      <w:pPr>
+        <w:ind w:left="4320" w:hanging="360"/>
+      </w:pPr>
+      <w:rPr>
+        <w:rFonts w:ascii="Wingdings" w:hAnsi="Wingdings" w:hint="default"/>
+      </w:rPr>
+    </w:lvl>
+    <w:lvl w:ilvl="6" w:tplc="2C0A0001" w:tentative="1">
+      <w:start w:val="1"/>
+      <w:numFmt w:val="bullet"/>
+      <w:lvlText w:val=""/>
+      <w:lvlJc w:val="left"/>
+      <w:pPr>
+        <w:ind w:left="5040" w:hanging="360"/>
+      </w:pPr>
+      <w:rPr>
+        <w:rFonts w:ascii="Symbol" w:hAnsi="Symbol" w:hint="default"/>
+      </w:rPr>
+    </w:lvl>
+    <w:lvl w:ilvl="7" w:tplc="2C0A0003" w:tentative="1">
+      <w:start w:val="1"/>
+      <w:numFmt w:val="bullet"/>
+      <w:lvlText w:val="o"/>
+      <w:lvlJc w:val="left"/>
+      <w:pPr>
+        <w:ind w:left="5760" w:hanging="360"/>
+      </w:pPr>
+      <w:rPr>
+        <w:rFonts w:ascii="Courier New" w:hAnsi="Courier New" w:cs="Courier New" w:hint="default"/>
+      </w:rPr>
+    </w:lvl>
+    <w:lvl w:ilvl="8" w:tplc="2C0A0005" w:tentative="1">
+      <w:start w:val="1"/>
+      <w:numFmt w:val="bullet"/>
+      <w:lvlText w:val=""/>
+      <w:lvlJc w:val="left"/>
+      <w:pPr>
+        <w:ind w:left="6480" w:hanging="360"/>
+      </w:pPr>
+      <w:rPr>
+        <w:rFonts w:ascii="Wingdings" w:hAnsi="Wingdings" w:hint="default"/>
+      </w:rPr>
+    </w:lvl>
+  </w:abstractNum>
+  <w:abstractNum w:abstractNumId="6" w15:restartNumberingAfterBreak="0">
+    <w:nsid w:val="62547E17"/>
+    <w:multiLevelType w:val="hybridMultilevel"/>
+    <w:tmpl w:val="B0123E48"/>
+    <w:lvl w:ilvl="0" w:tplc="72E89348">
+      <w:start w:val="1"/>
+      <w:numFmt w:val="bullet"/>
+      <w:lvlText w:val="-"/>
+      <w:lvlJc w:val="left"/>
+      <w:pPr>
+        <w:ind w:left="720" w:hanging="360"/>
+      </w:pPr>
+      <w:rPr>
+        <w:rFonts w:ascii="Calibri" w:eastAsiaTheme="minorHAnsi" w:hAnsi="Calibri" w:cs="Calibri" w:hint="default"/>
+      </w:rPr>
+    </w:lvl>
+    <w:lvl w:ilvl="1" w:tplc="2C0A0003" w:tentative="1">
+      <w:start w:val="1"/>
+      <w:numFmt w:val="bullet"/>
+      <w:lvlText w:val="o"/>
+      <w:lvlJc w:val="left"/>
+      <w:pPr>
+        <w:ind w:left="1440" w:hanging="360"/>
+      </w:pPr>
+      <w:rPr>
+        <w:rFonts w:ascii="Courier New" w:hAnsi="Courier New" w:cs="Courier New" w:hint="default"/>
+      </w:rPr>
+    </w:lvl>
+    <w:lvl w:ilvl="2" w:tplc="2C0A0005" w:tentative="1">
+      <w:start w:val="1"/>
+      <w:numFmt w:val="bullet"/>
+      <w:lvlText w:val=""/>
+      <w:lvlJc w:val="left"/>
+      <w:pPr>
+        <w:ind w:left="2160" w:hanging="360"/>
+      </w:pPr>
+      <w:rPr>
+        <w:rFonts w:ascii="Wingdings" w:hAnsi="Wingdings" w:hint="default"/>
+      </w:rPr>
+    </w:lvl>
+    <w:lvl w:ilvl="3" w:tplc="2C0A0001" w:tentative="1">
+      <w:start w:val="1"/>
+      <w:numFmt w:val="bullet"/>
+      <w:lvlText w:val=""/>
+      <w:lvlJc w:val="left"/>
+      <w:pPr>
+        <w:ind w:left="2880" w:hanging="360"/>
+      </w:pPr>
+      <w:rPr>
+        <w:rFonts w:ascii="Symbol" w:hAnsi="Symbol" w:hint="default"/>
+      </w:rPr>
+    </w:lvl>
+    <w:lvl w:ilvl="4" w:tplc="2C0A0003" w:tentative="1">
+      <w:start w:val="1"/>
+      <w:numFmt w:val="bullet"/>
+      <w:lvlText w:val="o"/>
+      <w:lvlJc w:val="left"/>
+      <w:pPr>
+        <w:ind w:left="3600" w:hanging="360"/>
+      </w:pPr>
+      <w:rPr>
+        <w:rFonts w:ascii="Courier New" w:hAnsi="Courier New" w:cs="Courier New" w:hint="default"/>
+      </w:rPr>
+    </w:lvl>
+    <w:lvl w:ilvl="5" w:tplc="2C0A0005" w:tentative="1">
+      <w:start w:val="1"/>
+      <w:numFmt w:val="bullet"/>
+      <w:lvlText w:val=""/>
+      <w:lvlJc w:val="left"/>
+      <w:pPr>
+        <w:ind w:left="4320" w:hanging="360"/>
+      </w:pPr>
+      <w:rPr>
+        <w:rFonts w:ascii="Wingdings" w:hAnsi="Wingdings" w:hint="default"/>
+      </w:rPr>
+    </w:lvl>
+    <w:lvl w:ilvl="6" w:tplc="2C0A0001" w:tentative="1">
+      <w:start w:val="1"/>
+      <w:numFmt w:val="bullet"/>
+      <w:lvlText w:val=""/>
+      <w:lvlJc w:val="left"/>
+      <w:pPr>
+        <w:ind w:left="5040" w:hanging="360"/>
+      </w:pPr>
+      <w:rPr>
+        <w:rFonts w:ascii="Symbol" w:hAnsi="Symbol" w:hint="default"/>
+      </w:rPr>
+    </w:lvl>
+    <w:lvl w:ilvl="7" w:tplc="2C0A0003" w:tentative="1">
+      <w:start w:val="1"/>
+      <w:numFmt w:val="bullet"/>
+      <w:lvlText w:val="o"/>
+      <w:lvlJc w:val="left"/>
+      <w:pPr>
+        <w:ind w:left="5760" w:hanging="360"/>
+      </w:pPr>
+      <w:rPr>
+        <w:rFonts w:ascii="Courier New" w:hAnsi="Courier New" w:cs="Courier New" w:hint="default"/>
+      </w:rPr>
+    </w:lvl>
+    <w:lvl w:ilvl="8" w:tplc="2C0A0005" w:tentative="1">
+      <w:start w:val="1"/>
+      <w:numFmt w:val="bullet"/>
+      <w:lvlText w:val=""/>
+      <w:lvlJc w:val="left"/>
+      <w:pPr>
+        <w:ind w:left="6480" w:hanging="360"/>
+      </w:pPr>
+      <w:rPr>
+        <w:rFonts w:ascii="Wingdings" w:hAnsi="Wingdings" w:hint="default"/>
+      </w:rPr>
+    </w:lvl>
+  </w:abstractNum>
+  <w:abstractNum w:abstractNumId="7" w15:restartNumberingAfterBreak="0">
     <w:nsid w:val="795E6CE3"/>
     <w:multiLevelType w:val="hybridMultilevel"/>
     <w:tmpl w:val="D00E3E2E"/>
@@ -3770,10 +5884,19 @@
     <w:abstractNumId w:val="3"/>
   </w:num>
   <w:num w:numId="4">
-    <w:abstractNumId w:val="4"/>
+    <w:abstractNumId w:val="7"/>
   </w:num>
   <w:num w:numId="5">
     <w:abstractNumId w:val="2"/>
+  </w:num>
+  <w:num w:numId="6">
+    <w:abstractNumId w:val="4"/>
+  </w:num>
+  <w:num w:numId="7">
+    <w:abstractNumId w:val="6"/>
+  </w:num>
+  <w:num w:numId="8">
+    <w:abstractNumId w:val="5"/>
   </w:num>
 </w:numbering>
 </file>

</xml_diff>

<commit_message>
Agrego ejemplo de conv (que esta bien hecho)
</commit_message>
<xml_diff>
--- a/TP_MATEMATICA_SUPERIOR.docx
+++ b/TP_MATEMATICA_SUPERIOR.docx
@@ -90,7 +90,7 @@
                 <v:shape id="_x0000_i1025" type="#_x0000_t75" style="width:71.25pt;height:86.25pt" o:ole="" fillcolor="window">
                   <v:imagedata r:id="rId5" o:title=""/>
                 </v:shape>
-                <o:OLEObject Type="Embed" ProgID="Word.Picture.8" ShapeID="_x0000_i1025" DrawAspect="Content" ObjectID="_1540286693" r:id="rId6"/>
+                <o:OLEObject Type="Embed" ProgID="Word.Picture.8" ShapeID="_x0000_i1025" DrawAspect="Content" ObjectID="_1540288420" r:id="rId6"/>
               </w:object>
             </w:r>
           </w:p>
@@ -1495,11 +1495,157 @@
         </w:rPr>
         <w:t>Conv(u,v)</w:t>
       </w:r>
+      <w:r>
+        <w:rPr>
+          <w:rFonts w:cstheme="minorHAnsi"/>
+          <w:iCs/>
+          <w:color w:val="000000"/>
+          <w:lang w:val="en-US"/>
+        </w:rPr>
+        <w:t xml:space="preserve"> donde </w:t>
+      </w:r>
+      <w:r>
+        <w:rPr>
+          <w:rFonts w:ascii="Calibri" w:eastAsia="Calibri" w:hAnsi="Calibri" w:cs="Calibri"/>
+        </w:rPr>
+        <w:t>e</w:t>
+      </w:r>
+      <w:r>
+        <w:rPr>
+          <w:rFonts w:ascii="Calibri" w:eastAsia="Calibri" w:hAnsi="Calibri" w:cs="Calibri"/>
+        </w:rPr>
+        <w:t>l resultado es un</w:t>
+      </w:r>
+      <w:r>
+        <w:rPr>
+          <w:rFonts w:ascii="Calibri" w:eastAsia="Calibri" w:hAnsi="Calibri" w:cs="Calibri"/>
+        </w:rPr>
+        <w:t xml:space="preserve"> vector de longitud = longitud(u)+longitud(v)-1</w:t>
+      </w:r>
     </w:p>
     <w:p>
       <w:pPr>
         <w:spacing w:line="240" w:lineRule="auto"/>
         <w:rPr>
+          <w:rFonts w:ascii="Calibri" w:eastAsia="Calibri" w:hAnsi="Calibri" w:cs="Calibri"/>
+        </w:rPr>
+      </w:pPr>
+      <w:r>
+        <w:rPr>
+          <w:rFonts w:ascii="Calibri" w:eastAsia="Calibri" w:hAnsi="Calibri" w:cs="Calibri"/>
+        </w:rPr>
+        <w:t>Ejemplo: Sean u(x) = 2x + 3 y v(x) = x + 2</w:t>
+      </w:r>
+    </w:p>
+    <w:p>
+      <w:pPr>
+        <w:spacing w:line="240" w:lineRule="auto"/>
+        <w:rPr>
+          <w:rFonts w:ascii="Calibri" w:eastAsia="Calibri" w:hAnsi="Calibri" w:cs="Calibri"/>
+        </w:rPr>
+      </w:pPr>
+      <w:r>
+        <w:rPr>
+          <w:rFonts w:ascii="Calibri" w:eastAsia="Calibri" w:hAnsi="Calibri" w:cs="Calibri"/>
+        </w:rPr>
+        <w:t>&gt;&gt;u = [2 3]</w:t>
+      </w:r>
+      <w:r>
+        <w:rPr>
+          <w:rFonts w:ascii="Calibri" w:eastAsia="Calibri" w:hAnsi="Calibri" w:cs="Calibri"/>
+        </w:rPr>
+        <w:tab/>
+        <w:t>u = 2 3</w:t>
+      </w:r>
+    </w:p>
+    <w:p>
+      <w:pPr>
+        <w:spacing w:line="240" w:lineRule="auto"/>
+      </w:pPr>
+      <w:r>
+        <w:rPr>
+          <w:rFonts w:ascii="Calibri" w:eastAsia="Calibri" w:hAnsi="Calibri" w:cs="Calibri"/>
+        </w:rPr>
+        <w:t>&gt;&gt;v = [1 2]</w:t>
+      </w:r>
+      <w:r>
+        <w:rPr>
+          <w:rFonts w:ascii="Calibri" w:eastAsia="Calibri" w:hAnsi="Calibri" w:cs="Calibri"/>
+        </w:rPr>
+        <w:tab/>
+        <w:t>v = 1 2</w:t>
+      </w:r>
+    </w:p>
+    <w:p>
+      <w:pPr>
+        <w:spacing w:line="240" w:lineRule="auto"/>
+      </w:pPr>
+      <w:r>
+        <w:rPr>
+          <w:rFonts w:ascii="Calibri" w:eastAsia="Calibri" w:hAnsi="Calibri" w:cs="Calibri"/>
+        </w:rPr>
+        <w:t>&gt;&gt;p = conv(u, v</w:t>
+      </w:r>
+      <w:r>
+        <w:rPr>
+          <w:rFonts w:ascii="Calibri" w:eastAsia="Calibri" w:hAnsi="Calibri" w:cs="Calibri"/>
+        </w:rPr>
+        <w:t>)</w:t>
+      </w:r>
+    </w:p>
+    <w:p>
+      <w:pPr>
+        <w:spacing w:line="240" w:lineRule="auto"/>
+      </w:pPr>
+      <w:r>
+        <w:rPr>
+          <w:rFonts w:ascii="Calibri" w:eastAsia="Calibri" w:hAnsi="Calibri" w:cs="Calibri"/>
+        </w:rPr>
+        <w:t>p = 2 7 6</w:t>
+      </w:r>
+      <w:r>
+        <w:rPr>
+          <w:rFonts w:ascii="Calibri" w:eastAsia="Calibri" w:hAnsi="Calibri" w:cs="Calibri"/>
+        </w:rPr>
+        <w:t xml:space="preserve"> 2</w:t>
+      </w:r>
+    </w:p>
+    <w:p>
+      <w:pPr>
+        <w:spacing w:line="240" w:lineRule="auto"/>
+      </w:pPr>
+      <w:bookmarkStart w:id="0" w:name="h.5sxrigjlpjih" w:colFirst="0" w:colLast="0"/>
+      <w:bookmarkEnd w:id="0"/>
+      <w:r>
+        <w:rPr>
+          <w:rFonts w:ascii="Calibri" w:eastAsia="Calibri" w:hAnsi="Calibri" w:cs="Calibri"/>
+        </w:rPr>
+        <w:t>Devuelve el polinomio p(x) = 2x</w:t>
+      </w:r>
+      <w:r>
+        <w:rPr>
+          <w:rFonts w:ascii="Calibri" w:eastAsia="Calibri" w:hAnsi="Calibri" w:cs="Calibri"/>
+          <w:vertAlign w:val="superscript"/>
+        </w:rPr>
+        <w:t>2</w:t>
+      </w:r>
+      <w:r>
+        <w:rPr>
+          <w:rFonts w:ascii="Calibri" w:eastAsia="Calibri" w:hAnsi="Calibri" w:cs="Calibri"/>
+        </w:rPr>
+        <w:t xml:space="preserve"> + 7x + 6</w:t>
+      </w:r>
+      <w:r>
+        <w:rPr>
+          <w:rFonts w:ascii="Calibri" w:eastAsia="Calibri" w:hAnsi="Calibri" w:cs="Calibri"/>
+        </w:rPr>
+        <w:t xml:space="preserve"> y la longitud del vector resultado es 3 = 2 + 2 -1.</w:t>
+      </w:r>
+    </w:p>
+    <w:p>
+      <w:pPr>
+        <w:spacing w:line="240" w:lineRule="auto"/>
+        <w:rPr>
           <w:rFonts w:cstheme="minorHAnsi"/>
           <w:iCs/>
           <w:color w:val="000000"/>
@@ -1680,9 +1826,19 @@
           <w:rFonts w:cstheme="minorHAnsi"/>
           <w:iCs/>
           <w:color w:val="000000"/>
-          <w:lang w:val="en-US"/>
-        </w:rPr>
-        <w:t xml:space="preserve">Sound: </w:t>
+          <w:u w:val="single"/>
+          <w:lang w:val="en-US"/>
+        </w:rPr>
+        <w:t>Sound:</w:t>
+      </w:r>
+      <w:r>
+        <w:rPr>
+          <w:rFonts w:cstheme="minorHAnsi"/>
+          <w:iCs/>
+          <w:color w:val="000000"/>
+          <w:lang w:val="en-US"/>
+        </w:rPr>
+        <w:t xml:space="preserve"> </w:t>
       </w:r>
       <w:r>
         <w:rPr>
@@ -1778,8 +1934,19 @@
           <w:color w:val="000000"/>
           <w:lang w:val="en-US"/>
         </w:rPr>
-        <w:t>its): version extendida de sound(y, Fs) donde usa la cantidad de bits “nbits” por muestra.</w:t>
-      </w:r>
+        <w:t>its): version extendida de sound(y, Fs) donde usa la cantidad de bits “nbits”</w:t>
+      </w:r>
+      <w:r>
+        <w:rPr>
+          <w:rFonts w:cstheme="minorHAnsi"/>
+          <w:iCs/>
+          <w:color w:val="000000"/>
+          <w:lang w:val="en-US"/>
+        </w:rPr>
+        <w:t xml:space="preserve"> por muestra.</w:t>
+      </w:r>
+      <w:bookmarkStart w:id="1" w:name="_GoBack"/>
+      <w:bookmarkEnd w:id="1"/>
     </w:p>
     <w:p>
       <w:pPr>
@@ -1791,6 +1958,34 @@
           <w:lang w:val="en-US"/>
         </w:rPr>
       </w:pPr>
+      <w:r>
+        <w:rPr>
+          <w:rFonts w:cstheme="minorHAnsi"/>
+          <w:iCs/>
+          <w:color w:val="000000"/>
+          <w:u w:val="single"/>
+          <w:lang w:val="en-US"/>
+        </w:rPr>
+        <w:t>Soundsc:</w:t>
+      </w:r>
+      <w:r>
+        <w:rPr>
+          <w:rFonts w:cstheme="minorHAnsi"/>
+          <w:iCs/>
+          <w:color w:val="000000"/>
+          <w:lang w:val="en-US"/>
+        </w:rPr>
+        <w:t xml:space="preserve"> </w:t>
+      </w:r>
+      <w:r>
+        <w:rPr>
+          <w:rFonts w:cstheme="minorHAnsi"/>
+          <w:iCs/>
+          <w:color w:val="000000"/>
+          <w:lang w:val="en-US"/>
+        </w:rPr>
+        <w:t>Escala los datos y los reproduce como sonido. Ecala los valores de la señal de audio “y” para encajarlos en el rango de -1,0 a 1,0 y luego envía los datos al altavoz con la frecuencia predeterminada de 8192Hertz. Tiene la sintaxis parecida al sound:</w:t>
+      </w:r>
     </w:p>
     <w:p>
       <w:pPr>
@@ -1809,16 +2004,16 @@
           <w:color w:val="000000"/>
           <w:lang w:val="en-US"/>
         </w:rPr>
-        <w:t xml:space="preserve">Soundsc: </w:t>
-      </w:r>
-      <w:r>
-        <w:rPr>
-          <w:rFonts w:cstheme="minorHAnsi"/>
-          <w:iCs/>
-          <w:color w:val="000000"/>
-          <w:lang w:val="en-US"/>
-        </w:rPr>
-        <w:t>Escala los datos y los reproduce como sonido. Ecala los valores de la señal de audio “y” para encajarlos en el rango de -1,0 a 1,0 y luego envía los datos al altavoz con la frecuencia predeterminada de 8192Hertz. Tiene la sintaxis parecida al sound:</w:t>
+        <w:t>-</w:t>
+      </w:r>
+      <w:r>
+        <w:rPr>
+          <w:rFonts w:cstheme="minorHAnsi"/>
+          <w:iCs/>
+          <w:color w:val="000000"/>
+          <w:lang w:val="en-US"/>
+        </w:rPr>
+        <w:t xml:space="preserve"> soundsc(y)</w:t>
       </w:r>
     </w:p>
     <w:p>
@@ -1838,6 +2033,110 @@
           <w:color w:val="000000"/>
           <w:lang w:val="en-US"/>
         </w:rPr>
+        <w:t>- soundsc(y, Fs)</w:t>
+      </w:r>
+    </w:p>
+    <w:p>
+      <w:pPr>
+        <w:spacing w:line="240" w:lineRule="auto"/>
+        <w:rPr>
+          <w:rFonts w:cstheme="minorHAnsi"/>
+          <w:iCs/>
+          <w:color w:val="000000"/>
+          <w:lang w:val="en-US"/>
+        </w:rPr>
+      </w:pPr>
+      <w:r>
+        <w:rPr>
+          <w:rFonts w:cstheme="minorHAnsi"/>
+          <w:iCs/>
+          <w:color w:val="000000"/>
+          <w:lang w:val="en-US"/>
+        </w:rPr>
+        <w:t>- soundsc(y, Fs, nBits)</w:t>
+      </w:r>
+    </w:p>
+    <w:p>
+      <w:pPr>
+        <w:spacing w:line="240" w:lineRule="auto"/>
+        <w:rPr>
+          <w:rFonts w:cstheme="minorHAnsi"/>
+          <w:iCs/>
+          <w:color w:val="000000"/>
+          <w:lang w:val="en-US"/>
+        </w:rPr>
+      </w:pPr>
+      <w:r>
+        <w:rPr>
+          <w:rFonts w:cstheme="minorHAnsi"/>
+          <w:b/>
+          <w:color w:val="000000"/>
+          <w:u w:val="single"/>
+          <w:lang w:val="en-US"/>
+        </w:rPr>
+        <w:lastRenderedPageBreak/>
+        <w:br/>
+      </w:r>
+      <w:r>
+        <w:rPr>
+          <w:rFonts w:cstheme="minorHAnsi"/>
+          <w:b/>
+          <w:iCs/>
+          <w:color w:val="000000"/>
+          <w:u w:val="single"/>
+          <w:lang w:val="en-US"/>
+        </w:rPr>
+        <w:t>5. Wavread / AudioRead</w:t>
+      </w:r>
+      <w:r>
+        <w:rPr>
+          <w:rFonts w:cstheme="minorHAnsi"/>
+          <w:b/>
+          <w:iCs/>
+          <w:color w:val="000000"/>
+          <w:u w:val="single"/>
+          <w:lang w:val="en-US"/>
+        </w:rPr>
+        <w:t>:</w:t>
+      </w:r>
+    </w:p>
+    <w:p>
+      <w:pPr>
+        <w:spacing w:line="240" w:lineRule="auto"/>
+        <w:rPr>
+          <w:rFonts w:cstheme="minorHAnsi"/>
+          <w:iCs/>
+          <w:color w:val="000000"/>
+          <w:lang w:val="en-US"/>
+        </w:rPr>
+      </w:pPr>
+      <w:r>
+        <w:rPr>
+          <w:rFonts w:cstheme="minorHAnsi"/>
+          <w:iCs/>
+          <w:color w:val="000000"/>
+          <w:lang w:val="en-US"/>
+        </w:rPr>
+        <w:t>AudioRead: lee el archivo de audio pasado por parámetro, y devuelve la muestra de datos “y” una muestra de frecuencia “Fs” para esos datos. Tiene la forma:</w:t>
+      </w:r>
+    </w:p>
+    <w:p>
+      <w:pPr>
+        <w:spacing w:line="240" w:lineRule="auto"/>
+        <w:rPr>
+          <w:rFonts w:cstheme="minorHAnsi"/>
+          <w:iCs/>
+          <w:color w:val="000000"/>
+          <w:lang w:val="en-US"/>
+        </w:rPr>
+      </w:pPr>
+      <w:r>
+        <w:rPr>
+          <w:rFonts w:cstheme="minorHAnsi"/>
+          <w:iCs/>
+          <w:color w:val="000000"/>
+          <w:lang w:val="en-US"/>
+        </w:rPr>
         <w:t>-</w:t>
       </w:r>
       <w:r>
@@ -1847,7 +2146,25 @@
           <w:color w:val="000000"/>
           <w:lang w:val="en-US"/>
         </w:rPr>
-        <w:t xml:space="preserve"> soundsc(y)</w:t>
+        <w:t xml:space="preserve"> [y, Fs]=audioread(</w:t>
+      </w:r>
+      <w:r>
+        <w:rPr>
+          <w:rFonts w:cstheme="minorHAnsi"/>
+          <w:iCs/>
+          <w:color w:val="000000"/>
+          <w:lang w:val="en-US"/>
+        </w:rPr>
+        <w:t>archivo</w:t>
+      </w:r>
+      <w:r>
+        <w:rPr>
+          <w:rFonts w:cstheme="minorHAnsi"/>
+          <w:iCs/>
+          <w:color w:val="000000"/>
+          <w:lang w:val="en-US"/>
+        </w:rPr>
+        <w:t>)</w:t>
       </w:r>
     </w:p>
     <w:p>
@@ -1860,15 +2177,6 @@
           <w:lang w:val="en-US"/>
         </w:rPr>
       </w:pPr>
-      <w:r>
-        <w:rPr>
-          <w:rFonts w:cstheme="minorHAnsi"/>
-          <w:iCs/>
-          <w:color w:val="000000"/>
-          <w:lang w:val="en-US"/>
-        </w:rPr>
-        <w:t>- soundsc(y, Fs)</w:t>
-      </w:r>
     </w:p>
     <w:p>
       <w:pPr>
@@ -1887,7 +2195,7 @@
           <w:color w:val="000000"/>
           <w:lang w:val="en-US"/>
         </w:rPr>
-        <w:t>- soundsc(y, Fs, nBits)</w:t>
+        <w:t>Wavread: lee el archivo de audio de extension .wav. Soporta datos en multicanal de hasta 32 bits por muestra. La sintaxis es muy parecida al audioread:</w:t>
       </w:r>
     </w:p>
     <w:p>
@@ -1903,6 +2211,53 @@
       <w:r>
         <w:rPr>
           <w:rFonts w:cstheme="minorHAnsi"/>
+          <w:iCs/>
+          <w:color w:val="000000"/>
+          <w:lang w:val="en-US"/>
+        </w:rPr>
+        <w:t>-</w:t>
+      </w:r>
+      <w:r>
+        <w:rPr>
+          <w:rFonts w:cstheme="minorHAnsi"/>
+          <w:iCs/>
+          <w:color w:val="000000"/>
+          <w:lang w:val="en-US"/>
+        </w:rPr>
+        <w:t xml:space="preserve"> </w:t>
+      </w:r>
+      <w:r>
+        <w:rPr>
+          <w:rFonts w:cstheme="minorHAnsi"/>
+          <w:iCs/>
+          <w:color w:val="000000"/>
+          <w:lang w:val="en-US"/>
+        </w:rPr>
+        <w:t>y</w:t>
+      </w:r>
+      <w:r>
+        <w:rPr>
+          <w:rFonts w:cstheme="minorHAnsi"/>
+          <w:iCs/>
+          <w:color w:val="000000"/>
+          <w:lang w:val="en-US"/>
+        </w:rPr>
+        <w:t>=wavread(archivo) donde los valores de la amplitud están en el rango de [-1,1]</w:t>
+      </w:r>
+    </w:p>
+    <w:p>
+      <w:pPr>
+        <w:spacing w:line="240" w:lineRule="auto"/>
+        <w:rPr>
+          <w:rFonts w:cstheme="minorHAnsi"/>
+          <w:iCs/>
+          <w:color w:val="000000"/>
+          <w:lang w:val="en-US"/>
+        </w:rPr>
+      </w:pPr>
+      <w:r>
+        <w:rPr>
+          <w:rFonts w:cstheme="minorHAnsi"/>
           <w:b/>
           <w:color w:val="000000"/>
           <w:u w:val="single"/>
@@ -1919,7 +2274,7 @@
           <w:u w:val="single"/>
           <w:lang w:val="en-US"/>
         </w:rPr>
-        <w:t>5. Wavread / AudioRead</w:t>
+        <w:t>6. Plot</w:t>
       </w:r>
       <w:r>
         <w:rPr>
@@ -1932,6 +2287,15 @@
         </w:rPr>
         <w:t>:</w:t>
       </w:r>
+      <w:r>
+        <w:rPr>
+          <w:rFonts w:cstheme="minorHAnsi"/>
+          <w:iCs/>
+          <w:color w:val="000000"/>
+          <w:lang w:val="en-US"/>
+        </w:rPr>
+        <w:t xml:space="preserve"> Crea un plano en 2D con la información pasada en los parámetros de dominio “x” e imagen o función “y”. Si ambos parámetros son vectores entonces tienen que tener igual longitud, lo mismo si son matrices. Tiene la forma:</w:t>
+      </w:r>
     </w:p>
     <w:p>
       <w:pPr>
@@ -1950,7 +2314,16 @@
           <w:color w:val="000000"/>
           <w:lang w:val="en-US"/>
         </w:rPr>
-        <w:t>AudioRead: lee el archivo de audio pasado por parámetro, y devuelve la muestra de datos “y” una muestra de frecuencia “Fs” para esos datos. Tiene la forma:</w:t>
+        <w:t>-</w:t>
+      </w:r>
+      <w:r>
+        <w:rPr>
+          <w:rFonts w:cstheme="minorHAnsi"/>
+          <w:iCs/>
+          <w:color w:val="000000"/>
+          <w:lang w:val="en-US"/>
+        </w:rPr>
+        <w:t xml:space="preserve"> plot(valoresDeDominio, valoresDeImagenOFuncionDeX)</w:t>
       </w:r>
     </w:p>
     <w:p>
@@ -1960,15 +2333,96 @@
           <w:rFonts w:cstheme="minorHAnsi"/>
           <w:iCs/>
           <w:color w:val="000000"/>
-          <w:lang w:val="en-US"/>
-        </w:rPr>
-      </w:pPr>
-      <w:r>
-        <w:rPr>
-          <w:rFonts w:cstheme="minorHAnsi"/>
-          <w:iCs/>
-          <w:color w:val="000000"/>
-          <w:lang w:val="en-US"/>
+        </w:rPr>
+      </w:pPr>
+      <w:r>
+        <w:rPr>
+          <w:rFonts w:cstheme="minorHAnsi"/>
+          <w:b/>
+          <w:color w:val="000000"/>
+          <w:u w:val="single"/>
+        </w:rPr>
+        <w:br/>
+      </w:r>
+      <w:r>
+        <w:rPr>
+          <w:rFonts w:cstheme="minorHAnsi"/>
+          <w:b/>
+          <w:iCs/>
+          <w:color w:val="000000"/>
+          <w:u w:val="single"/>
+        </w:rPr>
+        <w:t>7. Sy</w:t>
+      </w:r>
+      <w:r>
+        <w:rPr>
+          <w:rFonts w:cstheme="minorHAnsi"/>
+          <w:b/>
+          <w:iCs/>
+          <w:color w:val="000000"/>
+          <w:u w:val="single"/>
+        </w:rPr>
+        <w:t>m</w:t>
+      </w:r>
+      <w:r>
+        <w:rPr>
+          <w:rFonts w:cstheme="minorHAnsi"/>
+          <w:b/>
+          <w:iCs/>
+          <w:color w:val="000000"/>
+          <w:u w:val="single"/>
+        </w:rPr>
+        <w:t>s</w:t>
+      </w:r>
+      <w:r>
+        <w:rPr>
+          <w:rFonts w:cstheme="minorHAnsi"/>
+          <w:b/>
+          <w:iCs/>
+          <w:color w:val="000000"/>
+          <w:u w:val="single"/>
+        </w:rPr>
+        <w:t>:</w:t>
+      </w:r>
+      <w:r>
+        <w:rPr>
+          <w:rFonts w:cstheme="minorHAnsi"/>
+          <w:iCs/>
+          <w:color w:val="000000"/>
+        </w:rPr>
+        <w:t xml:space="preserve"> Crea funciones y variables  simb</w:t>
+      </w:r>
+      <w:r>
+        <w:rPr>
+          <w:rFonts w:cstheme="minorHAnsi"/>
+          <w:iCs/>
+          <w:color w:val="000000"/>
+        </w:rPr>
+        <w:t>ólicas.</w:t>
+      </w:r>
+      <w:r>
+        <w:rPr>
+          <w:rFonts w:cstheme="minorHAnsi"/>
+          <w:iCs/>
+          <w:color w:val="000000"/>
+        </w:rPr>
+        <w:t xml:space="preserve"> Tiene la forma:</w:t>
+      </w:r>
+    </w:p>
+    <w:p>
+      <w:pPr>
+        <w:spacing w:line="240" w:lineRule="auto"/>
+        <w:rPr>
+          <w:rFonts w:cstheme="minorHAnsi"/>
+          <w:iCs/>
+          <w:color w:val="000000"/>
+        </w:rPr>
+      </w:pPr>
+      <w:r>
+        <w:rPr>
+          <w:rFonts w:cstheme="minorHAnsi"/>
+          <w:iCs/>
+          <w:color w:val="000000"/>
         </w:rPr>
         <w:t>-</w:t>
       </w:r>
@@ -1977,27 +2431,8 @@
           <w:rFonts w:cstheme="minorHAnsi"/>
           <w:iCs/>
           <w:color w:val="000000"/>
-          <w:lang w:val="en-US"/>
-        </w:rPr>
-        <w:t xml:space="preserve"> [y, Fs]=audioread(</w:t>
-      </w:r>
-      <w:r>
-        <w:rPr>
-          <w:rFonts w:cstheme="minorHAnsi"/>
-          <w:iCs/>
-          <w:color w:val="000000"/>
-          <w:lang w:val="en-US"/>
-        </w:rPr>
-        <w:t>archivo</w:t>
-      </w:r>
-      <w:r>
-        <w:rPr>
-          <w:rFonts w:cstheme="minorHAnsi"/>
-          <w:iCs/>
-          <w:color w:val="000000"/>
-          <w:lang w:val="en-US"/>
-        </w:rPr>
-        <w:t>)</w:t>
+        </w:rPr>
+        <w:t xml:space="preserve"> syms var1…varN donde crea variables simbólicas de 1 a N separadas por espacios.</w:t>
       </w:r>
     </w:p>
     <w:p>
@@ -2007,9 +2442,16 @@
           <w:rFonts w:cstheme="minorHAnsi"/>
           <w:iCs/>
           <w:color w:val="000000"/>
-          <w:lang w:val="en-US"/>
-        </w:rPr>
-      </w:pPr>
+        </w:rPr>
+      </w:pPr>
+      <w:r>
+        <w:rPr>
+          <w:rFonts w:cstheme="minorHAnsi"/>
+          <w:iCs/>
+          <w:color w:val="000000"/>
+        </w:rPr>
+        <w:t>- syms f(var1,…,varN) donde crea una función simbólica “f” y variables simbólicas “var1,…,varN” que representan los argumentos de entrada de “f”.</w:t>
+      </w:r>
     </w:p>
     <w:p>
       <w:pPr>
@@ -2018,282 +2460,6 @@
           <w:rFonts w:cstheme="minorHAnsi"/>
           <w:iCs/>
           <w:color w:val="000000"/>
-          <w:lang w:val="en-US"/>
-        </w:rPr>
-      </w:pPr>
-      <w:r>
-        <w:rPr>
-          <w:rFonts w:cstheme="minorHAnsi"/>
-          <w:iCs/>
-          <w:color w:val="000000"/>
-          <w:lang w:val="en-US"/>
-        </w:rPr>
-        <w:lastRenderedPageBreak/>
-        <w:t>Wavread: lee el archivo de audio de extension .wav. Soporta datos en multicanal de hasta 32 bits por muestra. La sintaxis es muy parecida al audioread:</w:t>
-      </w:r>
-    </w:p>
-    <w:p>
-      <w:pPr>
-        <w:spacing w:line="240" w:lineRule="auto"/>
-        <w:rPr>
-          <w:rFonts w:cstheme="minorHAnsi"/>
-          <w:iCs/>
-          <w:color w:val="000000"/>
-          <w:lang w:val="en-US"/>
-        </w:rPr>
-      </w:pPr>
-      <w:r>
-        <w:rPr>
-          <w:rFonts w:cstheme="minorHAnsi"/>
-          <w:iCs/>
-          <w:color w:val="000000"/>
-          <w:lang w:val="en-US"/>
-        </w:rPr>
-        <w:t>-</w:t>
-      </w:r>
-      <w:r>
-        <w:rPr>
-          <w:rFonts w:cstheme="minorHAnsi"/>
-          <w:iCs/>
-          <w:color w:val="000000"/>
-          <w:lang w:val="en-US"/>
-        </w:rPr>
-        <w:t xml:space="preserve"> </w:t>
-      </w:r>
-      <w:r>
-        <w:rPr>
-          <w:rFonts w:cstheme="minorHAnsi"/>
-          <w:iCs/>
-          <w:color w:val="000000"/>
-          <w:lang w:val="en-US"/>
-        </w:rPr>
-        <w:t>y</w:t>
-      </w:r>
-      <w:r>
-        <w:rPr>
-          <w:rFonts w:cstheme="minorHAnsi"/>
-          <w:iCs/>
-          <w:color w:val="000000"/>
-          <w:lang w:val="en-US"/>
-        </w:rPr>
-        <w:t>=wavread(archivo) donde los valores de la amplitud están en el rango de [-1,1]</w:t>
-      </w:r>
-    </w:p>
-    <w:p>
-      <w:pPr>
-        <w:spacing w:line="240" w:lineRule="auto"/>
-        <w:rPr>
-          <w:rFonts w:cstheme="minorHAnsi"/>
-          <w:iCs/>
-          <w:color w:val="000000"/>
-          <w:lang w:val="en-US"/>
-        </w:rPr>
-      </w:pPr>
-      <w:r>
-        <w:rPr>
-          <w:rFonts w:cstheme="minorHAnsi"/>
-          <w:b/>
-          <w:color w:val="000000"/>
-          <w:u w:val="single"/>
-          <w:lang w:val="en-US"/>
-        </w:rPr>
-        <w:br/>
-      </w:r>
-      <w:r>
-        <w:rPr>
-          <w:rFonts w:cstheme="minorHAnsi"/>
-          <w:b/>
-          <w:iCs/>
-          <w:color w:val="000000"/>
-          <w:u w:val="single"/>
-          <w:lang w:val="en-US"/>
-        </w:rPr>
-        <w:t>6. Plot</w:t>
-      </w:r>
-      <w:r>
-        <w:rPr>
-          <w:rFonts w:cstheme="minorHAnsi"/>
-          <w:b/>
-          <w:iCs/>
-          <w:color w:val="000000"/>
-          <w:u w:val="single"/>
-          <w:lang w:val="en-US"/>
-        </w:rPr>
-        <w:t>:</w:t>
-      </w:r>
-      <w:r>
-        <w:rPr>
-          <w:rFonts w:cstheme="minorHAnsi"/>
-          <w:iCs/>
-          <w:color w:val="000000"/>
-          <w:lang w:val="en-US"/>
-        </w:rPr>
-        <w:t xml:space="preserve"> Crea un plano en 2D con la información pasada en los parámetros de dominio “x” e imagen o función “y”. Si ambos parámetros son vectores entonces tienen que tener igual longitud, lo mismo si son matrices. Tiene la forma:</w:t>
-      </w:r>
-    </w:p>
-    <w:p>
-      <w:pPr>
-        <w:spacing w:line="240" w:lineRule="auto"/>
-        <w:rPr>
-          <w:rFonts w:cstheme="minorHAnsi"/>
-          <w:iCs/>
-          <w:color w:val="000000"/>
-          <w:lang w:val="en-US"/>
-        </w:rPr>
-      </w:pPr>
-      <w:r>
-        <w:rPr>
-          <w:rFonts w:cstheme="minorHAnsi"/>
-          <w:iCs/>
-          <w:color w:val="000000"/>
-          <w:lang w:val="en-US"/>
-        </w:rPr>
-        <w:t>-</w:t>
-      </w:r>
-      <w:r>
-        <w:rPr>
-          <w:rFonts w:cstheme="minorHAnsi"/>
-          <w:iCs/>
-          <w:color w:val="000000"/>
-          <w:lang w:val="en-US"/>
-        </w:rPr>
-        <w:t xml:space="preserve"> plot(valoresDeDominio, valoresDeImagenOFuncionDeX)</w:t>
-      </w:r>
-    </w:p>
-    <w:p>
-      <w:pPr>
-        <w:spacing w:line="240" w:lineRule="auto"/>
-        <w:rPr>
-          <w:rFonts w:cstheme="minorHAnsi"/>
-          <w:iCs/>
-          <w:color w:val="000000"/>
-        </w:rPr>
-      </w:pPr>
-      <w:r>
-        <w:rPr>
-          <w:rFonts w:cstheme="minorHAnsi"/>
-          <w:b/>
-          <w:color w:val="000000"/>
-          <w:u w:val="single"/>
-        </w:rPr>
-        <w:br/>
-      </w:r>
-      <w:r>
-        <w:rPr>
-          <w:rFonts w:cstheme="minorHAnsi"/>
-          <w:b/>
-          <w:iCs/>
-          <w:color w:val="000000"/>
-          <w:u w:val="single"/>
-        </w:rPr>
-        <w:t>7. Sy</w:t>
-      </w:r>
-      <w:r>
-        <w:rPr>
-          <w:rFonts w:cstheme="minorHAnsi"/>
-          <w:b/>
-          <w:iCs/>
-          <w:color w:val="000000"/>
-          <w:u w:val="single"/>
-        </w:rPr>
-        <w:t>m</w:t>
-      </w:r>
-      <w:r>
-        <w:rPr>
-          <w:rFonts w:cstheme="minorHAnsi"/>
-          <w:b/>
-          <w:iCs/>
-          <w:color w:val="000000"/>
-          <w:u w:val="single"/>
-        </w:rPr>
-        <w:t>s</w:t>
-      </w:r>
-      <w:r>
-        <w:rPr>
-          <w:rFonts w:cstheme="minorHAnsi"/>
-          <w:b/>
-          <w:iCs/>
-          <w:color w:val="000000"/>
-          <w:u w:val="single"/>
-        </w:rPr>
-        <w:t>:</w:t>
-      </w:r>
-      <w:r>
-        <w:rPr>
-          <w:rFonts w:cstheme="minorHAnsi"/>
-          <w:iCs/>
-          <w:color w:val="000000"/>
-        </w:rPr>
-        <w:t xml:space="preserve"> Crea funciones y variables  simb</w:t>
-      </w:r>
-      <w:r>
-        <w:rPr>
-          <w:rFonts w:cstheme="minorHAnsi"/>
-          <w:iCs/>
-          <w:color w:val="000000"/>
-        </w:rPr>
-        <w:t>ólicas.</w:t>
-      </w:r>
-      <w:r>
-        <w:rPr>
-          <w:rFonts w:cstheme="minorHAnsi"/>
-          <w:iCs/>
-          <w:color w:val="000000"/>
-        </w:rPr>
-        <w:t xml:space="preserve"> Tiene la forma:</w:t>
-      </w:r>
-    </w:p>
-    <w:p>
-      <w:pPr>
-        <w:spacing w:line="240" w:lineRule="auto"/>
-        <w:rPr>
-          <w:rFonts w:cstheme="minorHAnsi"/>
-          <w:iCs/>
-          <w:color w:val="000000"/>
-        </w:rPr>
-      </w:pPr>
-      <w:r>
-        <w:rPr>
-          <w:rFonts w:cstheme="minorHAnsi"/>
-          <w:iCs/>
-          <w:color w:val="000000"/>
-        </w:rPr>
-        <w:t>-</w:t>
-      </w:r>
-      <w:r>
-        <w:rPr>
-          <w:rFonts w:cstheme="minorHAnsi"/>
-          <w:iCs/>
-          <w:color w:val="000000"/>
-        </w:rPr>
-        <w:t xml:space="preserve"> syms var1…varN donde crea variables simbólicas de 1 a N separadas por espacios.</w:t>
-      </w:r>
-    </w:p>
-    <w:p>
-      <w:pPr>
-        <w:spacing w:line="240" w:lineRule="auto"/>
-        <w:rPr>
-          <w:rFonts w:cstheme="minorHAnsi"/>
-          <w:iCs/>
-          <w:color w:val="000000"/>
-        </w:rPr>
-      </w:pPr>
-      <w:r>
-        <w:rPr>
-          <w:rFonts w:cstheme="minorHAnsi"/>
-          <w:iCs/>
-          <w:color w:val="000000"/>
-        </w:rPr>
-        <w:t>- syms f(var1,…,varN) donde crea una función simbólica “f” y variables simbólicas “var1,…,varN” que representan los argumentos de entrada de “f”.</w:t>
-      </w:r>
-    </w:p>
-    <w:p>
-      <w:pPr>
-        <w:spacing w:line="240" w:lineRule="auto"/>
-        <w:rPr>
-          <w:rFonts w:cstheme="minorHAnsi"/>
-          <w:iCs/>
-          <w:color w:val="000000"/>
         </w:rPr>
       </w:pPr>
       <w:r>
@@ -2304,8 +2470,6 @@
         </w:rPr>
         <w:t>En caso de que no se le envíe ningún parámetro a “syms” entonces enumerará todas las variables simbólicas, funciones, vectores y matrices existentes del espacio de trabajo de Matlab.</w:t>
       </w:r>
-      <w:bookmarkStart w:id="0" w:name="_GoBack"/>
-      <w:bookmarkEnd w:id="0"/>
     </w:p>
     <w:p>
       <w:pPr>

</xml_diff>

<commit_message>
Agrego diferencia entre CONV y FILTER al .doc
</commit_message>
<xml_diff>
--- a/TP_MATEMATICA_SUPERIOR.docx
+++ b/TP_MATEMATICA_SUPERIOR.docx
@@ -90,7 +90,7 @@
                 <v:shape id="_x0000_i1025" type="#_x0000_t75" style="width:71.25pt;height:86.25pt" o:ole="" fillcolor="window">
                   <v:imagedata r:id="rId5" o:title=""/>
                 </v:shape>
-                <o:OLEObject Type="Embed" ProgID="Word.Picture.8" ShapeID="_x0000_i1025" DrawAspect="Content" ObjectID="_1540288420" r:id="rId6"/>
+                <o:OLEObject Type="Embed" ProgID="Word.Picture.8" ShapeID="_x0000_i1025" DrawAspect="Content" ObjectID="_1540289437" r:id="rId6"/>
               </w:object>
             </w:r>
           </w:p>
@@ -1945,8 +1945,6 @@
         </w:rPr>
         <w:t xml:space="preserve"> por muestra.</w:t>
       </w:r>
-      <w:bookmarkStart w:id="1" w:name="_GoBack"/>
-      <w:bookmarkEnd w:id="1"/>
     </w:p>
     <w:p>
       <w:pPr>
@@ -2574,10 +2572,12 @@
       <w:pPr>
         <w:spacing w:line="240" w:lineRule="auto"/>
         <w:rPr>
-          <w:rFonts w:ascii="Calibri" w:hAnsi="Calibri" w:cs="Calibri"/>
-          <w:color w:val="000000"/>
-          <w:sz w:val="18"/>
-          <w:szCs w:val="18"/>
+          <w:rFonts w:cstheme="minorHAnsi"/>
+          <w:b/>
+          <w:i/>
+          <w:color w:val="000000"/>
+          <w:sz w:val="24"/>
+          <w:szCs w:val="24"/>
         </w:rPr>
       </w:pPr>
       <w:r>
@@ -2706,6 +2706,175 @@
         <w:spacing w:line="240" w:lineRule="auto"/>
         <w:rPr>
           <w:rFonts w:ascii="Calibri" w:hAnsi="Calibri" w:cs="Calibri"/>
+          <w:color w:val="000000"/>
+          <w:sz w:val="18"/>
+          <w:szCs w:val="18"/>
+        </w:rPr>
+      </w:pPr>
+      <w:r>
+        <w:rPr>
+          <w:rFonts w:cstheme="minorHAnsi"/>
+          <w:color w:val="000000"/>
+          <w:sz w:val="24"/>
+          <w:szCs w:val="24"/>
+        </w:rPr>
+        <w:t xml:space="preserve">La diferencia entre CONV y FILTER es que FILTER puede manejar </w:t>
+      </w:r>
+      <w:r>
+        <w:rPr>
+          <w:rFonts w:cstheme="minorHAnsi"/>
+          <w:color w:val="000000"/>
+          <w:sz w:val="24"/>
+          <w:szCs w:val="24"/>
+        </w:rPr>
+        <w:t xml:space="preserve">filtros </w:t>
+      </w:r>
+      <w:r>
+        <w:rPr>
+          <w:rFonts w:cstheme="minorHAnsi"/>
+          <w:color w:val="000000"/>
+          <w:sz w:val="24"/>
+          <w:szCs w:val="24"/>
+        </w:rPr>
+        <w:t xml:space="preserve">FIR y IIR, en cambio CONV toma dos parámetros y devuelve su convolución. </w:t>
+      </w:r>
+      <w:r>
+        <w:rPr>
+          <w:rFonts w:cstheme="minorHAnsi"/>
+          <w:color w:val="000000"/>
+          <w:sz w:val="24"/>
+          <w:szCs w:val="24"/>
+        </w:rPr>
+        <w:t xml:space="preserve">Además, FILTER puede devolver los estados del filtro, de modo que pueda ser utilizado en posteriores llamadas. </w:t>
+      </w:r>
+      <w:r>
+        <w:rPr>
+          <w:rFonts w:cstheme="minorHAnsi"/>
+          <w:color w:val="000000"/>
+          <w:sz w:val="24"/>
+          <w:szCs w:val="24"/>
+        </w:rPr>
+        <w:t xml:space="preserve">Un ejemplo en el que </w:t>
+      </w:r>
+      <w:r>
+        <w:rPr>
+          <w:rFonts w:cstheme="minorHAnsi"/>
+          <w:color w:val="000000"/>
+          <w:sz w:val="24"/>
+          <w:szCs w:val="24"/>
+        </w:rPr>
+        <w:t xml:space="preserve">se parecen porque </w:t>
+      </w:r>
+      <w:r>
+        <w:rPr>
+          <w:rFonts w:cstheme="minorHAnsi"/>
+          <w:color w:val="000000"/>
+          <w:sz w:val="24"/>
+          <w:szCs w:val="24"/>
+        </w:rPr>
+        <w:t>devu</w:t>
+      </w:r>
+      <w:r>
+        <w:rPr>
+          <w:rFonts w:cstheme="minorHAnsi"/>
+          <w:color w:val="000000"/>
+          <w:sz w:val="24"/>
+          <w:szCs w:val="24"/>
+        </w:rPr>
+        <w:t>elven el mismo resultado es en</w:t>
+      </w:r>
+      <w:r>
+        <w:rPr>
+          <w:rFonts w:cstheme="minorHAnsi"/>
+          <w:color w:val="000000"/>
+          <w:sz w:val="24"/>
+          <w:szCs w:val="24"/>
+        </w:rPr>
+        <w:t xml:space="preserve">: </w:t>
+      </w:r>
+      <w:r>
+        <w:rPr>
+          <w:rFonts w:cstheme="minorHAnsi"/>
+          <w:i/>
+          <w:color w:val="000000"/>
+          <w:sz w:val="24"/>
+          <w:szCs w:val="24"/>
+        </w:rPr>
+        <w:t>conv(h,x)</w:t>
+      </w:r>
+      <w:r>
+        <w:rPr>
+          <w:rFonts w:cstheme="minorHAnsi"/>
+          <w:color w:val="000000"/>
+          <w:sz w:val="24"/>
+          <w:szCs w:val="24"/>
+        </w:rPr>
+        <w:t xml:space="preserve"> y </w:t>
+      </w:r>
+      <w:r>
+        <w:rPr>
+          <w:rFonts w:cstheme="minorHAnsi"/>
+          <w:i/>
+          <w:color w:val="000000"/>
+          <w:sz w:val="24"/>
+          <w:szCs w:val="24"/>
+        </w:rPr>
+        <w:t>filter(h,1,x)</w:t>
+      </w:r>
+      <w:r>
+        <w:rPr>
+          <w:rFonts w:cstheme="minorHAnsi"/>
+          <w:color w:val="000000"/>
+          <w:sz w:val="24"/>
+          <w:szCs w:val="24"/>
+        </w:rPr>
+        <w:t xml:space="preserve">, donde el parámetro “1” en filter indica que  </w:t>
+      </w:r>
+      <w:r>
+        <w:rPr>
+          <w:rFonts w:cstheme="minorHAnsi"/>
+          <w:color w:val="000000"/>
+          <w:sz w:val="24"/>
+          <w:szCs w:val="24"/>
+        </w:rPr>
+        <w:t>los coeficientes recursivos del filtro son solo [1]. Entonces por ejemplo, si se tiene un filtro IIR no se podrá</w:t>
+      </w:r>
+      <w:bookmarkStart w:id="1" w:name="_GoBack"/>
+      <w:bookmarkEnd w:id="1"/>
+      <w:r>
+        <w:rPr>
+          <w:rFonts w:cstheme="minorHAnsi"/>
+          <w:color w:val="000000"/>
+          <w:sz w:val="24"/>
+          <w:szCs w:val="24"/>
+        </w:rPr>
+        <w:t xml:space="preserve"> usar </w:t>
+      </w:r>
+      <w:r>
+        <w:rPr>
+          <w:rFonts w:cstheme="minorHAnsi"/>
+          <w:i/>
+          <w:color w:val="000000"/>
+          <w:sz w:val="24"/>
+          <w:szCs w:val="24"/>
+        </w:rPr>
+        <w:t>conv</w:t>
+      </w:r>
+      <w:r>
+        <w:rPr>
+          <w:rFonts w:cstheme="minorHAnsi"/>
+          <w:color w:val="000000"/>
+          <w:sz w:val="24"/>
+          <w:szCs w:val="24"/>
+        </w:rPr>
+        <w:t>.</w:t>
+      </w:r>
+    </w:p>
+    <w:p>
+      <w:pPr>
+        <w:spacing w:line="240" w:lineRule="auto"/>
+        <w:rPr>
+          <w:rFonts w:ascii="Calibri" w:hAnsi="Calibri" w:cs="Calibri"/>
           <w:b/>
           <w:i/>
           <w:color w:val="000000"/>
@@ -2780,6 +2949,7 @@
           <w:sz w:val="18"/>
           <w:szCs w:val="18"/>
         </w:rPr>
+        <w:lastRenderedPageBreak/>
         <w:br/>
       </w:r>
       <w:r>

</xml_diff>

<commit_message>
Cambio de lugar las funciones, van en Contenido.
</commit_message>
<xml_diff>
--- a/TP_MATEMATICA_SUPERIOR.docx
+++ b/TP_MATEMATICA_SUPERIOR.docx
@@ -90,7 +90,7 @@
                 <v:shape id="_x0000_i1025" type="#_x0000_t75" style="width:71.25pt;height:86.25pt" o:ole="" fillcolor="window">
                   <v:imagedata r:id="rId5" o:title=""/>
                 </v:shape>
-                <o:OLEObject Type="Embed" ProgID="Word.Picture.8" ShapeID="_x0000_i1025" DrawAspect="Content" ObjectID="_1540289437" r:id="rId6"/>
+                <o:OLEObject Type="Embed" ProgID="Word.Picture.8" ShapeID="_x0000_i1025" DrawAspect="Content" ObjectID="_1540296339" r:id="rId6"/>
               </w:object>
             </w:r>
           </w:p>
@@ -1256,1218 +1256,8 @@
           <w:rFonts w:cstheme="minorHAnsi"/>
           <w:iCs/>
           <w:color w:val="000000"/>
-          <w:lang w:val="en-US"/>
-        </w:rPr>
-      </w:pPr>
-      <w:r>
-        <w:rPr>
-          <w:rFonts w:cstheme="minorHAnsi"/>
-          <w:b/>
-          <w:iCs/>
-          <w:color w:val="000000"/>
-          <w:u w:val="single"/>
-          <w:lang w:val="en-US"/>
-        </w:rPr>
-        <w:t xml:space="preserve">1. </w:t>
-      </w:r>
-      <w:r>
-        <w:rPr>
-          <w:rFonts w:cstheme="minorHAnsi"/>
-          <w:b/>
-          <w:i/>
-          <w:iCs/>
-          <w:color w:val="000000"/>
-          <w:u w:val="single"/>
-          <w:lang w:val="en-US"/>
-        </w:rPr>
-        <w:t>Impz:</w:t>
-      </w:r>
-      <w:r>
-        <w:rPr>
-          <w:rFonts w:cstheme="minorHAnsi"/>
-          <w:iCs/>
-          <w:color w:val="000000"/>
-          <w:lang w:val="en-US"/>
-        </w:rPr>
-        <w:t xml:space="preserve"> devuelve</w:t>
-      </w:r>
-      <w:r>
-        <w:rPr>
-          <w:rFonts w:cstheme="minorHAnsi"/>
-          <w:iCs/>
-          <w:color w:val="000000"/>
-          <w:lang w:val="en-US"/>
-        </w:rPr>
-        <w:t xml:space="preserve"> la respuesta al impulso del filtro. Está definida para distintos parámetros:</w:t>
-      </w:r>
-    </w:p>
-    <w:p>
-      <w:pPr>
-        <w:spacing w:line="240" w:lineRule="auto"/>
-        <w:rPr>
-          <w:rFonts w:cstheme="minorHAnsi"/>
-          <w:iCs/>
-          <w:color w:val="000000"/>
-          <w:lang w:val="en-US"/>
-        </w:rPr>
-      </w:pPr>
-      <w:r>
-        <w:rPr>
-          <w:rFonts w:cstheme="minorHAnsi"/>
-          <w:iCs/>
-          <w:color w:val="000000"/>
-          <w:lang w:val="en-US"/>
-        </w:rPr>
-        <w:t>-</w:t>
-      </w:r>
-      <w:r>
-        <w:rPr>
-          <w:rFonts w:cstheme="minorHAnsi"/>
-          <w:iCs/>
-          <w:color w:val="000000"/>
-          <w:lang w:val="en-US"/>
-        </w:rPr>
-        <w:t xml:space="preserve"> </w:t>
-      </w:r>
-      <w:r>
-        <w:rPr>
-          <w:rFonts w:cstheme="minorHAnsi"/>
-          <w:iCs/>
-          <w:color w:val="000000"/>
-          <w:lang w:val="en-US"/>
-        </w:rPr>
-        <w:t>[h, t]=</w:t>
-      </w:r>
-      <w:r>
-        <w:rPr>
-          <w:rFonts w:cstheme="minorHAnsi"/>
-          <w:iCs/>
-          <w:color w:val="000000"/>
-          <w:lang w:val="en-US"/>
-        </w:rPr>
-        <w:t>Impz(num, den, n, Fs) donde se especifica el número de muestras a graficar y la frecuencia de muestreo utilizada.</w:t>
-      </w:r>
-      <w:r>
-        <w:rPr>
-          <w:rFonts w:cstheme="minorHAnsi"/>
-          <w:iCs/>
-          <w:color w:val="000000"/>
-          <w:lang w:val="en-US"/>
-        </w:rPr>
-        <w:t xml:space="preserve"> Y se guarda los vectores de magnitud y eje de tiempo en h y t respectivamente.</w:t>
-      </w:r>
-    </w:p>
-    <w:p>
-      <w:pPr>
-        <w:spacing w:line="240" w:lineRule="auto"/>
-        <w:rPr>
-          <w:rFonts w:cstheme="minorHAnsi"/>
-          <w:iCs/>
-          <w:color w:val="000000"/>
-          <w:lang w:val="en-US"/>
-        </w:rPr>
-      </w:pPr>
-      <w:r>
-        <w:rPr>
-          <w:rFonts w:cstheme="minorHAnsi"/>
-          <w:iCs/>
-          <w:color w:val="000000"/>
-          <w:lang w:val="en-US"/>
-        </w:rPr>
-        <w:t>-</w:t>
-      </w:r>
-      <w:r>
-        <w:rPr>
-          <w:rFonts w:cstheme="minorHAnsi"/>
-          <w:iCs/>
-          <w:color w:val="000000"/>
-          <w:lang w:val="en-US"/>
-        </w:rPr>
-        <w:t xml:space="preserve"> </w:t>
-      </w:r>
-      <w:r>
-        <w:rPr>
-          <w:rFonts w:cstheme="minorHAnsi"/>
-          <w:iCs/>
-          <w:color w:val="000000"/>
-          <w:lang w:val="en-US"/>
-        </w:rPr>
-        <w:t>[h,t]=</w:t>
-      </w:r>
-      <w:r>
-        <w:rPr>
-          <w:rFonts w:cstheme="minorHAnsi"/>
-          <w:iCs/>
-          <w:color w:val="000000"/>
-          <w:lang w:val="en-US"/>
-        </w:rPr>
-        <w:t>Impz(num, den) donde por defecto se considera Fs=1 Hz y grafica las diez primeras muestras.</w:t>
-      </w:r>
-    </w:p>
-    <w:p>
-      <w:pPr>
-        <w:spacing w:line="240" w:lineRule="auto"/>
-        <w:rPr>
-          <w:rFonts w:cstheme="minorHAnsi"/>
-          <w:iCs/>
-          <w:color w:val="000000"/>
-          <w:lang w:val="en-US"/>
-        </w:rPr>
-      </w:pPr>
-      <w:r>
-        <w:rPr>
-          <w:rFonts w:cstheme="minorHAnsi"/>
-          <w:b/>
-          <w:iCs/>
-          <w:color w:val="000000"/>
-          <w:u w:val="single"/>
-          <w:lang w:val="en-US"/>
-        </w:rPr>
-        <w:br/>
-        <w:t>2. Conv</w:t>
-      </w:r>
-      <w:r>
-        <w:rPr>
-          <w:rFonts w:cstheme="minorHAnsi"/>
-          <w:b/>
-          <w:iCs/>
-          <w:color w:val="000000"/>
-          <w:u w:val="single"/>
-          <w:lang w:val="en-US"/>
-        </w:rPr>
-        <w:t>:</w:t>
-      </w:r>
-      <w:r>
-        <w:rPr>
-          <w:rFonts w:cstheme="minorHAnsi"/>
-          <w:b/>
-          <w:iCs/>
-          <w:color w:val="000000"/>
-          <w:u w:val="single"/>
-          <w:lang w:val="en-US"/>
-        </w:rPr>
-        <w:t xml:space="preserve"> </w:t>
-      </w:r>
-      <w:r>
-        <w:rPr>
-          <w:rFonts w:cstheme="minorHAnsi"/>
-          <w:iCs/>
-          <w:color w:val="000000"/>
-          <w:lang w:val="en-US"/>
-        </w:rPr>
-        <w:t>devuelve la convolución de los vectores “u” y “v”, donde si “u” y “v” son vectores de coeficientes de polinomios, usar conv es equivalente a multiplicar los dos polinomios. La forma es:</w:t>
-      </w:r>
-    </w:p>
-    <w:p>
-      <w:pPr>
-        <w:spacing w:line="240" w:lineRule="auto"/>
-        <w:rPr>
-          <w:rFonts w:cstheme="minorHAnsi"/>
-          <w:iCs/>
-          <w:color w:val="000000"/>
-          <w:lang w:val="en-US"/>
-        </w:rPr>
-      </w:pPr>
-      <w:r>
-        <w:rPr>
-          <w:rFonts w:cstheme="minorHAnsi"/>
-          <w:iCs/>
-          <w:color w:val="000000"/>
-          <w:lang w:val="en-US"/>
-        </w:rPr>
-        <w:t>-</w:t>
-      </w:r>
-      <w:r>
-        <w:rPr>
-          <w:rFonts w:cstheme="minorHAnsi"/>
-          <w:iCs/>
-          <w:color w:val="000000"/>
-          <w:lang w:val="en-US"/>
-        </w:rPr>
-        <w:t xml:space="preserve"> </w:t>
-      </w:r>
-      <w:r>
-        <w:rPr>
-          <w:rFonts w:cstheme="minorHAnsi"/>
-          <w:iCs/>
-          <w:color w:val="000000"/>
-          <w:lang w:val="en-US"/>
-        </w:rPr>
-        <w:t>Conv(u,v)</w:t>
-      </w:r>
-      <w:r>
-        <w:rPr>
-          <w:rFonts w:cstheme="minorHAnsi"/>
-          <w:iCs/>
-          <w:color w:val="000000"/>
-          <w:lang w:val="en-US"/>
-        </w:rPr>
-        <w:t xml:space="preserve"> donde </w:t>
-      </w:r>
-      <w:r>
-        <w:rPr>
-          <w:rFonts w:ascii="Calibri" w:eastAsia="Calibri" w:hAnsi="Calibri" w:cs="Calibri"/>
-        </w:rPr>
-        <w:t>e</w:t>
-      </w:r>
-      <w:r>
-        <w:rPr>
-          <w:rFonts w:ascii="Calibri" w:eastAsia="Calibri" w:hAnsi="Calibri" w:cs="Calibri"/>
-        </w:rPr>
-        <w:t>l resultado es un</w:t>
-      </w:r>
-      <w:r>
-        <w:rPr>
-          <w:rFonts w:ascii="Calibri" w:eastAsia="Calibri" w:hAnsi="Calibri" w:cs="Calibri"/>
-        </w:rPr>
-        <w:t xml:space="preserve"> vector de longitud = longitud(u)+longitud(v)-1</w:t>
-      </w:r>
-    </w:p>
-    <w:p>
-      <w:pPr>
-        <w:spacing w:line="240" w:lineRule="auto"/>
-        <w:rPr>
-          <w:rFonts w:ascii="Calibri" w:eastAsia="Calibri" w:hAnsi="Calibri" w:cs="Calibri"/>
-        </w:rPr>
-      </w:pPr>
-      <w:r>
-        <w:rPr>
-          <w:rFonts w:ascii="Calibri" w:eastAsia="Calibri" w:hAnsi="Calibri" w:cs="Calibri"/>
-        </w:rPr>
-        <w:t>Ejemplo: Sean u(x) = 2x + 3 y v(x) = x + 2</w:t>
-      </w:r>
-    </w:p>
-    <w:p>
-      <w:pPr>
-        <w:spacing w:line="240" w:lineRule="auto"/>
-        <w:rPr>
-          <w:rFonts w:ascii="Calibri" w:eastAsia="Calibri" w:hAnsi="Calibri" w:cs="Calibri"/>
-        </w:rPr>
-      </w:pPr>
-      <w:r>
-        <w:rPr>
-          <w:rFonts w:ascii="Calibri" w:eastAsia="Calibri" w:hAnsi="Calibri" w:cs="Calibri"/>
-        </w:rPr>
-        <w:t>&gt;&gt;u = [2 3]</w:t>
-      </w:r>
-      <w:r>
-        <w:rPr>
-          <w:rFonts w:ascii="Calibri" w:eastAsia="Calibri" w:hAnsi="Calibri" w:cs="Calibri"/>
-        </w:rPr>
-        <w:tab/>
-        <w:t>u = 2 3</w:t>
-      </w:r>
-    </w:p>
-    <w:p>
-      <w:pPr>
-        <w:spacing w:line="240" w:lineRule="auto"/>
-      </w:pPr>
-      <w:r>
-        <w:rPr>
-          <w:rFonts w:ascii="Calibri" w:eastAsia="Calibri" w:hAnsi="Calibri" w:cs="Calibri"/>
-        </w:rPr>
-        <w:t>&gt;&gt;v = [1 2]</w:t>
-      </w:r>
-      <w:r>
-        <w:rPr>
-          <w:rFonts w:ascii="Calibri" w:eastAsia="Calibri" w:hAnsi="Calibri" w:cs="Calibri"/>
-        </w:rPr>
-        <w:tab/>
-        <w:t>v = 1 2</w:t>
-      </w:r>
-    </w:p>
-    <w:p>
-      <w:pPr>
-        <w:spacing w:line="240" w:lineRule="auto"/>
-      </w:pPr>
-      <w:r>
-        <w:rPr>
-          <w:rFonts w:ascii="Calibri" w:eastAsia="Calibri" w:hAnsi="Calibri" w:cs="Calibri"/>
-        </w:rPr>
-        <w:t>&gt;&gt;p = conv(u, v</w:t>
-      </w:r>
-      <w:r>
-        <w:rPr>
-          <w:rFonts w:ascii="Calibri" w:eastAsia="Calibri" w:hAnsi="Calibri" w:cs="Calibri"/>
-        </w:rPr>
-        <w:t>)</w:t>
-      </w:r>
-    </w:p>
-    <w:p>
-      <w:pPr>
-        <w:spacing w:line="240" w:lineRule="auto"/>
-      </w:pPr>
-      <w:r>
-        <w:rPr>
-          <w:rFonts w:ascii="Calibri" w:eastAsia="Calibri" w:hAnsi="Calibri" w:cs="Calibri"/>
-        </w:rPr>
-        <w:t>p = 2 7 6</w:t>
-      </w:r>
-      <w:r>
-        <w:rPr>
-          <w:rFonts w:ascii="Calibri" w:eastAsia="Calibri" w:hAnsi="Calibri" w:cs="Calibri"/>
-        </w:rPr>
-        <w:t xml:space="preserve"> 2</w:t>
-      </w:r>
-    </w:p>
-    <w:p>
-      <w:pPr>
-        <w:spacing w:line="240" w:lineRule="auto"/>
-      </w:pPr>
-      <w:bookmarkStart w:id="0" w:name="h.5sxrigjlpjih" w:colFirst="0" w:colLast="0"/>
-      <w:bookmarkEnd w:id="0"/>
-      <w:r>
-        <w:rPr>
-          <w:rFonts w:ascii="Calibri" w:eastAsia="Calibri" w:hAnsi="Calibri" w:cs="Calibri"/>
-        </w:rPr>
-        <w:t>Devuelve el polinomio p(x) = 2x</w:t>
-      </w:r>
-      <w:r>
-        <w:rPr>
-          <w:rFonts w:ascii="Calibri" w:eastAsia="Calibri" w:hAnsi="Calibri" w:cs="Calibri"/>
-          <w:vertAlign w:val="superscript"/>
-        </w:rPr>
-        <w:t>2</w:t>
-      </w:r>
-      <w:r>
-        <w:rPr>
-          <w:rFonts w:ascii="Calibri" w:eastAsia="Calibri" w:hAnsi="Calibri" w:cs="Calibri"/>
-        </w:rPr>
-        <w:t xml:space="preserve"> + 7x + 6</w:t>
-      </w:r>
-      <w:r>
-        <w:rPr>
-          <w:rFonts w:ascii="Calibri" w:eastAsia="Calibri" w:hAnsi="Calibri" w:cs="Calibri"/>
-        </w:rPr>
-        <w:t xml:space="preserve"> y la longitud del vector resultado es 3 = 2 + 2 -1.</w:t>
-      </w:r>
-    </w:p>
-    <w:p>
-      <w:pPr>
-        <w:spacing w:line="240" w:lineRule="auto"/>
-        <w:rPr>
-          <w:rFonts w:cstheme="minorHAnsi"/>
-          <w:iCs/>
-          <w:color w:val="000000"/>
-          <w:lang w:val="en-US"/>
-        </w:rPr>
-      </w:pPr>
-      <w:r>
-        <w:rPr>
-          <w:rFonts w:cstheme="minorHAnsi"/>
-          <w:b/>
-          <w:color w:val="000000"/>
-          <w:u w:val="single"/>
-          <w:lang w:val="en-US"/>
-        </w:rPr>
-        <w:br/>
-      </w:r>
-      <w:r>
-        <w:rPr>
-          <w:rFonts w:cstheme="minorHAnsi"/>
-          <w:b/>
-          <w:iCs/>
-          <w:color w:val="000000"/>
-          <w:u w:val="single"/>
-          <w:lang w:val="en-US"/>
-        </w:rPr>
-        <w:t>3. Filter</w:t>
-      </w:r>
-      <w:r>
-        <w:rPr>
-          <w:rFonts w:cstheme="minorHAnsi"/>
-          <w:b/>
-          <w:iCs/>
-          <w:color w:val="000000"/>
-          <w:u w:val="single"/>
-          <w:lang w:val="en-US"/>
-        </w:rPr>
-        <w:t>:</w:t>
-      </w:r>
-      <w:r>
-        <w:rPr>
-          <w:rFonts w:cstheme="minorHAnsi"/>
-          <w:iCs/>
-          <w:color w:val="000000"/>
-          <w:lang w:val="en-US"/>
-        </w:rPr>
-        <w:t xml:space="preserve"> filtra los datos</w:t>
-      </w:r>
-      <w:r>
-        <w:rPr>
-          <w:rFonts w:cstheme="minorHAnsi"/>
-          <w:iCs/>
-          <w:color w:val="000000"/>
-          <w:lang w:val="en-US"/>
-        </w:rPr>
-        <w:t xml:space="preserve"> de entrada “x”</w:t>
-      </w:r>
-      <w:r>
-        <w:rPr>
-          <w:rFonts w:cstheme="minorHAnsi"/>
-          <w:iCs/>
-          <w:color w:val="000000"/>
-          <w:lang w:val="en-US"/>
-        </w:rPr>
-        <w:t>, que puede ser un vector, matriz o un array multidimensional,</w:t>
-      </w:r>
-      <w:r>
-        <w:rPr>
-          <w:rFonts w:cstheme="minorHAnsi"/>
-          <w:iCs/>
-          <w:color w:val="000000"/>
-          <w:lang w:val="en-US"/>
-        </w:rPr>
-        <w:t xml:space="preserve"> usando una fu</w:t>
-      </w:r>
-      <w:r>
-        <w:rPr>
-          <w:rFonts w:cstheme="minorHAnsi"/>
-          <w:iCs/>
-          <w:color w:val="000000"/>
-          <w:lang w:val="en-US"/>
-        </w:rPr>
-        <w:t xml:space="preserve">nción de transferencia racional </w:t>
-      </w:r>
-      <w:r>
-        <w:rPr>
-          <w:rFonts w:cstheme="minorHAnsi"/>
-          <w:iCs/>
-          <w:color w:val="000000"/>
-          <w:lang w:val="en-US"/>
-        </w:rPr>
-        <w:t>definida por los coeficientes de numerador y denominador “b” y “a”. El coeficiente “a” no puede ser cero. La forma es:</w:t>
-      </w:r>
-    </w:p>
-    <w:p>
-      <w:pPr>
-        <w:spacing w:line="240" w:lineRule="auto"/>
-        <w:rPr>
-          <w:rFonts w:cstheme="minorHAnsi"/>
-          <w:iCs/>
-          <w:color w:val="000000"/>
-          <w:lang w:val="en-US"/>
-        </w:rPr>
-      </w:pPr>
-      <w:r>
-        <w:rPr>
-          <w:rFonts w:cstheme="minorHAnsi"/>
-          <w:iCs/>
-          <w:color w:val="000000"/>
-          <w:lang w:val="en-US"/>
-        </w:rPr>
-        <w:t>-</w:t>
-      </w:r>
-      <w:r>
-        <w:rPr>
-          <w:rFonts w:cstheme="minorHAnsi"/>
-          <w:iCs/>
-          <w:color w:val="000000"/>
-          <w:lang w:val="en-US"/>
-        </w:rPr>
-        <w:t xml:space="preserve"> y = filter(b,a,x)</w:t>
-      </w:r>
-    </w:p>
-    <w:p>
-      <w:pPr>
-        <w:spacing w:line="240" w:lineRule="auto"/>
-        <w:rPr>
-          <w:rFonts w:cstheme="minorHAnsi"/>
-          <w:iCs/>
-          <w:color w:val="000000"/>
-          <w:lang w:val="en-US"/>
-        </w:rPr>
-      </w:pPr>
-      <w:r>
-        <w:rPr>
-          <w:rFonts w:cstheme="minorHAnsi"/>
-          <w:b/>
-          <w:color w:val="000000"/>
-          <w:u w:val="single"/>
-          <w:lang w:val="en-US"/>
-        </w:rPr>
-        <w:br/>
-      </w:r>
-      <w:r>
-        <w:rPr>
-          <w:rFonts w:cstheme="minorHAnsi"/>
-          <w:b/>
-          <w:iCs/>
-          <w:color w:val="000000"/>
-          <w:u w:val="single"/>
-          <w:lang w:val="en-US"/>
-        </w:rPr>
-        <w:t>4. Soundsc / Sound</w:t>
-      </w:r>
-      <w:r>
-        <w:rPr>
-          <w:rFonts w:cstheme="minorHAnsi"/>
-          <w:b/>
-          <w:iCs/>
-          <w:color w:val="000000"/>
-          <w:u w:val="single"/>
-          <w:lang w:val="en-US"/>
-        </w:rPr>
-        <w:t>:</w:t>
-      </w:r>
-    </w:p>
-    <w:p>
-      <w:pPr>
-        <w:spacing w:line="240" w:lineRule="auto"/>
-        <w:rPr>
-          <w:rFonts w:cstheme="minorHAnsi"/>
-          <w:iCs/>
-          <w:color w:val="000000"/>
-          <w:lang w:val="en-US"/>
-        </w:rPr>
-      </w:pPr>
-      <w:r>
-        <w:rPr>
-          <w:rFonts w:cstheme="minorHAnsi"/>
-          <w:iCs/>
-          <w:color w:val="000000"/>
-          <w:u w:val="single"/>
-          <w:lang w:val="en-US"/>
-        </w:rPr>
-        <w:t>Sound:</w:t>
-      </w:r>
-      <w:r>
-        <w:rPr>
-          <w:rFonts w:cstheme="minorHAnsi"/>
-          <w:iCs/>
-          <w:color w:val="000000"/>
-          <w:lang w:val="en-US"/>
-        </w:rPr>
-        <w:t xml:space="preserve"> </w:t>
-      </w:r>
-      <w:r>
-        <w:rPr>
-          <w:rFonts w:cstheme="minorHAnsi"/>
-          <w:iCs/>
-          <w:color w:val="000000"/>
-          <w:lang w:val="en-US"/>
-        </w:rPr>
-        <w:t>convierte la matriz de datos de la señal en sonido. E</w:t>
-      </w:r>
-      <w:r>
-        <w:rPr>
-          <w:rFonts w:cstheme="minorHAnsi"/>
-          <w:iCs/>
-          <w:color w:val="000000"/>
-          <w:lang w:val="en-US"/>
-        </w:rPr>
-        <w:t>nvía la señal de audio “y” al altavoz con la frecuencia de muestreo predeterminada de 8192Hertz. La forma es:</w:t>
-      </w:r>
-    </w:p>
-    <w:p>
-      <w:pPr>
-        <w:spacing w:line="240" w:lineRule="auto"/>
-        <w:rPr>
-          <w:rFonts w:cstheme="minorHAnsi"/>
-          <w:iCs/>
-          <w:color w:val="000000"/>
-          <w:lang w:val="en-US"/>
-        </w:rPr>
-      </w:pPr>
-      <w:r>
-        <w:rPr>
-          <w:rFonts w:cstheme="minorHAnsi"/>
-          <w:iCs/>
-          <w:color w:val="000000"/>
-          <w:lang w:val="en-US"/>
-        </w:rPr>
-        <w:t>-</w:t>
-      </w:r>
-      <w:r>
-        <w:rPr>
-          <w:rFonts w:cstheme="minorHAnsi"/>
-          <w:iCs/>
-          <w:color w:val="000000"/>
-          <w:lang w:val="en-US"/>
-        </w:rPr>
-        <w:t xml:space="preserve"> sound(y)</w:t>
-      </w:r>
-    </w:p>
-    <w:p>
-      <w:pPr>
-        <w:spacing w:line="240" w:lineRule="auto"/>
-        <w:rPr>
-          <w:rFonts w:cstheme="minorHAnsi"/>
-          <w:iCs/>
-          <w:color w:val="000000"/>
-          <w:lang w:val="en-US"/>
-        </w:rPr>
-      </w:pPr>
-      <w:r>
-        <w:rPr>
-          <w:rFonts w:cstheme="minorHAnsi"/>
-          <w:iCs/>
-          <w:color w:val="000000"/>
-          <w:lang w:val="en-US"/>
-        </w:rPr>
-        <w:t>- sound(y, Fs): lo mismo que sound(y) pero eligiendo la frecuencia de muestreo (Fs).</w:t>
-      </w:r>
-    </w:p>
-    <w:p>
-      <w:pPr>
-        <w:spacing w:line="240" w:lineRule="auto"/>
-        <w:rPr>
-          <w:rFonts w:cstheme="minorHAnsi"/>
-          <w:iCs/>
-          <w:color w:val="000000"/>
-          <w:lang w:val="en-US"/>
-        </w:rPr>
-      </w:pPr>
-      <w:r>
-        <w:rPr>
-          <w:rFonts w:cstheme="minorHAnsi"/>
-          <w:iCs/>
-          <w:color w:val="000000"/>
-          <w:lang w:val="en-US"/>
-        </w:rPr>
-        <w:t>- sound(y, Fs, nB</w:t>
-      </w:r>
-      <w:r>
-        <w:rPr>
-          <w:rFonts w:cstheme="minorHAnsi"/>
-          <w:iCs/>
-          <w:color w:val="000000"/>
-          <w:lang w:val="en-US"/>
-        </w:rPr>
-        <w:t>its): version extendida de sound(y, Fs) donde usa la cantidad de bits “nbits”</w:t>
-      </w:r>
-      <w:r>
-        <w:rPr>
-          <w:rFonts w:cstheme="minorHAnsi"/>
-          <w:iCs/>
-          <w:color w:val="000000"/>
-          <w:lang w:val="en-US"/>
-        </w:rPr>
-        <w:t xml:space="preserve"> por muestra.</w:t>
-      </w:r>
-    </w:p>
-    <w:p>
-      <w:pPr>
-        <w:spacing w:line="240" w:lineRule="auto"/>
-        <w:rPr>
-          <w:rFonts w:cstheme="minorHAnsi"/>
-          <w:iCs/>
-          <w:color w:val="000000"/>
-          <w:lang w:val="en-US"/>
-        </w:rPr>
-      </w:pPr>
-      <w:r>
-        <w:rPr>
-          <w:rFonts w:cstheme="minorHAnsi"/>
-          <w:iCs/>
-          <w:color w:val="000000"/>
-          <w:u w:val="single"/>
-          <w:lang w:val="en-US"/>
-        </w:rPr>
-        <w:t>Soundsc:</w:t>
-      </w:r>
-      <w:r>
-        <w:rPr>
-          <w:rFonts w:cstheme="minorHAnsi"/>
-          <w:iCs/>
-          <w:color w:val="000000"/>
-          <w:lang w:val="en-US"/>
-        </w:rPr>
-        <w:t xml:space="preserve"> </w:t>
-      </w:r>
-      <w:r>
-        <w:rPr>
-          <w:rFonts w:cstheme="minorHAnsi"/>
-          <w:iCs/>
-          <w:color w:val="000000"/>
-          <w:lang w:val="en-US"/>
-        </w:rPr>
-        <w:t>Escala los datos y los reproduce como sonido. Ecala los valores de la señal de audio “y” para encajarlos en el rango de -1,0 a 1,0 y luego envía los datos al altavoz con la frecuencia predeterminada de 8192Hertz. Tiene la sintaxis parecida al sound:</w:t>
-      </w:r>
-    </w:p>
-    <w:p>
-      <w:pPr>
-        <w:spacing w:line="240" w:lineRule="auto"/>
-        <w:rPr>
-          <w:rFonts w:cstheme="minorHAnsi"/>
-          <w:iCs/>
-          <w:color w:val="000000"/>
-          <w:lang w:val="en-US"/>
-        </w:rPr>
-      </w:pPr>
-      <w:r>
-        <w:rPr>
-          <w:rFonts w:cstheme="minorHAnsi"/>
-          <w:iCs/>
-          <w:color w:val="000000"/>
-          <w:lang w:val="en-US"/>
-        </w:rPr>
-        <w:t>-</w:t>
-      </w:r>
-      <w:r>
-        <w:rPr>
-          <w:rFonts w:cstheme="minorHAnsi"/>
-          <w:iCs/>
-          <w:color w:val="000000"/>
-          <w:lang w:val="en-US"/>
-        </w:rPr>
-        <w:t xml:space="preserve"> soundsc(y)</w:t>
-      </w:r>
-    </w:p>
-    <w:p>
-      <w:pPr>
-        <w:spacing w:line="240" w:lineRule="auto"/>
-        <w:rPr>
-          <w:rFonts w:cstheme="minorHAnsi"/>
-          <w:iCs/>
-          <w:color w:val="000000"/>
-          <w:lang w:val="en-US"/>
-        </w:rPr>
-      </w:pPr>
-      <w:r>
-        <w:rPr>
-          <w:rFonts w:cstheme="minorHAnsi"/>
-          <w:iCs/>
-          <w:color w:val="000000"/>
-          <w:lang w:val="en-US"/>
-        </w:rPr>
-        <w:t>- soundsc(y, Fs)</w:t>
-      </w:r>
-    </w:p>
-    <w:p>
-      <w:pPr>
-        <w:spacing w:line="240" w:lineRule="auto"/>
-        <w:rPr>
-          <w:rFonts w:cstheme="minorHAnsi"/>
-          <w:iCs/>
-          <w:color w:val="000000"/>
-          <w:lang w:val="en-US"/>
-        </w:rPr>
-      </w:pPr>
-      <w:r>
-        <w:rPr>
-          <w:rFonts w:cstheme="minorHAnsi"/>
-          <w:iCs/>
-          <w:color w:val="000000"/>
-          <w:lang w:val="en-US"/>
-        </w:rPr>
-        <w:t>- soundsc(y, Fs, nBits)</w:t>
-      </w:r>
-    </w:p>
-    <w:p>
-      <w:pPr>
-        <w:spacing w:line="240" w:lineRule="auto"/>
-        <w:rPr>
-          <w:rFonts w:cstheme="minorHAnsi"/>
-          <w:iCs/>
-          <w:color w:val="000000"/>
-          <w:lang w:val="en-US"/>
-        </w:rPr>
-      </w:pPr>
-      <w:r>
-        <w:rPr>
-          <w:rFonts w:cstheme="minorHAnsi"/>
-          <w:b/>
-          <w:color w:val="000000"/>
-          <w:u w:val="single"/>
-          <w:lang w:val="en-US"/>
-        </w:rPr>
-        <w:lastRenderedPageBreak/>
-        <w:br/>
-      </w:r>
-      <w:r>
-        <w:rPr>
-          <w:rFonts w:cstheme="minorHAnsi"/>
-          <w:b/>
-          <w:iCs/>
-          <w:color w:val="000000"/>
-          <w:u w:val="single"/>
-          <w:lang w:val="en-US"/>
-        </w:rPr>
-        <w:t>5. Wavread / AudioRead</w:t>
-      </w:r>
-      <w:r>
-        <w:rPr>
-          <w:rFonts w:cstheme="minorHAnsi"/>
-          <w:b/>
-          <w:iCs/>
-          <w:color w:val="000000"/>
-          <w:u w:val="single"/>
-          <w:lang w:val="en-US"/>
-        </w:rPr>
-        <w:t>:</w:t>
-      </w:r>
-    </w:p>
-    <w:p>
-      <w:pPr>
-        <w:spacing w:line="240" w:lineRule="auto"/>
-        <w:rPr>
-          <w:rFonts w:cstheme="minorHAnsi"/>
-          <w:iCs/>
-          <w:color w:val="000000"/>
-          <w:lang w:val="en-US"/>
-        </w:rPr>
-      </w:pPr>
-      <w:r>
-        <w:rPr>
-          <w:rFonts w:cstheme="minorHAnsi"/>
-          <w:iCs/>
-          <w:color w:val="000000"/>
-          <w:lang w:val="en-US"/>
-        </w:rPr>
-        <w:t>AudioRead: lee el archivo de audio pasado por parámetro, y devuelve la muestra de datos “y” una muestra de frecuencia “Fs” para esos datos. Tiene la forma:</w:t>
-      </w:r>
-    </w:p>
-    <w:p>
-      <w:pPr>
-        <w:spacing w:line="240" w:lineRule="auto"/>
-        <w:rPr>
-          <w:rFonts w:cstheme="minorHAnsi"/>
-          <w:iCs/>
-          <w:color w:val="000000"/>
-          <w:lang w:val="en-US"/>
-        </w:rPr>
-      </w:pPr>
-      <w:r>
-        <w:rPr>
-          <w:rFonts w:cstheme="minorHAnsi"/>
-          <w:iCs/>
-          <w:color w:val="000000"/>
-          <w:lang w:val="en-US"/>
-        </w:rPr>
-        <w:t>-</w:t>
-      </w:r>
-      <w:r>
-        <w:rPr>
-          <w:rFonts w:cstheme="minorHAnsi"/>
-          <w:iCs/>
-          <w:color w:val="000000"/>
-          <w:lang w:val="en-US"/>
-        </w:rPr>
-        <w:t xml:space="preserve"> [y, Fs]=audioread(</w:t>
-      </w:r>
-      <w:r>
-        <w:rPr>
-          <w:rFonts w:cstheme="minorHAnsi"/>
-          <w:iCs/>
-          <w:color w:val="000000"/>
-          <w:lang w:val="en-US"/>
-        </w:rPr>
-        <w:t>archivo</w:t>
-      </w:r>
-      <w:r>
-        <w:rPr>
-          <w:rFonts w:cstheme="minorHAnsi"/>
-          <w:iCs/>
-          <w:color w:val="000000"/>
-          <w:lang w:val="en-US"/>
-        </w:rPr>
-        <w:t>)</w:t>
-      </w:r>
-    </w:p>
-    <w:p>
-      <w:pPr>
-        <w:spacing w:line="240" w:lineRule="auto"/>
-        <w:rPr>
-          <w:rFonts w:cstheme="minorHAnsi"/>
-          <w:iCs/>
-          <w:color w:val="000000"/>
-          <w:lang w:val="en-US"/>
-        </w:rPr>
-      </w:pPr>
-    </w:p>
-    <w:p>
-      <w:pPr>
-        <w:spacing w:line="240" w:lineRule="auto"/>
-        <w:rPr>
-          <w:rFonts w:cstheme="minorHAnsi"/>
-          <w:iCs/>
-          <w:color w:val="000000"/>
-          <w:lang w:val="en-US"/>
-        </w:rPr>
-      </w:pPr>
-      <w:r>
-        <w:rPr>
-          <w:rFonts w:cstheme="minorHAnsi"/>
-          <w:iCs/>
-          <w:color w:val="000000"/>
-          <w:lang w:val="en-US"/>
-        </w:rPr>
-        <w:t>Wavread: lee el archivo de audio de extension .wav. Soporta datos en multicanal de hasta 32 bits por muestra. La sintaxis es muy parecida al audioread:</w:t>
-      </w:r>
-    </w:p>
-    <w:p>
-      <w:pPr>
-        <w:spacing w:line="240" w:lineRule="auto"/>
-        <w:rPr>
-          <w:rFonts w:cstheme="minorHAnsi"/>
-          <w:iCs/>
-          <w:color w:val="000000"/>
-          <w:lang w:val="en-US"/>
-        </w:rPr>
-      </w:pPr>
-      <w:r>
-        <w:rPr>
-          <w:rFonts w:cstheme="minorHAnsi"/>
-          <w:iCs/>
-          <w:color w:val="000000"/>
-          <w:lang w:val="en-US"/>
-        </w:rPr>
-        <w:t>-</w:t>
-      </w:r>
-      <w:r>
-        <w:rPr>
-          <w:rFonts w:cstheme="minorHAnsi"/>
-          <w:iCs/>
-          <w:color w:val="000000"/>
-          <w:lang w:val="en-US"/>
-        </w:rPr>
-        <w:t xml:space="preserve"> </w:t>
-      </w:r>
-      <w:r>
-        <w:rPr>
-          <w:rFonts w:cstheme="minorHAnsi"/>
-          <w:iCs/>
-          <w:color w:val="000000"/>
-          <w:lang w:val="en-US"/>
-        </w:rPr>
-        <w:t>y</w:t>
-      </w:r>
-      <w:r>
-        <w:rPr>
-          <w:rFonts w:cstheme="minorHAnsi"/>
-          <w:iCs/>
-          <w:color w:val="000000"/>
-          <w:lang w:val="en-US"/>
-        </w:rPr>
-        <w:t>=wavread(archivo) donde los valores de la amplitud están en el rango de [-1,1]</w:t>
-      </w:r>
-    </w:p>
-    <w:p>
-      <w:pPr>
-        <w:spacing w:line="240" w:lineRule="auto"/>
-        <w:rPr>
-          <w:rFonts w:cstheme="minorHAnsi"/>
-          <w:iCs/>
-          <w:color w:val="000000"/>
-          <w:lang w:val="en-US"/>
-        </w:rPr>
-      </w:pPr>
-      <w:r>
-        <w:rPr>
-          <w:rFonts w:cstheme="minorHAnsi"/>
-          <w:b/>
-          <w:color w:val="000000"/>
-          <w:u w:val="single"/>
-          <w:lang w:val="en-US"/>
-        </w:rPr>
-        <w:br/>
-      </w:r>
-      <w:r>
-        <w:rPr>
-          <w:rFonts w:cstheme="minorHAnsi"/>
-          <w:b/>
-          <w:iCs/>
-          <w:color w:val="000000"/>
-          <w:u w:val="single"/>
-          <w:lang w:val="en-US"/>
-        </w:rPr>
-        <w:t>6. Plot</w:t>
-      </w:r>
-      <w:r>
-        <w:rPr>
-          <w:rFonts w:cstheme="minorHAnsi"/>
-          <w:b/>
-          <w:iCs/>
-          <w:color w:val="000000"/>
-          <w:u w:val="single"/>
-          <w:lang w:val="en-US"/>
-        </w:rPr>
-        <w:t>:</w:t>
-      </w:r>
-      <w:r>
-        <w:rPr>
-          <w:rFonts w:cstheme="minorHAnsi"/>
-          <w:iCs/>
-          <w:color w:val="000000"/>
-          <w:lang w:val="en-US"/>
-        </w:rPr>
-        <w:t xml:space="preserve"> Crea un plano en 2D con la información pasada en los parámetros de dominio “x” e imagen o función “y”. Si ambos parámetros son vectores entonces tienen que tener igual longitud, lo mismo si son matrices. Tiene la forma:</w:t>
-      </w:r>
-    </w:p>
-    <w:p>
-      <w:pPr>
-        <w:spacing w:line="240" w:lineRule="auto"/>
-        <w:rPr>
-          <w:rFonts w:cstheme="minorHAnsi"/>
-          <w:iCs/>
-          <w:color w:val="000000"/>
-          <w:lang w:val="en-US"/>
-        </w:rPr>
-      </w:pPr>
-      <w:r>
-        <w:rPr>
-          <w:rFonts w:cstheme="minorHAnsi"/>
-          <w:iCs/>
-          <w:color w:val="000000"/>
-          <w:lang w:val="en-US"/>
-        </w:rPr>
-        <w:t>-</w:t>
-      </w:r>
-      <w:r>
-        <w:rPr>
-          <w:rFonts w:cstheme="minorHAnsi"/>
-          <w:iCs/>
-          <w:color w:val="000000"/>
-          <w:lang w:val="en-US"/>
-        </w:rPr>
-        <w:t xml:space="preserve"> plot(valoresDeDominio, valoresDeImagenOFuncionDeX)</w:t>
-      </w:r>
-    </w:p>
-    <w:p>
-      <w:pPr>
-        <w:spacing w:line="240" w:lineRule="auto"/>
-        <w:rPr>
-          <w:rFonts w:cstheme="minorHAnsi"/>
-          <w:iCs/>
-          <w:color w:val="000000"/>
-        </w:rPr>
-      </w:pPr>
-      <w:r>
-        <w:rPr>
-          <w:rFonts w:cstheme="minorHAnsi"/>
-          <w:b/>
-          <w:color w:val="000000"/>
-          <w:u w:val="single"/>
-        </w:rPr>
-        <w:br/>
-      </w:r>
-      <w:r>
-        <w:rPr>
-          <w:rFonts w:cstheme="minorHAnsi"/>
-          <w:b/>
-          <w:iCs/>
-          <w:color w:val="000000"/>
-          <w:u w:val="single"/>
-        </w:rPr>
-        <w:t>7. Sy</w:t>
-      </w:r>
-      <w:r>
-        <w:rPr>
-          <w:rFonts w:cstheme="minorHAnsi"/>
-          <w:b/>
-          <w:iCs/>
-          <w:color w:val="000000"/>
-          <w:u w:val="single"/>
-        </w:rPr>
-        <w:t>m</w:t>
-      </w:r>
-      <w:r>
-        <w:rPr>
-          <w:rFonts w:cstheme="minorHAnsi"/>
-          <w:b/>
-          <w:iCs/>
-          <w:color w:val="000000"/>
-          <w:u w:val="single"/>
-        </w:rPr>
-        <w:t>s</w:t>
-      </w:r>
-      <w:r>
-        <w:rPr>
-          <w:rFonts w:cstheme="minorHAnsi"/>
-          <w:b/>
-          <w:iCs/>
-          <w:color w:val="000000"/>
-          <w:u w:val="single"/>
-        </w:rPr>
-        <w:t>:</w:t>
-      </w:r>
-      <w:r>
-        <w:rPr>
-          <w:rFonts w:cstheme="minorHAnsi"/>
-          <w:iCs/>
-          <w:color w:val="000000"/>
-        </w:rPr>
-        <w:t xml:space="preserve"> Crea funciones y variables  simb</w:t>
-      </w:r>
-      <w:r>
-        <w:rPr>
-          <w:rFonts w:cstheme="minorHAnsi"/>
-          <w:iCs/>
-          <w:color w:val="000000"/>
-        </w:rPr>
-        <w:t>ólicas.</w:t>
-      </w:r>
-      <w:r>
-        <w:rPr>
-          <w:rFonts w:cstheme="minorHAnsi"/>
-          <w:iCs/>
-          <w:color w:val="000000"/>
-        </w:rPr>
-        <w:t xml:space="preserve"> Tiene la forma:</w:t>
-      </w:r>
-    </w:p>
-    <w:p>
-      <w:pPr>
-        <w:spacing w:line="240" w:lineRule="auto"/>
-        <w:rPr>
-          <w:rFonts w:cstheme="minorHAnsi"/>
-          <w:iCs/>
-          <w:color w:val="000000"/>
-        </w:rPr>
-      </w:pPr>
-      <w:r>
-        <w:rPr>
-          <w:rFonts w:cstheme="minorHAnsi"/>
-          <w:iCs/>
-          <w:color w:val="000000"/>
-        </w:rPr>
-        <w:t>-</w:t>
-      </w:r>
-      <w:r>
-        <w:rPr>
-          <w:rFonts w:cstheme="minorHAnsi"/>
-          <w:iCs/>
-          <w:color w:val="000000"/>
-        </w:rPr>
-        <w:t xml:space="preserve"> syms var1…varN donde crea variables simbólicas de 1 a N separadas por espacios.</w:t>
-      </w:r>
-    </w:p>
-    <w:p>
-      <w:pPr>
-        <w:spacing w:line="240" w:lineRule="auto"/>
-        <w:rPr>
-          <w:rFonts w:cstheme="minorHAnsi"/>
-          <w:iCs/>
-          <w:color w:val="000000"/>
-        </w:rPr>
-      </w:pPr>
-      <w:r>
-        <w:rPr>
-          <w:rFonts w:cstheme="minorHAnsi"/>
-          <w:iCs/>
-          <w:color w:val="000000"/>
-        </w:rPr>
-        <w:t>- syms f(var1,…,varN) donde crea una función simbólica “f” y variables simbólicas “var1,…,varN” que representan los argumentos de entrada de “f”.</w:t>
-      </w:r>
-    </w:p>
-    <w:p>
-      <w:pPr>
-        <w:spacing w:line="240" w:lineRule="auto"/>
-        <w:rPr>
-          <w:rFonts w:cstheme="minorHAnsi"/>
-          <w:iCs/>
-          <w:color w:val="000000"/>
-        </w:rPr>
-      </w:pPr>
-      <w:r>
-        <w:rPr>
-          <w:rFonts w:cstheme="minorHAnsi"/>
-          <w:iCs/>
-          <w:color w:val="000000"/>
-        </w:rPr>
-        <w:t>En caso de que no se le envíe ningún parámetro a “syms” entonces enumerará todas las variables simbólicas, funciones, vectores y matrices existentes del espacio de trabajo de Matlab.</w:t>
-      </w:r>
+        </w:rPr>
+      </w:pPr>
     </w:p>
     <w:p>
       <w:pPr>
@@ -2556,7 +1346,18 @@
           <w:sz w:val="24"/>
           <w:szCs w:val="24"/>
         </w:rPr>
-        <w:t>i. Relevamiento de comandos realizado</w:t>
+        <w:t xml:space="preserve">i. </w:t>
+      </w:r>
+      <w:r>
+        <w:rPr>
+          <w:rFonts w:ascii="Calibri" w:hAnsi="Calibri" w:cs="Calibri"/>
+          <w:b/>
+          <w:i/>
+          <w:color w:val="000000"/>
+          <w:sz w:val="24"/>
+          <w:szCs w:val="24"/>
+        </w:rPr>
+        <w:t>Funciones y comandos</w:t>
       </w:r>
       <w:r>
         <w:rPr>
@@ -2573,80 +1374,962 @@
         <w:spacing w:line="240" w:lineRule="auto"/>
         <w:rPr>
           <w:rFonts w:cstheme="minorHAnsi"/>
+          <w:iCs/>
+          <w:color w:val="000000"/>
+          <w:lang w:val="en-US"/>
+        </w:rPr>
+      </w:pPr>
+      <w:r>
+        <w:rPr>
+          <w:rFonts w:cstheme="minorHAnsi"/>
           <w:b/>
-          <w:i/>
-          <w:color w:val="000000"/>
-          <w:sz w:val="24"/>
-          <w:szCs w:val="24"/>
-        </w:rPr>
-      </w:pPr>
-      <w:r>
-        <w:rPr>
-          <w:rFonts w:ascii="Calibri" w:hAnsi="Calibri" w:cs="Calibri"/>
-          <w:color w:val="000000"/>
-          <w:sz w:val="18"/>
-          <w:szCs w:val="18"/>
-        </w:rPr>
-        <w:t>describ</w:t>
-      </w:r>
-      <w:r>
-        <w:rPr>
-          <w:rFonts w:ascii="Calibri" w:hAnsi="Calibri" w:cs="Calibri"/>
-          <w:color w:val="000000"/>
-          <w:sz w:val="18"/>
-          <w:szCs w:val="18"/>
-        </w:rPr>
-        <w:t xml:space="preserve">iendo por cada uno de ellos los </w:t>
-      </w:r>
-      <w:r>
-        <w:rPr>
-          <w:rFonts w:ascii="Calibri" w:hAnsi="Calibri" w:cs="Calibri"/>
-          <w:color w:val="000000"/>
-          <w:sz w:val="18"/>
-          <w:szCs w:val="18"/>
-        </w:rPr>
-        <w:t>parámetros recibidos y su fu</w:t>
-      </w:r>
-      <w:r>
-        <w:rPr>
-          <w:rFonts w:ascii="Calibri" w:hAnsi="Calibri" w:cs="Calibri"/>
-          <w:color w:val="000000"/>
-          <w:sz w:val="18"/>
-          <w:szCs w:val="18"/>
-        </w:rPr>
-        <w:t>ncionalidad.</w:t>
-      </w:r>
-      <w:r>
-        <w:rPr>
-          <w:rFonts w:ascii="Calibri" w:hAnsi="Calibri" w:cs="Calibri"/>
-          <w:color w:val="000000"/>
-          <w:sz w:val="18"/>
-          <w:szCs w:val="18"/>
+          <w:iCs/>
+          <w:color w:val="000000"/>
+          <w:u w:val="single"/>
+          <w:lang w:val="en-US"/>
+        </w:rPr>
+        <w:t xml:space="preserve">1. </w:t>
+      </w:r>
+      <w:r>
+        <w:rPr>
+          <w:rFonts w:cstheme="minorHAnsi"/>
+          <w:b/>
+          <w:i/>
+          <w:iCs/>
+          <w:color w:val="000000"/>
+          <w:u w:val="single"/>
+          <w:lang w:val="en-US"/>
+        </w:rPr>
+        <w:t>Impz:</w:t>
+      </w:r>
+      <w:r>
+        <w:rPr>
+          <w:rFonts w:cstheme="minorHAnsi"/>
+          <w:iCs/>
+          <w:color w:val="000000"/>
+          <w:lang w:val="en-US"/>
+        </w:rPr>
+        <w:t xml:space="preserve"> devuelve la respuesta al impulso del filtro. Está definida para distintos parámetros:</w:t>
+      </w:r>
+    </w:p>
+    <w:p>
+      <w:pPr>
+        <w:spacing w:line="240" w:lineRule="auto"/>
+        <w:rPr>
+          <w:rFonts w:cstheme="minorHAnsi"/>
+          <w:iCs/>
+          <w:color w:val="000000"/>
+          <w:lang w:val="en-US"/>
+        </w:rPr>
+      </w:pPr>
+      <w:r>
+        <w:rPr>
+          <w:rFonts w:cstheme="minorHAnsi"/>
+          <w:iCs/>
+          <w:color w:val="000000"/>
+          <w:lang w:val="en-US"/>
+        </w:rPr>
+        <w:t>- [h, t]=Impz(num, den, n, Fs) donde se especifica el número de muestras a graficar y la frecuencia de muestreo utilizada. Y se guarda los vectores de magnitud y eje de tiempo en h y t respectivamente.</w:t>
+      </w:r>
+    </w:p>
+    <w:p>
+      <w:pPr>
+        <w:spacing w:line="240" w:lineRule="auto"/>
+        <w:rPr>
+          <w:rFonts w:cstheme="minorHAnsi"/>
+          <w:iCs/>
+          <w:color w:val="000000"/>
+          <w:lang w:val="en-US"/>
+        </w:rPr>
+      </w:pPr>
+      <w:r>
+        <w:rPr>
+          <w:rFonts w:cstheme="minorHAnsi"/>
+          <w:iCs/>
+          <w:color w:val="000000"/>
+          <w:lang w:val="en-US"/>
+        </w:rPr>
+        <w:t>- [h,t]=Impz(num, den) donde por defecto se considera Fs=1 Hz y grafica las diez primeras muestras.</w:t>
+      </w:r>
+    </w:p>
+    <w:p>
+      <w:pPr>
+        <w:spacing w:line="240" w:lineRule="auto"/>
+        <w:rPr>
+          <w:rFonts w:cstheme="minorHAnsi"/>
+          <w:iCs/>
+          <w:color w:val="000000"/>
+          <w:lang w:val="en-US"/>
+        </w:rPr>
+      </w:pPr>
+      <w:r>
+        <w:rPr>
+          <w:rFonts w:cstheme="minorHAnsi"/>
+          <w:b/>
+          <w:iCs/>
+          <w:color w:val="000000"/>
+          <w:u w:val="single"/>
+          <w:lang w:val="en-US"/>
         </w:rPr>
         <w:br/>
-      </w:r>
-      <w:r>
-        <w:rPr>
-          <w:rFonts w:ascii="Calibri" w:hAnsi="Calibri" w:cs="Calibri"/>
+        <w:t>2. Conv:</w:t>
+      </w:r>
+      <w:r>
+        <w:rPr>
+          <w:rFonts w:cstheme="minorHAnsi"/>
           <w:b/>
-          <w:i/>
-          <w:color w:val="000000"/>
-          <w:sz w:val="24"/>
-          <w:szCs w:val="24"/>
-        </w:rPr>
-        <w:t>ii. Proceso de resolución:</w:t>
-      </w:r>
-      <w:r>
-        <w:rPr>
-          <w:rFonts w:ascii="Calibri" w:hAnsi="Calibri" w:cs="Calibri"/>
-          <w:color w:val="000000"/>
-          <w:sz w:val="18"/>
-          <w:szCs w:val="18"/>
+          <w:iCs/>
+          <w:color w:val="000000"/>
+          <w:u w:val="single"/>
+          <w:lang w:val="en-US"/>
+        </w:rPr>
+        <w:t xml:space="preserve"> </w:t>
+      </w:r>
+      <w:r>
+        <w:rPr>
+          <w:rFonts w:cstheme="minorHAnsi"/>
+          <w:iCs/>
+          <w:color w:val="000000"/>
+          <w:lang w:val="en-US"/>
+        </w:rPr>
+        <w:t>devuelve la convolución de los vectores “u” y “v”, donde si “u” y “v” son vectores de coeficientes de polinomios, usar conv es equivalente a multiplicar los dos polinomios. La forma es:</w:t>
+      </w:r>
+    </w:p>
+    <w:p>
+      <w:pPr>
+        <w:spacing w:line="240" w:lineRule="auto"/>
+        <w:rPr>
+          <w:rFonts w:cstheme="minorHAnsi"/>
+          <w:iCs/>
+          <w:color w:val="000000"/>
+          <w:lang w:val="en-US"/>
+        </w:rPr>
+      </w:pPr>
+      <w:r>
+        <w:rPr>
+          <w:rFonts w:cstheme="minorHAnsi"/>
+          <w:iCs/>
+          <w:color w:val="000000"/>
+          <w:lang w:val="en-US"/>
+        </w:rPr>
+        <w:t>-</w:t>
+      </w:r>
+      <w:r>
+        <w:rPr>
+          <w:rFonts w:cstheme="minorHAnsi"/>
+          <w:iCs/>
+          <w:color w:val="000000"/>
+          <w:lang w:val="en-US"/>
+        </w:rPr>
+        <w:t xml:space="preserve"> </w:t>
+      </w:r>
+      <w:r>
+        <w:rPr>
+          <w:rFonts w:cstheme="minorHAnsi"/>
+          <w:iCs/>
+          <w:color w:val="000000"/>
+          <w:lang w:val="en-US"/>
+        </w:rPr>
+        <w:t>Conv(u,v)</w:t>
+      </w:r>
+      <w:r>
+        <w:rPr>
+          <w:rFonts w:cstheme="minorHAnsi"/>
+          <w:iCs/>
+          <w:color w:val="000000"/>
+          <w:lang w:val="en-US"/>
+        </w:rPr>
+        <w:t xml:space="preserve"> donde </w:t>
+      </w:r>
+      <w:r>
+        <w:rPr>
+          <w:rFonts w:ascii="Calibri" w:eastAsia="Calibri" w:hAnsi="Calibri" w:cs="Calibri"/>
+        </w:rPr>
+        <w:t>el resultado es un vector de longitud = longitud(u)+longitud(v)-1</w:t>
+      </w:r>
+    </w:p>
+    <w:p>
+      <w:pPr>
+        <w:spacing w:line="240" w:lineRule="auto"/>
+        <w:rPr>
+          <w:rFonts w:ascii="Calibri" w:eastAsia="Calibri" w:hAnsi="Calibri" w:cs="Calibri"/>
+        </w:rPr>
+      </w:pPr>
+      <w:r>
+        <w:rPr>
+          <w:rFonts w:ascii="Calibri" w:eastAsia="Calibri" w:hAnsi="Calibri" w:cs="Calibri"/>
+        </w:rPr>
+        <w:t>Ejemplo: Sean u(x) = 2x + 3 y v(x) = x + 2</w:t>
+      </w:r>
+    </w:p>
+    <w:p>
+      <w:pPr>
+        <w:spacing w:line="240" w:lineRule="auto"/>
+        <w:rPr>
+          <w:rFonts w:ascii="Calibri" w:eastAsia="Calibri" w:hAnsi="Calibri" w:cs="Calibri"/>
+        </w:rPr>
+      </w:pPr>
+      <w:r>
+        <w:rPr>
+          <w:rFonts w:ascii="Calibri" w:eastAsia="Calibri" w:hAnsi="Calibri" w:cs="Calibri"/>
+        </w:rPr>
+        <w:t>&gt;&gt;u = [2 3]</w:t>
+      </w:r>
+      <w:r>
+        <w:rPr>
+          <w:rFonts w:ascii="Calibri" w:eastAsia="Calibri" w:hAnsi="Calibri" w:cs="Calibri"/>
+        </w:rPr>
+        <w:tab/>
+        <w:t>u = 2 3</w:t>
+      </w:r>
+    </w:p>
+    <w:p>
+      <w:pPr>
+        <w:spacing w:line="240" w:lineRule="auto"/>
+      </w:pPr>
+      <w:r>
+        <w:rPr>
+          <w:rFonts w:ascii="Calibri" w:eastAsia="Calibri" w:hAnsi="Calibri" w:cs="Calibri"/>
+        </w:rPr>
+        <w:t>&gt;&gt;v = [1 2]</w:t>
+      </w:r>
+      <w:r>
+        <w:rPr>
+          <w:rFonts w:ascii="Calibri" w:eastAsia="Calibri" w:hAnsi="Calibri" w:cs="Calibri"/>
+        </w:rPr>
+        <w:tab/>
+        <w:t>v = 1 2</w:t>
+      </w:r>
+    </w:p>
+    <w:p>
+      <w:pPr>
+        <w:spacing w:line="240" w:lineRule="auto"/>
+      </w:pPr>
+      <w:r>
+        <w:rPr>
+          <w:rFonts w:ascii="Calibri" w:eastAsia="Calibri" w:hAnsi="Calibri" w:cs="Calibri"/>
+        </w:rPr>
+        <w:t>&gt;&gt;p = conv(u, v)</w:t>
+      </w:r>
+    </w:p>
+    <w:p>
+      <w:pPr>
+        <w:spacing w:line="240" w:lineRule="auto"/>
+      </w:pPr>
+      <w:r>
+        <w:rPr>
+          <w:rFonts w:ascii="Calibri" w:eastAsia="Calibri" w:hAnsi="Calibri" w:cs="Calibri"/>
+        </w:rPr>
+        <w:t>p = 2 7 6 2</w:t>
+      </w:r>
+    </w:p>
+    <w:p>
+      <w:pPr>
+        <w:spacing w:line="240" w:lineRule="auto"/>
+      </w:pPr>
+      <w:bookmarkStart w:id="0" w:name="h.5sxrigjlpjih" w:colFirst="0" w:colLast="0"/>
+      <w:bookmarkEnd w:id="0"/>
+      <w:r>
+        <w:rPr>
+          <w:rFonts w:ascii="Calibri" w:eastAsia="Calibri" w:hAnsi="Calibri" w:cs="Calibri"/>
+        </w:rPr>
+        <w:t>Devuelve el polinomio p(x) = 2x</w:t>
+      </w:r>
+      <w:r>
+        <w:rPr>
+          <w:rFonts w:ascii="Calibri" w:eastAsia="Calibri" w:hAnsi="Calibri" w:cs="Calibri"/>
+          <w:vertAlign w:val="superscript"/>
+        </w:rPr>
+        <w:t>2</w:t>
+      </w:r>
+      <w:r>
+        <w:rPr>
+          <w:rFonts w:ascii="Calibri" w:eastAsia="Calibri" w:hAnsi="Calibri" w:cs="Calibri"/>
+        </w:rPr>
+        <w:t xml:space="preserve"> + 7x + 6 y la longitud del vector resultado es 3 = 2 + 2 -1.</w:t>
+      </w:r>
+    </w:p>
+    <w:p>
+      <w:pPr>
+        <w:spacing w:line="240" w:lineRule="auto"/>
+        <w:rPr>
+          <w:rFonts w:cstheme="minorHAnsi"/>
+          <w:iCs/>
+          <w:color w:val="000000"/>
+          <w:lang w:val="en-US"/>
+        </w:rPr>
+      </w:pPr>
+      <w:r>
+        <w:rPr>
+          <w:rFonts w:cstheme="minorHAnsi"/>
+          <w:b/>
+          <w:color w:val="000000"/>
+          <w:u w:val="single"/>
+          <w:lang w:val="en-US"/>
         </w:rPr>
         <w:br/>
-        <w:t xml:space="preserve">Se deberá entregar un archivo .m que contenga el </w:t>
-      </w:r>
-      <w:r>
+      </w:r>
+      <w:r>
+        <w:rPr>
+          <w:rFonts w:cstheme="minorHAnsi"/>
+          <w:b/>
+          <w:iCs/>
+          <w:color w:val="000000"/>
+          <w:u w:val="single"/>
+          <w:lang w:val="en-US"/>
+        </w:rPr>
+        <w:t>3. Filter:</w:t>
+      </w:r>
+      <w:r>
+        <w:rPr>
+          <w:rFonts w:cstheme="minorHAnsi"/>
+          <w:iCs/>
+          <w:color w:val="000000"/>
+          <w:lang w:val="en-US"/>
+        </w:rPr>
+        <w:t xml:space="preserve"> filtra los datos de entrada “x”, que puede ser un vector, matriz o un array multidimensional, usando una función de transferencia racional definida por los coeficientes de numerador y denominador “b” y “a”. El coeficiente “a” no puede ser cero. La forma es:</w:t>
+      </w:r>
+    </w:p>
+    <w:p>
+      <w:pPr>
+        <w:spacing w:line="240" w:lineRule="auto"/>
+        <w:rPr>
+          <w:rFonts w:cstheme="minorHAnsi"/>
+          <w:iCs/>
+          <w:color w:val="000000"/>
+          <w:lang w:val="en-US"/>
+        </w:rPr>
+      </w:pPr>
+      <w:r>
+        <w:rPr>
+          <w:rFonts w:cstheme="minorHAnsi"/>
+          <w:iCs/>
+          <w:color w:val="000000"/>
+          <w:lang w:val="en-US"/>
+        </w:rPr>
+        <w:t>-</w:t>
+      </w:r>
+      <w:r>
+        <w:rPr>
+          <w:rFonts w:cstheme="minorHAnsi"/>
+          <w:iCs/>
+          <w:color w:val="000000"/>
+          <w:lang w:val="en-US"/>
+        </w:rPr>
+        <w:t xml:space="preserve"> y = filter(b,a,x)</w:t>
+      </w:r>
+    </w:p>
+    <w:p>
+      <w:pPr>
+        <w:spacing w:line="240" w:lineRule="auto"/>
+        <w:rPr>
+          <w:rFonts w:cstheme="minorHAnsi"/>
+          <w:iCs/>
+          <w:color w:val="000000"/>
+          <w:lang w:val="en-US"/>
+        </w:rPr>
+      </w:pPr>
+      <w:r>
+        <w:rPr>
+          <w:rFonts w:cstheme="minorHAnsi"/>
+          <w:b/>
+          <w:color w:val="000000"/>
+          <w:u w:val="single"/>
+          <w:lang w:val="en-US"/>
+        </w:rPr>
+        <w:br/>
+      </w:r>
+      <w:r>
+        <w:rPr>
+          <w:rFonts w:cstheme="minorHAnsi"/>
+          <w:b/>
+          <w:iCs/>
+          <w:color w:val="000000"/>
+          <w:u w:val="single"/>
+          <w:lang w:val="en-US"/>
+        </w:rPr>
+        <w:t>4. Soundsc / Sound:</w:t>
+      </w:r>
+    </w:p>
+    <w:p>
+      <w:pPr>
+        <w:spacing w:line="240" w:lineRule="auto"/>
+        <w:rPr>
+          <w:rFonts w:cstheme="minorHAnsi"/>
+          <w:iCs/>
+          <w:color w:val="000000"/>
+          <w:lang w:val="en-US"/>
+        </w:rPr>
+      </w:pPr>
+      <w:r>
+        <w:rPr>
+          <w:rFonts w:cstheme="minorHAnsi"/>
+          <w:iCs/>
+          <w:color w:val="000000"/>
+          <w:u w:val="single"/>
+          <w:lang w:val="en-US"/>
+        </w:rPr>
+        <w:t>Sound:</w:t>
+      </w:r>
+      <w:r>
+        <w:rPr>
+          <w:rFonts w:cstheme="minorHAnsi"/>
+          <w:iCs/>
+          <w:color w:val="000000"/>
+          <w:lang w:val="en-US"/>
+        </w:rPr>
+        <w:t xml:space="preserve"> convierte la matriz de datos de la señal en sonido. Envía la señal de audio “y” al altavoz con la frecuencia de muestreo predeterminada de 8192Hertz. La forma es:</w:t>
+      </w:r>
+    </w:p>
+    <w:p>
+      <w:pPr>
+        <w:spacing w:line="240" w:lineRule="auto"/>
+        <w:rPr>
+          <w:rFonts w:cstheme="minorHAnsi"/>
+          <w:iCs/>
+          <w:color w:val="000000"/>
+          <w:lang w:val="en-US"/>
+        </w:rPr>
+      </w:pPr>
+      <w:r>
+        <w:rPr>
+          <w:rFonts w:cstheme="minorHAnsi"/>
+          <w:iCs/>
+          <w:color w:val="000000"/>
+          <w:lang w:val="en-US"/>
+        </w:rPr>
+        <w:t>-</w:t>
+      </w:r>
+      <w:r>
+        <w:rPr>
+          <w:rFonts w:cstheme="minorHAnsi"/>
+          <w:iCs/>
+          <w:color w:val="000000"/>
+          <w:lang w:val="en-US"/>
+        </w:rPr>
+        <w:t xml:space="preserve"> sound(y)</w:t>
+      </w:r>
+    </w:p>
+    <w:p>
+      <w:pPr>
+        <w:spacing w:line="240" w:lineRule="auto"/>
+        <w:rPr>
+          <w:rFonts w:cstheme="minorHAnsi"/>
+          <w:iCs/>
+          <w:color w:val="000000"/>
+          <w:lang w:val="en-US"/>
+        </w:rPr>
+      </w:pPr>
+      <w:r>
+        <w:rPr>
+          <w:rFonts w:cstheme="minorHAnsi"/>
+          <w:iCs/>
+          <w:color w:val="000000"/>
+          <w:lang w:val="en-US"/>
+        </w:rPr>
+        <w:t>- sound(y, Fs): lo mismo que sound(y) pero eligiendo la frecuencia de muestreo (Fs).</w:t>
+      </w:r>
+    </w:p>
+    <w:p>
+      <w:pPr>
+        <w:spacing w:line="240" w:lineRule="auto"/>
+        <w:rPr>
+          <w:rFonts w:cstheme="minorHAnsi"/>
+          <w:iCs/>
+          <w:color w:val="000000"/>
+          <w:lang w:val="en-US"/>
+        </w:rPr>
+      </w:pPr>
+      <w:r>
+        <w:rPr>
+          <w:rFonts w:cstheme="minorHAnsi"/>
+          <w:iCs/>
+          <w:color w:val="000000"/>
+          <w:lang w:val="en-US"/>
+        </w:rPr>
+        <w:t>- sound(y, Fs, nBits): version extendida de sound(y, Fs) donde usa la cantidad de bits “nbits” por muestra.</w:t>
+      </w:r>
+    </w:p>
+    <w:p>
+      <w:pPr>
+        <w:spacing w:line="240" w:lineRule="auto"/>
+        <w:rPr>
+          <w:rFonts w:cstheme="minorHAnsi"/>
+          <w:iCs/>
+          <w:color w:val="000000"/>
+          <w:lang w:val="en-US"/>
+        </w:rPr>
+      </w:pPr>
+      <w:r>
+        <w:rPr>
+          <w:rFonts w:cstheme="minorHAnsi"/>
+          <w:iCs/>
+          <w:color w:val="000000"/>
+          <w:u w:val="single"/>
+          <w:lang w:val="en-US"/>
+        </w:rPr>
+        <w:lastRenderedPageBreak/>
+        <w:t>Soundsc:</w:t>
+      </w:r>
+      <w:r>
+        <w:rPr>
+          <w:rFonts w:cstheme="minorHAnsi"/>
+          <w:iCs/>
+          <w:color w:val="000000"/>
+          <w:lang w:val="en-US"/>
+        </w:rPr>
+        <w:t xml:space="preserve"> Escala los datos y los reproduce como sonido. Ecala los valores de la señal de audio “y” para encajarlos en el rango de -1,0 a 1,0 y luego envía los datos al altavoz con la frecuencia predeterminada de 8192Hertz. Tiene la sintaxis parecida al sound:</w:t>
+      </w:r>
+    </w:p>
+    <w:p>
+      <w:pPr>
+        <w:spacing w:line="240" w:lineRule="auto"/>
+        <w:rPr>
+          <w:rFonts w:cstheme="minorHAnsi"/>
+          <w:iCs/>
+          <w:color w:val="000000"/>
+          <w:lang w:val="en-US"/>
+        </w:rPr>
+      </w:pPr>
+      <w:r>
+        <w:rPr>
+          <w:rFonts w:cstheme="minorHAnsi"/>
+          <w:iCs/>
+          <w:color w:val="000000"/>
+          <w:lang w:val="en-US"/>
+        </w:rPr>
+        <w:t>-</w:t>
+      </w:r>
+      <w:r>
+        <w:rPr>
+          <w:rFonts w:cstheme="minorHAnsi"/>
+          <w:iCs/>
+          <w:color w:val="000000"/>
+          <w:lang w:val="en-US"/>
+        </w:rPr>
+        <w:t xml:space="preserve"> soundsc(y)</w:t>
+      </w:r>
+    </w:p>
+    <w:p>
+      <w:pPr>
+        <w:spacing w:line="240" w:lineRule="auto"/>
+        <w:rPr>
+          <w:rFonts w:cstheme="minorHAnsi"/>
+          <w:iCs/>
+          <w:color w:val="000000"/>
+          <w:lang w:val="en-US"/>
+        </w:rPr>
+      </w:pPr>
+      <w:r>
+        <w:rPr>
+          <w:rFonts w:cstheme="minorHAnsi"/>
+          <w:iCs/>
+          <w:color w:val="000000"/>
+          <w:lang w:val="en-US"/>
+        </w:rPr>
+        <w:t>- soundsc(y, Fs)</w:t>
+      </w:r>
+    </w:p>
+    <w:p>
+      <w:pPr>
+        <w:spacing w:line="240" w:lineRule="auto"/>
+        <w:rPr>
+          <w:rFonts w:cstheme="minorHAnsi"/>
+          <w:iCs/>
+          <w:color w:val="000000"/>
+          <w:lang w:val="en-US"/>
+        </w:rPr>
+      </w:pPr>
+      <w:r>
+        <w:rPr>
+          <w:rFonts w:cstheme="minorHAnsi"/>
+          <w:iCs/>
+          <w:color w:val="000000"/>
+          <w:lang w:val="en-US"/>
+        </w:rPr>
+        <w:t>- soundsc(y, Fs, nBits)</w:t>
+      </w:r>
+    </w:p>
+    <w:p>
+      <w:pPr>
+        <w:spacing w:line="240" w:lineRule="auto"/>
+        <w:rPr>
+          <w:rFonts w:cstheme="minorHAnsi"/>
+          <w:iCs/>
+          <w:color w:val="000000"/>
+          <w:lang w:val="en-US"/>
+        </w:rPr>
+      </w:pPr>
+      <w:r>
+        <w:rPr>
+          <w:rFonts w:cstheme="minorHAnsi"/>
+          <w:b/>
+          <w:color w:val="000000"/>
+          <w:u w:val="single"/>
+          <w:lang w:val="en-US"/>
+        </w:rPr>
+        <w:br/>
+      </w:r>
+      <w:r>
+        <w:rPr>
+          <w:rFonts w:cstheme="minorHAnsi"/>
+          <w:b/>
+          <w:iCs/>
+          <w:color w:val="000000"/>
+          <w:u w:val="single"/>
+          <w:lang w:val="en-US"/>
+        </w:rPr>
+        <w:t>5. Wavread / AudioRead:</w:t>
+      </w:r>
+    </w:p>
+    <w:p>
+      <w:pPr>
+        <w:spacing w:line="240" w:lineRule="auto"/>
+        <w:rPr>
+          <w:rFonts w:cstheme="minorHAnsi"/>
+          <w:iCs/>
+          <w:color w:val="000000"/>
+          <w:lang w:val="en-US"/>
+        </w:rPr>
+      </w:pPr>
+      <w:r>
+        <w:rPr>
+          <w:rFonts w:cstheme="minorHAnsi"/>
+          <w:iCs/>
+          <w:color w:val="000000"/>
+          <w:lang w:val="en-US"/>
+        </w:rPr>
+        <w:t>AudioRead: lee el archivo de audio pasado por parámetro, y devuelve la muestra de datos “y” una muestra de frecuencia “Fs” para esos datos. Tiene la forma:</w:t>
+      </w:r>
+    </w:p>
+    <w:p>
+      <w:pPr>
+        <w:spacing w:line="240" w:lineRule="auto"/>
+        <w:rPr>
+          <w:rFonts w:cstheme="minorHAnsi"/>
+          <w:iCs/>
+          <w:color w:val="000000"/>
+          <w:lang w:val="en-US"/>
+        </w:rPr>
+      </w:pPr>
+      <w:r>
+        <w:rPr>
+          <w:rFonts w:cstheme="minorHAnsi"/>
+          <w:iCs/>
+          <w:color w:val="000000"/>
+          <w:lang w:val="en-US"/>
+        </w:rPr>
+        <w:t>-</w:t>
+      </w:r>
+      <w:r>
+        <w:rPr>
+          <w:rFonts w:cstheme="minorHAnsi"/>
+          <w:iCs/>
+          <w:color w:val="000000"/>
+          <w:lang w:val="en-US"/>
+        </w:rPr>
+        <w:t xml:space="preserve"> [y, Fs]=audioread(archivo)</w:t>
+      </w:r>
+    </w:p>
+    <w:p>
+      <w:pPr>
+        <w:spacing w:line="240" w:lineRule="auto"/>
+        <w:rPr>
+          <w:rFonts w:cstheme="minorHAnsi"/>
+          <w:iCs/>
+          <w:color w:val="000000"/>
+          <w:lang w:val="en-US"/>
+        </w:rPr>
+      </w:pPr>
+    </w:p>
+    <w:p>
+      <w:pPr>
+        <w:spacing w:line="240" w:lineRule="auto"/>
+        <w:rPr>
+          <w:rFonts w:cstheme="minorHAnsi"/>
+          <w:iCs/>
+          <w:color w:val="000000"/>
+          <w:lang w:val="en-US"/>
+        </w:rPr>
+      </w:pPr>
+      <w:r>
+        <w:rPr>
+          <w:rFonts w:cstheme="minorHAnsi"/>
+          <w:iCs/>
+          <w:color w:val="000000"/>
+          <w:lang w:val="en-US"/>
+        </w:rPr>
+        <w:t>Wavread: lee el archivo de audio de extension .wav. Soporta datos en multicanal de hasta 32 bits por muestra. La sintaxis es muy parecida al audioread:</w:t>
+      </w:r>
+    </w:p>
+    <w:p>
+      <w:pPr>
+        <w:spacing w:line="240" w:lineRule="auto"/>
+        <w:rPr>
+          <w:rFonts w:cstheme="minorHAnsi"/>
+          <w:iCs/>
+          <w:color w:val="000000"/>
+          <w:lang w:val="en-US"/>
+        </w:rPr>
+      </w:pPr>
+      <w:r>
+        <w:rPr>
+          <w:rFonts w:cstheme="minorHAnsi"/>
+          <w:iCs/>
+          <w:color w:val="000000"/>
+          <w:lang w:val="en-US"/>
+        </w:rPr>
+        <w:t>-</w:t>
+      </w:r>
+      <w:r>
+        <w:rPr>
+          <w:rFonts w:cstheme="minorHAnsi"/>
+          <w:iCs/>
+          <w:color w:val="000000"/>
+          <w:lang w:val="en-US"/>
+        </w:rPr>
+        <w:t xml:space="preserve"> </w:t>
+      </w:r>
+      <w:r>
+        <w:rPr>
+          <w:rFonts w:cstheme="minorHAnsi"/>
+          <w:iCs/>
+          <w:color w:val="000000"/>
+          <w:lang w:val="en-US"/>
+        </w:rPr>
+        <w:t>y</w:t>
+      </w:r>
+      <w:r>
+        <w:rPr>
+          <w:rFonts w:cstheme="minorHAnsi"/>
+          <w:iCs/>
+          <w:color w:val="000000"/>
+          <w:lang w:val="en-US"/>
+        </w:rPr>
+        <w:t>=wavread(archivo) donde los valores de la amplitud están en el rango de [-1,1]</w:t>
+      </w:r>
+    </w:p>
+    <w:p>
+      <w:pPr>
+        <w:spacing w:line="240" w:lineRule="auto"/>
+        <w:rPr>
+          <w:rFonts w:cstheme="minorHAnsi"/>
+          <w:iCs/>
+          <w:color w:val="000000"/>
+          <w:lang w:val="en-US"/>
+        </w:rPr>
+      </w:pPr>
+      <w:r>
+        <w:rPr>
+          <w:rFonts w:cstheme="minorHAnsi"/>
+          <w:b/>
+          <w:color w:val="000000"/>
+          <w:u w:val="single"/>
+          <w:lang w:val="en-US"/>
+        </w:rPr>
+        <w:br/>
+      </w:r>
+      <w:r>
+        <w:rPr>
+          <w:rFonts w:cstheme="minorHAnsi"/>
+          <w:b/>
+          <w:iCs/>
+          <w:color w:val="000000"/>
+          <w:u w:val="single"/>
+          <w:lang w:val="en-US"/>
+        </w:rPr>
+        <w:t>6. Plot</w:t>
+      </w:r>
+      <w:r>
+        <w:rPr>
+          <w:rFonts w:cstheme="minorHAnsi"/>
+          <w:b/>
+          <w:iCs/>
+          <w:color w:val="000000"/>
+          <w:u w:val="single"/>
+          <w:lang w:val="en-US"/>
+        </w:rPr>
+        <w:t>:</w:t>
+      </w:r>
+      <w:r>
+        <w:rPr>
+          <w:rFonts w:cstheme="minorHAnsi"/>
+          <w:iCs/>
+          <w:color w:val="000000"/>
+          <w:lang w:val="en-US"/>
+        </w:rPr>
+        <w:t xml:space="preserve"> Crea un plano en 2D con la información pasada en los parámetros de dominio “x” e imagen o función “y”. Si ambos parámetros son vectores entonces tienen que tener igual longitud, lo mismo si son matrices. Tiene la forma:</w:t>
+      </w:r>
+    </w:p>
+    <w:p>
+      <w:pPr>
+        <w:spacing w:line="240" w:lineRule="auto"/>
+        <w:rPr>
+          <w:rFonts w:cstheme="minorHAnsi"/>
+          <w:iCs/>
+          <w:color w:val="000000"/>
+          <w:lang w:val="en-US"/>
+        </w:rPr>
+      </w:pPr>
+      <w:r>
+        <w:rPr>
+          <w:rFonts w:cstheme="minorHAnsi"/>
+          <w:iCs/>
+          <w:color w:val="000000"/>
+          <w:lang w:val="en-US"/>
+        </w:rPr>
+        <w:t>-</w:t>
+      </w:r>
+      <w:r>
+        <w:rPr>
+          <w:rFonts w:cstheme="minorHAnsi"/>
+          <w:iCs/>
+          <w:color w:val="000000"/>
+          <w:lang w:val="en-US"/>
+        </w:rPr>
+        <w:t xml:space="preserve"> plot(valoresDeDominio, valoresDeImagenOFuncionDeX)</w:t>
+      </w:r>
+    </w:p>
+    <w:p>
+      <w:pPr>
+        <w:spacing w:line="240" w:lineRule="auto"/>
+        <w:rPr>
+          <w:rFonts w:cstheme="minorHAnsi"/>
+          <w:iCs/>
+          <w:color w:val="000000"/>
+        </w:rPr>
+      </w:pPr>
+      <w:r>
+        <w:rPr>
+          <w:rFonts w:cstheme="minorHAnsi"/>
+          <w:b/>
+          <w:color w:val="000000"/>
+          <w:u w:val="single"/>
+        </w:rPr>
+        <w:br/>
+      </w:r>
+      <w:r>
+        <w:rPr>
+          <w:rFonts w:cstheme="minorHAnsi"/>
+          <w:b/>
+          <w:iCs/>
+          <w:color w:val="000000"/>
+          <w:u w:val="single"/>
+        </w:rPr>
+        <w:t>7. Sy</w:t>
+      </w:r>
+      <w:r>
+        <w:rPr>
+          <w:rFonts w:cstheme="minorHAnsi"/>
+          <w:b/>
+          <w:iCs/>
+          <w:color w:val="000000"/>
+          <w:u w:val="single"/>
+        </w:rPr>
+        <w:t>m</w:t>
+      </w:r>
+      <w:r>
+        <w:rPr>
+          <w:rFonts w:cstheme="minorHAnsi"/>
+          <w:b/>
+          <w:iCs/>
+          <w:color w:val="000000"/>
+          <w:u w:val="single"/>
+        </w:rPr>
+        <w:t>s</w:t>
+      </w:r>
+      <w:r>
+        <w:rPr>
+          <w:rFonts w:cstheme="minorHAnsi"/>
+          <w:b/>
+          <w:iCs/>
+          <w:color w:val="000000"/>
+          <w:u w:val="single"/>
+        </w:rPr>
+        <w:t>:</w:t>
+      </w:r>
+      <w:r>
+        <w:rPr>
+          <w:rFonts w:cstheme="minorHAnsi"/>
+          <w:iCs/>
+          <w:color w:val="000000"/>
+        </w:rPr>
+        <w:t xml:space="preserve"> Crea funciones y variables  simb</w:t>
+      </w:r>
+      <w:r>
+        <w:rPr>
+          <w:rFonts w:cstheme="minorHAnsi"/>
+          <w:iCs/>
+          <w:color w:val="000000"/>
+        </w:rPr>
+        <w:t>ólicas. Tiene la forma:</w:t>
+      </w:r>
+    </w:p>
+    <w:p>
+      <w:pPr>
+        <w:spacing w:line="240" w:lineRule="auto"/>
+        <w:rPr>
+          <w:rFonts w:cstheme="minorHAnsi"/>
+          <w:iCs/>
+          <w:color w:val="000000"/>
+        </w:rPr>
+      </w:pPr>
+      <w:r>
+        <w:rPr>
+          <w:rFonts w:cstheme="minorHAnsi"/>
+          <w:iCs/>
+          <w:color w:val="000000"/>
+        </w:rPr>
+        <w:t>-</w:t>
+      </w:r>
+      <w:r>
+        <w:rPr>
+          <w:rFonts w:cstheme="minorHAnsi"/>
+          <w:iCs/>
+          <w:color w:val="000000"/>
+        </w:rPr>
+        <w:t xml:space="preserve"> syms var1…varN donde crea variables simbólicas de 1 a N separadas por espacios.</w:t>
+      </w:r>
+    </w:p>
+    <w:p>
+      <w:pPr>
+        <w:spacing w:line="240" w:lineRule="auto"/>
+        <w:rPr>
+          <w:rFonts w:cstheme="minorHAnsi"/>
+          <w:iCs/>
+          <w:color w:val="000000"/>
+        </w:rPr>
+      </w:pPr>
+      <w:r>
+        <w:rPr>
+          <w:rFonts w:cstheme="minorHAnsi"/>
+          <w:iCs/>
+          <w:color w:val="000000"/>
+        </w:rPr>
+        <w:t>- syms f(var1,…,varN) donde crea una función simbólica “f” y variables simbólicas “var1,…,varN” que representan los argumentos de entrada de “f”.</w:t>
+      </w:r>
+    </w:p>
+    <w:p>
+      <w:pPr>
+        <w:spacing w:line="240" w:lineRule="auto"/>
+        <w:rPr>
+          <w:rFonts w:cstheme="minorHAnsi"/>
+          <w:iCs/>
+          <w:color w:val="000000"/>
+        </w:rPr>
+      </w:pPr>
+      <w:r>
+        <w:rPr>
+          <w:rFonts w:cstheme="minorHAnsi"/>
+          <w:iCs/>
+          <w:color w:val="000000"/>
+        </w:rPr>
+        <w:t>En caso de que no se le envíe ningún parámetro a “syms” entonces enumerará todas las variables simbólicas, funciones, vectores y matrices existentes del espacio de trabajo de Matlab.</w:t>
+      </w:r>
+    </w:p>
+    <w:p>
+      <w:pPr>
+        <w:spacing w:line="240" w:lineRule="auto"/>
         <w:rPr>
           <w:rFonts w:ascii="Calibri-Bold" w:hAnsi="Calibri-Bold" w:cs="Calibri"/>
           <w:b/>
@@ -2655,11 +2338,10 @@
           <w:sz w:val="18"/>
           <w:szCs w:val="18"/>
         </w:rPr>
-        <w:t>código.</w:t>
-      </w:r>
-      <w:r>
-        <w:rPr>
-          <w:rFonts w:ascii="Calibri-Bold" w:hAnsi="Calibri-Bold" w:cs="Calibri"/>
+      </w:pPr>
+      <w:r>
+        <w:rPr>
+          <w:rFonts w:ascii="Calibri" w:hAnsi="Calibri" w:cs="Calibri"/>
           <w:color w:val="000000"/>
           <w:sz w:val="18"/>
           <w:szCs w:val="18"/>
@@ -2668,187 +2350,232 @@
       </w:r>
       <w:r>
         <w:rPr>
-          <w:rFonts w:cstheme="minorHAnsi"/>
+          <w:rFonts w:ascii="Calibri" w:hAnsi="Calibri" w:cs="Calibri"/>
           <w:b/>
           <w:i/>
           <w:color w:val="000000"/>
           <w:sz w:val="24"/>
           <w:szCs w:val="24"/>
         </w:rPr>
-        <w:t xml:space="preserve">iii. ¿Qué diferencia encuentra entre </w:t>
-      </w:r>
-      <w:r>
-        <w:rPr>
-          <w:rFonts w:cstheme="minorHAnsi"/>
+        <w:t>ii. Proceso de resolución:</w:t>
+      </w:r>
+      <w:r>
+        <w:rPr>
+          <w:rFonts w:ascii="Calibri" w:hAnsi="Calibri" w:cs="Calibri"/>
+          <w:color w:val="000000"/>
+          <w:sz w:val="18"/>
+          <w:szCs w:val="18"/>
+        </w:rPr>
+        <w:br/>
+        <w:t xml:space="preserve">Se deberá entregar un archivo .m que contenga el </w:t>
+      </w:r>
+      <w:r>
+        <w:rPr>
+          <w:rFonts w:ascii="Calibri-Bold" w:hAnsi="Calibri-Bold" w:cs="Calibri"/>
           <w:b/>
           <w:bCs/>
-          <w:i/>
-          <w:color w:val="000000"/>
-          <w:sz w:val="24"/>
-          <w:szCs w:val="24"/>
-        </w:rPr>
-        <w:t xml:space="preserve">CONV y FILTER </w:t>
-      </w:r>
-      <w:r>
-        <w:rPr>
-          <w:rFonts w:cstheme="minorHAnsi"/>
-          <w:b/>
-          <w:i/>
-          <w:color w:val="000000"/>
-          <w:sz w:val="24"/>
-          <w:szCs w:val="24"/>
-        </w:rPr>
-        <w:t>en Matlab?</w:t>
-      </w:r>
-    </w:p>
-    <w:p>
-      <w:pPr>
-        <w:spacing w:line="240" w:lineRule="auto"/>
-        <w:rPr>
-          <w:rFonts w:ascii="Calibri" w:hAnsi="Calibri" w:cs="Calibri"/>
           <w:color w:val="000000"/>
           <w:sz w:val="18"/>
           <w:szCs w:val="18"/>
         </w:rPr>
-      </w:pPr>
-      <w:r>
-        <w:rPr>
-          <w:rFonts w:cstheme="minorHAnsi"/>
-          <w:color w:val="000000"/>
-          <w:sz w:val="24"/>
-          <w:szCs w:val="24"/>
-        </w:rPr>
-        <w:t xml:space="preserve">La diferencia entre CONV y FILTER es que FILTER puede manejar </w:t>
-      </w:r>
-      <w:r>
-        <w:rPr>
-          <w:rFonts w:cstheme="minorHAnsi"/>
-          <w:color w:val="000000"/>
-          <w:sz w:val="24"/>
-          <w:szCs w:val="24"/>
-        </w:rPr>
-        <w:t xml:space="preserve">filtros </w:t>
-      </w:r>
-      <w:r>
-        <w:rPr>
-          <w:rFonts w:cstheme="minorHAnsi"/>
-          <w:color w:val="000000"/>
-          <w:sz w:val="24"/>
-          <w:szCs w:val="24"/>
-        </w:rPr>
-        <w:t xml:space="preserve">FIR y IIR, en cambio CONV toma dos parámetros y devuelve su convolución. </w:t>
-      </w:r>
-      <w:r>
-        <w:rPr>
-          <w:rFonts w:cstheme="minorHAnsi"/>
-          <w:color w:val="000000"/>
-          <w:sz w:val="24"/>
-          <w:szCs w:val="24"/>
-        </w:rPr>
-        <w:t xml:space="preserve">Además, FILTER puede devolver los estados del filtro, de modo que pueda ser utilizado en posteriores llamadas. </w:t>
-      </w:r>
-      <w:r>
-        <w:rPr>
-          <w:rFonts w:cstheme="minorHAnsi"/>
-          <w:color w:val="000000"/>
-          <w:sz w:val="24"/>
-          <w:szCs w:val="24"/>
-        </w:rPr>
-        <w:t xml:space="preserve">Un ejemplo en el que </w:t>
-      </w:r>
-      <w:r>
-        <w:rPr>
-          <w:rFonts w:cstheme="minorHAnsi"/>
-          <w:color w:val="000000"/>
-          <w:sz w:val="24"/>
-          <w:szCs w:val="24"/>
-        </w:rPr>
-        <w:t xml:space="preserve">se parecen porque </w:t>
-      </w:r>
-      <w:r>
-        <w:rPr>
-          <w:rFonts w:cstheme="minorHAnsi"/>
-          <w:color w:val="000000"/>
-          <w:sz w:val="24"/>
-          <w:szCs w:val="24"/>
-        </w:rPr>
-        <w:t>devu</w:t>
-      </w:r>
-      <w:r>
-        <w:rPr>
-          <w:rFonts w:cstheme="minorHAnsi"/>
-          <w:color w:val="000000"/>
-          <w:sz w:val="24"/>
-          <w:szCs w:val="24"/>
-        </w:rPr>
-        <w:t>elven el mismo resultado es en</w:t>
-      </w:r>
-      <w:r>
-        <w:rPr>
-          <w:rFonts w:cstheme="minorHAnsi"/>
-          <w:color w:val="000000"/>
-          <w:sz w:val="24"/>
-          <w:szCs w:val="24"/>
-        </w:rPr>
-        <w:t xml:space="preserve">: </w:t>
-      </w:r>
-      <w:r>
-        <w:rPr>
-          <w:rFonts w:cstheme="minorHAnsi"/>
-          <w:i/>
-          <w:color w:val="000000"/>
-          <w:sz w:val="24"/>
-          <w:szCs w:val="24"/>
-        </w:rPr>
-        <w:t>conv(h,x)</w:t>
-      </w:r>
-      <w:r>
-        <w:rPr>
-          <w:rFonts w:cstheme="minorHAnsi"/>
-          <w:color w:val="000000"/>
-          <w:sz w:val="24"/>
-          <w:szCs w:val="24"/>
-        </w:rPr>
-        <w:t xml:space="preserve"> y </w:t>
-      </w:r>
-      <w:r>
-        <w:rPr>
-          <w:rFonts w:cstheme="minorHAnsi"/>
-          <w:i/>
-          <w:color w:val="000000"/>
-          <w:sz w:val="24"/>
-          <w:szCs w:val="24"/>
-        </w:rPr>
-        <w:t>filter(h,1,x)</w:t>
-      </w:r>
-      <w:r>
-        <w:rPr>
-          <w:rFonts w:cstheme="minorHAnsi"/>
-          <w:color w:val="000000"/>
-          <w:sz w:val="24"/>
-          <w:szCs w:val="24"/>
-        </w:rPr>
-        <w:t xml:space="preserve">, donde el parámetro “1” en filter indica que  </w:t>
-      </w:r>
-      <w:r>
-        <w:rPr>
-          <w:rFonts w:cstheme="minorHAnsi"/>
-          <w:color w:val="000000"/>
-          <w:sz w:val="24"/>
-          <w:szCs w:val="24"/>
-        </w:rPr>
-        <w:t>los coeficientes recursivos del filtro son solo [1]. Entonces por ejemplo, si se tiene un filtro IIR no se podrá</w:t>
-      </w:r>
+        <w:t>código.</w:t>
+      </w:r>
+    </w:p>
+    <w:p>
+      <w:pPr>
+        <w:spacing w:line="240" w:lineRule="auto"/>
+        <w:rPr>
+          <w:rFonts w:cstheme="minorHAnsi"/>
+          <w:b/>
+          <w:i/>
+          <w:color w:val="000000"/>
+          <w:sz w:val="24"/>
+          <w:szCs w:val="24"/>
+        </w:rPr>
+      </w:pPr>
       <w:bookmarkStart w:id="1" w:name="_GoBack"/>
       <w:bookmarkEnd w:id="1"/>
       <w:r>
         <w:rPr>
-          <w:rFonts w:cstheme="minorHAnsi"/>
-          <w:color w:val="000000"/>
-          <w:sz w:val="24"/>
-          <w:szCs w:val="24"/>
-        </w:rPr>
-        <w:t xml:space="preserve"> usar </w:t>
+          <w:rFonts w:ascii="Calibri-Bold" w:hAnsi="Calibri-Bold" w:cs="Calibri"/>
+          <w:color w:val="000000"/>
+          <w:sz w:val="18"/>
+          <w:szCs w:val="18"/>
+        </w:rPr>
+        <w:br/>
+      </w:r>
+      <w:r>
+        <w:rPr>
+          <w:rFonts w:cstheme="minorHAnsi"/>
+          <w:b/>
+          <w:i/>
+          <w:color w:val="000000"/>
+          <w:sz w:val="24"/>
+          <w:szCs w:val="24"/>
+        </w:rPr>
+        <w:t xml:space="preserve">iii. ¿Qué diferencia encuentra entre </w:t>
+      </w:r>
+      <w:r>
+        <w:rPr>
+          <w:rFonts w:cstheme="minorHAnsi"/>
+          <w:b/>
+          <w:bCs/>
+          <w:i/>
+          <w:color w:val="000000"/>
+          <w:sz w:val="24"/>
+          <w:szCs w:val="24"/>
+        </w:rPr>
+        <w:t xml:space="preserve">CONV y FILTER </w:t>
+      </w:r>
+      <w:r>
+        <w:rPr>
+          <w:rFonts w:cstheme="minorHAnsi"/>
+          <w:b/>
+          <w:i/>
+          <w:color w:val="000000"/>
+          <w:sz w:val="24"/>
+          <w:szCs w:val="24"/>
+        </w:rPr>
+        <w:t>en Matlab?</w:t>
+      </w:r>
+    </w:p>
+    <w:p>
+      <w:pPr>
+        <w:spacing w:line="240" w:lineRule="auto"/>
+        <w:rPr>
+          <w:rFonts w:ascii="Calibri" w:hAnsi="Calibri" w:cs="Calibri"/>
+          <w:color w:val="000000"/>
+          <w:sz w:val="18"/>
+          <w:szCs w:val="18"/>
+        </w:rPr>
+      </w:pPr>
+      <w:r>
+        <w:rPr>
+          <w:rFonts w:cstheme="minorHAnsi"/>
+          <w:color w:val="000000"/>
+          <w:sz w:val="24"/>
+          <w:szCs w:val="24"/>
+        </w:rPr>
+        <w:t xml:space="preserve">La diferencia entre CONV y FILTER es que FILTER puede manejar </w:t>
+      </w:r>
+      <w:r>
+        <w:rPr>
+          <w:rFonts w:cstheme="minorHAnsi"/>
+          <w:color w:val="000000"/>
+          <w:sz w:val="24"/>
+          <w:szCs w:val="24"/>
+        </w:rPr>
+        <w:t xml:space="preserve">filtros </w:t>
+      </w:r>
+      <w:r>
+        <w:rPr>
+          <w:rFonts w:cstheme="minorHAnsi"/>
+          <w:color w:val="000000"/>
+          <w:sz w:val="24"/>
+          <w:szCs w:val="24"/>
+        </w:rPr>
+        <w:t xml:space="preserve">FIR y IIR, en cambio CONV toma dos parámetros y devuelve su convolución. </w:t>
+      </w:r>
+      <w:r>
+        <w:rPr>
+          <w:rFonts w:cstheme="minorHAnsi"/>
+          <w:color w:val="000000"/>
+          <w:sz w:val="24"/>
+          <w:szCs w:val="24"/>
+        </w:rPr>
+        <w:t xml:space="preserve">Además, FILTER puede devolver los estados del filtro, de modo que pueda ser utilizado en posteriores llamadas. </w:t>
+      </w:r>
+      <w:r>
+        <w:rPr>
+          <w:rFonts w:cstheme="minorHAnsi"/>
+          <w:color w:val="000000"/>
+          <w:sz w:val="24"/>
+          <w:szCs w:val="24"/>
+        </w:rPr>
+        <w:t xml:space="preserve">Un ejemplo en el que </w:t>
+      </w:r>
+      <w:r>
+        <w:rPr>
+          <w:rFonts w:cstheme="minorHAnsi"/>
+          <w:color w:val="000000"/>
+          <w:sz w:val="24"/>
+          <w:szCs w:val="24"/>
+        </w:rPr>
+        <w:t xml:space="preserve">se parecen porque </w:t>
+      </w:r>
+      <w:r>
+        <w:rPr>
+          <w:rFonts w:cstheme="minorHAnsi"/>
+          <w:color w:val="000000"/>
+          <w:sz w:val="24"/>
+          <w:szCs w:val="24"/>
+        </w:rPr>
+        <w:t>devu</w:t>
+      </w:r>
+      <w:r>
+        <w:rPr>
+          <w:rFonts w:cstheme="minorHAnsi"/>
+          <w:color w:val="000000"/>
+          <w:sz w:val="24"/>
+          <w:szCs w:val="24"/>
+        </w:rPr>
+        <w:t>elven el mismo resultado es en</w:t>
+      </w:r>
+      <w:r>
+        <w:rPr>
+          <w:rFonts w:cstheme="minorHAnsi"/>
+          <w:color w:val="000000"/>
+          <w:sz w:val="24"/>
+          <w:szCs w:val="24"/>
+        </w:rPr>
+        <w:t xml:space="preserve">: </w:t>
+      </w:r>
+      <w:r>
+        <w:rPr>
+          <w:rFonts w:cstheme="minorHAnsi"/>
+          <w:i/>
+          <w:color w:val="000000"/>
+          <w:sz w:val="24"/>
+          <w:szCs w:val="24"/>
+        </w:rPr>
+        <w:t>conv(h,x)</w:t>
+      </w:r>
+      <w:r>
+        <w:rPr>
+          <w:rFonts w:cstheme="minorHAnsi"/>
+          <w:color w:val="000000"/>
+          <w:sz w:val="24"/>
+          <w:szCs w:val="24"/>
+        </w:rPr>
+        <w:t xml:space="preserve"> y </w:t>
+      </w:r>
+      <w:r>
+        <w:rPr>
+          <w:rFonts w:cstheme="minorHAnsi"/>
+          <w:i/>
+          <w:color w:val="000000"/>
+          <w:sz w:val="24"/>
+          <w:szCs w:val="24"/>
+        </w:rPr>
+        <w:t>filter(h,1,x)</w:t>
+      </w:r>
+      <w:r>
+        <w:rPr>
+          <w:rFonts w:cstheme="minorHAnsi"/>
+          <w:color w:val="000000"/>
+          <w:sz w:val="24"/>
+          <w:szCs w:val="24"/>
+        </w:rPr>
+        <w:t xml:space="preserve">, donde el parámetro “1” en filter indica que  </w:t>
+      </w:r>
+      <w:r>
+        <w:rPr>
+          <w:rFonts w:cstheme="minorHAnsi"/>
+          <w:color w:val="000000"/>
+          <w:sz w:val="24"/>
+          <w:szCs w:val="24"/>
+        </w:rPr>
+        <w:t xml:space="preserve">los coeficientes recursivos del filtro son solo [1]. Entonces por ejemplo, si se tiene un filtro IIR no se podrá usar </w:t>
       </w:r>
       <w:r>
         <w:rPr>
@@ -2890,6 +2617,7 @@
           <w:sz w:val="18"/>
           <w:szCs w:val="18"/>
         </w:rPr>
+        <w:lastRenderedPageBreak/>
         <w:br/>
       </w:r>
       <w:r>
@@ -2949,7 +2677,6 @@
           <w:sz w:val="18"/>
           <w:szCs w:val="18"/>
         </w:rPr>
-        <w:lastRenderedPageBreak/>
         <w:br/>
       </w:r>
       <w:r>

</xml_diff>

<commit_message>
Agrego una parte de la introduccion, falta completar.
</commit_message>
<xml_diff>
--- a/TP_MATEMATICA_SUPERIOR.docx
+++ b/TP_MATEMATICA_SUPERIOR.docx
@@ -90,7 +90,7 @@
                 <v:shape id="_x0000_i1025" type="#_x0000_t75" style="width:71.25pt;height:86.25pt" o:ole="" fillcolor="window">
                   <v:imagedata r:id="rId5" o:title=""/>
                 </v:shape>
-                <o:OLEObject Type="Embed" ProgID="Word.Picture.8" ShapeID="_x0000_i1025" DrawAspect="Content" ObjectID="_1540296339" r:id="rId6"/>
+                <o:OLEObject Type="Embed" ProgID="Word.Picture.8" ShapeID="_x0000_i1025" DrawAspect="Content" ObjectID="_1540297881" r:id="rId6"/>
               </w:object>
             </w:r>
           </w:p>
@@ -1251,13 +1251,125 @@
     </w:p>
     <w:p>
       <w:pPr>
+        <w:spacing w:line="360" w:lineRule="auto"/>
+        <w:rPr>
+          <w:rFonts w:cstheme="minorHAnsi"/>
+          <w:iCs/>
+          <w:color w:val="000000"/>
+        </w:rPr>
+      </w:pPr>
+      <w:r>
+        <w:rPr>
+          <w:rFonts w:cstheme="minorHAnsi"/>
+          <w:iCs/>
+          <w:color w:val="000000"/>
+        </w:rPr>
+        <w:t>En este t</w:t>
+      </w:r>
+      <w:r>
+        <w:rPr>
+          <w:rFonts w:cstheme="minorHAnsi"/>
+          <w:iCs/>
+          <w:color w:val="000000"/>
+        </w:rPr>
+        <w:t>rabajo práctico se procedió</w:t>
+      </w:r>
+      <w:r>
+        <w:rPr>
+          <w:rFonts w:cstheme="minorHAnsi"/>
+          <w:iCs/>
+          <w:color w:val="000000"/>
+        </w:rPr>
+        <w:t xml:space="preserve"> a resolver un problema </w:t>
+      </w:r>
+      <w:r>
+        <w:rPr>
+          <w:rFonts w:cstheme="minorHAnsi"/>
+          <w:iCs/>
+          <w:color w:val="000000"/>
+        </w:rPr>
+        <w:t>específico</w:t>
+      </w:r>
+      <w:r>
+        <w:rPr>
+          <w:rFonts w:cstheme="minorHAnsi"/>
+          <w:iCs/>
+          <w:color w:val="000000"/>
+        </w:rPr>
+        <w:t xml:space="preserve"> mediante herramientas de softw</w:t>
+      </w:r>
+      <w:r>
+        <w:rPr>
+          <w:rFonts w:cstheme="minorHAnsi"/>
+          <w:iCs/>
+          <w:color w:val="000000"/>
+        </w:rPr>
+        <w:t>are matemático como el Matlab,</w:t>
+      </w:r>
+      <w:r>
+        <w:rPr>
+          <w:rFonts w:cstheme="minorHAnsi"/>
+          <w:iCs/>
+          <w:color w:val="000000"/>
+        </w:rPr>
+        <w:t xml:space="preserve"> </w:t>
+      </w:r>
+      <w:r>
+        <w:rPr>
+          <w:rFonts w:cstheme="minorHAnsi"/>
+          <w:iCs/>
+          <w:color w:val="000000"/>
+        </w:rPr>
+        <w:t>utilizando conceptos aprendidos en la unidad de “Transformada Z” de esta asignatura, así como también conocimientos generales de programación de asignaturas anteriores de la carrera.</w:t>
+      </w:r>
+    </w:p>
+    <w:p>
+      <w:pPr>
         <w:spacing w:line="240" w:lineRule="auto"/>
         <w:rPr>
-          <w:rFonts w:cstheme="minorHAnsi"/>
-          <w:iCs/>
-          <w:color w:val="000000"/>
-        </w:rPr>
-      </w:pPr>
+          <w:rFonts w:ascii="Calibri" w:eastAsia="Calibri" w:hAnsi="Calibri" w:cs="Calibri"/>
+          <w:color w:val="538135" w:themeColor="accent6" w:themeShade="BF"/>
+        </w:rPr>
+      </w:pPr>
+      <w:bookmarkStart w:id="0" w:name="h.psuc1vu43g9u" w:colFirst="0" w:colLast="0"/>
+      <w:bookmarkEnd w:id="0"/>
+      <w:r>
+        <w:rPr>
+          <w:rFonts w:ascii="Calibri" w:eastAsia="Calibri" w:hAnsi="Calibri" w:cs="Calibri"/>
+          <w:color w:val="538135" w:themeColor="accent6" w:themeShade="BF"/>
+        </w:rPr>
+        <w:t>/*</w:t>
+      </w:r>
+      <w:r>
+        <w:rPr>
+          <w:rFonts w:ascii="Calibri" w:eastAsia="Calibri" w:hAnsi="Calibri" w:cs="Calibri"/>
+          <w:color w:val="538135" w:themeColor="accent6" w:themeShade="BF"/>
+        </w:rPr>
+        <w:t>Cambiar esto que viene abajo</w:t>
+      </w:r>
+      <w:r>
+        <w:rPr>
+          <w:rFonts w:ascii="Calibri" w:eastAsia="Calibri" w:hAnsi="Calibri" w:cs="Calibri"/>
+          <w:color w:val="538135" w:themeColor="accent6" w:themeShade="BF"/>
+        </w:rPr>
+        <w:t xml:space="preserve"> en la introducción</w:t>
+      </w:r>
+      <w:bookmarkStart w:id="1" w:name="_GoBack"/>
+      <w:bookmarkEnd w:id="1"/>
+      <w:r>
+        <w:rPr>
+          <w:rFonts w:ascii="Calibri" w:eastAsia="Calibri" w:hAnsi="Calibri" w:cs="Calibri"/>
+          <w:color w:val="538135" w:themeColor="accent6" w:themeShade="BF"/>
+        </w:rPr>
+        <w:t xml:space="preserve"> por lo que realmente hicimos</w:t>
+      </w:r>
+      <w:r>
+        <w:rPr>
+          <w:rFonts w:ascii="Calibri" w:eastAsia="Calibri" w:hAnsi="Calibri" w:cs="Calibri"/>
+          <w:color w:val="538135" w:themeColor="accent6" w:themeShade="BF"/>
+        </w:rPr>
+        <w:t>*/</w:t>
+      </w:r>
     </w:p>
     <w:p>
       <w:pPr>
@@ -1274,6 +1386,12 @@
       </w:pPr>
       <w:r>
         <w:rPr>
+          <w:rFonts w:ascii="Calibri" w:eastAsia="Calibri" w:hAnsi="Calibri" w:cs="Calibri"/>
+        </w:rPr>
+        <w:t>El objetivo era el de procesar una señal, en este caso una onda, de alguna forma para preservar las características deseadas y eliminar las no deseas (frecuencias altas por ejemplo). Durante el desarrollo se utilizó un archivo de sonido el cual está conformado por un tipo de onda específica la cual tiene características como por ejemplo: duración, altura, timbre e intensidad. Luego de realizar la aplicación del filtro y el procesamiento debido de la señal se obtuvo como resultado una señal compuesta de armónicos distintivos.</w:t>
+      </w:r>
+      <w:r>
+        <w:rPr>
           <w:rFonts w:ascii="Calibri" w:hAnsi="Calibri" w:cs="Calibri"/>
           <w:color w:val="000000"/>
           <w:sz w:val="18"/>
@@ -1627,8 +1745,8 @@
       <w:pPr>
         <w:spacing w:line="240" w:lineRule="auto"/>
       </w:pPr>
-      <w:bookmarkStart w:id="0" w:name="h.5sxrigjlpjih" w:colFirst="0" w:colLast="0"/>
-      <w:bookmarkEnd w:id="0"/>
+      <w:bookmarkStart w:id="2" w:name="h.5sxrigjlpjih" w:colFirst="0" w:colLast="0"/>
+      <w:bookmarkEnd w:id="2"/>
       <w:r>
         <w:rPr>
           <w:rFonts w:ascii="Calibri" w:eastAsia="Calibri" w:hAnsi="Calibri" w:cs="Calibri"/>
@@ -1737,6 +1855,7 @@
           <w:u w:val="single"/>
           <w:lang w:val="en-US"/>
         </w:rPr>
+        <w:lastRenderedPageBreak/>
         <w:br/>
       </w:r>
       <w:r>
@@ -1868,7 +1987,6 @@
           <w:u w:val="single"/>
           <w:lang w:val="en-US"/>
         </w:rPr>
-        <w:lastRenderedPageBreak/>
         <w:t>Soundsc:</w:t>
       </w:r>
       <w:r>
@@ -2393,8 +2511,6 @@
           <w:szCs w:val="24"/>
         </w:rPr>
       </w:pPr>
-      <w:bookmarkStart w:id="1" w:name="_GoBack"/>
-      <w:bookmarkEnd w:id="1"/>
       <w:r>
         <w:rPr>
           <w:rFonts w:ascii="Calibri-Bold" w:hAnsi="Calibri-Bold" w:cs="Calibri"/>
@@ -2402,6 +2518,7 @@
           <w:sz w:val="18"/>
           <w:szCs w:val="18"/>
         </w:rPr>
+        <w:lastRenderedPageBreak/>
         <w:br/>
       </w:r>
       <w:r>
@@ -2617,7 +2734,6 @@
           <w:sz w:val="18"/>
           <w:szCs w:val="18"/>
         </w:rPr>
-        <w:lastRenderedPageBreak/>
         <w:br/>
       </w:r>
       <w:r>

</xml_diff>

<commit_message>
Agrego lectura de audio y con su grafico
</commit_message>
<xml_diff>
--- a/TP_MATEMATICA_SUPERIOR.docx
+++ b/TP_MATEMATICA_SUPERIOR.docx
@@ -90,7 +90,7 @@
                 <v:shape id="_x0000_i1025" type="#_x0000_t75" style="width:71.25pt;height:86.25pt" o:ole="" fillcolor="window">
                   <v:imagedata r:id="rId5" o:title=""/>
                 </v:shape>
-                <o:OLEObject Type="Embed" ProgID="Word.Picture.8" ShapeID="_x0000_i1025" DrawAspect="Content" ObjectID="_1540297881" r:id="rId6"/>
+                <o:OLEObject Type="Embed" ProgID="Word.Picture.8" ShapeID="_x0000_i1025" DrawAspect="Content" ObjectID="_1540458257" r:id="rId6"/>
               </w:object>
             </w:r>
           </w:p>
@@ -1354,8 +1354,6 @@
         </w:rPr>
         <w:t xml:space="preserve"> en la introducción</w:t>
       </w:r>
-      <w:bookmarkStart w:id="1" w:name="_GoBack"/>
-      <w:bookmarkEnd w:id="1"/>
       <w:r>
         <w:rPr>
           <w:rFonts w:ascii="Calibri" w:eastAsia="Calibri" w:hAnsi="Calibri" w:cs="Calibri"/>
@@ -1745,8 +1743,8 @@
       <w:pPr>
         <w:spacing w:line="240" w:lineRule="auto"/>
       </w:pPr>
-      <w:bookmarkStart w:id="2" w:name="h.5sxrigjlpjih" w:colFirst="0" w:colLast="0"/>
-      <w:bookmarkEnd w:id="2"/>
+      <w:bookmarkStart w:id="1" w:name="h.5sxrigjlpjih" w:colFirst="0" w:colLast="0"/>
+      <w:bookmarkEnd w:id="1"/>
       <w:r>
         <w:rPr>
           <w:rFonts w:ascii="Calibri" w:eastAsia="Calibri" w:hAnsi="Calibri" w:cs="Calibri"/>
@@ -2177,7 +2175,27 @@
           <w:color w:val="000000"/>
           <w:lang w:val="en-US"/>
         </w:rPr>
-        <w:t>Wavread: lee el archivo de audio de extension .wav. Soporta datos en multicanal de hasta 32 bits por muestra. La sintaxis es muy parecida al audioread:</w:t>
+        <w:t xml:space="preserve">Wavread: lee el archivo de audio de extension .wav. </w:t>
+      </w:r>
+      <w:r>
+        <w:rPr>
+          <w:rFonts w:cstheme="minorHAnsi"/>
+          <w:iCs/>
+          <w:color w:val="000000"/>
+          <w:lang w:val="en-US"/>
+        </w:rPr>
+        <w:t xml:space="preserve">Es la versión obsoleta de audioread (en las últimas versiones de Matlab). </w:t>
+      </w:r>
+      <w:bookmarkStart w:id="2" w:name="_GoBack"/>
+      <w:bookmarkEnd w:id="2"/>
+      <w:r>
+        <w:rPr>
+          <w:rFonts w:cstheme="minorHAnsi"/>
+          <w:iCs/>
+          <w:color w:val="000000"/>
+          <w:lang w:val="en-US"/>
+        </w:rPr>
+        <w:t>Soporta datos en multicanal de hasta 32 bits por muestra. La sintaxis es muy parecida al audioread:</w:t>
       </w:r>
     </w:p>
     <w:p>
@@ -2464,6 +2482,7 @@
           <w:sz w:val="18"/>
           <w:szCs w:val="18"/>
         </w:rPr>
+        <w:lastRenderedPageBreak/>
         <w:br/>
       </w:r>
       <w:r>
@@ -2518,7 +2537,6 @@
           <w:sz w:val="18"/>
           <w:szCs w:val="18"/>
         </w:rPr>
-        <w:lastRenderedPageBreak/>
         <w:br/>
       </w:r>
       <w:r>

</xml_diff>

<commit_message>
Termino introduccion. Agrego conclusion.
</commit_message>
<xml_diff>
--- a/TP_MATEMATICA_SUPERIOR.docx
+++ b/TP_MATEMATICA_SUPERIOR.docx
@@ -90,7 +90,7 @@
                 <v:shape id="_x0000_i1025" type="#_x0000_t75" style="width:71.25pt;height:86.25pt" o:ole="" fillcolor="window">
                   <v:imagedata r:id="rId5" o:title=""/>
                 </v:shape>
-                <o:OLEObject Type="Embed" ProgID="Word.Picture.8" ShapeID="_x0000_i1025" DrawAspect="Content" ObjectID="_1540458257" r:id="rId6"/>
+                <o:OLEObject Type="Embed" ProgID="Word.Picture.8" ShapeID="_x0000_i1025" DrawAspect="Content" ObjectID="_1540655405" r:id="rId6"/>
               </w:object>
             </w:r>
           </w:p>
@@ -1251,7 +1251,7 @@
     </w:p>
     <w:p>
       <w:pPr>
-        <w:spacing w:line="360" w:lineRule="auto"/>
+        <w:spacing w:line="276" w:lineRule="auto"/>
         <w:rPr>
           <w:rFonts w:cstheme="minorHAnsi"/>
           <w:iCs/>
@@ -1325,10 +1325,9 @@
     </w:p>
     <w:p>
       <w:pPr>
-        <w:spacing w:line="240" w:lineRule="auto"/>
+        <w:spacing w:line="276" w:lineRule="auto"/>
         <w:rPr>
           <w:rFonts w:ascii="Calibri" w:eastAsia="Calibri" w:hAnsi="Calibri" w:cs="Calibri"/>
-          <w:color w:val="538135" w:themeColor="accent6" w:themeShade="BF"/>
         </w:rPr>
       </w:pPr>
       <w:bookmarkStart w:id="0" w:name="h.psuc1vu43g9u" w:colFirst="0" w:colLast="0"/>
@@ -1336,37 +1335,50 @@
       <w:r>
         <w:rPr>
           <w:rFonts w:ascii="Calibri" w:eastAsia="Calibri" w:hAnsi="Calibri" w:cs="Calibri"/>
-          <w:color w:val="538135" w:themeColor="accent6" w:themeShade="BF"/>
-        </w:rPr>
-        <w:t>/*</w:t>
+        </w:rPr>
+        <w:t>El objetivo es</w:t>
       </w:r>
       <w:r>
         <w:rPr>
           <w:rFonts w:ascii="Calibri" w:eastAsia="Calibri" w:hAnsi="Calibri" w:cs="Calibri"/>
-          <w:color w:val="538135" w:themeColor="accent6" w:themeShade="BF"/>
-        </w:rPr>
-        <w:t>Cambiar esto que viene abajo</w:t>
+        </w:rPr>
+        <w:t xml:space="preserve"> procesar un</w:t>
       </w:r>
       <w:r>
         <w:rPr>
           <w:rFonts w:ascii="Calibri" w:eastAsia="Calibri" w:hAnsi="Calibri" w:cs="Calibri"/>
-          <w:color w:val="538135" w:themeColor="accent6" w:themeShade="BF"/>
-        </w:rPr>
-        <w:t xml:space="preserve"> en la introducción</w:t>
+        </w:rPr>
+        <w:t xml:space="preserve">a señal para </w:t>
       </w:r>
       <w:r>
         <w:rPr>
           <w:rFonts w:ascii="Calibri" w:eastAsia="Calibri" w:hAnsi="Calibri" w:cs="Calibri"/>
-          <w:color w:val="538135" w:themeColor="accent6" w:themeShade="BF"/>
-        </w:rPr>
-        <w:t xml:space="preserve"> por lo que realmente hicimos</w:t>
+        </w:rPr>
+        <w:t>preservar las características deseadas y eliminar las no deseas. Durante el desarrollo se util</w:t>
       </w:r>
       <w:r>
         <w:rPr>
           <w:rFonts w:ascii="Calibri" w:eastAsia="Calibri" w:hAnsi="Calibri" w:cs="Calibri"/>
-          <w:color w:val="538135" w:themeColor="accent6" w:themeShade="BF"/>
-        </w:rPr>
-        <w:t>*/</w:t>
+        </w:rPr>
+        <w:t>izó un archivo de sonido que</w:t>
+      </w:r>
+      <w:r>
+        <w:rPr>
+          <w:rFonts w:ascii="Calibri" w:eastAsia="Calibri" w:hAnsi="Calibri" w:cs="Calibri"/>
+        </w:rPr>
+        <w:t xml:space="preserve"> está conformado</w:t>
+      </w:r>
+      <w:r>
+        <w:rPr>
+          <w:rFonts w:ascii="Calibri" w:eastAsia="Calibri" w:hAnsi="Calibri" w:cs="Calibri"/>
+        </w:rPr>
+        <w:t xml:space="preserve"> por un tipo de onda </w:t>
+      </w:r>
+      <w:r>
+        <w:rPr>
+          <w:rFonts w:ascii="Calibri" w:eastAsia="Calibri" w:hAnsi="Calibri" w:cs="Calibri"/>
+        </w:rPr>
+        <w:t>la cual tiene características como por ejemplo: duración, altura, timbre e intensidad. Luego de realizar la aplicación del filtro y el procesamiento debido de la señal se obtuvo como resultado una señal compuesta de armónicos distintivos.</w:t>
       </w:r>
     </w:p>
     <w:p>
@@ -1384,12 +1396,6 @@
       </w:pPr>
       <w:r>
         <w:rPr>
-          <w:rFonts w:ascii="Calibri" w:eastAsia="Calibri" w:hAnsi="Calibri" w:cs="Calibri"/>
-        </w:rPr>
-        <w:t>El objetivo era el de procesar una señal, en este caso una onda, de alguna forma para preservar las características deseadas y eliminar las no deseas (frecuencias altas por ejemplo). Durante el desarrollo se utilizó un archivo de sonido el cual está conformado por un tipo de onda específica la cual tiene características como por ejemplo: duración, altura, timbre e intensidad. Luego de realizar la aplicación del filtro y el procesamiento debido de la señal se obtuvo como resultado una señal compuesta de armónicos distintivos.</w:t>
-      </w:r>
-      <w:r>
-        <w:rPr>
           <w:rFonts w:ascii="Calibri" w:hAnsi="Calibri" w:cs="Calibri"/>
           <w:color w:val="000000"/>
           <w:sz w:val="18"/>
@@ -1853,7 +1859,237 @@
           <w:u w:val="single"/>
           <w:lang w:val="en-US"/>
         </w:rPr>
+        <w:br/>
+      </w:r>
+      <w:r>
+        <w:rPr>
+          <w:rFonts w:cstheme="minorHAnsi"/>
+          <w:b/>
+          <w:iCs/>
+          <w:color w:val="000000"/>
+          <w:u w:val="single"/>
+          <w:lang w:val="en-US"/>
+        </w:rPr>
+        <w:t>4. Soundsc / Sound:</w:t>
+      </w:r>
+    </w:p>
+    <w:p>
+      <w:pPr>
+        <w:spacing w:line="240" w:lineRule="auto"/>
+        <w:rPr>
+          <w:rFonts w:cstheme="minorHAnsi"/>
+          <w:iCs/>
+          <w:color w:val="000000"/>
+          <w:lang w:val="en-US"/>
+        </w:rPr>
+      </w:pPr>
+      <w:r>
+        <w:rPr>
+          <w:rFonts w:cstheme="minorHAnsi"/>
+          <w:iCs/>
+          <w:color w:val="000000"/>
+          <w:u w:val="single"/>
+          <w:lang w:val="en-US"/>
+        </w:rPr>
         <w:lastRenderedPageBreak/>
+        <w:t>Sound:</w:t>
+      </w:r>
+      <w:r>
+        <w:rPr>
+          <w:rFonts w:cstheme="minorHAnsi"/>
+          <w:iCs/>
+          <w:color w:val="000000"/>
+          <w:lang w:val="en-US"/>
+        </w:rPr>
+        <w:t xml:space="preserve"> convierte la matriz de datos de la señal en sonido. Envía la señal de audio “y” al altavoz con la frecuencia de muestreo predeterminada de 8192Hertz. La forma es:</w:t>
+      </w:r>
+    </w:p>
+    <w:p>
+      <w:pPr>
+        <w:spacing w:line="240" w:lineRule="auto"/>
+        <w:rPr>
+          <w:rFonts w:cstheme="minorHAnsi"/>
+          <w:iCs/>
+          <w:color w:val="000000"/>
+          <w:lang w:val="en-US"/>
+        </w:rPr>
+      </w:pPr>
+      <w:r>
+        <w:rPr>
+          <w:rFonts w:cstheme="minorHAnsi"/>
+          <w:iCs/>
+          <w:color w:val="000000"/>
+          <w:lang w:val="en-US"/>
+        </w:rPr>
+        <w:t>-</w:t>
+      </w:r>
+      <w:r>
+        <w:rPr>
+          <w:rFonts w:cstheme="minorHAnsi"/>
+          <w:iCs/>
+          <w:color w:val="000000"/>
+          <w:lang w:val="en-US"/>
+        </w:rPr>
+        <w:t xml:space="preserve"> sound(y)</w:t>
+      </w:r>
+    </w:p>
+    <w:p>
+      <w:pPr>
+        <w:spacing w:line="240" w:lineRule="auto"/>
+        <w:rPr>
+          <w:rFonts w:cstheme="minorHAnsi"/>
+          <w:iCs/>
+          <w:color w:val="000000"/>
+          <w:lang w:val="en-US"/>
+        </w:rPr>
+      </w:pPr>
+      <w:r>
+        <w:rPr>
+          <w:rFonts w:cstheme="minorHAnsi"/>
+          <w:iCs/>
+          <w:color w:val="000000"/>
+          <w:lang w:val="en-US"/>
+        </w:rPr>
+        <w:t>- sound(y, Fs): lo mismo que sound(y) pero eligiendo la frecuencia de muestreo (Fs).</w:t>
+      </w:r>
+    </w:p>
+    <w:p>
+      <w:pPr>
+        <w:spacing w:line="240" w:lineRule="auto"/>
+        <w:rPr>
+          <w:rFonts w:cstheme="minorHAnsi"/>
+          <w:iCs/>
+          <w:color w:val="000000"/>
+          <w:lang w:val="en-US"/>
+        </w:rPr>
+      </w:pPr>
+      <w:r>
+        <w:rPr>
+          <w:rFonts w:cstheme="minorHAnsi"/>
+          <w:iCs/>
+          <w:color w:val="000000"/>
+          <w:lang w:val="en-US"/>
+        </w:rPr>
+        <w:t>- sound(y, Fs, nBits): version extendida de sound(y, Fs) donde usa la cantidad de bits “nbits” por muestra.</w:t>
+      </w:r>
+    </w:p>
+    <w:p>
+      <w:pPr>
+        <w:spacing w:line="240" w:lineRule="auto"/>
+        <w:rPr>
+          <w:rFonts w:cstheme="minorHAnsi"/>
+          <w:iCs/>
+          <w:color w:val="000000"/>
+          <w:lang w:val="en-US"/>
+        </w:rPr>
+      </w:pPr>
+      <w:r>
+        <w:rPr>
+          <w:rFonts w:cstheme="minorHAnsi"/>
+          <w:iCs/>
+          <w:color w:val="000000"/>
+          <w:u w:val="single"/>
+          <w:lang w:val="en-US"/>
+        </w:rPr>
+        <w:t>Soundsc:</w:t>
+      </w:r>
+      <w:r>
+        <w:rPr>
+          <w:rFonts w:cstheme="minorHAnsi"/>
+          <w:iCs/>
+          <w:color w:val="000000"/>
+          <w:lang w:val="en-US"/>
+        </w:rPr>
+        <w:t xml:space="preserve"> Escala los datos y los reproduce como sonido. Ecala los valores de la señal de audio “y” para encajarlos en el rango de -1,0 a 1,0 y luego envía los datos al altavoz con la frecuencia predeterminada de 8192Hertz. Tiene la sintaxis parecida al sound:</w:t>
+      </w:r>
+    </w:p>
+    <w:p>
+      <w:pPr>
+        <w:spacing w:line="240" w:lineRule="auto"/>
+        <w:rPr>
+          <w:rFonts w:cstheme="minorHAnsi"/>
+          <w:iCs/>
+          <w:color w:val="000000"/>
+          <w:lang w:val="en-US"/>
+        </w:rPr>
+      </w:pPr>
+      <w:r>
+        <w:rPr>
+          <w:rFonts w:cstheme="minorHAnsi"/>
+          <w:iCs/>
+          <w:color w:val="000000"/>
+          <w:lang w:val="en-US"/>
+        </w:rPr>
+        <w:t>-</w:t>
+      </w:r>
+      <w:r>
+        <w:rPr>
+          <w:rFonts w:cstheme="minorHAnsi"/>
+          <w:iCs/>
+          <w:color w:val="000000"/>
+          <w:lang w:val="en-US"/>
+        </w:rPr>
+        <w:t xml:space="preserve"> soundsc(y)</w:t>
+      </w:r>
+    </w:p>
+    <w:p>
+      <w:pPr>
+        <w:spacing w:line="240" w:lineRule="auto"/>
+        <w:rPr>
+          <w:rFonts w:cstheme="minorHAnsi"/>
+          <w:iCs/>
+          <w:color w:val="000000"/>
+          <w:lang w:val="en-US"/>
+        </w:rPr>
+      </w:pPr>
+      <w:r>
+        <w:rPr>
+          <w:rFonts w:cstheme="minorHAnsi"/>
+          <w:iCs/>
+          <w:color w:val="000000"/>
+          <w:lang w:val="en-US"/>
+        </w:rPr>
+        <w:t>- soundsc(y, Fs)</w:t>
+      </w:r>
+    </w:p>
+    <w:p>
+      <w:pPr>
+        <w:spacing w:line="240" w:lineRule="auto"/>
+        <w:rPr>
+          <w:rFonts w:cstheme="minorHAnsi"/>
+          <w:iCs/>
+          <w:color w:val="000000"/>
+          <w:lang w:val="en-US"/>
+        </w:rPr>
+      </w:pPr>
+      <w:r>
+        <w:rPr>
+          <w:rFonts w:cstheme="minorHAnsi"/>
+          <w:iCs/>
+          <w:color w:val="000000"/>
+          <w:lang w:val="en-US"/>
+        </w:rPr>
+        <w:t>- soundsc(y, Fs, nBits)</w:t>
+      </w:r>
+    </w:p>
+    <w:p>
+      <w:pPr>
+        <w:spacing w:line="240" w:lineRule="auto"/>
+        <w:rPr>
+          <w:rFonts w:cstheme="minorHAnsi"/>
+          <w:iCs/>
+          <w:color w:val="000000"/>
+          <w:lang w:val="en-US"/>
+        </w:rPr>
+      </w:pPr>
+      <w:r>
+        <w:rPr>
+          <w:rFonts w:cstheme="minorHAnsi"/>
+          <w:b/>
+          <w:color w:val="000000"/>
+          <w:u w:val="single"/>
+          <w:lang w:val="en-US"/>
+        </w:rPr>
         <w:br/>
       </w:r>
       <w:r>
@@ -1865,7 +2101,7 @@
           <w:u w:val="single"/>
           <w:lang w:val="en-US"/>
         </w:rPr>
-        <w:t>4. Soundsc / Sound:</w:t>
+        <w:t>5. Wavread / AudioRead:</w:t>
       </w:r>
     </w:p>
     <w:p>
@@ -1883,19 +2119,9 @@
           <w:rFonts w:cstheme="minorHAnsi"/>
           <w:iCs/>
           <w:color w:val="000000"/>
-          <w:u w:val="single"/>
-          <w:lang w:val="en-US"/>
-        </w:rPr>
-        <w:t>Sound:</w:t>
-      </w:r>
-      <w:r>
-        <w:rPr>
-          <w:rFonts w:cstheme="minorHAnsi"/>
-          <w:iCs/>
-          <w:color w:val="000000"/>
-          <w:lang w:val="en-US"/>
-        </w:rPr>
-        <w:t xml:space="preserve"> convierte la matriz de datos de la señal en sonido. Envía la señal de audio “y” al altavoz con la frecuencia de muestreo predeterminada de 8192Hertz. La forma es:</w:t>
+          <w:lang w:val="en-US"/>
+        </w:rPr>
+        <w:t>AudioRead: lee el archivo de audio pasado por parámetro, y devuelve la muestra de datos “y” una muestra de frecuencia “Fs” para esos datos. Tiene la forma:</w:t>
       </w:r>
     </w:p>
     <w:p>
@@ -1924,7 +2150,7 @@
           <w:color w:val="000000"/>
           <w:lang w:val="en-US"/>
         </w:rPr>
-        <w:t xml:space="preserve"> sound(y)</w:t>
+        <w:t xml:space="preserve"> [y, Fs]=audioread(archivo)</w:t>
       </w:r>
     </w:p>
     <w:p>
@@ -1937,15 +2163,6 @@
           <w:lang w:val="en-US"/>
         </w:rPr>
       </w:pPr>
-      <w:r>
-        <w:rPr>
-          <w:rFonts w:cstheme="minorHAnsi"/>
-          <w:iCs/>
-          <w:color w:val="000000"/>
-          <w:lang w:val="en-US"/>
-        </w:rPr>
-        <w:t>- sound(y, Fs): lo mismo que sound(y) pero eligiendo la frecuencia de muestreo (Fs).</w:t>
-      </w:r>
     </w:p>
     <w:p>
       <w:pPr>
@@ -1964,217 +2181,6 @@
           <w:color w:val="000000"/>
           <w:lang w:val="en-US"/>
         </w:rPr>
-        <w:t>- sound(y, Fs, nBits): version extendida de sound(y, Fs) donde usa la cantidad de bits “nbits” por muestra.</w:t>
-      </w:r>
-    </w:p>
-    <w:p>
-      <w:pPr>
-        <w:spacing w:line="240" w:lineRule="auto"/>
-        <w:rPr>
-          <w:rFonts w:cstheme="minorHAnsi"/>
-          <w:iCs/>
-          <w:color w:val="000000"/>
-          <w:lang w:val="en-US"/>
-        </w:rPr>
-      </w:pPr>
-      <w:r>
-        <w:rPr>
-          <w:rFonts w:cstheme="minorHAnsi"/>
-          <w:iCs/>
-          <w:color w:val="000000"/>
-          <w:u w:val="single"/>
-          <w:lang w:val="en-US"/>
-        </w:rPr>
-        <w:t>Soundsc:</w:t>
-      </w:r>
-      <w:r>
-        <w:rPr>
-          <w:rFonts w:cstheme="minorHAnsi"/>
-          <w:iCs/>
-          <w:color w:val="000000"/>
-          <w:lang w:val="en-US"/>
-        </w:rPr>
-        <w:t xml:space="preserve"> Escala los datos y los reproduce como sonido. Ecala los valores de la señal de audio “y” para encajarlos en el rango de -1,0 a 1,0 y luego envía los datos al altavoz con la frecuencia predeterminada de 8192Hertz. Tiene la sintaxis parecida al sound:</w:t>
-      </w:r>
-    </w:p>
-    <w:p>
-      <w:pPr>
-        <w:spacing w:line="240" w:lineRule="auto"/>
-        <w:rPr>
-          <w:rFonts w:cstheme="minorHAnsi"/>
-          <w:iCs/>
-          <w:color w:val="000000"/>
-          <w:lang w:val="en-US"/>
-        </w:rPr>
-      </w:pPr>
-      <w:r>
-        <w:rPr>
-          <w:rFonts w:cstheme="minorHAnsi"/>
-          <w:iCs/>
-          <w:color w:val="000000"/>
-          <w:lang w:val="en-US"/>
-        </w:rPr>
-        <w:t>-</w:t>
-      </w:r>
-      <w:r>
-        <w:rPr>
-          <w:rFonts w:cstheme="minorHAnsi"/>
-          <w:iCs/>
-          <w:color w:val="000000"/>
-          <w:lang w:val="en-US"/>
-        </w:rPr>
-        <w:t xml:space="preserve"> soundsc(y)</w:t>
-      </w:r>
-    </w:p>
-    <w:p>
-      <w:pPr>
-        <w:spacing w:line="240" w:lineRule="auto"/>
-        <w:rPr>
-          <w:rFonts w:cstheme="minorHAnsi"/>
-          <w:iCs/>
-          <w:color w:val="000000"/>
-          <w:lang w:val="en-US"/>
-        </w:rPr>
-      </w:pPr>
-      <w:r>
-        <w:rPr>
-          <w:rFonts w:cstheme="minorHAnsi"/>
-          <w:iCs/>
-          <w:color w:val="000000"/>
-          <w:lang w:val="en-US"/>
-        </w:rPr>
-        <w:t>- soundsc(y, Fs)</w:t>
-      </w:r>
-    </w:p>
-    <w:p>
-      <w:pPr>
-        <w:spacing w:line="240" w:lineRule="auto"/>
-        <w:rPr>
-          <w:rFonts w:cstheme="minorHAnsi"/>
-          <w:iCs/>
-          <w:color w:val="000000"/>
-          <w:lang w:val="en-US"/>
-        </w:rPr>
-      </w:pPr>
-      <w:r>
-        <w:rPr>
-          <w:rFonts w:cstheme="minorHAnsi"/>
-          <w:iCs/>
-          <w:color w:val="000000"/>
-          <w:lang w:val="en-US"/>
-        </w:rPr>
-        <w:t>- soundsc(y, Fs, nBits)</w:t>
-      </w:r>
-    </w:p>
-    <w:p>
-      <w:pPr>
-        <w:spacing w:line="240" w:lineRule="auto"/>
-        <w:rPr>
-          <w:rFonts w:cstheme="minorHAnsi"/>
-          <w:iCs/>
-          <w:color w:val="000000"/>
-          <w:lang w:val="en-US"/>
-        </w:rPr>
-      </w:pPr>
-      <w:r>
-        <w:rPr>
-          <w:rFonts w:cstheme="minorHAnsi"/>
-          <w:b/>
-          <w:color w:val="000000"/>
-          <w:u w:val="single"/>
-          <w:lang w:val="en-US"/>
-        </w:rPr>
-        <w:br/>
-      </w:r>
-      <w:r>
-        <w:rPr>
-          <w:rFonts w:cstheme="minorHAnsi"/>
-          <w:b/>
-          <w:iCs/>
-          <w:color w:val="000000"/>
-          <w:u w:val="single"/>
-          <w:lang w:val="en-US"/>
-        </w:rPr>
-        <w:t>5. Wavread / AudioRead:</w:t>
-      </w:r>
-    </w:p>
-    <w:p>
-      <w:pPr>
-        <w:spacing w:line="240" w:lineRule="auto"/>
-        <w:rPr>
-          <w:rFonts w:cstheme="minorHAnsi"/>
-          <w:iCs/>
-          <w:color w:val="000000"/>
-          <w:lang w:val="en-US"/>
-        </w:rPr>
-      </w:pPr>
-      <w:r>
-        <w:rPr>
-          <w:rFonts w:cstheme="minorHAnsi"/>
-          <w:iCs/>
-          <w:color w:val="000000"/>
-          <w:lang w:val="en-US"/>
-        </w:rPr>
-        <w:t>AudioRead: lee el archivo de audio pasado por parámetro, y devuelve la muestra de datos “y” una muestra de frecuencia “Fs” para esos datos. Tiene la forma:</w:t>
-      </w:r>
-    </w:p>
-    <w:p>
-      <w:pPr>
-        <w:spacing w:line="240" w:lineRule="auto"/>
-        <w:rPr>
-          <w:rFonts w:cstheme="minorHAnsi"/>
-          <w:iCs/>
-          <w:color w:val="000000"/>
-          <w:lang w:val="en-US"/>
-        </w:rPr>
-      </w:pPr>
-      <w:r>
-        <w:rPr>
-          <w:rFonts w:cstheme="minorHAnsi"/>
-          <w:iCs/>
-          <w:color w:val="000000"/>
-          <w:lang w:val="en-US"/>
-        </w:rPr>
-        <w:t>-</w:t>
-      </w:r>
-      <w:r>
-        <w:rPr>
-          <w:rFonts w:cstheme="minorHAnsi"/>
-          <w:iCs/>
-          <w:color w:val="000000"/>
-          <w:lang w:val="en-US"/>
-        </w:rPr>
-        <w:t xml:space="preserve"> [y, Fs]=audioread(archivo)</w:t>
-      </w:r>
-    </w:p>
-    <w:p>
-      <w:pPr>
-        <w:spacing w:line="240" w:lineRule="auto"/>
-        <w:rPr>
-          <w:rFonts w:cstheme="minorHAnsi"/>
-          <w:iCs/>
-          <w:color w:val="000000"/>
-          <w:lang w:val="en-US"/>
-        </w:rPr>
-      </w:pPr>
-    </w:p>
-    <w:p>
-      <w:pPr>
-        <w:spacing w:line="240" w:lineRule="auto"/>
-        <w:rPr>
-          <w:rFonts w:cstheme="minorHAnsi"/>
-          <w:iCs/>
-          <w:color w:val="000000"/>
-          <w:lang w:val="en-US"/>
-        </w:rPr>
-      </w:pPr>
-      <w:r>
-        <w:rPr>
-          <w:rFonts w:cstheme="minorHAnsi"/>
-          <w:iCs/>
-          <w:color w:val="000000"/>
-          <w:lang w:val="en-US"/>
-        </w:rPr>
         <w:t xml:space="preserve">Wavread: lee el archivo de audio de extension .wav. </w:t>
       </w:r>
       <w:r>
@@ -2186,8 +2192,6 @@
         </w:rPr>
         <w:t xml:space="preserve">Es la versión obsoleta de audioread (en las últimas versiones de Matlab). </w:t>
       </w:r>
-      <w:bookmarkStart w:id="2" w:name="_GoBack"/>
-      <w:bookmarkEnd w:id="2"/>
       <w:r>
         <w:rPr>
           <w:rFonts w:cstheme="minorHAnsi"/>
@@ -2482,7 +2486,6 @@
           <w:sz w:val="18"/>
           <w:szCs w:val="18"/>
         </w:rPr>
-        <w:lastRenderedPageBreak/>
         <w:br/>
       </w:r>
       <w:r>
@@ -2504,39 +2507,36 @@
           <w:szCs w:val="18"/>
         </w:rPr>
         <w:br/>
-        <w:t xml:space="preserve">Se deberá entregar un archivo .m que contenga el </w:t>
-      </w:r>
+      </w:r>
+      <w:r>
+        <w:rPr>
+          <w:rFonts w:cstheme="minorHAnsi"/>
+          <w:iCs/>
+          <w:color w:val="000000"/>
+        </w:rPr>
+        <w:t>Los archivos de extensión “.m” con código se encuentran dentro de la carpeta codigoTP.</w:t>
+      </w:r>
+    </w:p>
+    <w:p>
+      <w:pPr>
+        <w:spacing w:line="240" w:lineRule="auto"/>
+        <w:rPr>
+          <w:rFonts w:cstheme="minorHAnsi"/>
+          <w:b/>
+          <w:i/>
+          <w:color w:val="000000"/>
+          <w:sz w:val="24"/>
+          <w:szCs w:val="24"/>
+        </w:rPr>
+      </w:pPr>
       <w:r>
         <w:rPr>
           <w:rFonts w:ascii="Calibri-Bold" w:hAnsi="Calibri-Bold" w:cs="Calibri"/>
-          <w:b/>
-          <w:bCs/>
           <w:color w:val="000000"/>
           <w:sz w:val="18"/>
           <w:szCs w:val="18"/>
         </w:rPr>
-        <w:t>código.</w:t>
-      </w:r>
-    </w:p>
-    <w:p>
-      <w:pPr>
-        <w:spacing w:line="240" w:lineRule="auto"/>
-        <w:rPr>
-          <w:rFonts w:cstheme="minorHAnsi"/>
-          <w:b/>
-          <w:i/>
-          <w:color w:val="000000"/>
-          <w:sz w:val="24"/>
-          <w:szCs w:val="24"/>
-        </w:rPr>
-      </w:pPr>
-      <w:r>
-        <w:rPr>
-          <w:rFonts w:ascii="Calibri-Bold" w:hAnsi="Calibri-Bold" w:cs="Calibri"/>
-          <w:color w:val="000000"/>
-          <w:sz w:val="18"/>
-          <w:szCs w:val="18"/>
-        </w:rPr>
+        <w:lastRenderedPageBreak/>
         <w:br/>
       </w:r>
       <w:r>
@@ -2580,16 +2580,12 @@
         <w:rPr>
           <w:rFonts w:ascii="Calibri" w:hAnsi="Calibri" w:cs="Calibri"/>
           <w:color w:val="000000"/>
-          <w:sz w:val="18"/>
-          <w:szCs w:val="18"/>
-        </w:rPr>
-      </w:pPr>
-      <w:r>
-        <w:rPr>
-          <w:rFonts w:cstheme="minorHAnsi"/>
-          <w:color w:val="000000"/>
-          <w:sz w:val="24"/>
-          <w:szCs w:val="24"/>
+        </w:rPr>
+      </w:pPr>
+      <w:r>
+        <w:rPr>
+          <w:rFonts w:cstheme="minorHAnsi"/>
+          <w:color w:val="000000"/>
         </w:rPr>
         <w:t xml:space="preserve">La diferencia entre CONV y FILTER es que FILTER puede manejar </w:t>
       </w:r>
@@ -2597,8 +2593,6 @@
         <w:rPr>
           <w:rFonts w:cstheme="minorHAnsi"/>
           <w:color w:val="000000"/>
-          <w:sz w:val="24"/>
-          <w:szCs w:val="24"/>
         </w:rPr>
         <w:t xml:space="preserve">filtros </w:t>
       </w:r>
@@ -2606,8 +2600,6 @@
         <w:rPr>
           <w:rFonts w:cstheme="minorHAnsi"/>
           <w:color w:val="000000"/>
-          <w:sz w:val="24"/>
-          <w:szCs w:val="24"/>
         </w:rPr>
         <w:t xml:space="preserve">FIR y IIR, en cambio CONV toma dos parámetros y devuelve su convolución. </w:t>
       </w:r>
@@ -2615,8 +2607,6 @@
         <w:rPr>
           <w:rFonts w:cstheme="minorHAnsi"/>
           <w:color w:val="000000"/>
-          <w:sz w:val="24"/>
-          <w:szCs w:val="24"/>
         </w:rPr>
         <w:t xml:space="preserve">Además, FILTER puede devolver los estados del filtro, de modo que pueda ser utilizado en posteriores llamadas. </w:t>
       </w:r>
@@ -2624,8 +2614,6 @@
         <w:rPr>
           <w:rFonts w:cstheme="minorHAnsi"/>
           <w:color w:val="000000"/>
-          <w:sz w:val="24"/>
-          <w:szCs w:val="24"/>
         </w:rPr>
         <w:t xml:space="preserve">Un ejemplo en el que </w:t>
       </w:r>
@@ -2633,8 +2621,6 @@
         <w:rPr>
           <w:rFonts w:cstheme="minorHAnsi"/>
           <w:color w:val="000000"/>
-          <w:sz w:val="24"/>
-          <w:szCs w:val="24"/>
         </w:rPr>
         <w:t xml:space="preserve">se parecen porque </w:t>
       </w:r>
@@ -2642,8 +2628,6 @@
         <w:rPr>
           <w:rFonts w:cstheme="minorHAnsi"/>
           <w:color w:val="000000"/>
-          <w:sz w:val="24"/>
-          <w:szCs w:val="24"/>
         </w:rPr>
         <w:t>devu</w:t>
       </w:r>
@@ -2651,8 +2635,6 @@
         <w:rPr>
           <w:rFonts w:cstheme="minorHAnsi"/>
           <w:color w:val="000000"/>
-          <w:sz w:val="24"/>
-          <w:szCs w:val="24"/>
         </w:rPr>
         <w:t>elven el mismo resultado es en</w:t>
       </w:r>
@@ -2660,8 +2642,6 @@
         <w:rPr>
           <w:rFonts w:cstheme="minorHAnsi"/>
           <w:color w:val="000000"/>
-          <w:sz w:val="24"/>
-          <w:szCs w:val="24"/>
         </w:rPr>
         <w:t xml:space="preserve">: </w:t>
       </w:r>
@@ -2670,8 +2650,6 @@
           <w:rFonts w:cstheme="minorHAnsi"/>
           <w:i/>
           <w:color w:val="000000"/>
-          <w:sz w:val="24"/>
-          <w:szCs w:val="24"/>
         </w:rPr>
         <w:t>conv(h,x)</w:t>
       </w:r>
@@ -2679,8 +2657,6 @@
         <w:rPr>
           <w:rFonts w:cstheme="minorHAnsi"/>
           <w:color w:val="000000"/>
-          <w:sz w:val="24"/>
-          <w:szCs w:val="24"/>
         </w:rPr>
         <w:t xml:space="preserve"> y </w:t>
       </w:r>
@@ -2689,8 +2665,6 @@
           <w:rFonts w:cstheme="minorHAnsi"/>
           <w:i/>
           <w:color w:val="000000"/>
-          <w:sz w:val="24"/>
-          <w:szCs w:val="24"/>
         </w:rPr>
         <w:t>filter(h,1,x)</w:t>
       </w:r>
@@ -2698,8 +2672,6 @@
         <w:rPr>
           <w:rFonts w:cstheme="minorHAnsi"/>
           <w:color w:val="000000"/>
-          <w:sz w:val="24"/>
-          <w:szCs w:val="24"/>
         </w:rPr>
         <w:t xml:space="preserve">, donde el parámetro “1” en filter indica que  </w:t>
       </w:r>
@@ -2707,8 +2679,6 @@
         <w:rPr>
           <w:rFonts w:cstheme="minorHAnsi"/>
           <w:color w:val="000000"/>
-          <w:sz w:val="24"/>
-          <w:szCs w:val="24"/>
         </w:rPr>
         <w:t xml:space="preserve">los coeficientes recursivos del filtro son solo [1]. Entonces por ejemplo, si se tiene un filtro IIR no se podrá usar </w:t>
       </w:r>
@@ -2717,8 +2687,6 @@
           <w:rFonts w:cstheme="minorHAnsi"/>
           <w:i/>
           <w:color w:val="000000"/>
-          <w:sz w:val="24"/>
-          <w:szCs w:val="24"/>
         </w:rPr>
         <w:t>conv</w:t>
       </w:r>
@@ -2726,8 +2694,6 @@
         <w:rPr>
           <w:rFonts w:cstheme="minorHAnsi"/>
           <w:color w:val="000000"/>
-          <w:sz w:val="24"/>
-          <w:szCs w:val="24"/>
         </w:rPr>
         <w:t>.</w:t>
       </w:r>
@@ -2792,6 +2758,190 @@
       </w:r>
     </w:p>
     <w:p>
+      <w:r>
+        <w:rPr>
+          <w:rFonts w:ascii="Calibri" w:eastAsia="Calibri" w:hAnsi="Calibri" w:cs="Calibri"/>
+        </w:rPr>
+        <w:t xml:space="preserve">Luego de </w:t>
+      </w:r>
+      <w:r>
+        <w:rPr>
+          <w:rFonts w:ascii="Calibri" w:eastAsia="Calibri" w:hAnsi="Calibri" w:cs="Calibri"/>
+        </w:rPr>
+        <w:t>utilizar la herramienta MATLAB junto con</w:t>
+      </w:r>
+      <w:r>
+        <w:rPr>
+          <w:rFonts w:ascii="Calibri" w:eastAsia="Calibri" w:hAnsi="Calibri" w:cs="Calibri"/>
+        </w:rPr>
+        <w:t xml:space="preserve"> </w:t>
+      </w:r>
+      <w:r>
+        <w:rPr>
+          <w:rFonts w:ascii="Calibri" w:eastAsia="Calibri" w:hAnsi="Calibri" w:cs="Calibri"/>
+        </w:rPr>
+        <w:t>los conocimientos adquiridos en</w:t>
+      </w:r>
+      <w:r>
+        <w:rPr>
+          <w:rFonts w:ascii="Calibri" w:eastAsia="Calibri" w:hAnsi="Calibri" w:cs="Calibri"/>
+        </w:rPr>
+        <w:t xml:space="preserve"> la materia, pudimos resolver</w:t>
+      </w:r>
+      <w:r>
+        <w:rPr>
+          <w:rFonts w:ascii="Calibri" w:eastAsia="Calibri" w:hAnsi="Calibri" w:cs="Calibri"/>
+        </w:rPr>
+        <w:t xml:space="preserve"> la problemática presentada. </w:t>
+      </w:r>
+      <w:r>
+        <w:rPr>
+          <w:rFonts w:ascii="Calibri" w:eastAsia="Calibri" w:hAnsi="Calibri" w:cs="Calibri"/>
+        </w:rPr>
+        <w:t>D</w:t>
+      </w:r>
+      <w:r>
+        <w:rPr>
+          <w:rFonts w:ascii="Calibri" w:eastAsia="Calibri" w:hAnsi="Calibri" w:cs="Calibri"/>
+        </w:rPr>
+        <w:t>efinimos</w:t>
+      </w:r>
+      <w:r>
+        <w:rPr>
+          <w:rFonts w:ascii="Calibri" w:eastAsia="Calibri" w:hAnsi="Calibri" w:cs="Calibri"/>
+        </w:rPr>
+        <w:t xml:space="preserve"> los paso</w:t>
+      </w:r>
+      <w:r>
+        <w:rPr>
+          <w:rFonts w:ascii="Calibri" w:eastAsia="Calibri" w:hAnsi="Calibri" w:cs="Calibri"/>
+        </w:rPr>
+        <w:t xml:space="preserve">s, </w:t>
+      </w:r>
+      <w:r>
+        <w:rPr>
+          <w:rFonts w:ascii="Calibri" w:eastAsia="Calibri" w:hAnsi="Calibri" w:cs="Calibri"/>
+        </w:rPr>
+        <w:t>en p</w:t>
+      </w:r>
+      <w:r>
+        <w:rPr>
+          <w:rFonts w:ascii="Calibri" w:eastAsia="Calibri" w:hAnsi="Calibri" w:cs="Calibri"/>
+        </w:rPr>
+        <w:t>seudo-có</w:t>
+      </w:r>
+      <w:r>
+        <w:rPr>
+          <w:rFonts w:ascii="Calibri" w:eastAsia="Calibri" w:hAnsi="Calibri" w:cs="Calibri"/>
+        </w:rPr>
+        <w:t xml:space="preserve">digo con </w:t>
+      </w:r>
+      <w:r>
+        <w:rPr>
+          <w:rFonts w:ascii="Calibri" w:eastAsia="Calibri" w:hAnsi="Calibri" w:cs="Calibri"/>
+        </w:rPr>
+        <w:t>la sintaxis de MATLAB,</w:t>
+      </w:r>
+      <w:r>
+        <w:rPr>
+          <w:rFonts w:ascii="Calibri" w:eastAsia="Calibri" w:hAnsi="Calibri" w:cs="Calibri"/>
+        </w:rPr>
+        <w:t xml:space="preserve"> en</w:t>
+      </w:r>
+      <w:r>
+        <w:rPr>
+          <w:rFonts w:ascii="Calibri" w:eastAsia="Calibri" w:hAnsi="Calibri" w:cs="Calibri"/>
+        </w:rPr>
+        <w:t xml:space="preserve"> los que</w:t>
+      </w:r>
+      <w:r>
+        <w:rPr>
+          <w:rFonts w:ascii="Calibri" w:eastAsia="Calibri" w:hAnsi="Calibri" w:cs="Calibri"/>
+        </w:rPr>
+        <w:t xml:space="preserve"> analizamos una señal de audio, graficamos sus puntos a través del tiempo y aplicamos </w:t>
+      </w:r>
+      <w:r>
+        <w:rPr>
+          <w:rFonts w:ascii="Calibri" w:eastAsia="Calibri" w:hAnsi="Calibri" w:cs="Calibri"/>
+        </w:rPr>
+        <w:t>una Transformada Z</w:t>
+      </w:r>
+      <w:r>
+        <w:rPr>
+          <w:rFonts w:ascii="Calibri" w:eastAsia="Calibri" w:hAnsi="Calibri" w:cs="Calibri"/>
+        </w:rPr>
+        <w:t>.</w:t>
+      </w:r>
+    </w:p>
+    <w:p>
+      <w:r>
+        <w:rPr>
+          <w:rFonts w:ascii="Calibri" w:eastAsia="Calibri" w:hAnsi="Calibri" w:cs="Calibri"/>
+        </w:rPr>
+        <w:t>Hecho esto, dicha transformada es mod</w:t>
+      </w:r>
+      <w:r>
+        <w:rPr>
+          <w:rFonts w:ascii="Calibri" w:eastAsia="Calibri" w:hAnsi="Calibri" w:cs="Calibri"/>
+        </w:rPr>
+        <w:t>ificada por un filtro H dado</w:t>
+      </w:r>
+      <w:r>
+        <w:rPr>
+          <w:rFonts w:ascii="Calibri" w:eastAsia="Calibri" w:hAnsi="Calibri" w:cs="Calibri"/>
+        </w:rPr>
+        <w:t xml:space="preserve"> por la cátedra, que altera l</w:t>
+      </w:r>
+      <w:r>
+        <w:rPr>
+          <w:rFonts w:ascii="Calibri" w:eastAsia="Calibri" w:hAnsi="Calibri" w:cs="Calibri"/>
+        </w:rPr>
+        <w:t>os puntos que teníamos</w:t>
+      </w:r>
+      <w:r>
+        <w:rPr>
+          <w:rFonts w:ascii="Calibri" w:eastAsia="Calibri" w:hAnsi="Calibri" w:cs="Calibri"/>
+        </w:rPr>
+        <w:t xml:space="preserve">. Una vez modificada, </w:t>
+      </w:r>
+      <w:r>
+        <w:rPr>
+          <w:rFonts w:ascii="Calibri" w:eastAsia="Calibri" w:hAnsi="Calibri" w:cs="Calibri"/>
+        </w:rPr>
+        <w:t>s</w:t>
+      </w:r>
+      <w:r>
+        <w:rPr>
+          <w:rFonts w:ascii="Calibri" w:eastAsia="Calibri" w:hAnsi="Calibri" w:cs="Calibri"/>
+        </w:rPr>
+        <w:t xml:space="preserve">e realiza la </w:t>
+      </w:r>
+      <w:r>
+        <w:rPr>
+          <w:rFonts w:ascii="Calibri" w:eastAsia="Calibri" w:hAnsi="Calibri" w:cs="Calibri"/>
+        </w:rPr>
+        <w:t>antitransformada. Por último</w:t>
+      </w:r>
+      <w:r>
+        <w:rPr>
+          <w:rFonts w:ascii="Calibri" w:eastAsia="Calibri" w:hAnsi="Calibri" w:cs="Calibri"/>
+        </w:rPr>
+        <w:t xml:space="preserve"> se procede a comparar los gráficos de las ondas de entrada</w:t>
+      </w:r>
+      <w:r>
+        <w:rPr>
+          <w:rFonts w:ascii="Calibri" w:eastAsia="Calibri" w:hAnsi="Calibri" w:cs="Calibri"/>
+        </w:rPr>
+        <w:t xml:space="preserve"> del archivo de audio original</w:t>
+      </w:r>
+      <w:r>
+        <w:rPr>
+          <w:rFonts w:ascii="Calibri" w:eastAsia="Calibri" w:hAnsi="Calibri" w:cs="Calibri"/>
+        </w:rPr>
+        <w:t xml:space="preserve"> y la onda modificada por nosotros.</w:t>
+      </w:r>
+    </w:p>
+    <w:p>
       <w:pPr>
         <w:spacing w:line="240" w:lineRule="auto"/>
         <w:rPr>
@@ -2835,7 +2985,21 @@
           <w:szCs w:val="36"/>
           <w:u w:val="single"/>
         </w:rPr>
-        <w:t>PROBLEMAS Y LECCIONES APRENDIDAS</w:t>
+        <w:t xml:space="preserve">PROBLEMAS Y </w:t>
+      </w:r>
+      <w:bookmarkStart w:id="2" w:name="_GoBack"/>
+      <w:bookmarkEnd w:id="2"/>
+      <w:r>
+        <w:rPr>
+          <w:rFonts w:ascii="Calibri" w:hAnsi="Calibri" w:cs="Calibri"/>
+          <w:b/>
+          <w:i/>
+          <w:color w:val="000000"/>
+          <w:sz w:val="36"/>
+          <w:szCs w:val="36"/>
+          <w:u w:val="single"/>
+        </w:rPr>
+        <w:t>LECCIONES APRENDIDAS</w:t>
       </w:r>
       <w:r>
         <w:rPr>

</xml_diff>

<commit_message>
Agrego problemas y lecciones aprendidas.
</commit_message>
<xml_diff>
--- a/TP_MATEMATICA_SUPERIOR.docx
+++ b/TP_MATEMATICA_SUPERIOR.docx
@@ -90,7 +90,7 @@
                 <v:shape id="_x0000_i1025" type="#_x0000_t75" style="width:71.25pt;height:86.25pt" o:ole="" fillcolor="window">
                   <v:imagedata r:id="rId5" o:title=""/>
                 </v:shape>
-                <o:OLEObject Type="Embed" ProgID="Word.Picture.8" ShapeID="_x0000_i1025" DrawAspect="Content" ObjectID="_1540655405" r:id="rId6"/>
+                <o:OLEObject Type="Embed" ProgID="Word.Picture.8" ShapeID="_x0000_i1025" DrawAspect="Content" ObjectID="_1540655859" r:id="rId6"/>
               </w:object>
             </w:r>
           </w:p>
@@ -1320,7 +1320,16 @@
           <w:iCs/>
           <w:color w:val="000000"/>
         </w:rPr>
-        <w:t>utilizando conceptos aprendidos en la unidad de “Transformada Z” de esta asignatura, así como también conocimientos generales de programación de asignaturas anteriores de la carrera.</w:t>
+        <w:t xml:space="preserve">utilizando conceptos aprendidos en la unidad de “Transformada Z” de esta </w:t>
+      </w:r>
+      <w:bookmarkStart w:id="0" w:name="_GoBack"/>
+      <w:r>
+        <w:rPr>
+          <w:rFonts w:cstheme="minorHAnsi"/>
+          <w:iCs/>
+          <w:color w:val="000000"/>
+        </w:rPr>
+        <w:t>asignatura, así como también conocimientos generales de programación de asignaturas anteriores de la carrera.</w:t>
       </w:r>
     </w:p>
     <w:p>
@@ -1330,55 +1339,62 @@
           <w:rFonts w:ascii="Calibri" w:eastAsia="Calibri" w:hAnsi="Calibri" w:cs="Calibri"/>
         </w:rPr>
       </w:pPr>
-      <w:bookmarkStart w:id="0" w:name="h.psuc1vu43g9u" w:colFirst="0" w:colLast="0"/>
+      <w:bookmarkStart w:id="1" w:name="h.psuc1vu43g9u" w:colFirst="0" w:colLast="0"/>
+      <w:bookmarkEnd w:id="1"/>
+      <w:r>
+        <w:rPr>
+          <w:rFonts w:ascii="Calibri" w:eastAsia="Calibri" w:hAnsi="Calibri" w:cs="Calibri"/>
+        </w:rPr>
+        <w:t>El objetivo es</w:t>
+      </w:r>
+      <w:r>
+        <w:rPr>
+          <w:rFonts w:ascii="Calibri" w:eastAsia="Calibri" w:hAnsi="Calibri" w:cs="Calibri"/>
+        </w:rPr>
+        <w:t xml:space="preserve"> procesar un</w:t>
+      </w:r>
+      <w:r>
+        <w:rPr>
+          <w:rFonts w:ascii="Calibri" w:eastAsia="Calibri" w:hAnsi="Calibri" w:cs="Calibri"/>
+        </w:rPr>
+        <w:t xml:space="preserve">a señal para </w:t>
+      </w:r>
+      <w:r>
+        <w:rPr>
+          <w:rFonts w:ascii="Calibri" w:eastAsia="Calibri" w:hAnsi="Calibri" w:cs="Calibri"/>
+        </w:rPr>
+        <w:t>preservar las características deseadas y eliminar las no deseas. Durante el desarrollo se util</w:t>
+      </w:r>
+      <w:r>
+        <w:rPr>
+          <w:rFonts w:ascii="Calibri" w:eastAsia="Calibri" w:hAnsi="Calibri" w:cs="Calibri"/>
+        </w:rPr>
+        <w:t>izó un archivo de sonido que</w:t>
+      </w:r>
+      <w:r>
+        <w:rPr>
+          <w:rFonts w:ascii="Calibri" w:eastAsia="Calibri" w:hAnsi="Calibri" w:cs="Calibri"/>
+        </w:rPr>
+        <w:t xml:space="preserve"> está conformado</w:t>
+      </w:r>
+      <w:r>
+        <w:rPr>
+          <w:rFonts w:ascii="Calibri" w:eastAsia="Calibri" w:hAnsi="Calibri" w:cs="Calibri"/>
+        </w:rPr>
+        <w:t xml:space="preserve"> por un tipo de onda </w:t>
+      </w:r>
+      <w:r>
+        <w:rPr>
+          <w:rFonts w:ascii="Calibri" w:eastAsia="Calibri" w:hAnsi="Calibri" w:cs="Calibri"/>
+        </w:rPr>
+        <w:t xml:space="preserve">la cual tiene características como por </w:t>
+      </w:r>
       <w:bookmarkEnd w:id="0"/>
       <w:r>
         <w:rPr>
           <w:rFonts w:ascii="Calibri" w:eastAsia="Calibri" w:hAnsi="Calibri" w:cs="Calibri"/>
         </w:rPr>
-        <w:t>El objetivo es</w:t>
-      </w:r>
-      <w:r>
-        <w:rPr>
-          <w:rFonts w:ascii="Calibri" w:eastAsia="Calibri" w:hAnsi="Calibri" w:cs="Calibri"/>
-        </w:rPr>
-        <w:t xml:space="preserve"> procesar un</w:t>
-      </w:r>
-      <w:r>
-        <w:rPr>
-          <w:rFonts w:ascii="Calibri" w:eastAsia="Calibri" w:hAnsi="Calibri" w:cs="Calibri"/>
-        </w:rPr>
-        <w:t xml:space="preserve">a señal para </w:t>
-      </w:r>
-      <w:r>
-        <w:rPr>
-          <w:rFonts w:ascii="Calibri" w:eastAsia="Calibri" w:hAnsi="Calibri" w:cs="Calibri"/>
-        </w:rPr>
-        <w:t>preservar las características deseadas y eliminar las no deseas. Durante el desarrollo se util</w:t>
-      </w:r>
-      <w:r>
-        <w:rPr>
-          <w:rFonts w:ascii="Calibri" w:eastAsia="Calibri" w:hAnsi="Calibri" w:cs="Calibri"/>
-        </w:rPr>
-        <w:t>izó un archivo de sonido que</w:t>
-      </w:r>
-      <w:r>
-        <w:rPr>
-          <w:rFonts w:ascii="Calibri" w:eastAsia="Calibri" w:hAnsi="Calibri" w:cs="Calibri"/>
-        </w:rPr>
-        <w:t xml:space="preserve"> está conformado</w:t>
-      </w:r>
-      <w:r>
-        <w:rPr>
-          <w:rFonts w:ascii="Calibri" w:eastAsia="Calibri" w:hAnsi="Calibri" w:cs="Calibri"/>
-        </w:rPr>
-        <w:t xml:space="preserve"> por un tipo de onda </w:t>
-      </w:r>
-      <w:r>
-        <w:rPr>
-          <w:rFonts w:ascii="Calibri" w:eastAsia="Calibri" w:hAnsi="Calibri" w:cs="Calibri"/>
-        </w:rPr>
-        <w:t>la cual tiene características como por ejemplo: duración, altura, timbre e intensidad. Luego de realizar la aplicación del filtro y el procesamiento debido de la señal se obtuvo como resultado una señal compuesta de armónicos distintivos.</w:t>
+        <w:t>ejemplo: duración, altura, timbre e intensidad. Luego de realizar la aplicación del filtro y el procesamiento debido de la señal se obtuvo como resultado una señal compuesta de armónicos distintivos.</w:t>
       </w:r>
     </w:p>
     <w:p>
@@ -1749,8 +1765,8 @@
       <w:pPr>
         <w:spacing w:line="240" w:lineRule="auto"/>
       </w:pPr>
-      <w:bookmarkStart w:id="1" w:name="h.5sxrigjlpjih" w:colFirst="0" w:colLast="0"/>
-      <w:bookmarkEnd w:id="1"/>
+      <w:bookmarkStart w:id="2" w:name="h.5sxrigjlpjih" w:colFirst="0" w:colLast="0"/>
+      <w:bookmarkEnd w:id="2"/>
       <w:r>
         <w:rPr>
           <w:rFonts w:ascii="Calibri" w:eastAsia="Calibri" w:hAnsi="Calibri" w:cs="Calibri"/>
@@ -2758,212 +2774,106 @@
       </w:r>
     </w:p>
     <w:p>
-      <w:r>
-        <w:rPr>
-          <w:rFonts w:ascii="Calibri" w:eastAsia="Calibri" w:hAnsi="Calibri" w:cs="Calibri"/>
-        </w:rPr>
-        <w:t xml:space="preserve">Luego de </w:t>
-      </w:r>
-      <w:r>
-        <w:rPr>
-          <w:rFonts w:ascii="Calibri" w:eastAsia="Calibri" w:hAnsi="Calibri" w:cs="Calibri"/>
-        </w:rPr>
-        <w:t>utilizar la herramienta MATLAB junto con</w:t>
-      </w:r>
-      <w:r>
-        <w:rPr>
-          <w:rFonts w:ascii="Calibri" w:eastAsia="Calibri" w:hAnsi="Calibri" w:cs="Calibri"/>
-        </w:rPr>
-        <w:t xml:space="preserve"> </w:t>
-      </w:r>
-      <w:r>
-        <w:rPr>
-          <w:rFonts w:ascii="Calibri" w:eastAsia="Calibri" w:hAnsi="Calibri" w:cs="Calibri"/>
-        </w:rPr>
-        <w:t>los conocimientos adquiridos en</w:t>
-      </w:r>
-      <w:r>
-        <w:rPr>
-          <w:rFonts w:ascii="Calibri" w:eastAsia="Calibri" w:hAnsi="Calibri" w:cs="Calibri"/>
+      <w:pPr>
+        <w:rPr>
+          <w:rFonts w:cstheme="minorHAnsi"/>
+        </w:rPr>
+      </w:pPr>
+      <w:r>
+        <w:rPr>
+          <w:rFonts w:eastAsia="Calibri" w:cstheme="minorHAnsi"/>
+        </w:rPr>
+        <w:t>Luego de utilizar la herramienta MATLAB junto con los conocimientos adquiridos en</w:t>
+      </w:r>
+      <w:r>
+        <w:rPr>
+          <w:rFonts w:eastAsia="Calibri" w:cstheme="minorHAnsi"/>
         </w:rPr>
         <w:t xml:space="preserve"> la materia, pudimos resolver</w:t>
       </w:r>
       <w:r>
         <w:rPr>
-          <w:rFonts w:ascii="Calibri" w:eastAsia="Calibri" w:hAnsi="Calibri" w:cs="Calibri"/>
-        </w:rPr>
-        <w:t xml:space="preserve"> la problemática presentada. </w:t>
-      </w:r>
-      <w:r>
-        <w:rPr>
-          <w:rFonts w:ascii="Calibri" w:eastAsia="Calibri" w:hAnsi="Calibri" w:cs="Calibri"/>
-        </w:rPr>
-        <w:t>D</w:t>
-      </w:r>
-      <w:r>
-        <w:rPr>
-          <w:rFonts w:ascii="Calibri" w:eastAsia="Calibri" w:hAnsi="Calibri" w:cs="Calibri"/>
+          <w:rFonts w:eastAsia="Calibri" w:cstheme="minorHAnsi"/>
+        </w:rPr>
+        <w:t xml:space="preserve"> la problemática presentada. D</w:t>
+      </w:r>
+      <w:r>
+        <w:rPr>
+          <w:rFonts w:eastAsia="Calibri" w:cstheme="minorHAnsi"/>
         </w:rPr>
         <w:t>efinimos</w:t>
       </w:r>
       <w:r>
         <w:rPr>
-          <w:rFonts w:ascii="Calibri" w:eastAsia="Calibri" w:hAnsi="Calibri" w:cs="Calibri"/>
+          <w:rFonts w:eastAsia="Calibri" w:cstheme="minorHAnsi"/>
         </w:rPr>
         <w:t xml:space="preserve"> los paso</w:t>
       </w:r>
       <w:r>
         <w:rPr>
-          <w:rFonts w:ascii="Calibri" w:eastAsia="Calibri" w:hAnsi="Calibri" w:cs="Calibri"/>
+          <w:rFonts w:eastAsia="Calibri" w:cstheme="minorHAnsi"/>
         </w:rPr>
         <w:t xml:space="preserve">s, </w:t>
       </w:r>
       <w:r>
         <w:rPr>
-          <w:rFonts w:ascii="Calibri" w:eastAsia="Calibri" w:hAnsi="Calibri" w:cs="Calibri"/>
-        </w:rPr>
-        <w:t>en p</w:t>
-      </w:r>
-      <w:r>
-        <w:rPr>
-          <w:rFonts w:ascii="Calibri" w:eastAsia="Calibri" w:hAnsi="Calibri" w:cs="Calibri"/>
-        </w:rPr>
-        <w:t>seudo-có</w:t>
-      </w:r>
-      <w:r>
-        <w:rPr>
-          <w:rFonts w:ascii="Calibri" w:eastAsia="Calibri" w:hAnsi="Calibri" w:cs="Calibri"/>
-        </w:rPr>
-        <w:t xml:space="preserve">digo con </w:t>
-      </w:r>
-      <w:r>
-        <w:rPr>
-          <w:rFonts w:ascii="Calibri" w:eastAsia="Calibri" w:hAnsi="Calibri" w:cs="Calibri"/>
+          <w:rFonts w:eastAsia="Calibri" w:cstheme="minorHAnsi"/>
+        </w:rPr>
+        <w:t xml:space="preserve">en pseudo-código con </w:t>
+      </w:r>
+      <w:r>
+        <w:rPr>
+          <w:rFonts w:eastAsia="Calibri" w:cstheme="minorHAnsi"/>
         </w:rPr>
         <w:t>la sintaxis de MATLAB,</w:t>
       </w:r>
       <w:r>
         <w:rPr>
-          <w:rFonts w:ascii="Calibri" w:eastAsia="Calibri" w:hAnsi="Calibri" w:cs="Calibri"/>
+          <w:rFonts w:eastAsia="Calibri" w:cstheme="minorHAnsi"/>
         </w:rPr>
         <w:t xml:space="preserve"> en</w:t>
       </w:r>
       <w:r>
         <w:rPr>
-          <w:rFonts w:ascii="Calibri" w:eastAsia="Calibri" w:hAnsi="Calibri" w:cs="Calibri"/>
+          <w:rFonts w:eastAsia="Calibri" w:cstheme="minorHAnsi"/>
         </w:rPr>
         <w:t xml:space="preserve"> los que</w:t>
       </w:r>
       <w:r>
         <w:rPr>
-          <w:rFonts w:ascii="Calibri" w:eastAsia="Calibri" w:hAnsi="Calibri" w:cs="Calibri"/>
+          <w:rFonts w:eastAsia="Calibri" w:cstheme="minorHAnsi"/>
         </w:rPr>
         <w:t xml:space="preserve"> analizamos una señal de audio, graficamos sus puntos a través del tiempo y aplicamos </w:t>
       </w:r>
       <w:r>
         <w:rPr>
-          <w:rFonts w:ascii="Calibri" w:eastAsia="Calibri" w:hAnsi="Calibri" w:cs="Calibri"/>
+          <w:rFonts w:eastAsia="Calibri" w:cstheme="minorHAnsi"/>
         </w:rPr>
         <w:t>una Transformada Z</w:t>
       </w:r>
       <w:r>
         <w:rPr>
-          <w:rFonts w:ascii="Calibri" w:eastAsia="Calibri" w:hAnsi="Calibri" w:cs="Calibri"/>
+          <w:rFonts w:eastAsia="Calibri" w:cstheme="minorHAnsi"/>
         </w:rPr>
         <w:t>.</w:t>
       </w:r>
     </w:p>
     <w:p>
-      <w:r>
-        <w:rPr>
-          <w:rFonts w:ascii="Calibri" w:eastAsia="Calibri" w:hAnsi="Calibri" w:cs="Calibri"/>
-        </w:rPr>
-        <w:t>Hecho esto, dicha transformada es mod</w:t>
-      </w:r>
-      <w:r>
-        <w:rPr>
-          <w:rFonts w:ascii="Calibri" w:eastAsia="Calibri" w:hAnsi="Calibri" w:cs="Calibri"/>
-        </w:rPr>
-        <w:t>ificada por un filtro H dado</w:t>
-      </w:r>
-      <w:r>
-        <w:rPr>
-          <w:rFonts w:ascii="Calibri" w:eastAsia="Calibri" w:hAnsi="Calibri" w:cs="Calibri"/>
-        </w:rPr>
-        <w:t xml:space="preserve"> por la cátedra, que altera l</w:t>
-      </w:r>
-      <w:r>
-        <w:rPr>
-          <w:rFonts w:ascii="Calibri" w:eastAsia="Calibri" w:hAnsi="Calibri" w:cs="Calibri"/>
-        </w:rPr>
-        <w:t>os puntos que teníamos</w:t>
-      </w:r>
-      <w:r>
-        <w:rPr>
-          <w:rFonts w:ascii="Calibri" w:eastAsia="Calibri" w:hAnsi="Calibri" w:cs="Calibri"/>
-        </w:rPr>
-        <w:t xml:space="preserve">. Una vez modificada, </w:t>
-      </w:r>
-      <w:r>
-        <w:rPr>
-          <w:rFonts w:ascii="Calibri" w:eastAsia="Calibri" w:hAnsi="Calibri" w:cs="Calibri"/>
-        </w:rPr>
-        <w:t>s</w:t>
-      </w:r>
-      <w:r>
-        <w:rPr>
-          <w:rFonts w:ascii="Calibri" w:eastAsia="Calibri" w:hAnsi="Calibri" w:cs="Calibri"/>
-        </w:rPr>
-        <w:t xml:space="preserve">e realiza la </w:t>
-      </w:r>
-      <w:r>
-        <w:rPr>
-          <w:rFonts w:ascii="Calibri" w:eastAsia="Calibri" w:hAnsi="Calibri" w:cs="Calibri"/>
-        </w:rPr>
-        <w:t>antitransformada. Por último</w:t>
-      </w:r>
-      <w:r>
-        <w:rPr>
-          <w:rFonts w:ascii="Calibri" w:eastAsia="Calibri" w:hAnsi="Calibri" w:cs="Calibri"/>
-        </w:rPr>
-        <w:t xml:space="preserve"> se procede a comparar los gráficos de las ondas de entrada</w:t>
-      </w:r>
-      <w:r>
-        <w:rPr>
-          <w:rFonts w:ascii="Calibri" w:eastAsia="Calibri" w:hAnsi="Calibri" w:cs="Calibri"/>
-        </w:rPr>
-        <w:t xml:space="preserve"> del archivo de audio original</w:t>
-      </w:r>
-      <w:r>
-        <w:rPr>
-          <w:rFonts w:ascii="Calibri" w:eastAsia="Calibri" w:hAnsi="Calibri" w:cs="Calibri"/>
-        </w:rPr>
-        <w:t xml:space="preserve"> y la onda modificada por nosotros.</w:t>
+      <w:pPr>
+        <w:rPr>
+          <w:rFonts w:cstheme="minorHAnsi"/>
+        </w:rPr>
+      </w:pPr>
+      <w:r>
+        <w:rPr>
+          <w:rFonts w:eastAsia="Calibri" w:cstheme="minorHAnsi"/>
+        </w:rPr>
+        <w:t>Hecho esto, dicha transformada es modificada por un filtro H dado por la cátedra, que altera los puntos que teníamos. Una vez modificada, se realiza la antitransformada. Por último se procede a comparar los gráficos de las ondas de entrada del archivo de audio original y la onda modificada por nosotros.</w:t>
       </w:r>
     </w:p>
     <w:p>
       <w:pPr>
         <w:spacing w:line="240" w:lineRule="auto"/>
-        <w:rPr>
-          <w:rFonts w:cstheme="minorHAnsi"/>
-          <w:b/>
-          <w:iCs/>
-          <w:color w:val="000000"/>
-          <w:sz w:val="24"/>
-          <w:szCs w:val="24"/>
-          <w:u w:val="single"/>
-        </w:rPr>
-      </w:pPr>
-      <w:r>
-        <w:rPr>
-          <w:rFonts w:ascii="Calibri" w:hAnsi="Calibri" w:cs="Calibri"/>
-          <w:color w:val="000000"/>
-          <w:sz w:val="18"/>
-          <w:szCs w:val="18"/>
-        </w:rPr>
-        <w:br/>
-      </w:r>
-      <w:r>
         <w:rPr>
           <w:rFonts w:ascii="Calibri" w:hAnsi="Calibri" w:cs="Calibri"/>
           <w:b/>
@@ -2973,7 +2883,15 @@
           <w:szCs w:val="36"/>
           <w:u w:val="single"/>
         </w:rPr>
-        <w:t xml:space="preserve">e. </w:t>
+      </w:pPr>
+      <w:r>
+        <w:rPr>
+          <w:rFonts w:ascii="Calibri" w:hAnsi="Calibri" w:cs="Calibri"/>
+          <w:color w:val="000000"/>
+          <w:sz w:val="18"/>
+          <w:szCs w:val="18"/>
+        </w:rPr>
+        <w:br/>
       </w:r>
       <w:r>
         <w:rPr>
@@ -2985,10 +2903,8 @@
           <w:szCs w:val="36"/>
           <w:u w:val="single"/>
         </w:rPr>
-        <w:t xml:space="preserve">PROBLEMAS Y </w:t>
-      </w:r>
-      <w:bookmarkStart w:id="2" w:name="_GoBack"/>
-      <w:bookmarkEnd w:id="2"/>
+        <w:t xml:space="preserve">e. </w:t>
+      </w:r>
       <w:r>
         <w:rPr>
           <w:rFonts w:ascii="Calibri" w:hAnsi="Calibri" w:cs="Calibri"/>
@@ -2999,7 +2915,7 @@
           <w:szCs w:val="36"/>
           <w:u w:val="single"/>
         </w:rPr>
-        <w:t>LECCIONES APRENDIDAS</w:t>
+        <w:t>PROBLEMAS Y LECCIONES APRENDIDAS</w:t>
       </w:r>
       <w:r>
         <w:rPr>
@@ -3012,6 +2928,140 @@
           <w:u w:val="single"/>
         </w:rPr>
         <w:t>:</w:t>
+      </w:r>
+    </w:p>
+    <w:p>
+      <w:pPr>
+        <w:pStyle w:val="Prrafodelista"/>
+        <w:numPr>
+          <w:ilvl w:val="0"/>
+          <w:numId w:val="13"/>
+        </w:numPr>
+        <w:spacing w:line="240" w:lineRule="auto"/>
+        <w:rPr>
+          <w:rFonts w:cstheme="minorHAnsi"/>
+          <w:iCs/>
+          <w:color w:val="000000"/>
+        </w:rPr>
+      </w:pPr>
+      <w:r>
+        <w:rPr>
+          <w:rFonts w:cstheme="minorHAnsi"/>
+          <w:iCs/>
+          <w:color w:val="000000"/>
+        </w:rPr>
+        <w:t>Pudimos consolidar y entender en Matlab los conocimientos de Transformada Z vistos en la materia.</w:t>
+      </w:r>
+    </w:p>
+    <w:p>
+      <w:pPr>
+        <w:pStyle w:val="Prrafodelista"/>
+        <w:spacing w:line="240" w:lineRule="auto"/>
+        <w:rPr>
+          <w:rFonts w:cstheme="minorHAnsi"/>
+          <w:iCs/>
+          <w:color w:val="000000"/>
+        </w:rPr>
+      </w:pPr>
+    </w:p>
+    <w:p>
+      <w:pPr>
+        <w:pStyle w:val="Prrafodelista"/>
+        <w:spacing w:line="240" w:lineRule="auto"/>
+        <w:rPr>
+          <w:rFonts w:cstheme="minorHAnsi"/>
+          <w:iCs/>
+          <w:color w:val="000000"/>
+        </w:rPr>
+      </w:pPr>
+    </w:p>
+    <w:p>
+      <w:pPr>
+        <w:pStyle w:val="Prrafodelista"/>
+        <w:numPr>
+          <w:ilvl w:val="0"/>
+          <w:numId w:val="13"/>
+        </w:numPr>
+        <w:spacing w:line="240" w:lineRule="auto"/>
+        <w:rPr>
+          <w:rFonts w:cstheme="minorHAnsi"/>
+          <w:iCs/>
+          <w:color w:val="000000"/>
+        </w:rPr>
+      </w:pPr>
+      <w:r>
+        <w:rPr>
+          <w:rFonts w:cstheme="minorHAnsi"/>
+          <w:iCs/>
+          <w:color w:val="000000"/>
+        </w:rPr>
+        <w:t>Aprendimos a modificar un audio utilizando funciones de Matlab que investigamos previamente.</w:t>
+      </w:r>
+    </w:p>
+    <w:p>
+      <w:pPr>
+        <w:spacing w:line="240" w:lineRule="auto"/>
+        <w:rPr>
+          <w:rFonts w:cstheme="minorHAnsi"/>
+          <w:iCs/>
+          <w:color w:val="000000"/>
+        </w:rPr>
+      </w:pPr>
+    </w:p>
+    <w:p>
+      <w:pPr>
+        <w:pStyle w:val="Prrafodelista"/>
+        <w:numPr>
+          <w:ilvl w:val="0"/>
+          <w:numId w:val="13"/>
+        </w:numPr>
+        <w:spacing w:line="240" w:lineRule="auto"/>
+        <w:rPr>
+          <w:rFonts w:cstheme="minorHAnsi"/>
+          <w:iCs/>
+          <w:color w:val="000000"/>
+        </w:rPr>
+      </w:pPr>
+      <w:r>
+        <w:rPr>
+          <w:rFonts w:cstheme="minorHAnsi"/>
+          <w:iCs/>
+          <w:color w:val="000000"/>
+        </w:rPr>
+        <w:t>Comprendimos cómo utilizar un filtro en Matlab para modificar un audio.</w:t>
+      </w:r>
+    </w:p>
+    <w:p>
+      <w:pPr>
+        <w:spacing w:line="240" w:lineRule="auto"/>
+        <w:rPr>
+          <w:rFonts w:cstheme="minorHAnsi"/>
+          <w:iCs/>
+          <w:color w:val="000000"/>
+        </w:rPr>
+      </w:pPr>
+    </w:p>
+    <w:p>
+      <w:pPr>
+        <w:pStyle w:val="Prrafodelista"/>
+        <w:numPr>
+          <w:ilvl w:val="0"/>
+          <w:numId w:val="13"/>
+        </w:numPr>
+        <w:spacing w:line="240" w:lineRule="auto"/>
+        <w:rPr>
+          <w:rFonts w:cstheme="minorHAnsi"/>
+          <w:iCs/>
+          <w:color w:val="000000"/>
+        </w:rPr>
+      </w:pPr>
+      <w:r>
+        <w:rPr>
+          <w:rFonts w:cstheme="minorHAnsi"/>
+          <w:iCs/>
+          <w:color w:val="000000"/>
+        </w:rPr>
+        <w:t>Con respecto a la Transformada Z, el problema que encontramos fue que la función ya existente en Matlab “ztrans()” no puede calcular la transformada de un array de valores, por lo que tuvimos que desarrollar nuestra propia función para transformar la señal.</w:t>
       </w:r>
     </w:p>
     <w:sectPr>
@@ -3663,6 +3713,92 @@
     </w:lvl>
   </w:abstractNum>
   <w:abstractNum w:abstractNumId="6" w15:restartNumberingAfterBreak="0">
+    <w:nsid w:val="4B6F196C"/>
+    <w:multiLevelType w:val="hybridMultilevel"/>
+    <w:tmpl w:val="E1A638DE"/>
+    <w:lvl w:ilvl="0" w:tplc="2C0A000F">
+      <w:start w:val="1"/>
+      <w:numFmt w:val="decimal"/>
+      <w:lvlText w:val="%1."/>
+      <w:lvlJc w:val="left"/>
+      <w:pPr>
+        <w:ind w:left="720" w:hanging="360"/>
+      </w:pPr>
+    </w:lvl>
+    <w:lvl w:ilvl="1" w:tplc="2C0A0019" w:tentative="1">
+      <w:start w:val="1"/>
+      <w:numFmt w:val="lowerLetter"/>
+      <w:lvlText w:val="%2."/>
+      <w:lvlJc w:val="left"/>
+      <w:pPr>
+        <w:ind w:left="1440" w:hanging="360"/>
+      </w:pPr>
+    </w:lvl>
+    <w:lvl w:ilvl="2" w:tplc="2C0A001B" w:tentative="1">
+      <w:start w:val="1"/>
+      <w:numFmt w:val="lowerRoman"/>
+      <w:lvlText w:val="%3."/>
+      <w:lvlJc w:val="right"/>
+      <w:pPr>
+        <w:ind w:left="2160" w:hanging="180"/>
+      </w:pPr>
+    </w:lvl>
+    <w:lvl w:ilvl="3" w:tplc="2C0A000F" w:tentative="1">
+      <w:start w:val="1"/>
+      <w:numFmt w:val="decimal"/>
+      <w:lvlText w:val="%4."/>
+      <w:lvlJc w:val="left"/>
+      <w:pPr>
+        <w:ind w:left="2880" w:hanging="360"/>
+      </w:pPr>
+    </w:lvl>
+    <w:lvl w:ilvl="4" w:tplc="2C0A0019" w:tentative="1">
+      <w:start w:val="1"/>
+      <w:numFmt w:val="lowerLetter"/>
+      <w:lvlText w:val="%5."/>
+      <w:lvlJc w:val="left"/>
+      <w:pPr>
+        <w:ind w:left="3600" w:hanging="360"/>
+      </w:pPr>
+    </w:lvl>
+    <w:lvl w:ilvl="5" w:tplc="2C0A001B" w:tentative="1">
+      <w:start w:val="1"/>
+      <w:numFmt w:val="lowerRoman"/>
+      <w:lvlText w:val="%6."/>
+      <w:lvlJc w:val="right"/>
+      <w:pPr>
+        <w:ind w:left="4320" w:hanging="180"/>
+      </w:pPr>
+    </w:lvl>
+    <w:lvl w:ilvl="6" w:tplc="2C0A000F" w:tentative="1">
+      <w:start w:val="1"/>
+      <w:numFmt w:val="decimal"/>
+      <w:lvlText w:val="%7."/>
+      <w:lvlJc w:val="left"/>
+      <w:pPr>
+        <w:ind w:left="5040" w:hanging="360"/>
+      </w:pPr>
+    </w:lvl>
+    <w:lvl w:ilvl="7" w:tplc="2C0A0019" w:tentative="1">
+      <w:start w:val="1"/>
+      <w:numFmt w:val="lowerLetter"/>
+      <w:lvlText w:val="%8."/>
+      <w:lvlJc w:val="left"/>
+      <w:pPr>
+        <w:ind w:left="5760" w:hanging="360"/>
+      </w:pPr>
+    </w:lvl>
+    <w:lvl w:ilvl="8" w:tplc="2C0A001B" w:tentative="1">
+      <w:start w:val="1"/>
+      <w:numFmt w:val="lowerRoman"/>
+      <w:lvlText w:val="%9."/>
+      <w:lvlJc w:val="right"/>
+      <w:pPr>
+        <w:ind w:left="6480" w:hanging="180"/>
+      </w:pPr>
+    </w:lvl>
+  </w:abstractNum>
+  <w:abstractNum w:abstractNumId="7" w15:restartNumberingAfterBreak="0">
     <w:nsid w:val="52DE5224"/>
     <w:multiLevelType w:val="hybridMultilevel"/>
     <w:tmpl w:val="4F2A8918"/>
@@ -3775,7 +3911,7 @@
       </w:rPr>
     </w:lvl>
   </w:abstractNum>
-  <w:abstractNum w:abstractNumId="7" w15:restartNumberingAfterBreak="0">
+  <w:abstractNum w:abstractNumId="8" w15:restartNumberingAfterBreak="0">
     <w:nsid w:val="569B38D1"/>
     <w:multiLevelType w:val="hybridMultilevel"/>
     <w:tmpl w:val="D744078C"/>
@@ -3888,7 +4024,7 @@
       </w:rPr>
     </w:lvl>
   </w:abstractNum>
-  <w:abstractNum w:abstractNumId="8" w15:restartNumberingAfterBreak="0">
+  <w:abstractNum w:abstractNumId="9" w15:restartNumberingAfterBreak="0">
     <w:nsid w:val="5B1D2436"/>
     <w:multiLevelType w:val="hybridMultilevel"/>
     <w:tmpl w:val="E17627A2"/>
@@ -4001,7 +4137,7 @@
       </w:rPr>
     </w:lvl>
   </w:abstractNum>
-  <w:abstractNum w:abstractNumId="9" w15:restartNumberingAfterBreak="0">
+  <w:abstractNum w:abstractNumId="10" w15:restartNumberingAfterBreak="0">
     <w:nsid w:val="62547E17"/>
     <w:multiLevelType w:val="hybridMultilevel"/>
     <w:tmpl w:val="B0123E48"/>
@@ -4114,7 +4250,7 @@
       </w:rPr>
     </w:lvl>
   </w:abstractNum>
-  <w:abstractNum w:abstractNumId="10" w15:restartNumberingAfterBreak="0">
+  <w:abstractNum w:abstractNumId="11" w15:restartNumberingAfterBreak="0">
     <w:nsid w:val="795E6CE3"/>
     <w:multiLevelType w:val="hybridMultilevel"/>
     <w:tmpl w:val="D00E3E2E"/>
@@ -4227,7 +4363,7 @@
       </w:rPr>
     </w:lvl>
   </w:abstractNum>
-  <w:abstractNum w:abstractNumId="11" w15:restartNumberingAfterBreak="0">
+  <w:abstractNum w:abstractNumId="12" w15:restartNumberingAfterBreak="0">
     <w:nsid w:val="7BD159BE"/>
     <w:multiLevelType w:val="hybridMultilevel"/>
     <w:tmpl w:val="D04204A4"/>
@@ -4350,31 +4486,34 @@
     <w:abstractNumId w:val="5"/>
   </w:num>
   <w:num w:numId="4">
-    <w:abstractNumId w:val="10"/>
+    <w:abstractNumId w:val="11"/>
   </w:num>
   <w:num w:numId="5">
     <w:abstractNumId w:val="3"/>
   </w:num>
   <w:num w:numId="6">
+    <w:abstractNumId w:val="8"/>
+  </w:num>
+  <w:num w:numId="7">
+    <w:abstractNumId w:val="10"/>
+  </w:num>
+  <w:num w:numId="8">
+    <w:abstractNumId w:val="9"/>
+  </w:num>
+  <w:num w:numId="9">
     <w:abstractNumId w:val="7"/>
   </w:num>
-  <w:num w:numId="7">
-    <w:abstractNumId w:val="9"/>
-  </w:num>
-  <w:num w:numId="8">
-    <w:abstractNumId w:val="8"/>
-  </w:num>
-  <w:num w:numId="9">
-    <w:abstractNumId w:val="6"/>
-  </w:num>
   <w:num w:numId="10">
-    <w:abstractNumId w:val="11"/>
+    <w:abstractNumId w:val="12"/>
   </w:num>
   <w:num w:numId="11">
     <w:abstractNumId w:val="4"/>
   </w:num>
   <w:num w:numId="12">
     <w:abstractNumId w:val="0"/>
+  </w:num>
+  <w:num w:numId="13">
+    <w:abstractNumId w:val="6"/>
   </w:num>
 </w:numbering>
 </file>

</xml_diff>

<commit_message>
Agrego un item en lecciones aprendidas.
</commit_message>
<xml_diff>
--- a/TP_MATEMATICA_SUPERIOR.docx
+++ b/TP_MATEMATICA_SUPERIOR.docx
@@ -90,7 +90,7 @@
                 <v:shape id="_x0000_i1025" type="#_x0000_t75" style="width:71.25pt;height:86.25pt" o:ole="" fillcolor="window">
                   <v:imagedata r:id="rId5" o:title=""/>
                 </v:shape>
-                <o:OLEObject Type="Embed" ProgID="Word.Picture.8" ShapeID="_x0000_i1025" DrawAspect="Content" ObjectID="_1540655859" r:id="rId6"/>
+                <o:OLEObject Type="Embed" ProgID="Word.Picture.8" ShapeID="_x0000_i1025" DrawAspect="Content" ObjectID="_1540734914" r:id="rId6"/>
               </w:object>
             </w:r>
           </w:p>
@@ -1320,16 +1320,7 @@
           <w:iCs/>
           <w:color w:val="000000"/>
         </w:rPr>
-        <w:t xml:space="preserve">utilizando conceptos aprendidos en la unidad de “Transformada Z” de esta </w:t>
-      </w:r>
-      <w:bookmarkStart w:id="0" w:name="_GoBack"/>
-      <w:r>
-        <w:rPr>
-          <w:rFonts w:cstheme="minorHAnsi"/>
-          <w:iCs/>
-          <w:color w:val="000000"/>
-        </w:rPr>
-        <w:t>asignatura, así como también conocimientos generales de programación de asignaturas anteriores de la carrera.</w:t>
+        <w:t>utilizando conceptos aprendidos en la unidad de “Transformada Z” de esta asignatura, así como también conocimientos generales de programación de asignaturas anteriores de la carrera.</w:t>
       </w:r>
     </w:p>
     <w:p>
@@ -1339,8 +1330,8 @@
           <w:rFonts w:ascii="Calibri" w:eastAsia="Calibri" w:hAnsi="Calibri" w:cs="Calibri"/>
         </w:rPr>
       </w:pPr>
-      <w:bookmarkStart w:id="1" w:name="h.psuc1vu43g9u" w:colFirst="0" w:colLast="0"/>
-      <w:bookmarkEnd w:id="1"/>
+      <w:bookmarkStart w:id="0" w:name="h.psuc1vu43g9u" w:colFirst="0" w:colLast="0"/>
+      <w:bookmarkEnd w:id="0"/>
       <w:r>
         <w:rPr>
           <w:rFonts w:ascii="Calibri" w:eastAsia="Calibri" w:hAnsi="Calibri" w:cs="Calibri"/>
@@ -1387,14 +1378,7 @@
         <w:rPr>
           <w:rFonts w:ascii="Calibri" w:eastAsia="Calibri" w:hAnsi="Calibri" w:cs="Calibri"/>
         </w:rPr>
-        <w:t xml:space="preserve">la cual tiene características como por </w:t>
-      </w:r>
-      <w:bookmarkEnd w:id="0"/>
-      <w:r>
-        <w:rPr>
-          <w:rFonts w:ascii="Calibri" w:eastAsia="Calibri" w:hAnsi="Calibri" w:cs="Calibri"/>
-        </w:rPr>
-        <w:t>ejemplo: duración, altura, timbre e intensidad. Luego de realizar la aplicación del filtro y el procesamiento debido de la señal se obtuvo como resultado una señal compuesta de armónicos distintivos.</w:t>
+        <w:t>la cual tiene características como por ejemplo: duración, altura, timbre e intensidad. Luego de realizar la aplicación del filtro y el procesamiento debido de la señal se obtuvo como resultado una señal compuesta de armónicos distintivos.</w:t>
       </w:r>
     </w:p>
     <w:p>
@@ -1765,8 +1749,8 @@
       <w:pPr>
         <w:spacing w:line="240" w:lineRule="auto"/>
       </w:pPr>
-      <w:bookmarkStart w:id="2" w:name="h.5sxrigjlpjih" w:colFirst="0" w:colLast="0"/>
-      <w:bookmarkEnd w:id="2"/>
+      <w:bookmarkStart w:id="1" w:name="h.5sxrigjlpjih" w:colFirst="0" w:colLast="0"/>
+      <w:bookmarkEnd w:id="1"/>
       <w:r>
         <w:rPr>
           <w:rFonts w:ascii="Calibri" w:eastAsia="Calibri" w:hAnsi="Calibri" w:cs="Calibri"/>
@@ -3030,6 +3014,51 @@
         </w:rPr>
         <w:t>Comprendimos cómo utilizar un filtro en Matlab para modificar un audio.</w:t>
       </w:r>
+    </w:p>
+    <w:p>
+      <w:pPr>
+        <w:pStyle w:val="Prrafodelista"/>
+        <w:rPr>
+          <w:rFonts w:cstheme="minorHAnsi"/>
+          <w:iCs/>
+          <w:color w:val="000000"/>
+        </w:rPr>
+      </w:pPr>
+    </w:p>
+    <w:p>
+      <w:pPr>
+        <w:pStyle w:val="Prrafodelista"/>
+        <w:rPr>
+          <w:rFonts w:cstheme="minorHAnsi"/>
+          <w:iCs/>
+          <w:color w:val="000000"/>
+        </w:rPr>
+      </w:pPr>
+    </w:p>
+    <w:p>
+      <w:pPr>
+        <w:pStyle w:val="Prrafodelista"/>
+        <w:numPr>
+          <w:ilvl w:val="0"/>
+          <w:numId w:val="13"/>
+        </w:numPr>
+        <w:spacing w:line="240" w:lineRule="auto"/>
+        <w:rPr>
+          <w:rFonts w:cstheme="minorHAnsi"/>
+          <w:iCs/>
+          <w:color w:val="000000"/>
+        </w:rPr>
+      </w:pPr>
+      <w:r>
+        <w:rPr>
+          <w:rFonts w:cstheme="minorHAnsi"/>
+          <w:iCs/>
+          <w:color w:val="000000"/>
+        </w:rPr>
+        <w:t>Usamos la función “fprintf” para mostrar por pantalla qué parte de código está ejecutando Matlab a medida que avanza, ya que hay funciones que demoran bastante tiempo y nos da más tranquilidad saber en dónde está tardando más tiempo.</w:t>
+      </w:r>
+      <w:bookmarkStart w:id="2" w:name="_GoBack"/>
+      <w:bookmarkEnd w:id="2"/>
     </w:p>
     <w:p>
       <w:pPr>

</xml_diff>

<commit_message>
Cambio nombre del archivo principal a main.m
</commit_message>
<xml_diff>
--- a/TP_MATEMATICA_SUPERIOR.docx
+++ b/TP_MATEMATICA_SUPERIOR.docx
@@ -90,7 +90,7 @@
                 <v:shape id="_x0000_i1025" type="#_x0000_t75" style="width:71.25pt;height:86.25pt" o:ole="" fillcolor="window">
                   <v:imagedata r:id="rId5" o:title=""/>
                 </v:shape>
-                <o:OLEObject Type="Embed" ProgID="Word.Picture.8" ShapeID="_x0000_i1025" DrawAspect="Content" ObjectID="_1540734914" r:id="rId6"/>
+                <o:OLEObject Type="Embed" ProgID="Word.Picture.8" ShapeID="_x0000_i1025" DrawAspect="Content" ObjectID="_1540915004" r:id="rId6"/>
               </w:object>
             </w:r>
           </w:p>
@@ -604,7 +604,7 @@
           <w:szCs w:val="24"/>
           <w:u w:val="none"/>
         </w:rPr>
-        <w:t>Número de Grupo</w:t>
+        <w:t>Grupo Mixto_9</w:t>
       </w:r>
     </w:p>
     <w:p>
@@ -682,7 +682,17 @@
           <w:u w:val="none"/>
         </w:rPr>
         <w:tab/>
-        <w:t>Número de curso K</w:t>
+      </w:r>
+      <w:r>
+        <w:rPr>
+          <w:rFonts w:ascii="Calibri" w:hAnsi="Calibri"/>
+          <w:b w:val="0"/>
+          <w:i/>
+          <w:sz w:val="24"/>
+          <w:szCs w:val="24"/>
+          <w:u w:val="none"/>
+        </w:rPr>
+        <w:t>K3073 y K3021</w:t>
       </w:r>
     </w:p>
     <w:p>
@@ -1846,19 +1856,32 @@
         <w:spacing w:line="240" w:lineRule="auto"/>
         <w:rPr>
           <w:rFonts w:cstheme="minorHAnsi"/>
-          <w:iCs/>
-          <w:color w:val="000000"/>
-          <w:lang w:val="en-US"/>
-        </w:rPr>
-      </w:pPr>
-      <w:r>
-        <w:rPr>
-          <w:rFonts w:cstheme="minorHAnsi"/>
           <w:b/>
           <w:color w:val="000000"/>
           <w:u w:val="single"/>
           <w:lang w:val="en-US"/>
         </w:rPr>
+      </w:pPr>
+    </w:p>
+    <w:p>
+      <w:pPr>
+        <w:spacing w:line="240" w:lineRule="auto"/>
+        <w:rPr>
+          <w:rFonts w:cstheme="minorHAnsi"/>
+          <w:iCs/>
+          <w:color w:val="000000"/>
+          <w:lang w:val="en-US"/>
+        </w:rPr>
+      </w:pPr>
+      <w:r>
+        <w:rPr>
+          <w:rFonts w:cstheme="minorHAnsi"/>
+          <w:b/>
+          <w:color w:val="000000"/>
+          <w:u w:val="single"/>
+          <w:lang w:val="en-US"/>
+        </w:rPr>
+        <w:lastRenderedPageBreak/>
         <w:br/>
       </w:r>
       <w:r>
@@ -1891,7 +1914,6 @@
           <w:u w:val="single"/>
           <w:lang w:val="en-US"/>
         </w:rPr>
-        <w:lastRenderedPageBreak/>
         <w:t>Sound:</w:t>
       </w:r>
       <w:r>
@@ -2486,6 +2508,7 @@
           <w:sz w:val="18"/>
           <w:szCs w:val="18"/>
         </w:rPr>
+        <w:lastRenderedPageBreak/>
         <w:br/>
       </w:r>
       <w:r>
@@ -2516,6 +2539,24 @@
         </w:rPr>
         <w:t>Los archivos de extensión “.m” con código se encuentran dentro de la carpeta codigoTP.</w:t>
       </w:r>
+      <w:r>
+        <w:rPr>
+          <w:rFonts w:cstheme="minorHAnsi"/>
+          <w:iCs/>
+          <w:color w:val="000000"/>
+        </w:rPr>
+        <w:t xml:space="preserve"> El archivo principal el cual hay que abrir para ver todo el código </w:t>
+      </w:r>
+      <w:bookmarkStart w:id="2" w:name="_GoBack"/>
+      <w:bookmarkEnd w:id="2"/>
+      <w:r>
+        <w:rPr>
+          <w:rFonts w:cstheme="minorHAnsi"/>
+          <w:iCs/>
+          <w:color w:val="000000"/>
+        </w:rPr>
+        <w:t>es el “main.m”.</w:t>
+      </w:r>
     </w:p>
     <w:p>
       <w:pPr>
@@ -2536,7 +2577,6 @@
           <w:sz w:val="18"/>
           <w:szCs w:val="18"/>
         </w:rPr>
-        <w:lastRenderedPageBreak/>
         <w:br/>
       </w:r>
       <w:r>
@@ -3057,8 +3097,6 @@
         </w:rPr>
         <w:t>Usamos la función “fprintf” para mostrar por pantalla qué parte de código está ejecutando Matlab a medida que avanza, ya que hay funciones que demoran bastante tiempo y nos da más tranquilidad saber en dónde está tardando más tiempo.</w:t>
       </w:r>
-      <w:bookmarkStart w:id="2" w:name="_GoBack"/>
-      <w:bookmarkEnd w:id="2"/>
     </w:p>
     <w:p>
       <w:pPr>

</xml_diff>

<commit_message>
Dejo todo listo. Falta comprimir en un zip el .m y .exe
</commit_message>
<xml_diff>
--- a/TP_MATEMATICA_SUPERIOR.docx
+++ b/TP_MATEMATICA_SUPERIOR.docx
@@ -90,7 +90,7 @@
                 <v:shape id="_x0000_i1025" type="#_x0000_t75" style="width:71.25pt;height:86.25pt" o:ole="" fillcolor="window">
                   <v:imagedata r:id="rId5" o:title=""/>
                 </v:shape>
-                <o:OLEObject Type="Embed" ProgID="Word.Picture.8" ShapeID="_x0000_i1025" DrawAspect="Content" ObjectID="_1540915004" r:id="rId6"/>
+                <o:OLEObject Type="Embed" ProgID="Word.Picture.8" ShapeID="_x0000_i1025" DrawAspect="Content" ObjectID="_1540926038" r:id="rId6"/>
               </w:object>
             </w:r>
           </w:p>
@@ -2493,6 +2493,17 @@
       <w:pPr>
         <w:spacing w:line="240" w:lineRule="auto"/>
         <w:rPr>
+          <w:rFonts w:ascii="Calibri" w:hAnsi="Calibri" w:cs="Calibri"/>
+          <w:color w:val="000000"/>
+          <w:sz w:val="18"/>
+          <w:szCs w:val="18"/>
+        </w:rPr>
+      </w:pPr>
+    </w:p>
+    <w:p>
+      <w:pPr>
+        <w:spacing w:line="240" w:lineRule="auto"/>
+        <w:rPr>
           <w:rFonts w:ascii="Calibri-Bold" w:hAnsi="Calibri-Bold" w:cs="Calibri"/>
           <w:b/>
           <w:bCs/>
@@ -2537,25 +2548,39 @@
           <w:iCs/>
           <w:color w:val="000000"/>
         </w:rPr>
-        <w:t>Los archivos de extensión “.m” con código se encuentran dentro de la carpeta codigoTP.</w:t>
-      </w:r>
-      <w:r>
-        <w:rPr>
-          <w:rFonts w:cstheme="minorHAnsi"/>
-          <w:iCs/>
-          <w:color w:val="000000"/>
-        </w:rPr>
-        <w:t xml:space="preserve"> El archivo principal el cual hay que abrir para ver todo el código </w:t>
-      </w:r>
-      <w:bookmarkStart w:id="2" w:name="_GoBack"/>
-      <w:bookmarkEnd w:id="2"/>
-      <w:r>
-        <w:rPr>
-          <w:rFonts w:cstheme="minorHAnsi"/>
-          <w:iCs/>
-          <w:color w:val="000000"/>
-        </w:rPr>
-        <w:t>es el “main.m”.</w:t>
+        <w:t>El archivo con el código fuente es el</w:t>
+      </w:r>
+      <w:r>
+        <w:rPr>
+          <w:rFonts w:cstheme="minorHAnsi"/>
+          <w:iCs/>
+          <w:color w:val="000000"/>
+        </w:rPr>
+        <w:t xml:space="preserve"> “</w:t>
+      </w:r>
+      <w:r>
+        <w:rPr>
+          <w:rFonts w:cstheme="minorHAnsi"/>
+          <w:iCs/>
+          <w:color w:val="000000"/>
+        </w:rPr>
+        <w:t>main</w:t>
+      </w:r>
+      <w:r>
+        <w:rPr>
+          <w:rFonts w:cstheme="minorHAnsi"/>
+          <w:iCs/>
+          <w:color w:val="000000"/>
+        </w:rPr>
+        <w:t>.m”</w:t>
+      </w:r>
+      <w:r>
+        <w:rPr>
+          <w:rFonts w:cstheme="minorHAnsi"/>
+          <w:iCs/>
+          <w:color w:val="000000"/>
+        </w:rPr>
+        <w:t xml:space="preserve"> y su correspondiente ejecutable es el “mainEjecutable.exe”. Ambos están comprimidos en un archivo “.zip”. Dentro del archivo “main.m” se detallan los pasos que seguimos para resolver el problema planteado.</w:t>
       </w:r>
     </w:p>
     <w:p>
@@ -2867,18 +2892,30 @@
         <w:rPr>
           <w:rFonts w:eastAsia="Calibri" w:cstheme="minorHAnsi"/>
         </w:rPr>
-        <w:t xml:space="preserve"> analizamos una señal de audio, graficamos sus puntos a través del tiempo y aplicamos </w:t>
+        <w:t xml:space="preserve"> analizamos una señal de</w:t>
       </w:r>
       <w:r>
         <w:rPr>
           <w:rFonts w:eastAsia="Calibri" w:cstheme="minorHAnsi"/>
         </w:rPr>
-        <w:t>una Transformada Z</w:t>
+        <w:t xml:space="preserve"> audio y</w:t>
       </w:r>
       <w:r>
         <w:rPr>
           <w:rFonts w:eastAsia="Calibri" w:cstheme="minorHAnsi"/>
         </w:rPr>
+        <w:t xml:space="preserve"> graficamos s</w:t>
+      </w:r>
+      <w:r>
+        <w:rPr>
+          <w:rFonts w:eastAsia="Calibri" w:cstheme="minorHAnsi"/>
+        </w:rPr>
+        <w:t>us puntos a través del tiempo</w:t>
+      </w:r>
+      <w:r>
+        <w:rPr>
+          <w:rFonts w:eastAsia="Calibri" w:cstheme="minorHAnsi"/>
+        </w:rPr>
         <w:t>.</w:t>
       </w:r>
     </w:p>
@@ -2892,7 +2929,73 @@
         <w:rPr>
           <w:rFonts w:eastAsia="Calibri" w:cstheme="minorHAnsi"/>
         </w:rPr>
-        <w:t>Hecho esto, dicha transformada es modificada por un filtro H dado por la cátedra, que altera los puntos que teníamos. Una vez modificada, se realiza la antitransformada. Por último se procede a comparar los gráficos de las ondas de entrada del archivo de audio original y la onda modificada por nosotros.</w:t>
+        <w:t xml:space="preserve">Hecho esto, </w:t>
+      </w:r>
+      <w:r>
+        <w:rPr>
+          <w:rFonts w:eastAsia="Calibri" w:cstheme="minorHAnsi"/>
+        </w:rPr>
+        <w:t>le aplicamos el</w:t>
+      </w:r>
+      <w:r>
+        <w:rPr>
+          <w:rFonts w:eastAsia="Calibri" w:cstheme="minorHAnsi"/>
+        </w:rPr>
+        <w:t xml:space="preserve"> filtro H dado por la cátedra, que altera los puntos </w:t>
+      </w:r>
+      <w:r>
+        <w:rPr>
+          <w:rFonts w:eastAsia="Calibri" w:cstheme="minorHAnsi"/>
+        </w:rPr>
+        <w:t>que teníamos. Una vez modificado el audio</w:t>
+      </w:r>
+      <w:r>
+        <w:rPr>
+          <w:rFonts w:eastAsia="Calibri" w:cstheme="minorHAnsi"/>
+        </w:rPr>
+        <w:t xml:space="preserve">, se </w:t>
+      </w:r>
+      <w:r>
+        <w:rPr>
+          <w:rFonts w:eastAsia="Calibri" w:cstheme="minorHAnsi"/>
+        </w:rPr>
+        <w:t>procede a graficar</w:t>
+      </w:r>
+      <w:r>
+        <w:rPr>
+          <w:rFonts w:eastAsia="Calibri" w:cstheme="minorHAnsi"/>
+        </w:rPr>
+        <w:t>lo</w:t>
+      </w:r>
+      <w:r>
+        <w:rPr>
+          <w:rFonts w:eastAsia="Calibri" w:cstheme="minorHAnsi"/>
+        </w:rPr>
+        <w:t>.</w:t>
+      </w:r>
+      <w:r>
+        <w:rPr>
+          <w:rFonts w:eastAsia="Calibri" w:cstheme="minorHAnsi"/>
+        </w:rPr>
+        <w:t xml:space="preserve"> Por último se procede a comparar los gráficos de las ondas de entrada del archivo de audio original y la onda modificada por nosotros</w:t>
+      </w:r>
+      <w:r>
+        <w:rPr>
+          <w:rFonts w:eastAsia="Calibri" w:cstheme="minorHAnsi"/>
+        </w:rPr>
+        <w:t xml:space="preserve">, </w:t>
+      </w:r>
+      <w:r>
+        <w:rPr>
+          <w:rFonts w:eastAsia="Calibri" w:cstheme="minorHAnsi"/>
+        </w:rPr>
+        <w:t>notándose un leve cambio en las frecuencias altas y bajas de ambos canales del audio</w:t>
+      </w:r>
+      <w:r>
+        <w:rPr>
+          <w:rFonts w:eastAsia="Calibri" w:cstheme="minorHAnsi"/>
+        </w:rPr>
+        <w:t>.</w:t>
       </w:r>
     </w:p>
     <w:p>
@@ -2974,23 +3077,11 @@
           <w:iCs/>
           <w:color w:val="000000"/>
         </w:rPr>
-        <w:t>Pudimos consolidar y entender en Matlab los conocimientos de Transformada Z vistos en la materia.</w:t>
-      </w:r>
-    </w:p>
-    <w:p>
-      <w:pPr>
-        <w:pStyle w:val="Prrafodelista"/>
-        <w:spacing w:line="240" w:lineRule="auto"/>
-        <w:rPr>
-          <w:rFonts w:cstheme="minorHAnsi"/>
-          <w:iCs/>
-          <w:color w:val="000000"/>
-        </w:rPr>
-      </w:pPr>
-    </w:p>
-    <w:p>
-      <w:pPr>
-        <w:pStyle w:val="Prrafodelista"/>
+        <w:t>Aprendimos a modificar un audio utilizando funciones de Matlab que investigamos previamente.</w:t>
+      </w:r>
+    </w:p>
+    <w:p>
+      <w:pPr>
         <w:spacing w:line="240" w:lineRule="auto"/>
         <w:rPr>
           <w:rFonts w:cstheme="minorHAnsi"/>
@@ -3019,12 +3110,54 @@
           <w:iCs/>
           <w:color w:val="000000"/>
         </w:rPr>
-        <w:t>Aprendimos a modificar un audio utilizando funciones de Matlab que investigamos previamente.</w:t>
-      </w:r>
-    </w:p>
-    <w:p>
-      <w:pPr>
-        <w:spacing w:line="240" w:lineRule="auto"/>
+        <w:t>Comp</w:t>
+      </w:r>
+      <w:r>
+        <w:rPr>
+          <w:rFonts w:cstheme="minorHAnsi"/>
+          <w:iCs/>
+          <w:color w:val="000000"/>
+        </w:rPr>
+        <w:t>rendimos cómo utilizar la función filter</w:t>
+      </w:r>
+      <w:r>
+        <w:rPr>
+          <w:rFonts w:cstheme="minorHAnsi"/>
+          <w:iCs/>
+          <w:color w:val="000000"/>
+        </w:rPr>
+        <w:t xml:space="preserve"> en Matlab para modificar </w:t>
+      </w:r>
+      <w:r>
+        <w:rPr>
+          <w:rFonts w:cstheme="minorHAnsi"/>
+          <w:iCs/>
+          <w:color w:val="000000"/>
+        </w:rPr>
+        <w:t xml:space="preserve">los canales de </w:t>
+      </w:r>
+      <w:r>
+        <w:rPr>
+          <w:rFonts w:cstheme="minorHAnsi"/>
+          <w:iCs/>
+          <w:color w:val="000000"/>
+        </w:rPr>
+        <w:t>un audio.</w:t>
+      </w:r>
+    </w:p>
+    <w:p>
+      <w:pPr>
+        <w:pStyle w:val="Prrafodelista"/>
+        <w:rPr>
+          <w:rFonts w:cstheme="minorHAnsi"/>
+          <w:iCs/>
+          <w:color w:val="000000"/>
+        </w:rPr>
+      </w:pPr>
+    </w:p>
+    <w:p>
+      <w:pPr>
+        <w:pStyle w:val="Prrafodelista"/>
         <w:rPr>
           <w:rFonts w:cstheme="minorHAnsi"/>
           <w:iCs/>
@@ -3052,22 +3185,20 @@
           <w:iCs/>
           <w:color w:val="000000"/>
         </w:rPr>
-        <w:t>Comprendimos cómo utilizar un filtro en Matlab para modificar un audio.</w:t>
-      </w:r>
-    </w:p>
-    <w:p>
-      <w:pPr>
-        <w:pStyle w:val="Prrafodelista"/>
-        <w:rPr>
-          <w:rFonts w:cstheme="minorHAnsi"/>
-          <w:iCs/>
-          <w:color w:val="000000"/>
-        </w:rPr>
-      </w:pPr>
-    </w:p>
-    <w:p>
-      <w:pPr>
-        <w:pStyle w:val="Prrafodelista"/>
+        <w:t xml:space="preserve">Usamos la función “fprintf” para mostrar por pantalla qué parte de código está ejecutando Matlab a medida que avanza, </w:t>
+      </w:r>
+      <w:r>
+        <w:rPr>
+          <w:rFonts w:cstheme="minorHAnsi"/>
+          <w:iCs/>
+          <w:color w:val="000000"/>
+        </w:rPr>
+        <w:t>para tener un historial de por dónde pasa el código.</w:t>
+      </w:r>
+    </w:p>
+    <w:p>
+      <w:pPr>
+        <w:spacing w:line="240" w:lineRule="auto"/>
         <w:rPr>
           <w:rFonts w:cstheme="minorHAnsi"/>
           <w:iCs/>
@@ -3095,41 +3226,26 @@
           <w:iCs/>
           <w:color w:val="000000"/>
         </w:rPr>
-        <w:t>Usamos la función “fprintf” para mostrar por pantalla qué parte de código está ejecutando Matlab a medida que avanza, ya que hay funciones que demoran bastante tiempo y nos da más tranquilidad saber en dónde está tardando más tiempo.</w:t>
-      </w:r>
-    </w:p>
-    <w:p>
-      <w:pPr>
-        <w:spacing w:line="240" w:lineRule="auto"/>
-        <w:rPr>
-          <w:rFonts w:cstheme="minorHAnsi"/>
-          <w:iCs/>
-          <w:color w:val="000000"/>
-        </w:rPr>
-      </w:pPr>
-    </w:p>
-    <w:p>
-      <w:pPr>
-        <w:pStyle w:val="Prrafodelista"/>
-        <w:numPr>
-          <w:ilvl w:val="0"/>
-          <w:numId w:val="13"/>
-        </w:numPr>
-        <w:spacing w:line="240" w:lineRule="auto"/>
-        <w:rPr>
-          <w:rFonts w:cstheme="minorHAnsi"/>
-          <w:iCs/>
-          <w:color w:val="000000"/>
-        </w:rPr>
-      </w:pPr>
-      <w:r>
-        <w:rPr>
-          <w:rFonts w:cstheme="minorHAnsi"/>
-          <w:iCs/>
-          <w:color w:val="000000"/>
-        </w:rPr>
-        <w:t>Con respecto a la Transformada Z, el problema que encontramos fue que la función ya existente en Matlab “ztrans()” no puede calcular la transformada de un array de valores, por lo que tuvimos que desarrollar nuestra propia función para transformar la señal.</w:t>
-      </w:r>
+        <w:t xml:space="preserve">Un problema encontrado </w:t>
+      </w:r>
+      <w:r>
+        <w:rPr>
+          <w:rFonts w:cstheme="minorHAnsi"/>
+          <w:iCs/>
+          <w:color w:val="000000"/>
+        </w:rPr>
+        <w:t xml:space="preserve">fue que no pudimos </w:t>
+      </w:r>
+      <w:r>
+        <w:rPr>
+          <w:rFonts w:cstheme="minorHAnsi"/>
+          <w:iCs/>
+          <w:color w:val="000000"/>
+        </w:rPr>
+        <w:t>distinguir con el oído el cambio realizado en el audio habiéndole aplicado el filtro, solo lo pudimos apreciar en base al gráfico.</w:t>
+      </w:r>
+      <w:bookmarkStart w:id="2" w:name="_GoBack"/>
+      <w:bookmarkEnd w:id="2"/>
     </w:p>
     <w:sectPr>
       <w:pgSz w:w="11906" w:h="16838"/>

</xml_diff>

<commit_message>
Modifico un poco el word. Listo para enviar.
</commit_message>
<xml_diff>
--- a/TP_MATEMATICA_SUPERIOR.docx
+++ b/TP_MATEMATICA_SUPERIOR.docx
@@ -90,7 +90,7 @@
                 <v:shape id="_x0000_i1025" type="#_x0000_t75" style="width:71.25pt;height:86.25pt" o:ole="" fillcolor="window">
                   <v:imagedata r:id="rId5" o:title=""/>
                 </v:shape>
-                <o:OLEObject Type="Embed" ProgID="Word.Picture.8" ShapeID="_x0000_i1025" DrawAspect="Content" ObjectID="_1540926038" r:id="rId6"/>
+                <o:OLEObject Type="Embed" ProgID="Word.Picture.8" ShapeID="_x0000_i1025" DrawAspect="Content" ObjectID="_1540975235" r:id="rId6"/>
               </w:object>
             </w:r>
           </w:p>
@@ -3195,6 +3195,14 @@
         </w:rPr>
         <w:t>para tener un historial de por dónde pasa el código.</w:t>
       </w:r>
+      <w:r>
+        <w:rPr>
+          <w:rFonts w:cstheme="minorHAnsi"/>
+          <w:iCs/>
+          <w:color w:val="000000"/>
+        </w:rPr>
+        <w:t xml:space="preserve"> Esto nos sirvió más al principio cuando empezamos a probar la sintaxis de Matlab y cometíamos algunos errores en los que Matlab se quedaba trabajando mucho tiempo o se quedaba colgado por haberle mandado parámetros que no correspondían o parámetros mal calculados.</w:t>
+      </w:r>
     </w:p>
     <w:p>
       <w:pPr>
@@ -3242,7 +3250,31 @@
           <w:iCs/>
           <w:color w:val="000000"/>
         </w:rPr>
-        <w:t>distinguir con el oído el cambio realizado en el audio habiéndole aplicado el filtro, solo lo pudimos apreciar en base al gráfico.</w:t>
+        <w:t>distinguir a</w:t>
+      </w:r>
+      <w:r>
+        <w:rPr>
+          <w:rFonts w:cstheme="minorHAnsi"/>
+          <w:iCs/>
+          <w:color w:val="000000"/>
+        </w:rPr>
+        <w:t xml:space="preserve"> oído el cambio realizado en el audio habiéndole aplicado el filtro, solo lo pudimos apreciar </w:t>
+      </w:r>
+      <w:r>
+        <w:rPr>
+          <w:rFonts w:cstheme="minorHAnsi"/>
+          <w:iCs/>
+          <w:color w:val="000000"/>
+        </w:rPr>
+        <w:t xml:space="preserve">el cambio </w:t>
+      </w:r>
+      <w:r>
+        <w:rPr>
+          <w:rFonts w:cstheme="minorHAnsi"/>
+          <w:iCs/>
+          <w:color w:val="000000"/>
+        </w:rPr>
+        <w:t>en base al gráfico.</w:t>
       </w:r>
       <w:bookmarkStart w:id="2" w:name="_GoBack"/>
       <w:bookmarkEnd w:id="2"/>

</xml_diff>